<commit_message>
Nuova versione RAD e SDD
</commit_message>
<xml_diff>
--- a/Internal work product/SDD Dati Persistenti.docx
+++ b/Internal work product/SDD Dati Persistenti.docx
@@ -471,16 +471,15 @@
           <w:rFonts w:asciiTheme="majorHAnsi" w:hAnsiTheme="majorHAnsi" w:cstheme="majorHAnsi"/>
         </w:rPr>
       </w:pPr>
-      <w:bookmarkStart w:id="0" w:name="_GoBack"/>
       <w:r>
         <w:rPr>
           <w:rFonts w:asciiTheme="majorHAnsi" w:hAnsiTheme="majorHAnsi" w:cstheme="majorHAnsi"/>
           <w:noProof/>
         </w:rPr>
         <w:drawing>
-          <wp:inline distT="0" distB="0" distL="0" distR="0" wp14:anchorId="0C809FE5" wp14:editId="4E55D23C">
-            <wp:extent cx="6120130" cy="3580130"/>
-            <wp:effectExtent l="0" t="0" r="0" b="1270"/>
+          <wp:inline distT="0" distB="0" distL="0" distR="0" wp14:anchorId="244A2455" wp14:editId="1DDFAE4C">
+            <wp:extent cx="6120130" cy="3583940"/>
+            <wp:effectExtent l="0" t="0" r="0" b="0"/>
             <wp:docPr id="3" name="Immagine 3"/>
             <wp:cNvGraphicFramePr>
               <a:graphicFrameLocks xmlns:a="http://schemas.openxmlformats.org/drawingml/2006/main" noChangeAspect="1"/>
@@ -507,7 +506,7 @@
                   <pic:spPr>
                     <a:xfrm>
                       <a:off x="0" y="0"/>
-                      <a:ext cx="6120130" cy="3580130"/>
+                      <a:ext cx="6120130" cy="3583940"/>
                     </a:xfrm>
                     <a:prstGeom prst="rect">
                       <a:avLst/>
@@ -519,7 +518,6 @@
           </wp:inline>
         </w:drawing>
       </w:r>
-      <w:bookmarkEnd w:id="0"/>
     </w:p>
     <w:p>
       <w:pPr>
@@ -729,6 +727,55 @@
           <w:rFonts w:asciiTheme="majorHAnsi" w:hAnsiTheme="majorHAnsi" w:cstheme="majorHAnsi"/>
         </w:rPr>
       </w:pPr>
+      <w:r>
+        <w:rPr>
+          <w:rFonts w:asciiTheme="majorHAnsi" w:hAnsiTheme="majorHAnsi" w:cstheme="majorHAnsi"/>
+          <w:noProof/>
+        </w:rPr>
+        <w:drawing>
+          <wp:inline distT="0" distB="0" distL="0" distR="0" wp14:anchorId="6B68E7E9" wp14:editId="6CA017D3">
+            <wp:extent cx="6120130" cy="3202940"/>
+            <wp:effectExtent l="0" t="0" r="0" b="0"/>
+            <wp:docPr id="1" name="Immagine 1"/>
+            <wp:cNvGraphicFramePr>
+              <a:graphicFrameLocks xmlns:a="http://schemas.openxmlformats.org/drawingml/2006/main" noChangeAspect="1"/>
+            </wp:cNvGraphicFramePr>
+            <a:graphic xmlns:a="http://schemas.openxmlformats.org/drawingml/2006/main">
+              <a:graphicData uri="http://schemas.openxmlformats.org/drawingml/2006/picture">
+                <pic:pic xmlns:pic="http://schemas.openxmlformats.org/drawingml/2006/picture">
+                  <pic:nvPicPr>
+                    <pic:cNvPr id="1" name="Class DiagramER.jpg"/>
+                    <pic:cNvPicPr/>
+                  </pic:nvPicPr>
+                  <pic:blipFill>
+                    <a:blip r:embed="rId6">
+                      <a:extLst>
+                        <a:ext uri="{28A0092B-C50C-407E-A947-70E740481C1C}">
+                          <a14:useLocalDpi xmlns:a14="http://schemas.microsoft.com/office/drawing/2010/main" val="0"/>
+                        </a:ext>
+                      </a:extLst>
+                    </a:blip>
+                    <a:stretch>
+                      <a:fillRect/>
+                    </a:stretch>
+                  </pic:blipFill>
+                  <pic:spPr>
+                    <a:xfrm>
+                      <a:off x="0" y="0"/>
+                      <a:ext cx="6120130" cy="3202940"/>
+                    </a:xfrm>
+                    <a:prstGeom prst="rect">
+                      <a:avLst/>
+                    </a:prstGeom>
+                  </pic:spPr>
+                </pic:pic>
+              </a:graphicData>
+            </a:graphic>
+          </wp:inline>
+        </w:drawing>
+      </w:r>
+      <w:bookmarkStart w:id="0" w:name="_GoBack"/>
+      <w:bookmarkEnd w:id="0"/>
     </w:p>
     <w:p>
       <w:pPr>
@@ -751,6 +798,3368 @@
         </w:rPr>
       </w:pPr>
     </w:p>
+    <w:p>
+      <w:pPr>
+        <w:rPr>
+          <w:rFonts w:asciiTheme="majorHAnsi" w:hAnsiTheme="majorHAnsi" w:cstheme="majorHAnsi"/>
+          <w:color w:val="000000"/>
+        </w:rPr>
+      </w:pPr>
+      <w:r>
+        <w:rPr>
+          <w:rFonts w:asciiTheme="majorHAnsi" w:hAnsiTheme="majorHAnsi" w:cstheme="majorHAnsi"/>
+          <w:b/>
+          <w:bCs/>
+          <w:color w:val="000000"/>
+          <w:sz w:val="24"/>
+          <w:szCs w:val="24"/>
+        </w:rPr>
+        <w:t>3.4.2 Struttura delle Tabelle</w:t>
+      </w:r>
+      <w:r>
+        <w:rPr>
+          <w:rFonts w:asciiTheme="majorHAnsi" w:hAnsiTheme="majorHAnsi" w:cstheme="majorHAnsi"/>
+          <w:b/>
+          <w:bCs/>
+          <w:color w:val="000000"/>
+        </w:rPr>
+        <w:br/>
+      </w:r>
+      <w:r>
+        <w:rPr>
+          <w:rFonts w:asciiTheme="majorHAnsi" w:hAnsiTheme="majorHAnsi" w:cstheme="majorHAnsi"/>
+          <w:color w:val="000000"/>
+        </w:rPr>
+        <w:t>Di seguito sono riportate tutte le tabelle che vanno a formare il nostro database per la</w:t>
+      </w:r>
+      <w:r>
+        <w:rPr>
+          <w:rFonts w:asciiTheme="majorHAnsi" w:hAnsiTheme="majorHAnsi" w:cstheme="majorHAnsi"/>
+          <w:color w:val="000000"/>
+        </w:rPr>
+        <w:br/>
+        <w:t>gestione di tutte le informazioni del sistema.</w:t>
+      </w:r>
+      <w:r>
+        <w:rPr>
+          <w:rFonts w:asciiTheme="majorHAnsi" w:hAnsiTheme="majorHAnsi" w:cstheme="majorHAnsi"/>
+          <w:color w:val="000000"/>
+        </w:rPr>
+        <w:br/>
+        <w:t>In ogni tabella è indicato: il nome, il compito e tutti gli attributi ad essa associati, con relativi</w:t>
+      </w:r>
+      <w:r>
+        <w:rPr>
+          <w:rFonts w:asciiTheme="majorHAnsi" w:hAnsiTheme="majorHAnsi" w:cstheme="majorHAnsi"/>
+          <w:color w:val="000000"/>
+        </w:rPr>
+        <w:br/>
+        <w:t>vincoli e tipo.</w:t>
+      </w:r>
+    </w:p>
+    <w:p>
+      <w:pPr>
+        <w:rPr>
+          <w:rFonts w:asciiTheme="majorHAnsi" w:hAnsiTheme="majorHAnsi" w:cstheme="majorHAnsi"/>
+        </w:rPr>
+      </w:pPr>
+    </w:p>
+    <w:tbl>
+      <w:tblPr>
+        <w:tblStyle w:val="Grigliatabella"/>
+        <w:tblW w:w="0" w:type="auto"/>
+        <w:tblLook w:val="04A0" w:firstRow="1" w:lastRow="0" w:firstColumn="1" w:lastColumn="0" w:noHBand="0" w:noVBand="1"/>
+      </w:tblPr>
+      <w:tblGrid>
+        <w:gridCol w:w="3209"/>
+        <w:gridCol w:w="3209"/>
+        <w:gridCol w:w="3210"/>
+      </w:tblGrid>
+      <w:tr>
+        <w:tc>
+          <w:tcPr>
+            <w:tcW w:w="9628" w:type="dxa"/>
+            <w:gridSpan w:val="3"/>
+          </w:tcPr>
+          <w:p>
+            <w:pPr>
+              <w:rPr>
+                <w:rFonts w:asciiTheme="majorHAnsi" w:hAnsiTheme="majorHAnsi" w:cstheme="majorHAnsi"/>
+                <w:b/>
+              </w:rPr>
+            </w:pPr>
+            <w:r>
+              <w:rPr>
+                <w:rFonts w:asciiTheme="majorHAnsi" w:hAnsiTheme="majorHAnsi" w:cstheme="majorHAnsi"/>
+                <w:b/>
+              </w:rPr>
+              <w:t xml:space="preserve"> </w:t>
+            </w:r>
+            <w:r>
+              <w:rPr>
+                <w:rFonts w:asciiTheme="majorHAnsi" w:hAnsiTheme="majorHAnsi" w:cstheme="majorHAnsi"/>
+                <w:b/>
+              </w:rPr>
+              <w:t>Utente</w:t>
+            </w:r>
+            <w:r>
+              <w:rPr>
+                <w:rFonts w:asciiTheme="majorHAnsi" w:hAnsiTheme="majorHAnsi" w:cstheme="majorHAnsi"/>
+                <w:b/>
+              </w:rPr>
+              <w:t xml:space="preserve"> </w:t>
+            </w:r>
+          </w:p>
+        </w:tc>
+      </w:tr>
+      <w:tr>
+        <w:tc>
+          <w:tcPr>
+            <w:tcW w:w="3209" w:type="dxa"/>
+          </w:tcPr>
+          <w:p>
+            <w:pPr>
+              <w:rPr>
+                <w:rFonts w:asciiTheme="majorHAnsi" w:hAnsiTheme="majorHAnsi" w:cstheme="majorHAnsi"/>
+                <w:b/>
+              </w:rPr>
+            </w:pPr>
+            <w:r>
+              <w:rPr>
+                <w:rFonts w:asciiTheme="majorHAnsi" w:hAnsiTheme="majorHAnsi" w:cstheme="majorHAnsi"/>
+                <w:b/>
+              </w:rPr>
+              <w:t>Campo</w:t>
+            </w:r>
+          </w:p>
+        </w:tc>
+        <w:tc>
+          <w:tcPr>
+            <w:tcW w:w="3209" w:type="dxa"/>
+          </w:tcPr>
+          <w:p>
+            <w:pPr>
+              <w:rPr>
+                <w:rFonts w:asciiTheme="majorHAnsi" w:hAnsiTheme="majorHAnsi" w:cstheme="majorHAnsi"/>
+                <w:b/>
+              </w:rPr>
+            </w:pPr>
+            <w:r>
+              <w:rPr>
+                <w:rFonts w:asciiTheme="majorHAnsi" w:hAnsiTheme="majorHAnsi" w:cstheme="majorHAnsi"/>
+                <w:b/>
+              </w:rPr>
+              <w:t>Vincoli</w:t>
+            </w:r>
+          </w:p>
+        </w:tc>
+        <w:tc>
+          <w:tcPr>
+            <w:tcW w:w="3210" w:type="dxa"/>
+          </w:tcPr>
+          <w:p>
+            <w:pPr>
+              <w:rPr>
+                <w:rFonts w:asciiTheme="majorHAnsi" w:hAnsiTheme="majorHAnsi" w:cstheme="majorHAnsi"/>
+                <w:b/>
+              </w:rPr>
+            </w:pPr>
+            <w:r>
+              <w:rPr>
+                <w:rFonts w:asciiTheme="majorHAnsi" w:hAnsiTheme="majorHAnsi" w:cstheme="majorHAnsi"/>
+                <w:b/>
+              </w:rPr>
+              <w:t>Tipo</w:t>
+            </w:r>
+          </w:p>
+        </w:tc>
+      </w:tr>
+      <w:tr>
+        <w:tc>
+          <w:tcPr>
+            <w:tcW w:w="3209" w:type="dxa"/>
+          </w:tcPr>
+          <w:p>
+            <w:pPr>
+              <w:rPr>
+                <w:rFonts w:asciiTheme="majorHAnsi" w:hAnsiTheme="majorHAnsi" w:cstheme="majorHAnsi"/>
+              </w:rPr>
+            </w:pPr>
+            <w:r>
+              <w:rPr>
+                <w:rFonts w:asciiTheme="majorHAnsi" w:hAnsiTheme="majorHAnsi" w:cstheme="majorHAnsi"/>
+              </w:rPr>
+              <w:t>Username</w:t>
+            </w:r>
+          </w:p>
+        </w:tc>
+        <w:tc>
+          <w:tcPr>
+            <w:tcW w:w="3209" w:type="dxa"/>
+          </w:tcPr>
+          <w:p>
+            <w:pPr>
+              <w:rPr>
+                <w:rFonts w:asciiTheme="majorHAnsi" w:hAnsiTheme="majorHAnsi" w:cstheme="majorHAnsi"/>
+              </w:rPr>
+            </w:pPr>
+            <w:r>
+              <w:rPr>
+                <w:rFonts w:asciiTheme="majorHAnsi" w:hAnsiTheme="majorHAnsi" w:cstheme="majorHAnsi"/>
+              </w:rPr>
+              <w:t xml:space="preserve">Lunghezza massima </w:t>
+            </w:r>
+            <w:r>
+              <w:rPr>
+                <w:rFonts w:asciiTheme="majorHAnsi" w:hAnsiTheme="majorHAnsi" w:cstheme="majorHAnsi"/>
+              </w:rPr>
+              <w:t>256</w:t>
+            </w:r>
+            <w:r>
+              <w:rPr>
+                <w:rFonts w:asciiTheme="majorHAnsi" w:hAnsiTheme="majorHAnsi" w:cstheme="majorHAnsi"/>
+              </w:rPr>
+              <w:t xml:space="preserve"> cifre.</w:t>
+            </w:r>
+          </w:p>
+          <w:p>
+            <w:pPr>
+              <w:rPr>
+                <w:rFonts w:asciiTheme="majorHAnsi" w:hAnsiTheme="majorHAnsi" w:cstheme="majorHAnsi"/>
+                <w:b/>
+              </w:rPr>
+            </w:pPr>
+            <w:r>
+              <w:rPr>
+                <w:rFonts w:asciiTheme="majorHAnsi" w:hAnsiTheme="majorHAnsi" w:cstheme="majorHAnsi"/>
+                <w:b/>
+              </w:rPr>
+              <w:t>Chiave Primaria</w:t>
+            </w:r>
+          </w:p>
+        </w:tc>
+        <w:tc>
+          <w:tcPr>
+            <w:tcW w:w="3210" w:type="dxa"/>
+          </w:tcPr>
+          <w:p>
+            <w:pPr>
+              <w:rPr>
+                <w:rFonts w:asciiTheme="majorHAnsi" w:hAnsiTheme="majorHAnsi" w:cstheme="majorHAnsi"/>
+              </w:rPr>
+            </w:pPr>
+            <w:proofErr w:type="spellStart"/>
+            <w:r>
+              <w:rPr>
+                <w:rFonts w:asciiTheme="majorHAnsi" w:hAnsiTheme="majorHAnsi" w:cstheme="majorHAnsi"/>
+              </w:rPr>
+              <w:t>Varchar</w:t>
+            </w:r>
+            <w:proofErr w:type="spellEnd"/>
+          </w:p>
+        </w:tc>
+      </w:tr>
+      <w:tr>
+        <w:tc>
+          <w:tcPr>
+            <w:tcW w:w="3209" w:type="dxa"/>
+          </w:tcPr>
+          <w:p>
+            <w:pPr>
+              <w:rPr>
+                <w:rFonts w:asciiTheme="majorHAnsi" w:hAnsiTheme="majorHAnsi" w:cstheme="majorHAnsi"/>
+              </w:rPr>
+            </w:pPr>
+            <w:r>
+              <w:rPr>
+                <w:rFonts w:asciiTheme="majorHAnsi" w:hAnsiTheme="majorHAnsi" w:cstheme="majorHAnsi"/>
+              </w:rPr>
+              <w:lastRenderedPageBreak/>
+              <w:t>Password</w:t>
+            </w:r>
+          </w:p>
+        </w:tc>
+        <w:tc>
+          <w:tcPr>
+            <w:tcW w:w="3209" w:type="dxa"/>
+          </w:tcPr>
+          <w:p>
+            <w:pPr>
+              <w:rPr>
+                <w:rFonts w:asciiTheme="majorHAnsi" w:hAnsiTheme="majorHAnsi" w:cstheme="majorHAnsi"/>
+              </w:rPr>
+            </w:pPr>
+            <w:r>
+              <w:rPr>
+                <w:rFonts w:asciiTheme="majorHAnsi" w:hAnsiTheme="majorHAnsi" w:cstheme="majorHAnsi"/>
+              </w:rPr>
+              <w:t xml:space="preserve">Lunghezza massima </w:t>
+            </w:r>
+            <w:r>
+              <w:rPr>
+                <w:rFonts w:asciiTheme="majorHAnsi" w:hAnsiTheme="majorHAnsi" w:cstheme="majorHAnsi"/>
+              </w:rPr>
+              <w:t>256</w:t>
+            </w:r>
+            <w:r>
+              <w:rPr>
+                <w:rFonts w:asciiTheme="majorHAnsi" w:hAnsiTheme="majorHAnsi" w:cstheme="majorHAnsi"/>
+              </w:rPr>
+              <w:t xml:space="preserve"> cifre.</w:t>
+            </w:r>
+          </w:p>
+          <w:p>
+            <w:pPr>
+              <w:rPr>
+                <w:rFonts w:asciiTheme="majorHAnsi" w:hAnsiTheme="majorHAnsi" w:cstheme="majorHAnsi"/>
+              </w:rPr>
+            </w:pPr>
+            <w:r>
+              <w:rPr>
+                <w:rFonts w:asciiTheme="majorHAnsi" w:hAnsiTheme="majorHAnsi" w:cstheme="majorHAnsi"/>
+                <w:b/>
+              </w:rPr>
+              <w:t>Chiave Primaria</w:t>
+            </w:r>
+          </w:p>
+        </w:tc>
+        <w:tc>
+          <w:tcPr>
+            <w:tcW w:w="3210" w:type="dxa"/>
+          </w:tcPr>
+          <w:p>
+            <w:pPr>
+              <w:rPr>
+                <w:rFonts w:asciiTheme="majorHAnsi" w:hAnsiTheme="majorHAnsi" w:cstheme="majorHAnsi"/>
+              </w:rPr>
+            </w:pPr>
+            <w:proofErr w:type="spellStart"/>
+            <w:r>
+              <w:rPr>
+                <w:rFonts w:asciiTheme="majorHAnsi" w:hAnsiTheme="majorHAnsi" w:cstheme="majorHAnsi"/>
+              </w:rPr>
+              <w:t>Varchar</w:t>
+            </w:r>
+            <w:proofErr w:type="spellEnd"/>
+          </w:p>
+        </w:tc>
+      </w:tr>
+      <w:tr>
+        <w:tc>
+          <w:tcPr>
+            <w:tcW w:w="3209" w:type="dxa"/>
+          </w:tcPr>
+          <w:p>
+            <w:pPr>
+              <w:rPr>
+                <w:rFonts w:asciiTheme="majorHAnsi" w:hAnsiTheme="majorHAnsi" w:cstheme="majorHAnsi"/>
+              </w:rPr>
+            </w:pPr>
+            <w:proofErr w:type="gramStart"/>
+            <w:r>
+              <w:rPr>
+                <w:rFonts w:asciiTheme="majorHAnsi" w:hAnsiTheme="majorHAnsi" w:cstheme="majorHAnsi"/>
+              </w:rPr>
+              <w:t>Email</w:t>
+            </w:r>
+            <w:proofErr w:type="gramEnd"/>
+          </w:p>
+        </w:tc>
+        <w:tc>
+          <w:tcPr>
+            <w:tcW w:w="3209" w:type="dxa"/>
+          </w:tcPr>
+          <w:p>
+            <w:pPr>
+              <w:rPr>
+                <w:rFonts w:asciiTheme="majorHAnsi" w:hAnsiTheme="majorHAnsi" w:cstheme="majorHAnsi"/>
+                <w:b/>
+              </w:rPr>
+            </w:pPr>
+            <w:r>
+              <w:rPr>
+                <w:rFonts w:asciiTheme="majorHAnsi" w:hAnsiTheme="majorHAnsi" w:cstheme="majorHAnsi"/>
+              </w:rPr>
+              <w:t xml:space="preserve">Lunghezza massima </w:t>
+            </w:r>
+            <w:r>
+              <w:rPr>
+                <w:rFonts w:asciiTheme="majorHAnsi" w:hAnsiTheme="majorHAnsi" w:cstheme="majorHAnsi"/>
+              </w:rPr>
+              <w:t>256</w:t>
+            </w:r>
+            <w:r>
+              <w:rPr>
+                <w:rFonts w:asciiTheme="majorHAnsi" w:hAnsiTheme="majorHAnsi" w:cstheme="majorHAnsi"/>
+              </w:rPr>
+              <w:t xml:space="preserve"> cifre.</w:t>
+            </w:r>
+          </w:p>
+        </w:tc>
+        <w:tc>
+          <w:tcPr>
+            <w:tcW w:w="3210" w:type="dxa"/>
+          </w:tcPr>
+          <w:p>
+            <w:pPr>
+              <w:rPr>
+                <w:rFonts w:asciiTheme="majorHAnsi" w:hAnsiTheme="majorHAnsi" w:cstheme="majorHAnsi"/>
+              </w:rPr>
+            </w:pPr>
+            <w:proofErr w:type="spellStart"/>
+            <w:r>
+              <w:rPr>
+                <w:rFonts w:asciiTheme="majorHAnsi" w:hAnsiTheme="majorHAnsi" w:cstheme="majorHAnsi"/>
+              </w:rPr>
+              <w:t>Varchar</w:t>
+            </w:r>
+            <w:proofErr w:type="spellEnd"/>
+          </w:p>
+        </w:tc>
+      </w:tr>
+      <w:tr>
+        <w:tc>
+          <w:tcPr>
+            <w:tcW w:w="3209" w:type="dxa"/>
+          </w:tcPr>
+          <w:p>
+            <w:pPr>
+              <w:rPr>
+                <w:rFonts w:asciiTheme="majorHAnsi" w:hAnsiTheme="majorHAnsi" w:cstheme="majorHAnsi"/>
+              </w:rPr>
+            </w:pPr>
+            <w:r>
+              <w:rPr>
+                <w:rFonts w:asciiTheme="majorHAnsi" w:hAnsiTheme="majorHAnsi" w:cstheme="majorHAnsi"/>
+              </w:rPr>
+              <w:t>Feedback</w:t>
+            </w:r>
+          </w:p>
+        </w:tc>
+        <w:tc>
+          <w:tcPr>
+            <w:tcW w:w="3209" w:type="dxa"/>
+          </w:tcPr>
+          <w:p>
+            <w:pPr>
+              <w:rPr>
+                <w:rFonts w:asciiTheme="majorHAnsi" w:hAnsiTheme="majorHAnsi" w:cstheme="majorHAnsi"/>
+                <w:b/>
+              </w:rPr>
+            </w:pPr>
+            <w:r>
+              <w:rPr>
+                <w:rFonts w:asciiTheme="majorHAnsi" w:hAnsiTheme="majorHAnsi" w:cstheme="majorHAnsi"/>
+              </w:rPr>
+              <w:t>Lunghezza massima 11 cifre.</w:t>
+            </w:r>
+          </w:p>
+        </w:tc>
+        <w:tc>
+          <w:tcPr>
+            <w:tcW w:w="3210" w:type="dxa"/>
+          </w:tcPr>
+          <w:p>
+            <w:pPr>
+              <w:rPr>
+                <w:rFonts w:asciiTheme="majorHAnsi" w:hAnsiTheme="majorHAnsi" w:cstheme="majorHAnsi"/>
+              </w:rPr>
+            </w:pPr>
+            <w:proofErr w:type="spellStart"/>
+            <w:r>
+              <w:rPr>
+                <w:rFonts w:asciiTheme="majorHAnsi" w:hAnsiTheme="majorHAnsi" w:cstheme="majorHAnsi"/>
+              </w:rPr>
+              <w:t>Integer</w:t>
+            </w:r>
+            <w:proofErr w:type="spellEnd"/>
+          </w:p>
+        </w:tc>
+      </w:tr>
+      <w:tr>
+        <w:tc>
+          <w:tcPr>
+            <w:tcW w:w="3209" w:type="dxa"/>
+          </w:tcPr>
+          <w:p>
+            <w:pPr>
+              <w:rPr>
+                <w:rFonts w:asciiTheme="majorHAnsi" w:hAnsiTheme="majorHAnsi" w:cstheme="majorHAnsi"/>
+              </w:rPr>
+            </w:pPr>
+            <w:proofErr w:type="spellStart"/>
+            <w:r>
+              <w:rPr>
+                <w:rFonts w:asciiTheme="majorHAnsi" w:hAnsiTheme="majorHAnsi" w:cstheme="majorHAnsi"/>
+              </w:rPr>
+              <w:t>suspensionState</w:t>
+            </w:r>
+            <w:proofErr w:type="spellEnd"/>
+          </w:p>
+        </w:tc>
+        <w:tc>
+          <w:tcPr>
+            <w:tcW w:w="3209" w:type="dxa"/>
+          </w:tcPr>
+          <w:p>
+            <w:pPr>
+              <w:rPr>
+                <w:rFonts w:asciiTheme="majorHAnsi" w:hAnsiTheme="majorHAnsi" w:cstheme="majorHAnsi"/>
+                <w:b/>
+              </w:rPr>
+            </w:pPr>
+          </w:p>
+        </w:tc>
+        <w:tc>
+          <w:tcPr>
+            <w:tcW w:w="3210" w:type="dxa"/>
+          </w:tcPr>
+          <w:p>
+            <w:pPr>
+              <w:rPr>
+                <w:rFonts w:asciiTheme="majorHAnsi" w:hAnsiTheme="majorHAnsi" w:cstheme="majorHAnsi"/>
+              </w:rPr>
+            </w:pPr>
+            <w:proofErr w:type="spellStart"/>
+            <w:r>
+              <w:rPr>
+                <w:rFonts w:asciiTheme="majorHAnsi" w:hAnsiTheme="majorHAnsi" w:cstheme="majorHAnsi"/>
+              </w:rPr>
+              <w:t>Boolean</w:t>
+            </w:r>
+            <w:proofErr w:type="spellEnd"/>
+          </w:p>
+        </w:tc>
+      </w:tr>
+      <w:tr>
+        <w:tc>
+          <w:tcPr>
+            <w:tcW w:w="3209" w:type="dxa"/>
+          </w:tcPr>
+          <w:p>
+            <w:pPr>
+              <w:rPr>
+                <w:rFonts w:asciiTheme="majorHAnsi" w:hAnsiTheme="majorHAnsi" w:cstheme="majorHAnsi"/>
+              </w:rPr>
+            </w:pPr>
+            <w:proofErr w:type="spellStart"/>
+            <w:r>
+              <w:rPr>
+                <w:rFonts w:asciiTheme="majorHAnsi" w:hAnsiTheme="majorHAnsi" w:cstheme="majorHAnsi"/>
+              </w:rPr>
+              <w:t>suspensionDay</w:t>
+            </w:r>
+            <w:proofErr w:type="spellEnd"/>
+          </w:p>
+        </w:tc>
+        <w:tc>
+          <w:tcPr>
+            <w:tcW w:w="3209" w:type="dxa"/>
+          </w:tcPr>
+          <w:p>
+            <w:pPr>
+              <w:rPr>
+                <w:rFonts w:asciiTheme="majorHAnsi" w:hAnsiTheme="majorHAnsi" w:cstheme="majorHAnsi"/>
+                <w:b/>
+              </w:rPr>
+            </w:pPr>
+            <w:r>
+              <w:rPr>
+                <w:rFonts w:asciiTheme="majorHAnsi" w:hAnsiTheme="majorHAnsi" w:cstheme="majorHAnsi"/>
+              </w:rPr>
+              <w:t>Lunghezza massima 11 cifre.</w:t>
+            </w:r>
+          </w:p>
+        </w:tc>
+        <w:tc>
+          <w:tcPr>
+            <w:tcW w:w="3210" w:type="dxa"/>
+          </w:tcPr>
+          <w:p>
+            <w:pPr>
+              <w:rPr>
+                <w:rFonts w:asciiTheme="majorHAnsi" w:hAnsiTheme="majorHAnsi" w:cstheme="majorHAnsi"/>
+              </w:rPr>
+            </w:pPr>
+            <w:proofErr w:type="spellStart"/>
+            <w:r>
+              <w:rPr>
+                <w:rFonts w:asciiTheme="majorHAnsi" w:hAnsiTheme="majorHAnsi" w:cstheme="majorHAnsi"/>
+              </w:rPr>
+              <w:t>Integer</w:t>
+            </w:r>
+            <w:proofErr w:type="spellEnd"/>
+          </w:p>
+        </w:tc>
+      </w:tr>
+      <w:tr>
+        <w:tc>
+          <w:tcPr>
+            <w:tcW w:w="3209" w:type="dxa"/>
+          </w:tcPr>
+          <w:p>
+            <w:pPr>
+              <w:rPr>
+                <w:rFonts w:asciiTheme="majorHAnsi" w:hAnsiTheme="majorHAnsi" w:cstheme="majorHAnsi"/>
+              </w:rPr>
+            </w:pPr>
+            <w:proofErr w:type="spellStart"/>
+            <w:r>
+              <w:rPr>
+                <w:rFonts w:asciiTheme="majorHAnsi" w:hAnsiTheme="majorHAnsi" w:cstheme="majorHAnsi"/>
+              </w:rPr>
+              <w:t>ModActive</w:t>
+            </w:r>
+            <w:proofErr w:type="spellEnd"/>
+          </w:p>
+        </w:tc>
+        <w:tc>
+          <w:tcPr>
+            <w:tcW w:w="3209" w:type="dxa"/>
+          </w:tcPr>
+          <w:p>
+            <w:pPr>
+              <w:rPr>
+                <w:rFonts w:asciiTheme="majorHAnsi" w:hAnsiTheme="majorHAnsi" w:cstheme="majorHAnsi"/>
+                <w:b/>
+              </w:rPr>
+            </w:pPr>
+          </w:p>
+        </w:tc>
+        <w:tc>
+          <w:tcPr>
+            <w:tcW w:w="3210" w:type="dxa"/>
+          </w:tcPr>
+          <w:p>
+            <w:pPr>
+              <w:rPr>
+                <w:rFonts w:asciiTheme="majorHAnsi" w:hAnsiTheme="majorHAnsi" w:cstheme="majorHAnsi"/>
+              </w:rPr>
+            </w:pPr>
+            <w:proofErr w:type="spellStart"/>
+            <w:r>
+              <w:rPr>
+                <w:rFonts w:asciiTheme="majorHAnsi" w:hAnsiTheme="majorHAnsi" w:cstheme="majorHAnsi"/>
+              </w:rPr>
+              <w:t>Boolean</w:t>
+            </w:r>
+            <w:proofErr w:type="spellEnd"/>
+          </w:p>
+        </w:tc>
+      </w:tr>
+    </w:tbl>
+    <w:p>
+      <w:pPr>
+        <w:rPr>
+          <w:rFonts w:asciiTheme="majorHAnsi" w:hAnsiTheme="majorHAnsi" w:cstheme="majorHAnsi"/>
+        </w:rPr>
+      </w:pPr>
+    </w:p>
+    <w:p>
+      <w:pPr>
+        <w:rPr>
+          <w:rFonts w:asciiTheme="majorHAnsi" w:hAnsiTheme="majorHAnsi" w:cstheme="majorHAnsi"/>
+        </w:rPr>
+      </w:pPr>
+    </w:p>
+    <w:tbl>
+      <w:tblPr>
+        <w:tblStyle w:val="Grigliatabella"/>
+        <w:tblW w:w="0" w:type="auto"/>
+        <w:tblLook w:val="04A0" w:firstRow="1" w:lastRow="0" w:firstColumn="1" w:lastColumn="0" w:noHBand="0" w:noVBand="1"/>
+      </w:tblPr>
+      <w:tblGrid>
+        <w:gridCol w:w="3209"/>
+        <w:gridCol w:w="3209"/>
+        <w:gridCol w:w="3210"/>
+      </w:tblGrid>
+      <w:tr>
+        <w:tc>
+          <w:tcPr>
+            <w:tcW w:w="9628" w:type="dxa"/>
+            <w:gridSpan w:val="3"/>
+          </w:tcPr>
+          <w:p>
+            <w:pPr>
+              <w:rPr>
+                <w:rFonts w:asciiTheme="majorHAnsi" w:hAnsiTheme="majorHAnsi" w:cstheme="majorHAnsi"/>
+                <w:b/>
+              </w:rPr>
+            </w:pPr>
+            <w:r>
+              <w:rPr>
+                <w:rFonts w:asciiTheme="majorHAnsi" w:hAnsiTheme="majorHAnsi" w:cstheme="majorHAnsi"/>
+                <w:b/>
+              </w:rPr>
+              <w:t>Codice Rilasciato</w:t>
+            </w:r>
+          </w:p>
+        </w:tc>
+      </w:tr>
+      <w:tr>
+        <w:tc>
+          <w:tcPr>
+            <w:tcW w:w="3209" w:type="dxa"/>
+          </w:tcPr>
+          <w:p>
+            <w:pPr>
+              <w:rPr>
+                <w:rFonts w:asciiTheme="majorHAnsi" w:hAnsiTheme="majorHAnsi" w:cstheme="majorHAnsi"/>
+                <w:b/>
+              </w:rPr>
+            </w:pPr>
+            <w:r>
+              <w:rPr>
+                <w:rFonts w:asciiTheme="majorHAnsi" w:hAnsiTheme="majorHAnsi" w:cstheme="majorHAnsi"/>
+                <w:b/>
+              </w:rPr>
+              <w:t>Campo</w:t>
+            </w:r>
+          </w:p>
+        </w:tc>
+        <w:tc>
+          <w:tcPr>
+            <w:tcW w:w="3209" w:type="dxa"/>
+          </w:tcPr>
+          <w:p>
+            <w:pPr>
+              <w:rPr>
+                <w:rFonts w:asciiTheme="majorHAnsi" w:hAnsiTheme="majorHAnsi" w:cstheme="majorHAnsi"/>
+                <w:b/>
+              </w:rPr>
+            </w:pPr>
+            <w:r>
+              <w:rPr>
+                <w:rFonts w:asciiTheme="majorHAnsi" w:hAnsiTheme="majorHAnsi" w:cstheme="majorHAnsi"/>
+                <w:b/>
+              </w:rPr>
+              <w:t>Vincoli</w:t>
+            </w:r>
+          </w:p>
+        </w:tc>
+        <w:tc>
+          <w:tcPr>
+            <w:tcW w:w="3210" w:type="dxa"/>
+          </w:tcPr>
+          <w:p>
+            <w:pPr>
+              <w:rPr>
+                <w:rFonts w:asciiTheme="majorHAnsi" w:hAnsiTheme="majorHAnsi" w:cstheme="majorHAnsi"/>
+                <w:b/>
+              </w:rPr>
+            </w:pPr>
+            <w:r>
+              <w:rPr>
+                <w:rFonts w:asciiTheme="majorHAnsi" w:hAnsiTheme="majorHAnsi" w:cstheme="majorHAnsi"/>
+                <w:b/>
+              </w:rPr>
+              <w:t>Tipo</w:t>
+            </w:r>
+          </w:p>
+        </w:tc>
+      </w:tr>
+      <w:tr>
+        <w:tc>
+          <w:tcPr>
+            <w:tcW w:w="3209" w:type="dxa"/>
+          </w:tcPr>
+          <w:p>
+            <w:pPr>
+              <w:rPr>
+                <w:rFonts w:asciiTheme="majorHAnsi" w:hAnsiTheme="majorHAnsi" w:cstheme="majorHAnsi"/>
+              </w:rPr>
+            </w:pPr>
+            <w:proofErr w:type="gramStart"/>
+            <w:r>
+              <w:rPr>
+                <w:rFonts w:asciiTheme="majorHAnsi" w:hAnsiTheme="majorHAnsi" w:cstheme="majorHAnsi"/>
+              </w:rPr>
+              <w:t>Email</w:t>
+            </w:r>
+            <w:proofErr w:type="gramEnd"/>
+          </w:p>
+        </w:tc>
+        <w:tc>
+          <w:tcPr>
+            <w:tcW w:w="3209" w:type="dxa"/>
+          </w:tcPr>
+          <w:p>
+            <w:pPr>
+              <w:rPr>
+                <w:rFonts w:asciiTheme="majorHAnsi" w:hAnsiTheme="majorHAnsi" w:cstheme="majorHAnsi"/>
+              </w:rPr>
+            </w:pPr>
+            <w:r>
+              <w:rPr>
+                <w:rFonts w:asciiTheme="majorHAnsi" w:hAnsiTheme="majorHAnsi" w:cstheme="majorHAnsi"/>
+              </w:rPr>
+              <w:t>Lunghezza massima 256 cifre.</w:t>
+            </w:r>
+          </w:p>
+          <w:p>
+            <w:pPr>
+              <w:rPr>
+                <w:rFonts w:asciiTheme="majorHAnsi" w:hAnsiTheme="majorHAnsi" w:cstheme="majorHAnsi"/>
+                <w:b/>
+              </w:rPr>
+            </w:pPr>
+            <w:r>
+              <w:rPr>
+                <w:rFonts w:asciiTheme="majorHAnsi" w:hAnsiTheme="majorHAnsi" w:cstheme="majorHAnsi"/>
+                <w:b/>
+              </w:rPr>
+              <w:t>Chiave Esterna (Utente)</w:t>
+            </w:r>
+          </w:p>
+        </w:tc>
+        <w:tc>
+          <w:tcPr>
+            <w:tcW w:w="3210" w:type="dxa"/>
+          </w:tcPr>
+          <w:p>
+            <w:pPr>
+              <w:rPr>
+                <w:rFonts w:asciiTheme="majorHAnsi" w:hAnsiTheme="majorHAnsi" w:cstheme="majorHAnsi"/>
+              </w:rPr>
+            </w:pPr>
+            <w:proofErr w:type="spellStart"/>
+            <w:r>
+              <w:rPr>
+                <w:rFonts w:asciiTheme="majorHAnsi" w:hAnsiTheme="majorHAnsi" w:cstheme="majorHAnsi"/>
+              </w:rPr>
+              <w:t>Varchar</w:t>
+            </w:r>
+            <w:proofErr w:type="spellEnd"/>
+          </w:p>
+        </w:tc>
+      </w:tr>
+      <w:tr>
+        <w:tc>
+          <w:tcPr>
+            <w:tcW w:w="3209" w:type="dxa"/>
+          </w:tcPr>
+          <w:p>
+            <w:pPr>
+              <w:rPr>
+                <w:rFonts w:asciiTheme="majorHAnsi" w:hAnsiTheme="majorHAnsi" w:cstheme="majorHAnsi"/>
+              </w:rPr>
+            </w:pPr>
+            <w:r>
+              <w:rPr>
+                <w:rFonts w:asciiTheme="majorHAnsi" w:hAnsiTheme="majorHAnsi" w:cstheme="majorHAnsi"/>
+              </w:rPr>
+              <w:t>Codice</w:t>
+            </w:r>
+          </w:p>
+        </w:tc>
+        <w:tc>
+          <w:tcPr>
+            <w:tcW w:w="3209" w:type="dxa"/>
+          </w:tcPr>
+          <w:p>
+            <w:pPr>
+              <w:rPr>
+                <w:rFonts w:asciiTheme="majorHAnsi" w:hAnsiTheme="majorHAnsi" w:cstheme="majorHAnsi"/>
+                <w:b/>
+              </w:rPr>
+            </w:pPr>
+            <w:r>
+              <w:rPr>
+                <w:rFonts w:asciiTheme="majorHAnsi" w:hAnsiTheme="majorHAnsi" w:cstheme="majorHAnsi"/>
+              </w:rPr>
+              <w:t>Lunghezza massima 11 cifre.</w:t>
+            </w:r>
+          </w:p>
+        </w:tc>
+        <w:tc>
+          <w:tcPr>
+            <w:tcW w:w="3210" w:type="dxa"/>
+          </w:tcPr>
+          <w:p>
+            <w:pPr>
+              <w:rPr>
+                <w:rFonts w:asciiTheme="majorHAnsi" w:hAnsiTheme="majorHAnsi" w:cstheme="majorHAnsi"/>
+              </w:rPr>
+            </w:pPr>
+            <w:proofErr w:type="spellStart"/>
+            <w:r>
+              <w:rPr>
+                <w:rFonts w:asciiTheme="majorHAnsi" w:hAnsiTheme="majorHAnsi" w:cstheme="majorHAnsi"/>
+              </w:rPr>
+              <w:t>Integer</w:t>
+            </w:r>
+            <w:proofErr w:type="spellEnd"/>
+          </w:p>
+        </w:tc>
+      </w:tr>
+    </w:tbl>
+    <w:p>
+      <w:pPr>
+        <w:rPr>
+          <w:rFonts w:asciiTheme="majorHAnsi" w:hAnsiTheme="majorHAnsi" w:cstheme="majorHAnsi"/>
+        </w:rPr>
+      </w:pPr>
+    </w:p>
+    <w:p>
+      <w:pPr>
+        <w:rPr>
+          <w:rFonts w:asciiTheme="majorHAnsi" w:hAnsiTheme="majorHAnsi" w:cstheme="majorHAnsi"/>
+        </w:rPr>
+      </w:pPr>
+    </w:p>
+    <w:tbl>
+      <w:tblPr>
+        <w:tblStyle w:val="Grigliatabella"/>
+        <w:tblW w:w="0" w:type="auto"/>
+        <w:tblLook w:val="04A0" w:firstRow="1" w:lastRow="0" w:firstColumn="1" w:lastColumn="0" w:noHBand="0" w:noVBand="1"/>
+      </w:tblPr>
+      <w:tblGrid>
+        <w:gridCol w:w="3209"/>
+        <w:gridCol w:w="3209"/>
+        <w:gridCol w:w="3210"/>
+      </w:tblGrid>
+      <w:tr>
+        <w:tc>
+          <w:tcPr>
+            <w:tcW w:w="9628" w:type="dxa"/>
+            <w:gridSpan w:val="3"/>
+          </w:tcPr>
+          <w:p>
+            <w:pPr>
+              <w:rPr>
+                <w:rFonts w:asciiTheme="majorHAnsi" w:hAnsiTheme="majorHAnsi" w:cstheme="majorHAnsi"/>
+                <w:b/>
+              </w:rPr>
+            </w:pPr>
+            <w:r>
+              <w:rPr>
+                <w:rFonts w:asciiTheme="majorHAnsi" w:hAnsiTheme="majorHAnsi" w:cstheme="majorHAnsi"/>
+                <w:b/>
+              </w:rPr>
+              <w:t>Super-Admin</w:t>
+            </w:r>
+          </w:p>
+        </w:tc>
+      </w:tr>
+      <w:tr>
+        <w:tc>
+          <w:tcPr>
+            <w:tcW w:w="3209" w:type="dxa"/>
+          </w:tcPr>
+          <w:p>
+            <w:pPr>
+              <w:rPr>
+                <w:rFonts w:asciiTheme="majorHAnsi" w:hAnsiTheme="majorHAnsi" w:cstheme="majorHAnsi"/>
+                <w:b/>
+              </w:rPr>
+            </w:pPr>
+            <w:r>
+              <w:rPr>
+                <w:rFonts w:asciiTheme="majorHAnsi" w:hAnsiTheme="majorHAnsi" w:cstheme="majorHAnsi"/>
+                <w:b/>
+              </w:rPr>
+              <w:t>Campo</w:t>
+            </w:r>
+          </w:p>
+        </w:tc>
+        <w:tc>
+          <w:tcPr>
+            <w:tcW w:w="3209" w:type="dxa"/>
+          </w:tcPr>
+          <w:p>
+            <w:pPr>
+              <w:rPr>
+                <w:rFonts w:asciiTheme="majorHAnsi" w:hAnsiTheme="majorHAnsi" w:cstheme="majorHAnsi"/>
+                <w:b/>
+              </w:rPr>
+            </w:pPr>
+            <w:r>
+              <w:rPr>
+                <w:rFonts w:asciiTheme="majorHAnsi" w:hAnsiTheme="majorHAnsi" w:cstheme="majorHAnsi"/>
+                <w:b/>
+              </w:rPr>
+              <w:t>Vincoli</w:t>
+            </w:r>
+          </w:p>
+        </w:tc>
+        <w:tc>
+          <w:tcPr>
+            <w:tcW w:w="3210" w:type="dxa"/>
+          </w:tcPr>
+          <w:p>
+            <w:pPr>
+              <w:rPr>
+                <w:rFonts w:asciiTheme="majorHAnsi" w:hAnsiTheme="majorHAnsi" w:cstheme="majorHAnsi"/>
+                <w:b/>
+              </w:rPr>
+            </w:pPr>
+            <w:r>
+              <w:rPr>
+                <w:rFonts w:asciiTheme="majorHAnsi" w:hAnsiTheme="majorHAnsi" w:cstheme="majorHAnsi"/>
+                <w:b/>
+              </w:rPr>
+              <w:t>Tipo</w:t>
+            </w:r>
+          </w:p>
+        </w:tc>
+      </w:tr>
+      <w:tr>
+        <w:tc>
+          <w:tcPr>
+            <w:tcW w:w="3209" w:type="dxa"/>
+          </w:tcPr>
+          <w:p>
+            <w:pPr>
+              <w:rPr>
+                <w:rFonts w:asciiTheme="majorHAnsi" w:hAnsiTheme="majorHAnsi" w:cstheme="majorHAnsi"/>
+              </w:rPr>
+            </w:pPr>
+            <w:r>
+              <w:rPr>
+                <w:rFonts w:asciiTheme="majorHAnsi" w:hAnsiTheme="majorHAnsi" w:cstheme="majorHAnsi"/>
+              </w:rPr>
+              <w:t>Username</w:t>
+            </w:r>
+          </w:p>
+        </w:tc>
+        <w:tc>
+          <w:tcPr>
+            <w:tcW w:w="3209" w:type="dxa"/>
+          </w:tcPr>
+          <w:p>
+            <w:pPr>
+              <w:rPr>
+                <w:rFonts w:asciiTheme="majorHAnsi" w:hAnsiTheme="majorHAnsi" w:cstheme="majorHAnsi"/>
+              </w:rPr>
+            </w:pPr>
+            <w:r>
+              <w:rPr>
+                <w:rFonts w:asciiTheme="majorHAnsi" w:hAnsiTheme="majorHAnsi" w:cstheme="majorHAnsi"/>
+              </w:rPr>
+              <w:t>Lunghezza massima 256 cifre.</w:t>
+            </w:r>
+          </w:p>
+          <w:p>
+            <w:pPr>
+              <w:rPr>
+                <w:rFonts w:asciiTheme="majorHAnsi" w:hAnsiTheme="majorHAnsi" w:cstheme="majorHAnsi"/>
+                <w:b/>
+              </w:rPr>
+            </w:pPr>
+            <w:r>
+              <w:rPr>
+                <w:rFonts w:asciiTheme="majorHAnsi" w:hAnsiTheme="majorHAnsi" w:cstheme="majorHAnsi"/>
+                <w:b/>
+              </w:rPr>
+              <w:t>Chiave Primaria</w:t>
+            </w:r>
+          </w:p>
+        </w:tc>
+        <w:tc>
+          <w:tcPr>
+            <w:tcW w:w="3210" w:type="dxa"/>
+          </w:tcPr>
+          <w:p>
+            <w:pPr>
+              <w:rPr>
+                <w:rFonts w:asciiTheme="majorHAnsi" w:hAnsiTheme="majorHAnsi" w:cstheme="majorHAnsi"/>
+              </w:rPr>
+            </w:pPr>
+            <w:proofErr w:type="spellStart"/>
+            <w:r>
+              <w:rPr>
+                <w:rFonts w:asciiTheme="majorHAnsi" w:hAnsiTheme="majorHAnsi" w:cstheme="majorHAnsi"/>
+              </w:rPr>
+              <w:t>Varchar</w:t>
+            </w:r>
+            <w:proofErr w:type="spellEnd"/>
+          </w:p>
+        </w:tc>
+      </w:tr>
+      <w:tr>
+        <w:tc>
+          <w:tcPr>
+            <w:tcW w:w="3209" w:type="dxa"/>
+          </w:tcPr>
+          <w:p>
+            <w:pPr>
+              <w:rPr>
+                <w:rFonts w:asciiTheme="majorHAnsi" w:hAnsiTheme="majorHAnsi" w:cstheme="majorHAnsi"/>
+              </w:rPr>
+            </w:pPr>
+            <w:r>
+              <w:rPr>
+                <w:rFonts w:asciiTheme="majorHAnsi" w:hAnsiTheme="majorHAnsi" w:cstheme="majorHAnsi"/>
+              </w:rPr>
+              <w:t>Password</w:t>
+            </w:r>
+          </w:p>
+        </w:tc>
+        <w:tc>
+          <w:tcPr>
+            <w:tcW w:w="3209" w:type="dxa"/>
+          </w:tcPr>
+          <w:p>
+            <w:pPr>
+              <w:rPr>
+                <w:rFonts w:asciiTheme="majorHAnsi" w:hAnsiTheme="majorHAnsi" w:cstheme="majorHAnsi"/>
+              </w:rPr>
+            </w:pPr>
+            <w:r>
+              <w:rPr>
+                <w:rFonts w:asciiTheme="majorHAnsi" w:hAnsiTheme="majorHAnsi" w:cstheme="majorHAnsi"/>
+              </w:rPr>
+              <w:t>Lunghezza massima 256 cifre.</w:t>
+            </w:r>
+          </w:p>
+          <w:p>
+            <w:pPr>
+              <w:rPr>
+                <w:rFonts w:asciiTheme="majorHAnsi" w:hAnsiTheme="majorHAnsi" w:cstheme="majorHAnsi"/>
+                <w:b/>
+              </w:rPr>
+            </w:pPr>
+            <w:r>
+              <w:rPr>
+                <w:rFonts w:asciiTheme="majorHAnsi" w:hAnsiTheme="majorHAnsi" w:cstheme="majorHAnsi"/>
+                <w:b/>
+              </w:rPr>
+              <w:t>Chiave Primaria</w:t>
+            </w:r>
+          </w:p>
+        </w:tc>
+        <w:tc>
+          <w:tcPr>
+            <w:tcW w:w="3210" w:type="dxa"/>
+          </w:tcPr>
+          <w:p>
+            <w:pPr>
+              <w:rPr>
+                <w:rFonts w:asciiTheme="majorHAnsi" w:hAnsiTheme="majorHAnsi" w:cstheme="majorHAnsi"/>
+              </w:rPr>
+            </w:pPr>
+            <w:proofErr w:type="spellStart"/>
+            <w:r>
+              <w:rPr>
+                <w:rFonts w:asciiTheme="majorHAnsi" w:hAnsiTheme="majorHAnsi" w:cstheme="majorHAnsi"/>
+              </w:rPr>
+              <w:t>Varchar</w:t>
+            </w:r>
+            <w:proofErr w:type="spellEnd"/>
+          </w:p>
+        </w:tc>
+      </w:tr>
+    </w:tbl>
+    <w:p>
+      <w:pPr>
+        <w:rPr>
+          <w:rFonts w:asciiTheme="majorHAnsi" w:hAnsiTheme="majorHAnsi" w:cstheme="majorHAnsi"/>
+        </w:rPr>
+      </w:pPr>
+    </w:p>
+    <w:p>
+      <w:pPr>
+        <w:rPr>
+          <w:rFonts w:asciiTheme="majorHAnsi" w:hAnsiTheme="majorHAnsi" w:cstheme="majorHAnsi"/>
+        </w:rPr>
+      </w:pPr>
+    </w:p>
+    <w:tbl>
+      <w:tblPr>
+        <w:tblStyle w:val="Grigliatabella"/>
+        <w:tblW w:w="0" w:type="auto"/>
+        <w:tblLook w:val="04A0" w:firstRow="1" w:lastRow="0" w:firstColumn="1" w:lastColumn="0" w:noHBand="0" w:noVBand="1"/>
+      </w:tblPr>
+      <w:tblGrid>
+        <w:gridCol w:w="3209"/>
+        <w:gridCol w:w="3209"/>
+        <w:gridCol w:w="3210"/>
+      </w:tblGrid>
+      <w:tr>
+        <w:tc>
+          <w:tcPr>
+            <w:tcW w:w="9628" w:type="dxa"/>
+            <w:gridSpan w:val="3"/>
+          </w:tcPr>
+          <w:p>
+            <w:pPr>
+              <w:rPr>
+                <w:rFonts w:asciiTheme="majorHAnsi" w:hAnsiTheme="majorHAnsi" w:cstheme="majorHAnsi"/>
+                <w:b/>
+              </w:rPr>
+            </w:pPr>
+            <w:r>
+              <w:rPr>
+                <w:rFonts w:asciiTheme="majorHAnsi" w:hAnsiTheme="majorHAnsi" w:cstheme="majorHAnsi"/>
+                <w:b/>
+              </w:rPr>
+              <w:t>Rating</w:t>
+            </w:r>
+          </w:p>
+        </w:tc>
+      </w:tr>
+      <w:tr>
+        <w:tc>
+          <w:tcPr>
+            <w:tcW w:w="3209" w:type="dxa"/>
+          </w:tcPr>
+          <w:p>
+            <w:pPr>
+              <w:rPr>
+                <w:rFonts w:asciiTheme="majorHAnsi" w:hAnsiTheme="majorHAnsi" w:cstheme="majorHAnsi"/>
+                <w:b/>
+              </w:rPr>
+            </w:pPr>
+            <w:r>
+              <w:rPr>
+                <w:rFonts w:asciiTheme="majorHAnsi" w:hAnsiTheme="majorHAnsi" w:cstheme="majorHAnsi"/>
+                <w:b/>
+              </w:rPr>
+              <w:t>Campo</w:t>
+            </w:r>
+          </w:p>
+        </w:tc>
+        <w:tc>
+          <w:tcPr>
+            <w:tcW w:w="3209" w:type="dxa"/>
+          </w:tcPr>
+          <w:p>
+            <w:pPr>
+              <w:rPr>
+                <w:rFonts w:asciiTheme="majorHAnsi" w:hAnsiTheme="majorHAnsi" w:cstheme="majorHAnsi"/>
+                <w:b/>
+              </w:rPr>
+            </w:pPr>
+            <w:r>
+              <w:rPr>
+                <w:rFonts w:asciiTheme="majorHAnsi" w:hAnsiTheme="majorHAnsi" w:cstheme="majorHAnsi"/>
+                <w:b/>
+              </w:rPr>
+              <w:t>Vincoli</w:t>
+            </w:r>
+          </w:p>
+        </w:tc>
+        <w:tc>
+          <w:tcPr>
+            <w:tcW w:w="3210" w:type="dxa"/>
+          </w:tcPr>
+          <w:p>
+            <w:pPr>
+              <w:rPr>
+                <w:rFonts w:asciiTheme="majorHAnsi" w:hAnsiTheme="majorHAnsi" w:cstheme="majorHAnsi"/>
+                <w:b/>
+              </w:rPr>
+            </w:pPr>
+            <w:r>
+              <w:rPr>
+                <w:rFonts w:asciiTheme="majorHAnsi" w:hAnsiTheme="majorHAnsi" w:cstheme="majorHAnsi"/>
+                <w:b/>
+              </w:rPr>
+              <w:t>Tipo</w:t>
+            </w:r>
+          </w:p>
+        </w:tc>
+      </w:tr>
+      <w:tr>
+        <w:tc>
+          <w:tcPr>
+            <w:tcW w:w="3209" w:type="dxa"/>
+          </w:tcPr>
+          <w:p>
+            <w:pPr>
+              <w:rPr>
+                <w:rFonts w:asciiTheme="majorHAnsi" w:hAnsiTheme="majorHAnsi" w:cstheme="majorHAnsi"/>
+              </w:rPr>
+            </w:pPr>
+            <w:proofErr w:type="spellStart"/>
+            <w:r>
+              <w:rPr>
+                <w:rFonts w:asciiTheme="majorHAnsi" w:hAnsiTheme="majorHAnsi" w:cstheme="majorHAnsi"/>
+              </w:rPr>
+              <w:t>IdUtente</w:t>
+            </w:r>
+            <w:proofErr w:type="spellEnd"/>
+          </w:p>
+        </w:tc>
+        <w:tc>
+          <w:tcPr>
+            <w:tcW w:w="3209" w:type="dxa"/>
+          </w:tcPr>
+          <w:p>
+            <w:pPr>
+              <w:rPr>
+                <w:rFonts w:asciiTheme="majorHAnsi" w:hAnsiTheme="majorHAnsi" w:cstheme="majorHAnsi"/>
+              </w:rPr>
+            </w:pPr>
+            <w:r>
+              <w:rPr>
+                <w:rFonts w:asciiTheme="majorHAnsi" w:hAnsiTheme="majorHAnsi" w:cstheme="majorHAnsi"/>
+              </w:rPr>
+              <w:t>Lunghezza massima 256 cifre.</w:t>
+            </w:r>
+          </w:p>
+          <w:p>
+            <w:pPr>
+              <w:rPr>
+                <w:rFonts w:asciiTheme="majorHAnsi" w:hAnsiTheme="majorHAnsi" w:cstheme="majorHAnsi"/>
+                <w:b/>
+              </w:rPr>
+            </w:pPr>
+            <w:r>
+              <w:rPr>
+                <w:rFonts w:asciiTheme="majorHAnsi" w:hAnsiTheme="majorHAnsi" w:cstheme="majorHAnsi"/>
+                <w:b/>
+              </w:rPr>
+              <w:t xml:space="preserve">Chiave </w:t>
+            </w:r>
+            <w:r>
+              <w:rPr>
+                <w:rFonts w:asciiTheme="majorHAnsi" w:hAnsiTheme="majorHAnsi" w:cstheme="majorHAnsi"/>
+                <w:b/>
+              </w:rPr>
+              <w:t>Esterna (Utente)</w:t>
+            </w:r>
+          </w:p>
+        </w:tc>
+        <w:tc>
+          <w:tcPr>
+            <w:tcW w:w="3210" w:type="dxa"/>
+          </w:tcPr>
+          <w:p>
+            <w:pPr>
+              <w:rPr>
+                <w:rFonts w:asciiTheme="majorHAnsi" w:hAnsiTheme="majorHAnsi" w:cstheme="majorHAnsi"/>
+              </w:rPr>
+            </w:pPr>
+            <w:proofErr w:type="spellStart"/>
+            <w:r>
+              <w:rPr>
+                <w:rFonts w:asciiTheme="majorHAnsi" w:hAnsiTheme="majorHAnsi" w:cstheme="majorHAnsi"/>
+              </w:rPr>
+              <w:t>Varchar</w:t>
+            </w:r>
+            <w:proofErr w:type="spellEnd"/>
+          </w:p>
+        </w:tc>
+      </w:tr>
+      <w:tr>
+        <w:tc>
+          <w:tcPr>
+            <w:tcW w:w="3209" w:type="dxa"/>
+          </w:tcPr>
+          <w:p>
+            <w:pPr>
+              <w:rPr>
+                <w:rFonts w:asciiTheme="majorHAnsi" w:hAnsiTheme="majorHAnsi" w:cstheme="majorHAnsi"/>
+              </w:rPr>
+            </w:pPr>
+            <w:proofErr w:type="spellStart"/>
+            <w:r>
+              <w:rPr>
+                <w:rFonts w:asciiTheme="majorHAnsi" w:hAnsiTheme="majorHAnsi" w:cstheme="majorHAnsi"/>
+              </w:rPr>
+              <w:t>idEvento</w:t>
+            </w:r>
+            <w:proofErr w:type="spellEnd"/>
+          </w:p>
+        </w:tc>
+        <w:tc>
+          <w:tcPr>
+            <w:tcW w:w="3209" w:type="dxa"/>
+          </w:tcPr>
+          <w:p>
+            <w:pPr>
+              <w:rPr>
+                <w:rFonts w:asciiTheme="majorHAnsi" w:hAnsiTheme="majorHAnsi" w:cstheme="majorHAnsi"/>
+              </w:rPr>
+            </w:pPr>
+            <w:r>
+              <w:rPr>
+                <w:rFonts w:asciiTheme="majorHAnsi" w:hAnsiTheme="majorHAnsi" w:cstheme="majorHAnsi"/>
+              </w:rPr>
+              <w:t>Lunghezza massima 256 cifre.</w:t>
+            </w:r>
+          </w:p>
+          <w:p>
+            <w:pPr>
+              <w:rPr>
+                <w:rFonts w:asciiTheme="majorHAnsi" w:hAnsiTheme="majorHAnsi" w:cstheme="majorHAnsi"/>
+                <w:b/>
+              </w:rPr>
+            </w:pPr>
+            <w:r>
+              <w:rPr>
+                <w:rFonts w:asciiTheme="majorHAnsi" w:hAnsiTheme="majorHAnsi" w:cstheme="majorHAnsi"/>
+                <w:b/>
+              </w:rPr>
+              <w:t>Chiave Esterna (Evento)</w:t>
+            </w:r>
+          </w:p>
+        </w:tc>
+        <w:tc>
+          <w:tcPr>
+            <w:tcW w:w="3210" w:type="dxa"/>
+          </w:tcPr>
+          <w:p>
+            <w:pPr>
+              <w:rPr>
+                <w:rFonts w:asciiTheme="majorHAnsi" w:hAnsiTheme="majorHAnsi" w:cstheme="majorHAnsi"/>
+              </w:rPr>
+            </w:pPr>
+            <w:proofErr w:type="spellStart"/>
+            <w:r>
+              <w:rPr>
+                <w:rFonts w:asciiTheme="majorHAnsi" w:hAnsiTheme="majorHAnsi" w:cstheme="majorHAnsi"/>
+              </w:rPr>
+              <w:t>Varchar</w:t>
+            </w:r>
+            <w:proofErr w:type="spellEnd"/>
+          </w:p>
+        </w:tc>
+      </w:tr>
+      <w:tr>
+        <w:tc>
+          <w:tcPr>
+            <w:tcW w:w="3209" w:type="dxa"/>
+          </w:tcPr>
+          <w:p>
+            <w:pPr>
+              <w:rPr>
+                <w:rFonts w:asciiTheme="majorHAnsi" w:hAnsiTheme="majorHAnsi" w:cstheme="majorHAnsi"/>
+              </w:rPr>
+            </w:pPr>
+            <w:r>
+              <w:rPr>
+                <w:rFonts w:asciiTheme="majorHAnsi" w:hAnsiTheme="majorHAnsi" w:cstheme="majorHAnsi"/>
+              </w:rPr>
+              <w:t>Voto</w:t>
+            </w:r>
+          </w:p>
+        </w:tc>
+        <w:tc>
+          <w:tcPr>
+            <w:tcW w:w="3209" w:type="dxa"/>
+          </w:tcPr>
+          <w:p>
+            <w:pPr>
+              <w:rPr>
+                <w:rFonts w:asciiTheme="majorHAnsi" w:hAnsiTheme="majorHAnsi" w:cstheme="majorHAnsi"/>
+              </w:rPr>
+            </w:pPr>
+          </w:p>
+        </w:tc>
+        <w:tc>
+          <w:tcPr>
+            <w:tcW w:w="3210" w:type="dxa"/>
+          </w:tcPr>
+          <w:p>
+            <w:pPr>
+              <w:rPr>
+                <w:rFonts w:asciiTheme="majorHAnsi" w:hAnsiTheme="majorHAnsi" w:cstheme="majorHAnsi"/>
+              </w:rPr>
+            </w:pPr>
+            <w:proofErr w:type="spellStart"/>
+            <w:r>
+              <w:rPr>
+                <w:rFonts w:asciiTheme="majorHAnsi" w:hAnsiTheme="majorHAnsi" w:cstheme="majorHAnsi"/>
+              </w:rPr>
+              <w:t>Boolean</w:t>
+            </w:r>
+            <w:proofErr w:type="spellEnd"/>
+          </w:p>
+        </w:tc>
+      </w:tr>
+    </w:tbl>
+    <w:p>
+      <w:pPr>
+        <w:rPr>
+          <w:rFonts w:asciiTheme="majorHAnsi" w:hAnsiTheme="majorHAnsi" w:cstheme="majorHAnsi"/>
+        </w:rPr>
+      </w:pPr>
+    </w:p>
+    <w:p>
+      <w:pPr>
+        <w:rPr>
+          <w:rFonts w:asciiTheme="majorHAnsi" w:hAnsiTheme="majorHAnsi" w:cstheme="majorHAnsi"/>
+        </w:rPr>
+      </w:pPr>
+    </w:p>
+    <w:tbl>
+      <w:tblPr>
+        <w:tblStyle w:val="Grigliatabella"/>
+        <w:tblW w:w="0" w:type="auto"/>
+        <w:tblLook w:val="04A0" w:firstRow="1" w:lastRow="0" w:firstColumn="1" w:lastColumn="0" w:noHBand="0" w:noVBand="1"/>
+      </w:tblPr>
+      <w:tblGrid>
+        <w:gridCol w:w="3209"/>
+        <w:gridCol w:w="3209"/>
+        <w:gridCol w:w="3210"/>
+      </w:tblGrid>
+      <w:tr>
+        <w:tc>
+          <w:tcPr>
+            <w:tcW w:w="9628" w:type="dxa"/>
+            <w:gridSpan w:val="3"/>
+          </w:tcPr>
+          <w:p>
+            <w:pPr>
+              <w:rPr>
+                <w:rFonts w:asciiTheme="majorHAnsi" w:hAnsiTheme="majorHAnsi" w:cstheme="majorHAnsi"/>
+                <w:b/>
+              </w:rPr>
+            </w:pPr>
+            <w:r>
+              <w:rPr>
+                <w:rFonts w:asciiTheme="majorHAnsi" w:hAnsiTheme="majorHAnsi" w:cstheme="majorHAnsi"/>
+                <w:b/>
+              </w:rPr>
+              <w:t>Commento</w:t>
+            </w:r>
+          </w:p>
+        </w:tc>
+      </w:tr>
+      <w:tr>
+        <w:tc>
+          <w:tcPr>
+            <w:tcW w:w="3209" w:type="dxa"/>
+          </w:tcPr>
+          <w:p>
+            <w:pPr>
+              <w:rPr>
+                <w:rFonts w:asciiTheme="majorHAnsi" w:hAnsiTheme="majorHAnsi" w:cstheme="majorHAnsi"/>
+                <w:b/>
+              </w:rPr>
+            </w:pPr>
+            <w:r>
+              <w:rPr>
+                <w:rFonts w:asciiTheme="majorHAnsi" w:hAnsiTheme="majorHAnsi" w:cstheme="majorHAnsi"/>
+                <w:b/>
+              </w:rPr>
+              <w:t>Campo</w:t>
+            </w:r>
+          </w:p>
+        </w:tc>
+        <w:tc>
+          <w:tcPr>
+            <w:tcW w:w="3209" w:type="dxa"/>
+          </w:tcPr>
+          <w:p>
+            <w:pPr>
+              <w:rPr>
+                <w:rFonts w:asciiTheme="majorHAnsi" w:hAnsiTheme="majorHAnsi" w:cstheme="majorHAnsi"/>
+                <w:b/>
+              </w:rPr>
+            </w:pPr>
+            <w:r>
+              <w:rPr>
+                <w:rFonts w:asciiTheme="majorHAnsi" w:hAnsiTheme="majorHAnsi" w:cstheme="majorHAnsi"/>
+                <w:b/>
+              </w:rPr>
+              <w:t>Vincoli</w:t>
+            </w:r>
+          </w:p>
+        </w:tc>
+        <w:tc>
+          <w:tcPr>
+            <w:tcW w:w="3210" w:type="dxa"/>
+          </w:tcPr>
+          <w:p>
+            <w:pPr>
+              <w:rPr>
+                <w:rFonts w:asciiTheme="majorHAnsi" w:hAnsiTheme="majorHAnsi" w:cstheme="majorHAnsi"/>
+                <w:b/>
+              </w:rPr>
+            </w:pPr>
+            <w:r>
+              <w:rPr>
+                <w:rFonts w:asciiTheme="majorHAnsi" w:hAnsiTheme="majorHAnsi" w:cstheme="majorHAnsi"/>
+                <w:b/>
+              </w:rPr>
+              <w:t>Tipo</w:t>
+            </w:r>
+          </w:p>
+        </w:tc>
+      </w:tr>
+      <w:tr>
+        <w:tc>
+          <w:tcPr>
+            <w:tcW w:w="3209" w:type="dxa"/>
+          </w:tcPr>
+          <w:p>
+            <w:pPr>
+              <w:rPr>
+                <w:rFonts w:asciiTheme="majorHAnsi" w:hAnsiTheme="majorHAnsi" w:cstheme="majorHAnsi"/>
+              </w:rPr>
+            </w:pPr>
+            <w:proofErr w:type="spellStart"/>
+            <w:r>
+              <w:rPr>
+                <w:rFonts w:asciiTheme="majorHAnsi" w:hAnsiTheme="majorHAnsi" w:cstheme="majorHAnsi"/>
+              </w:rPr>
+              <w:t>IdCommento</w:t>
+            </w:r>
+            <w:proofErr w:type="spellEnd"/>
+          </w:p>
+        </w:tc>
+        <w:tc>
+          <w:tcPr>
+            <w:tcW w:w="3209" w:type="dxa"/>
+          </w:tcPr>
+          <w:p>
+            <w:pPr>
+              <w:rPr>
+                <w:rFonts w:asciiTheme="majorHAnsi" w:hAnsiTheme="majorHAnsi" w:cstheme="majorHAnsi"/>
+              </w:rPr>
+            </w:pPr>
+            <w:r>
+              <w:rPr>
+                <w:rFonts w:asciiTheme="majorHAnsi" w:hAnsiTheme="majorHAnsi" w:cstheme="majorHAnsi"/>
+              </w:rPr>
+              <w:t>Lunghezza massima 11 cifre</w:t>
+            </w:r>
+          </w:p>
+          <w:p>
+            <w:pPr>
+              <w:rPr>
+                <w:rFonts w:asciiTheme="majorHAnsi" w:hAnsiTheme="majorHAnsi" w:cstheme="majorHAnsi"/>
+                <w:b/>
+              </w:rPr>
+            </w:pPr>
+            <w:r>
+              <w:rPr>
+                <w:rFonts w:asciiTheme="majorHAnsi" w:hAnsiTheme="majorHAnsi" w:cstheme="majorHAnsi"/>
+                <w:b/>
+              </w:rPr>
+              <w:t>Chiave Primaria</w:t>
+            </w:r>
+          </w:p>
+        </w:tc>
+        <w:tc>
+          <w:tcPr>
+            <w:tcW w:w="3210" w:type="dxa"/>
+          </w:tcPr>
+          <w:p>
+            <w:pPr>
+              <w:rPr>
+                <w:rFonts w:asciiTheme="majorHAnsi" w:hAnsiTheme="majorHAnsi" w:cstheme="majorHAnsi"/>
+              </w:rPr>
+            </w:pPr>
+            <w:proofErr w:type="spellStart"/>
+            <w:r>
+              <w:rPr>
+                <w:rFonts w:asciiTheme="majorHAnsi" w:hAnsiTheme="majorHAnsi" w:cstheme="majorHAnsi"/>
+              </w:rPr>
+              <w:t>Integer</w:t>
+            </w:r>
+            <w:proofErr w:type="spellEnd"/>
+          </w:p>
+        </w:tc>
+      </w:tr>
+      <w:tr>
+        <w:tc>
+          <w:tcPr>
+            <w:tcW w:w="3209" w:type="dxa"/>
+          </w:tcPr>
+          <w:p>
+            <w:pPr>
+              <w:rPr>
+                <w:rFonts w:asciiTheme="majorHAnsi" w:hAnsiTheme="majorHAnsi" w:cstheme="majorHAnsi"/>
+              </w:rPr>
+            </w:pPr>
+            <w:r>
+              <w:rPr>
+                <w:rFonts w:asciiTheme="majorHAnsi" w:hAnsiTheme="majorHAnsi" w:cstheme="majorHAnsi"/>
+              </w:rPr>
+              <w:t>Mittente</w:t>
+            </w:r>
+          </w:p>
+        </w:tc>
+        <w:tc>
+          <w:tcPr>
+            <w:tcW w:w="3209" w:type="dxa"/>
+          </w:tcPr>
+          <w:p>
+            <w:pPr>
+              <w:rPr>
+                <w:rFonts w:asciiTheme="majorHAnsi" w:hAnsiTheme="majorHAnsi" w:cstheme="majorHAnsi"/>
+              </w:rPr>
+            </w:pPr>
+            <w:r>
+              <w:rPr>
+                <w:rFonts w:asciiTheme="majorHAnsi" w:hAnsiTheme="majorHAnsi" w:cstheme="majorHAnsi"/>
+              </w:rPr>
+              <w:t>Lunghezza massima 256 cifre.</w:t>
+            </w:r>
+          </w:p>
+          <w:p>
+            <w:pPr>
+              <w:rPr>
+                <w:rFonts w:asciiTheme="majorHAnsi" w:hAnsiTheme="majorHAnsi" w:cstheme="majorHAnsi"/>
+                <w:b/>
+              </w:rPr>
+            </w:pPr>
+            <w:r>
+              <w:rPr>
+                <w:rFonts w:asciiTheme="majorHAnsi" w:hAnsiTheme="majorHAnsi" w:cstheme="majorHAnsi"/>
+                <w:b/>
+              </w:rPr>
+              <w:t xml:space="preserve">Chiave </w:t>
+            </w:r>
+            <w:r>
+              <w:rPr>
+                <w:rFonts w:asciiTheme="majorHAnsi" w:hAnsiTheme="majorHAnsi" w:cstheme="majorHAnsi"/>
+                <w:b/>
+              </w:rPr>
+              <w:t>Esterna (Utente)</w:t>
+            </w:r>
+          </w:p>
+        </w:tc>
+        <w:tc>
+          <w:tcPr>
+            <w:tcW w:w="3210" w:type="dxa"/>
+          </w:tcPr>
+          <w:p>
+            <w:pPr>
+              <w:rPr>
+                <w:rFonts w:asciiTheme="majorHAnsi" w:hAnsiTheme="majorHAnsi" w:cstheme="majorHAnsi"/>
+              </w:rPr>
+            </w:pPr>
+            <w:proofErr w:type="spellStart"/>
+            <w:r>
+              <w:rPr>
+                <w:rFonts w:asciiTheme="majorHAnsi" w:hAnsiTheme="majorHAnsi" w:cstheme="majorHAnsi"/>
+              </w:rPr>
+              <w:t>Varchar</w:t>
+            </w:r>
+            <w:proofErr w:type="spellEnd"/>
+          </w:p>
+        </w:tc>
+      </w:tr>
+      <w:tr>
+        <w:tc>
+          <w:tcPr>
+            <w:tcW w:w="3209" w:type="dxa"/>
+          </w:tcPr>
+          <w:p>
+            <w:pPr>
+              <w:rPr>
+                <w:rFonts w:asciiTheme="majorHAnsi" w:hAnsiTheme="majorHAnsi" w:cstheme="majorHAnsi"/>
+              </w:rPr>
+            </w:pPr>
+            <w:r>
+              <w:rPr>
+                <w:rFonts w:asciiTheme="majorHAnsi" w:hAnsiTheme="majorHAnsi" w:cstheme="majorHAnsi"/>
+              </w:rPr>
+              <w:t>Contenuto</w:t>
+            </w:r>
+          </w:p>
+        </w:tc>
+        <w:tc>
+          <w:tcPr>
+            <w:tcW w:w="3209" w:type="dxa"/>
+          </w:tcPr>
+          <w:p>
+            <w:pPr>
+              <w:rPr>
+                <w:rFonts w:asciiTheme="majorHAnsi" w:hAnsiTheme="majorHAnsi" w:cstheme="majorHAnsi"/>
+              </w:rPr>
+            </w:pPr>
+            <w:r>
+              <w:rPr>
+                <w:rFonts w:asciiTheme="majorHAnsi" w:hAnsiTheme="majorHAnsi" w:cstheme="majorHAnsi"/>
+              </w:rPr>
+              <w:t>Lunghezza massima 256 cifre.</w:t>
+            </w:r>
+          </w:p>
+        </w:tc>
+        <w:tc>
+          <w:tcPr>
+            <w:tcW w:w="3210" w:type="dxa"/>
+          </w:tcPr>
+          <w:p>
+            <w:pPr>
+              <w:rPr>
+                <w:rFonts w:asciiTheme="majorHAnsi" w:hAnsiTheme="majorHAnsi" w:cstheme="majorHAnsi"/>
+              </w:rPr>
+            </w:pPr>
+            <w:proofErr w:type="spellStart"/>
+            <w:r>
+              <w:rPr>
+                <w:rFonts w:asciiTheme="majorHAnsi" w:hAnsiTheme="majorHAnsi" w:cstheme="majorHAnsi"/>
+              </w:rPr>
+              <w:t>Varchar</w:t>
+            </w:r>
+            <w:proofErr w:type="spellEnd"/>
+          </w:p>
+        </w:tc>
+      </w:tr>
+      <w:tr>
+        <w:tc>
+          <w:tcPr>
+            <w:tcW w:w="3209" w:type="dxa"/>
+          </w:tcPr>
+          <w:p>
+            <w:pPr>
+              <w:rPr>
+                <w:rFonts w:asciiTheme="majorHAnsi" w:hAnsiTheme="majorHAnsi" w:cstheme="majorHAnsi"/>
+              </w:rPr>
+            </w:pPr>
+            <w:proofErr w:type="spellStart"/>
+            <w:r>
+              <w:rPr>
+                <w:rFonts w:asciiTheme="majorHAnsi" w:hAnsiTheme="majorHAnsi" w:cstheme="majorHAnsi"/>
+              </w:rPr>
+              <w:t>idEvento</w:t>
+            </w:r>
+            <w:proofErr w:type="spellEnd"/>
+          </w:p>
+        </w:tc>
+        <w:tc>
+          <w:tcPr>
+            <w:tcW w:w="3209" w:type="dxa"/>
+          </w:tcPr>
+          <w:p>
+            <w:pPr>
+              <w:rPr>
+                <w:rFonts w:asciiTheme="majorHAnsi" w:hAnsiTheme="majorHAnsi" w:cstheme="majorHAnsi"/>
+              </w:rPr>
+            </w:pPr>
+            <w:r>
+              <w:rPr>
+                <w:rFonts w:asciiTheme="majorHAnsi" w:hAnsiTheme="majorHAnsi" w:cstheme="majorHAnsi"/>
+              </w:rPr>
+              <w:t>Lunghezza massima 256 cifre.</w:t>
+            </w:r>
+          </w:p>
+          <w:p>
+            <w:pPr>
+              <w:rPr>
+                <w:rFonts w:asciiTheme="majorHAnsi" w:hAnsiTheme="majorHAnsi" w:cstheme="majorHAnsi"/>
+              </w:rPr>
+            </w:pPr>
+            <w:r>
+              <w:rPr>
+                <w:rFonts w:asciiTheme="majorHAnsi" w:hAnsiTheme="majorHAnsi" w:cstheme="majorHAnsi"/>
+                <w:b/>
+              </w:rPr>
+              <w:t>Chiave Esterna (Evento)</w:t>
+            </w:r>
+          </w:p>
+        </w:tc>
+        <w:tc>
+          <w:tcPr>
+            <w:tcW w:w="3210" w:type="dxa"/>
+          </w:tcPr>
+          <w:p>
+            <w:pPr>
+              <w:rPr>
+                <w:rFonts w:asciiTheme="majorHAnsi" w:hAnsiTheme="majorHAnsi" w:cstheme="majorHAnsi"/>
+              </w:rPr>
+            </w:pPr>
+            <w:proofErr w:type="spellStart"/>
+            <w:r>
+              <w:rPr>
+                <w:rFonts w:asciiTheme="majorHAnsi" w:hAnsiTheme="majorHAnsi" w:cstheme="majorHAnsi"/>
+              </w:rPr>
+              <w:t>Varchar</w:t>
+            </w:r>
+            <w:proofErr w:type="spellEnd"/>
+          </w:p>
+        </w:tc>
+      </w:tr>
+    </w:tbl>
+    <w:p>
+      <w:pPr>
+        <w:rPr>
+          <w:rFonts w:asciiTheme="majorHAnsi" w:hAnsiTheme="majorHAnsi" w:cstheme="majorHAnsi"/>
+        </w:rPr>
+      </w:pPr>
+    </w:p>
+    <w:p>
+      <w:pPr>
+        <w:rPr>
+          <w:rFonts w:asciiTheme="majorHAnsi" w:hAnsiTheme="majorHAnsi" w:cstheme="majorHAnsi"/>
+        </w:rPr>
+      </w:pPr>
+    </w:p>
+    <w:p>
+      <w:pPr>
+        <w:rPr>
+          <w:rFonts w:asciiTheme="majorHAnsi" w:hAnsiTheme="majorHAnsi" w:cstheme="majorHAnsi"/>
+        </w:rPr>
+      </w:pPr>
+    </w:p>
+    <w:p>
+      <w:pPr>
+        <w:rPr>
+          <w:rFonts w:asciiTheme="majorHAnsi" w:hAnsiTheme="majorHAnsi" w:cstheme="majorHAnsi"/>
+        </w:rPr>
+      </w:pPr>
+    </w:p>
+    <w:tbl>
+      <w:tblPr>
+        <w:tblStyle w:val="Grigliatabella"/>
+        <w:tblW w:w="0" w:type="auto"/>
+        <w:tblLook w:val="04A0" w:firstRow="1" w:lastRow="0" w:firstColumn="1" w:lastColumn="0" w:noHBand="0" w:noVBand="1"/>
+      </w:tblPr>
+      <w:tblGrid>
+        <w:gridCol w:w="3209"/>
+        <w:gridCol w:w="3209"/>
+        <w:gridCol w:w="3210"/>
+      </w:tblGrid>
+      <w:tr>
+        <w:tc>
+          <w:tcPr>
+            <w:tcW w:w="9628" w:type="dxa"/>
+            <w:gridSpan w:val="3"/>
+          </w:tcPr>
+          <w:p>
+            <w:pPr>
+              <w:rPr>
+                <w:rFonts w:asciiTheme="majorHAnsi" w:hAnsiTheme="majorHAnsi" w:cstheme="majorHAnsi"/>
+                <w:b/>
+              </w:rPr>
+            </w:pPr>
+            <w:r>
+              <w:rPr>
+                <w:rFonts w:asciiTheme="majorHAnsi" w:hAnsiTheme="majorHAnsi" w:cstheme="majorHAnsi"/>
+                <w:b/>
+              </w:rPr>
+              <w:t>Evento</w:t>
+            </w:r>
+          </w:p>
+        </w:tc>
+      </w:tr>
+      <w:tr>
+        <w:tc>
+          <w:tcPr>
+            <w:tcW w:w="3209" w:type="dxa"/>
+          </w:tcPr>
+          <w:p>
+            <w:pPr>
+              <w:rPr>
+                <w:rFonts w:asciiTheme="majorHAnsi" w:hAnsiTheme="majorHAnsi" w:cstheme="majorHAnsi"/>
+                <w:b/>
+              </w:rPr>
+            </w:pPr>
+            <w:r>
+              <w:rPr>
+                <w:rFonts w:asciiTheme="majorHAnsi" w:hAnsiTheme="majorHAnsi" w:cstheme="majorHAnsi"/>
+                <w:b/>
+              </w:rPr>
+              <w:t>Campo</w:t>
+            </w:r>
+          </w:p>
+        </w:tc>
+        <w:tc>
+          <w:tcPr>
+            <w:tcW w:w="3209" w:type="dxa"/>
+          </w:tcPr>
+          <w:p>
+            <w:pPr>
+              <w:rPr>
+                <w:rFonts w:asciiTheme="majorHAnsi" w:hAnsiTheme="majorHAnsi" w:cstheme="majorHAnsi"/>
+                <w:b/>
+              </w:rPr>
+            </w:pPr>
+            <w:r>
+              <w:rPr>
+                <w:rFonts w:asciiTheme="majorHAnsi" w:hAnsiTheme="majorHAnsi" w:cstheme="majorHAnsi"/>
+                <w:b/>
+              </w:rPr>
+              <w:t>Vincoli</w:t>
+            </w:r>
+          </w:p>
+        </w:tc>
+        <w:tc>
+          <w:tcPr>
+            <w:tcW w:w="3210" w:type="dxa"/>
+          </w:tcPr>
+          <w:p>
+            <w:pPr>
+              <w:rPr>
+                <w:rFonts w:asciiTheme="majorHAnsi" w:hAnsiTheme="majorHAnsi" w:cstheme="majorHAnsi"/>
+                <w:b/>
+              </w:rPr>
+            </w:pPr>
+            <w:r>
+              <w:rPr>
+                <w:rFonts w:asciiTheme="majorHAnsi" w:hAnsiTheme="majorHAnsi" w:cstheme="majorHAnsi"/>
+                <w:b/>
+              </w:rPr>
+              <w:t>Tipo</w:t>
+            </w:r>
+          </w:p>
+        </w:tc>
+      </w:tr>
+      <w:tr>
+        <w:tc>
+          <w:tcPr>
+            <w:tcW w:w="3209" w:type="dxa"/>
+          </w:tcPr>
+          <w:p>
+            <w:pPr>
+              <w:rPr>
+                <w:rFonts w:asciiTheme="majorHAnsi" w:hAnsiTheme="majorHAnsi" w:cstheme="majorHAnsi"/>
+              </w:rPr>
+            </w:pPr>
+            <w:proofErr w:type="spellStart"/>
+            <w:r>
+              <w:rPr>
+                <w:rFonts w:asciiTheme="majorHAnsi" w:hAnsiTheme="majorHAnsi" w:cstheme="majorHAnsi"/>
+              </w:rPr>
+              <w:t>idEvento</w:t>
+            </w:r>
+            <w:proofErr w:type="spellEnd"/>
+          </w:p>
+        </w:tc>
+        <w:tc>
+          <w:tcPr>
+            <w:tcW w:w="3209" w:type="dxa"/>
+          </w:tcPr>
+          <w:p>
+            <w:pPr>
+              <w:rPr>
+                <w:rFonts w:asciiTheme="majorHAnsi" w:hAnsiTheme="majorHAnsi" w:cstheme="majorHAnsi"/>
+              </w:rPr>
+            </w:pPr>
+            <w:r>
+              <w:rPr>
+                <w:rFonts w:asciiTheme="majorHAnsi" w:hAnsiTheme="majorHAnsi" w:cstheme="majorHAnsi"/>
+              </w:rPr>
+              <w:t>Lunghezza massima 256 cifre.</w:t>
+            </w:r>
+          </w:p>
+          <w:p>
+            <w:pPr>
+              <w:rPr>
+                <w:rFonts w:asciiTheme="majorHAnsi" w:hAnsiTheme="majorHAnsi" w:cstheme="majorHAnsi"/>
+                <w:b/>
+              </w:rPr>
+            </w:pPr>
+            <w:r>
+              <w:rPr>
+                <w:rFonts w:asciiTheme="majorHAnsi" w:hAnsiTheme="majorHAnsi" w:cstheme="majorHAnsi"/>
+                <w:b/>
+              </w:rPr>
+              <w:t xml:space="preserve">Chiave </w:t>
+            </w:r>
+            <w:r>
+              <w:rPr>
+                <w:rFonts w:asciiTheme="majorHAnsi" w:hAnsiTheme="majorHAnsi" w:cstheme="majorHAnsi"/>
+                <w:b/>
+              </w:rPr>
+              <w:t>Interna</w:t>
+            </w:r>
+          </w:p>
+        </w:tc>
+        <w:tc>
+          <w:tcPr>
+            <w:tcW w:w="3210" w:type="dxa"/>
+          </w:tcPr>
+          <w:p>
+            <w:pPr>
+              <w:rPr>
+                <w:rFonts w:asciiTheme="majorHAnsi" w:hAnsiTheme="majorHAnsi" w:cstheme="majorHAnsi"/>
+              </w:rPr>
+            </w:pPr>
+            <w:proofErr w:type="spellStart"/>
+            <w:r>
+              <w:rPr>
+                <w:rFonts w:asciiTheme="majorHAnsi" w:hAnsiTheme="majorHAnsi" w:cstheme="majorHAnsi"/>
+              </w:rPr>
+              <w:t>Varchar</w:t>
+            </w:r>
+            <w:proofErr w:type="spellEnd"/>
+          </w:p>
+        </w:tc>
+      </w:tr>
+      <w:tr>
+        <w:tc>
+          <w:tcPr>
+            <w:tcW w:w="3209" w:type="dxa"/>
+          </w:tcPr>
+          <w:p>
+            <w:pPr>
+              <w:rPr>
+                <w:rFonts w:asciiTheme="majorHAnsi" w:hAnsiTheme="majorHAnsi" w:cstheme="majorHAnsi"/>
+              </w:rPr>
+            </w:pPr>
+            <w:r>
+              <w:rPr>
+                <w:rFonts w:asciiTheme="majorHAnsi" w:hAnsiTheme="majorHAnsi" w:cstheme="majorHAnsi"/>
+              </w:rPr>
+              <w:lastRenderedPageBreak/>
+              <w:t>nome</w:t>
+            </w:r>
+          </w:p>
+        </w:tc>
+        <w:tc>
+          <w:tcPr>
+            <w:tcW w:w="3209" w:type="dxa"/>
+          </w:tcPr>
+          <w:p>
+            <w:pPr>
+              <w:rPr>
+                <w:rFonts w:asciiTheme="majorHAnsi" w:hAnsiTheme="majorHAnsi" w:cstheme="majorHAnsi"/>
+              </w:rPr>
+            </w:pPr>
+            <w:r>
+              <w:rPr>
+                <w:rFonts w:asciiTheme="majorHAnsi" w:hAnsiTheme="majorHAnsi" w:cstheme="majorHAnsi"/>
+              </w:rPr>
+              <w:t>Lunghezza massima 256 cifre.</w:t>
+            </w:r>
+          </w:p>
+        </w:tc>
+        <w:tc>
+          <w:tcPr>
+            <w:tcW w:w="3210" w:type="dxa"/>
+          </w:tcPr>
+          <w:p>
+            <w:pPr>
+              <w:rPr>
+                <w:rFonts w:asciiTheme="majorHAnsi" w:hAnsiTheme="majorHAnsi" w:cstheme="majorHAnsi"/>
+              </w:rPr>
+            </w:pPr>
+            <w:proofErr w:type="spellStart"/>
+            <w:r>
+              <w:rPr>
+                <w:rFonts w:asciiTheme="majorHAnsi" w:hAnsiTheme="majorHAnsi" w:cstheme="majorHAnsi"/>
+              </w:rPr>
+              <w:t>Varchar</w:t>
+            </w:r>
+            <w:proofErr w:type="spellEnd"/>
+          </w:p>
+        </w:tc>
+      </w:tr>
+      <w:tr>
+        <w:tc>
+          <w:tcPr>
+            <w:tcW w:w="3209" w:type="dxa"/>
+          </w:tcPr>
+          <w:p>
+            <w:pPr>
+              <w:rPr>
+                <w:rFonts w:asciiTheme="majorHAnsi" w:hAnsiTheme="majorHAnsi" w:cstheme="majorHAnsi"/>
+              </w:rPr>
+            </w:pPr>
+            <w:r>
+              <w:rPr>
+                <w:rFonts w:asciiTheme="majorHAnsi" w:hAnsiTheme="majorHAnsi" w:cstheme="majorHAnsi"/>
+              </w:rPr>
+              <w:t>data</w:t>
+            </w:r>
+          </w:p>
+        </w:tc>
+        <w:tc>
+          <w:tcPr>
+            <w:tcW w:w="3209" w:type="dxa"/>
+          </w:tcPr>
+          <w:p>
+            <w:pPr>
+              <w:rPr>
+                <w:rFonts w:asciiTheme="majorHAnsi" w:hAnsiTheme="majorHAnsi" w:cstheme="majorHAnsi"/>
+                <w:b/>
+              </w:rPr>
+            </w:pPr>
+          </w:p>
+        </w:tc>
+        <w:tc>
+          <w:tcPr>
+            <w:tcW w:w="3210" w:type="dxa"/>
+          </w:tcPr>
+          <w:p>
+            <w:pPr>
+              <w:rPr>
+                <w:rFonts w:asciiTheme="majorHAnsi" w:hAnsiTheme="majorHAnsi" w:cstheme="majorHAnsi"/>
+              </w:rPr>
+            </w:pPr>
+            <w:r>
+              <w:rPr>
+                <w:rFonts w:asciiTheme="majorHAnsi" w:hAnsiTheme="majorHAnsi" w:cstheme="majorHAnsi"/>
+              </w:rPr>
+              <w:t>Date</w:t>
+            </w:r>
+          </w:p>
+        </w:tc>
+      </w:tr>
+      <w:tr>
+        <w:tc>
+          <w:tcPr>
+            <w:tcW w:w="3209" w:type="dxa"/>
+          </w:tcPr>
+          <w:p>
+            <w:pPr>
+              <w:rPr>
+                <w:rFonts w:asciiTheme="majorHAnsi" w:hAnsiTheme="majorHAnsi" w:cstheme="majorHAnsi"/>
+              </w:rPr>
+            </w:pPr>
+            <w:r>
+              <w:rPr>
+                <w:rFonts w:asciiTheme="majorHAnsi" w:hAnsiTheme="majorHAnsi" w:cstheme="majorHAnsi"/>
+              </w:rPr>
+              <w:t>Feedback</w:t>
+            </w:r>
+          </w:p>
+        </w:tc>
+        <w:tc>
+          <w:tcPr>
+            <w:tcW w:w="3209" w:type="dxa"/>
+          </w:tcPr>
+          <w:p>
+            <w:pPr>
+              <w:rPr>
+                <w:rFonts w:asciiTheme="majorHAnsi" w:hAnsiTheme="majorHAnsi" w:cstheme="majorHAnsi"/>
+                <w:b/>
+              </w:rPr>
+            </w:pPr>
+            <w:r>
+              <w:rPr>
+                <w:rFonts w:asciiTheme="majorHAnsi" w:hAnsiTheme="majorHAnsi" w:cstheme="majorHAnsi"/>
+              </w:rPr>
+              <w:t>Lunghezza massima 11 cifre.</w:t>
+            </w:r>
+          </w:p>
+        </w:tc>
+        <w:tc>
+          <w:tcPr>
+            <w:tcW w:w="3210" w:type="dxa"/>
+          </w:tcPr>
+          <w:p>
+            <w:pPr>
+              <w:rPr>
+                <w:rFonts w:asciiTheme="majorHAnsi" w:hAnsiTheme="majorHAnsi" w:cstheme="majorHAnsi"/>
+              </w:rPr>
+            </w:pPr>
+            <w:proofErr w:type="spellStart"/>
+            <w:r>
+              <w:rPr>
+                <w:rFonts w:asciiTheme="majorHAnsi" w:hAnsiTheme="majorHAnsi" w:cstheme="majorHAnsi"/>
+              </w:rPr>
+              <w:t>Integer</w:t>
+            </w:r>
+            <w:proofErr w:type="spellEnd"/>
+          </w:p>
+        </w:tc>
+      </w:tr>
+      <w:tr>
+        <w:tc>
+          <w:tcPr>
+            <w:tcW w:w="3209" w:type="dxa"/>
+          </w:tcPr>
+          <w:p>
+            <w:pPr>
+              <w:rPr>
+                <w:rFonts w:asciiTheme="majorHAnsi" w:hAnsiTheme="majorHAnsi" w:cstheme="majorHAnsi"/>
+              </w:rPr>
+            </w:pPr>
+            <w:proofErr w:type="spellStart"/>
+            <w:r>
+              <w:rPr>
+                <w:rFonts w:asciiTheme="majorHAnsi" w:hAnsiTheme="majorHAnsi" w:cstheme="majorHAnsi"/>
+              </w:rPr>
+              <w:t>npartecipanti</w:t>
+            </w:r>
+            <w:proofErr w:type="spellEnd"/>
+          </w:p>
+        </w:tc>
+        <w:tc>
+          <w:tcPr>
+            <w:tcW w:w="3209" w:type="dxa"/>
+          </w:tcPr>
+          <w:p>
+            <w:pPr>
+              <w:rPr>
+                <w:rFonts w:asciiTheme="majorHAnsi" w:hAnsiTheme="majorHAnsi" w:cstheme="majorHAnsi"/>
+                <w:b/>
+              </w:rPr>
+            </w:pPr>
+            <w:r>
+              <w:rPr>
+                <w:rFonts w:asciiTheme="majorHAnsi" w:hAnsiTheme="majorHAnsi" w:cstheme="majorHAnsi"/>
+              </w:rPr>
+              <w:t>Lunghezza massima 11 cifre.</w:t>
+            </w:r>
+          </w:p>
+        </w:tc>
+        <w:tc>
+          <w:tcPr>
+            <w:tcW w:w="3210" w:type="dxa"/>
+          </w:tcPr>
+          <w:p>
+            <w:pPr>
+              <w:rPr>
+                <w:rFonts w:asciiTheme="majorHAnsi" w:hAnsiTheme="majorHAnsi" w:cstheme="majorHAnsi"/>
+              </w:rPr>
+            </w:pPr>
+            <w:proofErr w:type="spellStart"/>
+            <w:r>
+              <w:rPr>
+                <w:rFonts w:asciiTheme="majorHAnsi" w:hAnsiTheme="majorHAnsi" w:cstheme="majorHAnsi"/>
+              </w:rPr>
+              <w:t>Integer</w:t>
+            </w:r>
+            <w:proofErr w:type="spellEnd"/>
+          </w:p>
+        </w:tc>
+      </w:tr>
+      <w:tr>
+        <w:tc>
+          <w:tcPr>
+            <w:tcW w:w="3209" w:type="dxa"/>
+          </w:tcPr>
+          <w:p>
+            <w:pPr>
+              <w:rPr>
+                <w:rFonts w:asciiTheme="majorHAnsi" w:hAnsiTheme="majorHAnsi" w:cstheme="majorHAnsi"/>
+              </w:rPr>
+            </w:pPr>
+            <w:proofErr w:type="spellStart"/>
+            <w:r>
+              <w:rPr>
+                <w:rFonts w:asciiTheme="majorHAnsi" w:hAnsiTheme="majorHAnsi" w:cstheme="majorHAnsi"/>
+              </w:rPr>
+              <w:t>nverificati</w:t>
+            </w:r>
+            <w:proofErr w:type="spellEnd"/>
+          </w:p>
+        </w:tc>
+        <w:tc>
+          <w:tcPr>
+            <w:tcW w:w="3209" w:type="dxa"/>
+          </w:tcPr>
+          <w:p>
+            <w:pPr>
+              <w:rPr>
+                <w:rFonts w:asciiTheme="majorHAnsi" w:hAnsiTheme="majorHAnsi" w:cstheme="majorHAnsi"/>
+                <w:b/>
+              </w:rPr>
+            </w:pPr>
+            <w:r>
+              <w:rPr>
+                <w:rFonts w:asciiTheme="majorHAnsi" w:hAnsiTheme="majorHAnsi" w:cstheme="majorHAnsi"/>
+              </w:rPr>
+              <w:t>Lunghezza massima 11 cifre.</w:t>
+            </w:r>
+          </w:p>
+        </w:tc>
+        <w:tc>
+          <w:tcPr>
+            <w:tcW w:w="3210" w:type="dxa"/>
+          </w:tcPr>
+          <w:p>
+            <w:pPr>
+              <w:rPr>
+                <w:rFonts w:asciiTheme="majorHAnsi" w:hAnsiTheme="majorHAnsi" w:cstheme="majorHAnsi"/>
+              </w:rPr>
+            </w:pPr>
+            <w:proofErr w:type="spellStart"/>
+            <w:r>
+              <w:rPr>
+                <w:rFonts w:asciiTheme="majorHAnsi" w:hAnsiTheme="majorHAnsi" w:cstheme="majorHAnsi"/>
+              </w:rPr>
+              <w:t>Integer</w:t>
+            </w:r>
+            <w:proofErr w:type="spellEnd"/>
+          </w:p>
+        </w:tc>
+      </w:tr>
+      <w:tr>
+        <w:tc>
+          <w:tcPr>
+            <w:tcW w:w="3209" w:type="dxa"/>
+          </w:tcPr>
+          <w:p>
+            <w:pPr>
+              <w:rPr>
+                <w:rFonts w:asciiTheme="majorHAnsi" w:hAnsiTheme="majorHAnsi" w:cstheme="majorHAnsi"/>
+              </w:rPr>
+            </w:pPr>
+            <w:proofErr w:type="spellStart"/>
+            <w:r>
+              <w:rPr>
+                <w:rFonts w:asciiTheme="majorHAnsi" w:hAnsiTheme="majorHAnsi" w:cstheme="majorHAnsi"/>
+              </w:rPr>
+              <w:t>oraInizio</w:t>
+            </w:r>
+            <w:proofErr w:type="spellEnd"/>
+          </w:p>
+        </w:tc>
+        <w:tc>
+          <w:tcPr>
+            <w:tcW w:w="3209" w:type="dxa"/>
+          </w:tcPr>
+          <w:p>
+            <w:pPr>
+              <w:rPr>
+                <w:rFonts w:asciiTheme="majorHAnsi" w:hAnsiTheme="majorHAnsi" w:cstheme="majorHAnsi"/>
+                <w:b/>
+              </w:rPr>
+            </w:pPr>
+          </w:p>
+        </w:tc>
+        <w:tc>
+          <w:tcPr>
+            <w:tcW w:w="3210" w:type="dxa"/>
+          </w:tcPr>
+          <w:p>
+            <w:pPr>
+              <w:rPr>
+                <w:rFonts w:asciiTheme="majorHAnsi" w:hAnsiTheme="majorHAnsi" w:cstheme="majorHAnsi"/>
+              </w:rPr>
+            </w:pPr>
+            <w:proofErr w:type="spellStart"/>
+            <w:r>
+              <w:rPr>
+                <w:rFonts w:asciiTheme="majorHAnsi" w:hAnsiTheme="majorHAnsi" w:cstheme="majorHAnsi"/>
+              </w:rPr>
+              <w:t>Datetime</w:t>
+            </w:r>
+            <w:proofErr w:type="spellEnd"/>
+          </w:p>
+        </w:tc>
+      </w:tr>
+      <w:tr>
+        <w:tc>
+          <w:tcPr>
+            <w:tcW w:w="3209" w:type="dxa"/>
+          </w:tcPr>
+          <w:p>
+            <w:pPr>
+              <w:rPr>
+                <w:rFonts w:asciiTheme="majorHAnsi" w:hAnsiTheme="majorHAnsi" w:cstheme="majorHAnsi"/>
+              </w:rPr>
+            </w:pPr>
+            <w:proofErr w:type="spellStart"/>
+            <w:r>
+              <w:rPr>
+                <w:rFonts w:asciiTheme="majorHAnsi" w:hAnsiTheme="majorHAnsi" w:cstheme="majorHAnsi"/>
+              </w:rPr>
+              <w:t>oraFine</w:t>
+            </w:r>
+            <w:proofErr w:type="spellEnd"/>
+          </w:p>
+        </w:tc>
+        <w:tc>
+          <w:tcPr>
+            <w:tcW w:w="3209" w:type="dxa"/>
+          </w:tcPr>
+          <w:p>
+            <w:pPr>
+              <w:rPr>
+                <w:rFonts w:asciiTheme="majorHAnsi" w:hAnsiTheme="majorHAnsi" w:cstheme="majorHAnsi"/>
+                <w:b/>
+              </w:rPr>
+            </w:pPr>
+          </w:p>
+        </w:tc>
+        <w:tc>
+          <w:tcPr>
+            <w:tcW w:w="3210" w:type="dxa"/>
+          </w:tcPr>
+          <w:p>
+            <w:pPr>
+              <w:rPr>
+                <w:rFonts w:asciiTheme="majorHAnsi" w:hAnsiTheme="majorHAnsi" w:cstheme="majorHAnsi"/>
+              </w:rPr>
+            </w:pPr>
+            <w:proofErr w:type="spellStart"/>
+            <w:r>
+              <w:rPr>
+                <w:rFonts w:asciiTheme="majorHAnsi" w:hAnsiTheme="majorHAnsi" w:cstheme="majorHAnsi"/>
+              </w:rPr>
+              <w:t>DateTime</w:t>
+            </w:r>
+            <w:proofErr w:type="spellEnd"/>
+          </w:p>
+        </w:tc>
+      </w:tr>
+      <w:tr>
+        <w:tc>
+          <w:tcPr>
+            <w:tcW w:w="3209" w:type="dxa"/>
+          </w:tcPr>
+          <w:p>
+            <w:pPr>
+              <w:rPr>
+                <w:rFonts w:asciiTheme="majorHAnsi" w:hAnsiTheme="majorHAnsi" w:cstheme="majorHAnsi"/>
+              </w:rPr>
+            </w:pPr>
+            <w:proofErr w:type="spellStart"/>
+            <w:r>
+              <w:rPr>
+                <w:rFonts w:asciiTheme="majorHAnsi" w:hAnsiTheme="majorHAnsi" w:cstheme="majorHAnsi"/>
+              </w:rPr>
+              <w:t>idUtente</w:t>
+            </w:r>
+            <w:proofErr w:type="spellEnd"/>
+          </w:p>
+        </w:tc>
+        <w:tc>
+          <w:tcPr>
+            <w:tcW w:w="3209" w:type="dxa"/>
+          </w:tcPr>
+          <w:p>
+            <w:pPr>
+              <w:rPr>
+                <w:rFonts w:asciiTheme="majorHAnsi" w:hAnsiTheme="majorHAnsi" w:cstheme="majorHAnsi"/>
+              </w:rPr>
+            </w:pPr>
+            <w:r>
+              <w:rPr>
+                <w:rFonts w:asciiTheme="majorHAnsi" w:hAnsiTheme="majorHAnsi" w:cstheme="majorHAnsi"/>
+              </w:rPr>
+              <w:t>Lunghezza massima 256 cifre.</w:t>
+            </w:r>
+          </w:p>
+          <w:p>
+            <w:pPr>
+              <w:rPr>
+                <w:rFonts w:asciiTheme="majorHAnsi" w:hAnsiTheme="majorHAnsi" w:cstheme="majorHAnsi"/>
+                <w:b/>
+              </w:rPr>
+            </w:pPr>
+            <w:r>
+              <w:rPr>
+                <w:rFonts w:asciiTheme="majorHAnsi" w:hAnsiTheme="majorHAnsi" w:cstheme="majorHAnsi"/>
+                <w:b/>
+              </w:rPr>
+              <w:t xml:space="preserve">Chiave </w:t>
+            </w:r>
+            <w:r>
+              <w:rPr>
+                <w:rFonts w:asciiTheme="majorHAnsi" w:hAnsiTheme="majorHAnsi" w:cstheme="majorHAnsi"/>
+                <w:b/>
+              </w:rPr>
+              <w:t>Esterno (Utente)</w:t>
+            </w:r>
+          </w:p>
+        </w:tc>
+        <w:tc>
+          <w:tcPr>
+            <w:tcW w:w="3210" w:type="dxa"/>
+          </w:tcPr>
+          <w:p>
+            <w:pPr>
+              <w:rPr>
+                <w:rFonts w:asciiTheme="majorHAnsi" w:hAnsiTheme="majorHAnsi" w:cstheme="majorHAnsi"/>
+              </w:rPr>
+            </w:pPr>
+            <w:proofErr w:type="spellStart"/>
+            <w:r>
+              <w:rPr>
+                <w:rFonts w:asciiTheme="majorHAnsi" w:hAnsiTheme="majorHAnsi" w:cstheme="majorHAnsi"/>
+              </w:rPr>
+              <w:t>Varchar</w:t>
+            </w:r>
+            <w:proofErr w:type="spellEnd"/>
+          </w:p>
+        </w:tc>
+      </w:tr>
+      <w:tr>
+        <w:tc>
+          <w:tcPr>
+            <w:tcW w:w="3209" w:type="dxa"/>
+          </w:tcPr>
+          <w:p>
+            <w:pPr>
+              <w:rPr>
+                <w:rFonts w:asciiTheme="majorHAnsi" w:hAnsiTheme="majorHAnsi" w:cstheme="majorHAnsi"/>
+              </w:rPr>
+            </w:pPr>
+            <w:r>
+              <w:rPr>
+                <w:rFonts w:asciiTheme="majorHAnsi" w:hAnsiTheme="majorHAnsi" w:cstheme="majorHAnsi"/>
+              </w:rPr>
+              <w:t>tipologia</w:t>
+            </w:r>
+          </w:p>
+        </w:tc>
+        <w:tc>
+          <w:tcPr>
+            <w:tcW w:w="3209" w:type="dxa"/>
+          </w:tcPr>
+          <w:p>
+            <w:pPr>
+              <w:rPr>
+                <w:rFonts w:asciiTheme="majorHAnsi" w:hAnsiTheme="majorHAnsi" w:cstheme="majorHAnsi"/>
+              </w:rPr>
+            </w:pPr>
+            <w:r>
+              <w:rPr>
+                <w:rFonts w:asciiTheme="majorHAnsi" w:hAnsiTheme="majorHAnsi" w:cstheme="majorHAnsi"/>
+              </w:rPr>
+              <w:t>Lunghezza massima 256 cifre.</w:t>
+            </w:r>
+          </w:p>
+        </w:tc>
+        <w:tc>
+          <w:tcPr>
+            <w:tcW w:w="3210" w:type="dxa"/>
+          </w:tcPr>
+          <w:p>
+            <w:pPr>
+              <w:rPr>
+                <w:rFonts w:asciiTheme="majorHAnsi" w:hAnsiTheme="majorHAnsi" w:cstheme="majorHAnsi"/>
+              </w:rPr>
+            </w:pPr>
+            <w:proofErr w:type="spellStart"/>
+            <w:r>
+              <w:rPr>
+                <w:rFonts w:asciiTheme="majorHAnsi" w:hAnsiTheme="majorHAnsi" w:cstheme="majorHAnsi"/>
+              </w:rPr>
+              <w:t>Varchar</w:t>
+            </w:r>
+            <w:proofErr w:type="spellEnd"/>
+          </w:p>
+        </w:tc>
+      </w:tr>
+    </w:tbl>
+    <w:p>
+      <w:pPr>
+        <w:rPr>
+          <w:rFonts w:asciiTheme="majorHAnsi" w:hAnsiTheme="majorHAnsi" w:cstheme="majorHAnsi"/>
+        </w:rPr>
+      </w:pPr>
+    </w:p>
+    <w:p>
+      <w:pPr>
+        <w:rPr>
+          <w:rFonts w:asciiTheme="majorHAnsi" w:hAnsiTheme="majorHAnsi" w:cstheme="majorHAnsi"/>
+        </w:rPr>
+      </w:pPr>
+    </w:p>
+    <w:tbl>
+      <w:tblPr>
+        <w:tblStyle w:val="Grigliatabella"/>
+        <w:tblW w:w="0" w:type="auto"/>
+        <w:tblLook w:val="04A0" w:firstRow="1" w:lastRow="0" w:firstColumn="1" w:lastColumn="0" w:noHBand="0" w:noVBand="1"/>
+      </w:tblPr>
+      <w:tblGrid>
+        <w:gridCol w:w="3209"/>
+        <w:gridCol w:w="3209"/>
+        <w:gridCol w:w="3210"/>
+      </w:tblGrid>
+      <w:tr>
+        <w:tc>
+          <w:tcPr>
+            <w:tcW w:w="9628" w:type="dxa"/>
+            <w:gridSpan w:val="3"/>
+          </w:tcPr>
+          <w:p>
+            <w:pPr>
+              <w:rPr>
+                <w:rFonts w:asciiTheme="majorHAnsi" w:hAnsiTheme="majorHAnsi" w:cstheme="majorHAnsi"/>
+                <w:b/>
+              </w:rPr>
+            </w:pPr>
+            <w:r>
+              <w:rPr>
+                <w:rFonts w:asciiTheme="majorHAnsi" w:hAnsiTheme="majorHAnsi" w:cstheme="majorHAnsi"/>
+                <w:b/>
+              </w:rPr>
+              <w:t>Posizione</w:t>
+            </w:r>
+          </w:p>
+        </w:tc>
+      </w:tr>
+      <w:tr>
+        <w:tc>
+          <w:tcPr>
+            <w:tcW w:w="3209" w:type="dxa"/>
+          </w:tcPr>
+          <w:p>
+            <w:pPr>
+              <w:rPr>
+                <w:rFonts w:asciiTheme="majorHAnsi" w:hAnsiTheme="majorHAnsi" w:cstheme="majorHAnsi"/>
+                <w:b/>
+              </w:rPr>
+            </w:pPr>
+            <w:r>
+              <w:rPr>
+                <w:rFonts w:asciiTheme="majorHAnsi" w:hAnsiTheme="majorHAnsi" w:cstheme="majorHAnsi"/>
+                <w:b/>
+              </w:rPr>
+              <w:t>Campo</w:t>
+            </w:r>
+          </w:p>
+        </w:tc>
+        <w:tc>
+          <w:tcPr>
+            <w:tcW w:w="3209" w:type="dxa"/>
+          </w:tcPr>
+          <w:p>
+            <w:pPr>
+              <w:rPr>
+                <w:rFonts w:asciiTheme="majorHAnsi" w:hAnsiTheme="majorHAnsi" w:cstheme="majorHAnsi"/>
+                <w:b/>
+              </w:rPr>
+            </w:pPr>
+            <w:r>
+              <w:rPr>
+                <w:rFonts w:asciiTheme="majorHAnsi" w:hAnsiTheme="majorHAnsi" w:cstheme="majorHAnsi"/>
+                <w:b/>
+              </w:rPr>
+              <w:t>Vincoli</w:t>
+            </w:r>
+          </w:p>
+        </w:tc>
+        <w:tc>
+          <w:tcPr>
+            <w:tcW w:w="3210" w:type="dxa"/>
+          </w:tcPr>
+          <w:p>
+            <w:pPr>
+              <w:rPr>
+                <w:rFonts w:asciiTheme="majorHAnsi" w:hAnsiTheme="majorHAnsi" w:cstheme="majorHAnsi"/>
+                <w:b/>
+              </w:rPr>
+            </w:pPr>
+            <w:r>
+              <w:rPr>
+                <w:rFonts w:asciiTheme="majorHAnsi" w:hAnsiTheme="majorHAnsi" w:cstheme="majorHAnsi"/>
+                <w:b/>
+              </w:rPr>
+              <w:t>Tipo</w:t>
+            </w:r>
+          </w:p>
+        </w:tc>
+      </w:tr>
+      <w:tr>
+        <w:tc>
+          <w:tcPr>
+            <w:tcW w:w="3209" w:type="dxa"/>
+          </w:tcPr>
+          <w:p>
+            <w:pPr>
+              <w:rPr>
+                <w:rFonts w:asciiTheme="majorHAnsi" w:hAnsiTheme="majorHAnsi" w:cstheme="majorHAnsi"/>
+              </w:rPr>
+            </w:pPr>
+            <w:r>
+              <w:rPr>
+                <w:rFonts w:asciiTheme="majorHAnsi" w:hAnsiTheme="majorHAnsi" w:cstheme="majorHAnsi"/>
+              </w:rPr>
+              <w:t>longitudine</w:t>
+            </w:r>
+          </w:p>
+        </w:tc>
+        <w:tc>
+          <w:tcPr>
+            <w:tcW w:w="3209" w:type="dxa"/>
+          </w:tcPr>
+          <w:p>
+            <w:pPr>
+              <w:rPr>
+                <w:rFonts w:asciiTheme="majorHAnsi" w:hAnsiTheme="majorHAnsi" w:cstheme="majorHAnsi"/>
+              </w:rPr>
+            </w:pPr>
+            <w:r>
+              <w:rPr>
+                <w:rFonts w:asciiTheme="majorHAnsi" w:hAnsiTheme="majorHAnsi" w:cstheme="majorHAnsi"/>
+              </w:rPr>
+              <w:t>Lunghezza massima 11 cifre.</w:t>
+            </w:r>
+          </w:p>
+          <w:p>
+            <w:pPr>
+              <w:rPr>
+                <w:rFonts w:asciiTheme="majorHAnsi" w:hAnsiTheme="majorHAnsi" w:cstheme="majorHAnsi"/>
+                <w:b/>
+              </w:rPr>
+            </w:pPr>
+            <w:r>
+              <w:rPr>
+                <w:rFonts w:asciiTheme="majorHAnsi" w:hAnsiTheme="majorHAnsi" w:cstheme="majorHAnsi"/>
+                <w:b/>
+              </w:rPr>
+              <w:t xml:space="preserve">Chiave </w:t>
+            </w:r>
+            <w:r>
+              <w:rPr>
+                <w:rFonts w:asciiTheme="majorHAnsi" w:hAnsiTheme="majorHAnsi" w:cstheme="majorHAnsi"/>
+                <w:b/>
+              </w:rPr>
+              <w:t>Interna</w:t>
+            </w:r>
+          </w:p>
+        </w:tc>
+        <w:tc>
+          <w:tcPr>
+            <w:tcW w:w="3210" w:type="dxa"/>
+          </w:tcPr>
+          <w:p>
+            <w:pPr>
+              <w:rPr>
+                <w:rFonts w:asciiTheme="majorHAnsi" w:hAnsiTheme="majorHAnsi" w:cstheme="majorHAnsi"/>
+              </w:rPr>
+            </w:pPr>
+            <w:proofErr w:type="spellStart"/>
+            <w:r>
+              <w:rPr>
+                <w:rFonts w:asciiTheme="majorHAnsi" w:hAnsiTheme="majorHAnsi" w:cstheme="majorHAnsi"/>
+              </w:rPr>
+              <w:t>Integer</w:t>
+            </w:r>
+            <w:proofErr w:type="spellEnd"/>
+          </w:p>
+        </w:tc>
+      </w:tr>
+      <w:tr>
+        <w:tc>
+          <w:tcPr>
+            <w:tcW w:w="3209" w:type="dxa"/>
+          </w:tcPr>
+          <w:p>
+            <w:pPr>
+              <w:rPr>
+                <w:rFonts w:asciiTheme="majorHAnsi" w:hAnsiTheme="majorHAnsi" w:cstheme="majorHAnsi"/>
+              </w:rPr>
+            </w:pPr>
+            <w:r>
+              <w:rPr>
+                <w:rFonts w:asciiTheme="majorHAnsi" w:hAnsiTheme="majorHAnsi" w:cstheme="majorHAnsi"/>
+              </w:rPr>
+              <w:t>latitudine</w:t>
+            </w:r>
+          </w:p>
+        </w:tc>
+        <w:tc>
+          <w:tcPr>
+            <w:tcW w:w="3209" w:type="dxa"/>
+          </w:tcPr>
+          <w:p>
+            <w:pPr>
+              <w:rPr>
+                <w:rFonts w:asciiTheme="majorHAnsi" w:hAnsiTheme="majorHAnsi" w:cstheme="majorHAnsi"/>
+              </w:rPr>
+            </w:pPr>
+            <w:r>
+              <w:rPr>
+                <w:rFonts w:asciiTheme="majorHAnsi" w:hAnsiTheme="majorHAnsi" w:cstheme="majorHAnsi"/>
+              </w:rPr>
+              <w:t>Lunghezza massima 11 cifre.</w:t>
+            </w:r>
+          </w:p>
+          <w:p>
+            <w:pPr>
+              <w:rPr>
+                <w:rFonts w:asciiTheme="majorHAnsi" w:hAnsiTheme="majorHAnsi" w:cstheme="majorHAnsi"/>
+                <w:b/>
+              </w:rPr>
+            </w:pPr>
+            <w:r>
+              <w:rPr>
+                <w:rFonts w:asciiTheme="majorHAnsi" w:hAnsiTheme="majorHAnsi" w:cstheme="majorHAnsi"/>
+                <w:b/>
+              </w:rPr>
+              <w:t>Chiave Interna</w:t>
+            </w:r>
+          </w:p>
+        </w:tc>
+        <w:tc>
+          <w:tcPr>
+            <w:tcW w:w="3210" w:type="dxa"/>
+          </w:tcPr>
+          <w:p>
+            <w:pPr>
+              <w:rPr>
+                <w:rFonts w:asciiTheme="majorHAnsi" w:hAnsiTheme="majorHAnsi" w:cstheme="majorHAnsi"/>
+              </w:rPr>
+            </w:pPr>
+            <w:proofErr w:type="spellStart"/>
+            <w:r>
+              <w:rPr>
+                <w:rFonts w:asciiTheme="majorHAnsi" w:hAnsiTheme="majorHAnsi" w:cstheme="majorHAnsi"/>
+              </w:rPr>
+              <w:t>Integer</w:t>
+            </w:r>
+            <w:proofErr w:type="spellEnd"/>
+          </w:p>
+        </w:tc>
+      </w:tr>
+      <w:tr>
+        <w:tc>
+          <w:tcPr>
+            <w:tcW w:w="3209" w:type="dxa"/>
+          </w:tcPr>
+          <w:p>
+            <w:pPr>
+              <w:rPr>
+                <w:rFonts w:asciiTheme="majorHAnsi" w:hAnsiTheme="majorHAnsi" w:cstheme="majorHAnsi"/>
+              </w:rPr>
+            </w:pPr>
+            <w:proofErr w:type="spellStart"/>
+            <w:r>
+              <w:rPr>
+                <w:rFonts w:asciiTheme="majorHAnsi" w:hAnsiTheme="majorHAnsi" w:cstheme="majorHAnsi"/>
+              </w:rPr>
+              <w:t>nomeLuogo</w:t>
+            </w:r>
+            <w:proofErr w:type="spellEnd"/>
+          </w:p>
+        </w:tc>
+        <w:tc>
+          <w:tcPr>
+            <w:tcW w:w="3209" w:type="dxa"/>
+          </w:tcPr>
+          <w:p>
+            <w:pPr>
+              <w:rPr>
+                <w:rFonts w:asciiTheme="majorHAnsi" w:hAnsiTheme="majorHAnsi" w:cstheme="majorHAnsi"/>
+              </w:rPr>
+            </w:pPr>
+            <w:r>
+              <w:rPr>
+                <w:rFonts w:asciiTheme="majorHAnsi" w:hAnsiTheme="majorHAnsi" w:cstheme="majorHAnsi"/>
+              </w:rPr>
+              <w:t>Lunghezza massima 256 cifre.</w:t>
+            </w:r>
+          </w:p>
+        </w:tc>
+        <w:tc>
+          <w:tcPr>
+            <w:tcW w:w="3210" w:type="dxa"/>
+          </w:tcPr>
+          <w:p>
+            <w:pPr>
+              <w:rPr>
+                <w:rFonts w:asciiTheme="majorHAnsi" w:hAnsiTheme="majorHAnsi" w:cstheme="majorHAnsi"/>
+              </w:rPr>
+            </w:pPr>
+            <w:proofErr w:type="spellStart"/>
+            <w:r>
+              <w:rPr>
+                <w:rFonts w:asciiTheme="majorHAnsi" w:hAnsiTheme="majorHAnsi" w:cstheme="majorHAnsi"/>
+              </w:rPr>
+              <w:t>Varchar</w:t>
+            </w:r>
+            <w:proofErr w:type="spellEnd"/>
+          </w:p>
+        </w:tc>
+      </w:tr>
+    </w:tbl>
+    <w:p>
+      <w:pPr>
+        <w:rPr>
+          <w:rFonts w:asciiTheme="majorHAnsi" w:hAnsiTheme="majorHAnsi" w:cstheme="majorHAnsi"/>
+        </w:rPr>
+      </w:pPr>
+    </w:p>
+    <w:p>
+      <w:pPr>
+        <w:rPr>
+          <w:rFonts w:asciiTheme="majorHAnsi" w:hAnsiTheme="majorHAnsi" w:cstheme="majorHAnsi"/>
+        </w:rPr>
+      </w:pPr>
+    </w:p>
+    <w:tbl>
+      <w:tblPr>
+        <w:tblStyle w:val="Grigliatabella"/>
+        <w:tblW w:w="0" w:type="auto"/>
+        <w:tblLook w:val="04A0" w:firstRow="1" w:lastRow="0" w:firstColumn="1" w:lastColumn="0" w:noHBand="0" w:noVBand="1"/>
+      </w:tblPr>
+      <w:tblGrid>
+        <w:gridCol w:w="3209"/>
+        <w:gridCol w:w="3209"/>
+        <w:gridCol w:w="3210"/>
+      </w:tblGrid>
+      <w:tr>
+        <w:tc>
+          <w:tcPr>
+            <w:tcW w:w="9628" w:type="dxa"/>
+            <w:gridSpan w:val="3"/>
+          </w:tcPr>
+          <w:p>
+            <w:pPr>
+              <w:rPr>
+                <w:rFonts w:asciiTheme="majorHAnsi" w:hAnsiTheme="majorHAnsi" w:cstheme="majorHAnsi"/>
+                <w:b/>
+              </w:rPr>
+            </w:pPr>
+            <w:r>
+              <w:rPr>
+                <w:rFonts w:asciiTheme="majorHAnsi" w:hAnsiTheme="majorHAnsi" w:cstheme="majorHAnsi"/>
+                <w:b/>
+              </w:rPr>
+              <w:t>Segnalazione</w:t>
+            </w:r>
+          </w:p>
+        </w:tc>
+      </w:tr>
+      <w:tr>
+        <w:tc>
+          <w:tcPr>
+            <w:tcW w:w="3209" w:type="dxa"/>
+          </w:tcPr>
+          <w:p>
+            <w:pPr>
+              <w:rPr>
+                <w:rFonts w:asciiTheme="majorHAnsi" w:hAnsiTheme="majorHAnsi" w:cstheme="majorHAnsi"/>
+                <w:b/>
+              </w:rPr>
+            </w:pPr>
+            <w:r>
+              <w:rPr>
+                <w:rFonts w:asciiTheme="majorHAnsi" w:hAnsiTheme="majorHAnsi" w:cstheme="majorHAnsi"/>
+                <w:b/>
+              </w:rPr>
+              <w:t>Campo</w:t>
+            </w:r>
+          </w:p>
+        </w:tc>
+        <w:tc>
+          <w:tcPr>
+            <w:tcW w:w="3209" w:type="dxa"/>
+          </w:tcPr>
+          <w:p>
+            <w:pPr>
+              <w:rPr>
+                <w:rFonts w:asciiTheme="majorHAnsi" w:hAnsiTheme="majorHAnsi" w:cstheme="majorHAnsi"/>
+                <w:b/>
+              </w:rPr>
+            </w:pPr>
+            <w:r>
+              <w:rPr>
+                <w:rFonts w:asciiTheme="majorHAnsi" w:hAnsiTheme="majorHAnsi" w:cstheme="majorHAnsi"/>
+                <w:b/>
+              </w:rPr>
+              <w:t>Vincoli</w:t>
+            </w:r>
+          </w:p>
+        </w:tc>
+        <w:tc>
+          <w:tcPr>
+            <w:tcW w:w="3210" w:type="dxa"/>
+          </w:tcPr>
+          <w:p>
+            <w:pPr>
+              <w:rPr>
+                <w:rFonts w:asciiTheme="majorHAnsi" w:hAnsiTheme="majorHAnsi" w:cstheme="majorHAnsi"/>
+                <w:b/>
+              </w:rPr>
+            </w:pPr>
+            <w:r>
+              <w:rPr>
+                <w:rFonts w:asciiTheme="majorHAnsi" w:hAnsiTheme="majorHAnsi" w:cstheme="majorHAnsi"/>
+                <w:b/>
+              </w:rPr>
+              <w:t>Tipo</w:t>
+            </w:r>
+          </w:p>
+        </w:tc>
+      </w:tr>
+      <w:tr>
+        <w:tc>
+          <w:tcPr>
+            <w:tcW w:w="3209" w:type="dxa"/>
+          </w:tcPr>
+          <w:p>
+            <w:pPr>
+              <w:rPr>
+                <w:rFonts w:asciiTheme="majorHAnsi" w:hAnsiTheme="majorHAnsi" w:cstheme="majorHAnsi"/>
+              </w:rPr>
+            </w:pPr>
+            <w:proofErr w:type="spellStart"/>
+            <w:r>
+              <w:rPr>
+                <w:rFonts w:asciiTheme="majorHAnsi" w:hAnsiTheme="majorHAnsi" w:cstheme="majorHAnsi"/>
+              </w:rPr>
+              <w:t>IdSegnalazione</w:t>
+            </w:r>
+            <w:proofErr w:type="spellEnd"/>
+          </w:p>
+        </w:tc>
+        <w:tc>
+          <w:tcPr>
+            <w:tcW w:w="3209" w:type="dxa"/>
+          </w:tcPr>
+          <w:p>
+            <w:pPr>
+              <w:rPr>
+                <w:rFonts w:asciiTheme="majorHAnsi" w:hAnsiTheme="majorHAnsi" w:cstheme="majorHAnsi"/>
+              </w:rPr>
+            </w:pPr>
+            <w:r>
+              <w:rPr>
+                <w:rFonts w:asciiTheme="majorHAnsi" w:hAnsiTheme="majorHAnsi" w:cstheme="majorHAnsi"/>
+              </w:rPr>
+              <w:t>Lunghezza massima 11 cifre</w:t>
+            </w:r>
+          </w:p>
+          <w:p>
+            <w:pPr>
+              <w:rPr>
+                <w:rFonts w:asciiTheme="majorHAnsi" w:hAnsiTheme="majorHAnsi" w:cstheme="majorHAnsi"/>
+                <w:b/>
+              </w:rPr>
+            </w:pPr>
+            <w:r>
+              <w:rPr>
+                <w:rFonts w:asciiTheme="majorHAnsi" w:hAnsiTheme="majorHAnsi" w:cstheme="majorHAnsi"/>
+                <w:b/>
+              </w:rPr>
+              <w:t>Chiave Primaria</w:t>
+            </w:r>
+          </w:p>
+        </w:tc>
+        <w:tc>
+          <w:tcPr>
+            <w:tcW w:w="3210" w:type="dxa"/>
+          </w:tcPr>
+          <w:p>
+            <w:pPr>
+              <w:rPr>
+                <w:rFonts w:asciiTheme="majorHAnsi" w:hAnsiTheme="majorHAnsi" w:cstheme="majorHAnsi"/>
+              </w:rPr>
+            </w:pPr>
+            <w:proofErr w:type="spellStart"/>
+            <w:r>
+              <w:rPr>
+                <w:rFonts w:asciiTheme="majorHAnsi" w:hAnsiTheme="majorHAnsi" w:cstheme="majorHAnsi"/>
+              </w:rPr>
+              <w:t>Integer</w:t>
+            </w:r>
+            <w:proofErr w:type="spellEnd"/>
+          </w:p>
+        </w:tc>
+      </w:tr>
+      <w:tr>
+        <w:tc>
+          <w:tcPr>
+            <w:tcW w:w="3209" w:type="dxa"/>
+          </w:tcPr>
+          <w:p>
+            <w:pPr>
+              <w:rPr>
+                <w:rFonts w:asciiTheme="majorHAnsi" w:hAnsiTheme="majorHAnsi" w:cstheme="majorHAnsi"/>
+              </w:rPr>
+            </w:pPr>
+            <w:r>
+              <w:rPr>
+                <w:rFonts w:asciiTheme="majorHAnsi" w:hAnsiTheme="majorHAnsi" w:cstheme="majorHAnsi"/>
+              </w:rPr>
+              <w:t>Mittente</w:t>
+            </w:r>
+          </w:p>
+        </w:tc>
+        <w:tc>
+          <w:tcPr>
+            <w:tcW w:w="3209" w:type="dxa"/>
+          </w:tcPr>
+          <w:p>
+            <w:pPr>
+              <w:rPr>
+                <w:rFonts w:asciiTheme="majorHAnsi" w:hAnsiTheme="majorHAnsi" w:cstheme="majorHAnsi"/>
+              </w:rPr>
+            </w:pPr>
+            <w:r>
+              <w:rPr>
+                <w:rFonts w:asciiTheme="majorHAnsi" w:hAnsiTheme="majorHAnsi" w:cstheme="majorHAnsi"/>
+              </w:rPr>
+              <w:t>Lunghezza massima 256 cifre.</w:t>
+            </w:r>
+          </w:p>
+          <w:p>
+            <w:pPr>
+              <w:rPr>
+                <w:rFonts w:asciiTheme="majorHAnsi" w:hAnsiTheme="majorHAnsi" w:cstheme="majorHAnsi"/>
+                <w:b/>
+              </w:rPr>
+            </w:pPr>
+            <w:r>
+              <w:rPr>
+                <w:rFonts w:asciiTheme="majorHAnsi" w:hAnsiTheme="majorHAnsi" w:cstheme="majorHAnsi"/>
+                <w:b/>
+              </w:rPr>
+              <w:t xml:space="preserve">Chiave </w:t>
+            </w:r>
+            <w:r>
+              <w:rPr>
+                <w:rFonts w:asciiTheme="majorHAnsi" w:hAnsiTheme="majorHAnsi" w:cstheme="majorHAnsi"/>
+                <w:b/>
+              </w:rPr>
+              <w:t>Esterna (Utente)</w:t>
+            </w:r>
+          </w:p>
+        </w:tc>
+        <w:tc>
+          <w:tcPr>
+            <w:tcW w:w="3210" w:type="dxa"/>
+          </w:tcPr>
+          <w:p>
+            <w:pPr>
+              <w:rPr>
+                <w:rFonts w:asciiTheme="majorHAnsi" w:hAnsiTheme="majorHAnsi" w:cstheme="majorHAnsi"/>
+              </w:rPr>
+            </w:pPr>
+            <w:proofErr w:type="spellStart"/>
+            <w:r>
+              <w:rPr>
+                <w:rFonts w:asciiTheme="majorHAnsi" w:hAnsiTheme="majorHAnsi" w:cstheme="majorHAnsi"/>
+              </w:rPr>
+              <w:t>Varchar</w:t>
+            </w:r>
+            <w:proofErr w:type="spellEnd"/>
+          </w:p>
+        </w:tc>
+      </w:tr>
+      <w:tr>
+        <w:tc>
+          <w:tcPr>
+            <w:tcW w:w="3209" w:type="dxa"/>
+          </w:tcPr>
+          <w:p>
+            <w:pPr>
+              <w:rPr>
+                <w:rFonts w:asciiTheme="majorHAnsi" w:hAnsiTheme="majorHAnsi" w:cstheme="majorHAnsi"/>
+              </w:rPr>
+            </w:pPr>
+            <w:proofErr w:type="spellStart"/>
+            <w:r>
+              <w:rPr>
+                <w:rFonts w:asciiTheme="majorHAnsi" w:hAnsiTheme="majorHAnsi" w:cstheme="majorHAnsi"/>
+              </w:rPr>
+              <w:t>idCommento</w:t>
+            </w:r>
+            <w:proofErr w:type="spellEnd"/>
+          </w:p>
+        </w:tc>
+        <w:tc>
+          <w:tcPr>
+            <w:tcW w:w="3209" w:type="dxa"/>
+          </w:tcPr>
+          <w:p>
+            <w:pPr>
+              <w:rPr>
+                <w:rFonts w:asciiTheme="majorHAnsi" w:hAnsiTheme="majorHAnsi" w:cstheme="majorHAnsi"/>
+              </w:rPr>
+            </w:pPr>
+            <w:r>
+              <w:rPr>
+                <w:rFonts w:asciiTheme="majorHAnsi" w:hAnsiTheme="majorHAnsi" w:cstheme="majorHAnsi"/>
+              </w:rPr>
+              <w:t>Lunghezza massima 256 cifre</w:t>
+            </w:r>
+          </w:p>
+          <w:p>
+            <w:pPr>
+              <w:rPr>
+                <w:rFonts w:asciiTheme="majorHAnsi" w:hAnsiTheme="majorHAnsi" w:cstheme="majorHAnsi"/>
+              </w:rPr>
+            </w:pPr>
+            <w:r>
+              <w:rPr>
+                <w:rFonts w:asciiTheme="majorHAnsi" w:hAnsiTheme="majorHAnsi" w:cstheme="majorHAnsi"/>
+                <w:b/>
+              </w:rPr>
+              <w:t>Chiave Esterna (Commento)</w:t>
+            </w:r>
+            <w:r>
+              <w:rPr>
+                <w:rFonts w:asciiTheme="majorHAnsi" w:hAnsiTheme="majorHAnsi" w:cstheme="majorHAnsi"/>
+              </w:rPr>
+              <w:t>.</w:t>
+            </w:r>
+          </w:p>
+        </w:tc>
+        <w:tc>
+          <w:tcPr>
+            <w:tcW w:w="3210" w:type="dxa"/>
+          </w:tcPr>
+          <w:p>
+            <w:pPr>
+              <w:rPr>
+                <w:rFonts w:asciiTheme="majorHAnsi" w:hAnsiTheme="majorHAnsi" w:cstheme="majorHAnsi"/>
+              </w:rPr>
+            </w:pPr>
+            <w:proofErr w:type="spellStart"/>
+            <w:r>
+              <w:rPr>
+                <w:rFonts w:asciiTheme="majorHAnsi" w:hAnsiTheme="majorHAnsi" w:cstheme="majorHAnsi"/>
+              </w:rPr>
+              <w:t>Varchar</w:t>
+            </w:r>
+            <w:proofErr w:type="spellEnd"/>
+          </w:p>
+        </w:tc>
+      </w:tr>
+      <w:tr>
+        <w:tc>
+          <w:tcPr>
+            <w:tcW w:w="3209" w:type="dxa"/>
+          </w:tcPr>
+          <w:p>
+            <w:pPr>
+              <w:rPr>
+                <w:rFonts w:asciiTheme="majorHAnsi" w:hAnsiTheme="majorHAnsi" w:cstheme="majorHAnsi"/>
+              </w:rPr>
+            </w:pPr>
+            <w:proofErr w:type="spellStart"/>
+            <w:r>
+              <w:rPr>
+                <w:rFonts w:asciiTheme="majorHAnsi" w:hAnsiTheme="majorHAnsi" w:cstheme="majorHAnsi"/>
+              </w:rPr>
+              <w:t>idEvento</w:t>
+            </w:r>
+            <w:proofErr w:type="spellEnd"/>
+          </w:p>
+        </w:tc>
+        <w:tc>
+          <w:tcPr>
+            <w:tcW w:w="3209" w:type="dxa"/>
+          </w:tcPr>
+          <w:p>
+            <w:pPr>
+              <w:rPr>
+                <w:rFonts w:asciiTheme="majorHAnsi" w:hAnsiTheme="majorHAnsi" w:cstheme="majorHAnsi"/>
+              </w:rPr>
+            </w:pPr>
+            <w:r>
+              <w:rPr>
+                <w:rFonts w:asciiTheme="majorHAnsi" w:hAnsiTheme="majorHAnsi" w:cstheme="majorHAnsi"/>
+              </w:rPr>
+              <w:t>Lunghezza massima 256 cifre.</w:t>
+            </w:r>
+          </w:p>
+          <w:p>
+            <w:pPr>
+              <w:rPr>
+                <w:rFonts w:asciiTheme="majorHAnsi" w:hAnsiTheme="majorHAnsi" w:cstheme="majorHAnsi"/>
+              </w:rPr>
+            </w:pPr>
+            <w:r>
+              <w:rPr>
+                <w:rFonts w:asciiTheme="majorHAnsi" w:hAnsiTheme="majorHAnsi" w:cstheme="majorHAnsi"/>
+                <w:b/>
+              </w:rPr>
+              <w:t>Chiave Esterna (Evento)</w:t>
+            </w:r>
+          </w:p>
+        </w:tc>
+        <w:tc>
+          <w:tcPr>
+            <w:tcW w:w="3210" w:type="dxa"/>
+          </w:tcPr>
+          <w:p>
+            <w:pPr>
+              <w:rPr>
+                <w:rFonts w:asciiTheme="majorHAnsi" w:hAnsiTheme="majorHAnsi" w:cstheme="majorHAnsi"/>
+              </w:rPr>
+            </w:pPr>
+            <w:proofErr w:type="spellStart"/>
+            <w:r>
+              <w:rPr>
+                <w:rFonts w:asciiTheme="majorHAnsi" w:hAnsiTheme="majorHAnsi" w:cstheme="majorHAnsi"/>
+              </w:rPr>
+              <w:t>Varchar</w:t>
+            </w:r>
+            <w:proofErr w:type="spellEnd"/>
+          </w:p>
+        </w:tc>
+      </w:tr>
+    </w:tbl>
     <w:p>
       <w:pPr>
         <w:rPr>
@@ -1370,6 +4779,25 @@
       <w:contextualSpacing/>
     </w:pPr>
   </w:style>
+  <w:style w:type="table" w:styleId="Grigliatabella">
+    <w:name w:val="Table Grid"/>
+    <w:basedOn w:val="Tabellanormale"/>
+    <w:uiPriority w:val="39"/>
+    <w:rsid w:val="007E108A"/>
+    <w:pPr>
+      <w:spacing w:line="240" w:lineRule="auto"/>
+    </w:pPr>
+    <w:tblPr>
+      <w:tblBorders>
+        <w:top w:val="single" w:sz="4" w:space="0" w:color="auto"/>
+        <w:left w:val="single" w:sz="4" w:space="0" w:color="auto"/>
+        <w:bottom w:val="single" w:sz="4" w:space="0" w:color="auto"/>
+        <w:right w:val="single" w:sz="4" w:space="0" w:color="auto"/>
+        <w:insideH w:val="single" w:sz="4" w:space="0" w:color="auto"/>
+        <w:insideV w:val="single" w:sz="4" w:space="0" w:color="auto"/>
+      </w:tblBorders>
+    </w:tblPr>
+  </w:style>
 </w:styles>
 </file>
 

</xml_diff>

<commit_message>
Aggiustato entity diagram nel sdd dati persistenti
</commit_message>
<xml_diff>
--- a/Internal work product/SDD Dati Persistenti.docx
+++ b/Internal work product/SDD Dati Persistenti.docx
@@ -733,10 +733,10 @@
           <w:noProof/>
         </w:rPr>
         <w:drawing>
-          <wp:inline distT="0" distB="0" distL="0" distR="0" wp14:anchorId="6B68E7E9" wp14:editId="6CA017D3">
+          <wp:inline distT="0" distB="0" distL="0" distR="0" wp14:anchorId="236B023D" wp14:editId="15122B67">
             <wp:extent cx="6120130" cy="3202940"/>
             <wp:effectExtent l="0" t="0" r="0" b="0"/>
-            <wp:docPr id="1" name="Immagine 1"/>
+            <wp:docPr id="2" name="Immagine 2"/>
             <wp:cNvGraphicFramePr>
               <a:graphicFrameLocks xmlns:a="http://schemas.openxmlformats.org/drawingml/2006/main" noChangeAspect="1"/>
             </wp:cNvGraphicFramePr>
@@ -744,7 +744,7 @@
               <a:graphicData uri="http://schemas.openxmlformats.org/drawingml/2006/picture">
                 <pic:pic xmlns:pic="http://schemas.openxmlformats.org/drawingml/2006/picture">
                   <pic:nvPicPr>
-                    <pic:cNvPr id="1" name="Class DiagramER.jpg"/>
+                    <pic:cNvPr id="2" name="Class DiagramER.jpg"/>
                     <pic:cNvPicPr/>
                   </pic:nvPicPr>
                   <pic:blipFill>

</xml_diff>

<commit_message>
ulteriore modifica del entity diagram con tabelle
</commit_message>
<xml_diff>
--- a/Internal work product/SDD Dati Persistenti.docx
+++ b/Internal work product/SDD Dati Persistenti.docx
@@ -733,10 +733,10 @@
           <w:noProof/>
         </w:rPr>
         <w:drawing>
-          <wp:inline distT="0" distB="0" distL="0" distR="0" wp14:anchorId="236B023D" wp14:editId="15122B67">
+          <wp:inline distT="0" distB="0" distL="0" distR="0" wp14:anchorId="39D8EDEA" wp14:editId="3672909B">
             <wp:extent cx="6120130" cy="3202940"/>
             <wp:effectExtent l="0" t="0" r="0" b="0"/>
-            <wp:docPr id="2" name="Immagine 2"/>
+            <wp:docPr id="4" name="Immagine 4"/>
             <wp:cNvGraphicFramePr>
               <a:graphicFrameLocks xmlns:a="http://schemas.openxmlformats.org/drawingml/2006/main" noChangeAspect="1"/>
             </wp:cNvGraphicFramePr>
@@ -744,7 +744,7 @@
               <a:graphicData uri="http://schemas.openxmlformats.org/drawingml/2006/picture">
                 <pic:pic xmlns:pic="http://schemas.openxmlformats.org/drawingml/2006/picture">
                   <pic:nvPicPr>
-                    <pic:cNvPr id="2" name="Class DiagramER.jpg"/>
+                    <pic:cNvPr id="4" name="Class DiagramER.jpg"/>
                     <pic:cNvPicPr/>
                   </pic:nvPicPr>
                   <pic:blipFill>
@@ -774,8 +774,6 @@
           </wp:inline>
         </w:drawing>
       </w:r>
-      <w:bookmarkStart w:id="0" w:name="_GoBack"/>
-      <w:bookmarkEnd w:id="0"/>
     </w:p>
     <w:p>
       <w:pPr>
@@ -856,6 +854,34 @@
         <w:br/>
         <w:t>vincoli e tipo.</w:t>
       </w:r>
+    </w:p>
+    <w:p>
+      <w:pPr>
+        <w:rPr>
+          <w:rFonts w:asciiTheme="majorHAnsi" w:hAnsiTheme="majorHAnsi" w:cstheme="majorHAnsi"/>
+        </w:rPr>
+      </w:pPr>
+    </w:p>
+    <w:p>
+      <w:pPr>
+        <w:rPr>
+          <w:rFonts w:asciiTheme="majorHAnsi" w:hAnsiTheme="majorHAnsi" w:cstheme="majorHAnsi"/>
+        </w:rPr>
+      </w:pPr>
+    </w:p>
+    <w:p>
+      <w:pPr>
+        <w:rPr>
+          <w:rFonts w:asciiTheme="majorHAnsi" w:hAnsiTheme="majorHAnsi" w:cstheme="majorHAnsi"/>
+        </w:rPr>
+      </w:pPr>
+    </w:p>
+    <w:p>
+      <w:pPr>
+        <w:rPr>
+          <w:rFonts w:asciiTheme="majorHAnsi" w:hAnsiTheme="majorHAnsi" w:cstheme="majorHAnsi"/>
+        </w:rPr>
+      </w:pPr>
     </w:p>
     <w:p>
       <w:pPr>
@@ -893,6 +919,7 @@
                 <w:rFonts w:asciiTheme="majorHAnsi" w:hAnsiTheme="majorHAnsi" w:cstheme="majorHAnsi"/>
                 <w:b/>
               </w:rPr>
+              <w:lastRenderedPageBreak/>
               <w:t xml:space="preserve"> </w:t>
             </w:r>
             <w:r>
@@ -1074,7 +1101,6 @@
               <w:rPr>
                 <w:rFonts w:asciiTheme="majorHAnsi" w:hAnsiTheme="majorHAnsi" w:cstheme="majorHAnsi"/>
               </w:rPr>
-              <w:lastRenderedPageBreak/>
               <w:t>Password</w:t>
             </w:r>
           </w:p>
@@ -2725,6 +2751,7 @@
                 <w:rFonts w:asciiTheme="majorHAnsi" w:hAnsiTheme="majorHAnsi" w:cstheme="majorHAnsi"/>
                 <w:b/>
               </w:rPr>
+              <w:lastRenderedPageBreak/>
               <w:t>Evento</w:t>
             </w:r>
           </w:p>
@@ -2889,7 +2916,6 @@
               <w:rPr>
                 <w:rFonts w:asciiTheme="majorHAnsi" w:hAnsiTheme="majorHAnsi" w:cstheme="majorHAnsi"/>
               </w:rPr>
-              <w:lastRenderedPageBreak/>
               <w:t>nome</w:t>
             </w:r>
           </w:p>
@@ -4021,7 +4047,7 @@
               <w:rPr>
                 <w:rFonts w:asciiTheme="majorHAnsi" w:hAnsiTheme="majorHAnsi" w:cstheme="majorHAnsi"/>
               </w:rPr>
-              <w:t>idCommento</w:t>
+              <w:t>Type</w:t>
             </w:r>
             <w:proofErr w:type="spellEnd"/>
           </w:p>
@@ -4040,86 +4066,6 @@
               <w:rPr>
                 <w:rFonts w:asciiTheme="majorHAnsi" w:hAnsiTheme="majorHAnsi" w:cstheme="majorHAnsi"/>
               </w:rPr>
-              <w:t>Lunghezza massima 256 cifre</w:t>
-            </w:r>
-          </w:p>
-          <w:p>
-            <w:pPr>
-              <w:rPr>
-                <w:rFonts w:asciiTheme="majorHAnsi" w:hAnsiTheme="majorHAnsi" w:cstheme="majorHAnsi"/>
-              </w:rPr>
-            </w:pPr>
-            <w:r>
-              <w:rPr>
-                <w:rFonts w:asciiTheme="majorHAnsi" w:hAnsiTheme="majorHAnsi" w:cstheme="majorHAnsi"/>
-                <w:b/>
-              </w:rPr>
-              <w:t>Chiave Esterna (Commento)</w:t>
-            </w:r>
-            <w:r>
-              <w:rPr>
-                <w:rFonts w:asciiTheme="majorHAnsi" w:hAnsiTheme="majorHAnsi" w:cstheme="majorHAnsi"/>
-              </w:rPr>
-              <w:t>.</w:t>
-            </w:r>
-          </w:p>
-        </w:tc>
-        <w:tc>
-          <w:tcPr>
-            <w:tcW w:w="3210" w:type="dxa"/>
-          </w:tcPr>
-          <w:p>
-            <w:pPr>
-              <w:rPr>
-                <w:rFonts w:asciiTheme="majorHAnsi" w:hAnsiTheme="majorHAnsi" w:cstheme="majorHAnsi"/>
-              </w:rPr>
-            </w:pPr>
-            <w:proofErr w:type="spellStart"/>
-            <w:r>
-              <w:rPr>
-                <w:rFonts w:asciiTheme="majorHAnsi" w:hAnsiTheme="majorHAnsi" w:cstheme="majorHAnsi"/>
-              </w:rPr>
-              <w:t>Varchar</w:t>
-            </w:r>
-            <w:proofErr w:type="spellEnd"/>
-          </w:p>
-        </w:tc>
-      </w:tr>
-      <w:tr>
-        <w:tc>
-          <w:tcPr>
-            <w:tcW w:w="3209" w:type="dxa"/>
-          </w:tcPr>
-          <w:p>
-            <w:pPr>
-              <w:rPr>
-                <w:rFonts w:asciiTheme="majorHAnsi" w:hAnsiTheme="majorHAnsi" w:cstheme="majorHAnsi"/>
-              </w:rPr>
-            </w:pPr>
-            <w:proofErr w:type="spellStart"/>
-            <w:r>
-              <w:rPr>
-                <w:rFonts w:asciiTheme="majorHAnsi" w:hAnsiTheme="majorHAnsi" w:cstheme="majorHAnsi"/>
-              </w:rPr>
-              <w:t>idEvento</w:t>
-            </w:r>
-            <w:proofErr w:type="spellEnd"/>
-          </w:p>
-        </w:tc>
-        <w:tc>
-          <w:tcPr>
-            <w:tcW w:w="3209" w:type="dxa"/>
-          </w:tcPr>
-          <w:p>
-            <w:pPr>
-              <w:rPr>
-                <w:rFonts w:asciiTheme="majorHAnsi" w:hAnsiTheme="majorHAnsi" w:cstheme="majorHAnsi"/>
-              </w:rPr>
-            </w:pPr>
-            <w:r>
-              <w:rPr>
-                <w:rFonts w:asciiTheme="majorHAnsi" w:hAnsiTheme="majorHAnsi" w:cstheme="majorHAnsi"/>
-              </w:rPr>
               <w:t>Lunghezza massima 256 cifre.</w:t>
             </w:r>
           </w:p>
@@ -4129,13 +4075,6 @@
                 <w:rFonts w:asciiTheme="majorHAnsi" w:hAnsiTheme="majorHAnsi" w:cstheme="majorHAnsi"/>
               </w:rPr>
             </w:pPr>
-            <w:r>
-              <w:rPr>
-                <w:rFonts w:asciiTheme="majorHAnsi" w:hAnsiTheme="majorHAnsi" w:cstheme="majorHAnsi"/>
-                <w:b/>
-              </w:rPr>
-              <w:t>Chiave Esterna (Evento)</w:t>
-            </w:r>
           </w:p>
         </w:tc>
         <w:tc>
@@ -4166,6 +4105,599 @@
           <w:rFonts w:asciiTheme="majorHAnsi" w:hAnsiTheme="majorHAnsi" w:cstheme="majorHAnsi"/>
         </w:rPr>
       </w:pPr>
+    </w:p>
+    <w:p>
+      <w:pPr>
+        <w:rPr>
+          <w:rFonts w:asciiTheme="majorHAnsi" w:hAnsiTheme="majorHAnsi" w:cstheme="majorHAnsi"/>
+        </w:rPr>
+      </w:pPr>
+    </w:p>
+    <w:tbl>
+      <w:tblPr>
+        <w:tblStyle w:val="Grigliatabella"/>
+        <w:tblW w:w="0" w:type="auto"/>
+        <w:tblLook w:val="04A0" w:firstRow="1" w:lastRow="0" w:firstColumn="1" w:lastColumn="0" w:noHBand="0" w:noVBand="1"/>
+      </w:tblPr>
+      <w:tblGrid>
+        <w:gridCol w:w="3209"/>
+        <w:gridCol w:w="3209"/>
+        <w:gridCol w:w="3210"/>
+      </w:tblGrid>
+      <w:tr>
+        <w:tc>
+          <w:tcPr>
+            <w:tcW w:w="9628" w:type="dxa"/>
+            <w:gridSpan w:val="3"/>
+          </w:tcPr>
+          <w:p>
+            <w:pPr>
+              <w:rPr>
+                <w:rFonts w:asciiTheme="majorHAnsi" w:hAnsiTheme="majorHAnsi" w:cstheme="majorHAnsi"/>
+                <w:b/>
+              </w:rPr>
+            </w:pPr>
+            <w:r>
+              <w:rPr>
+                <w:rFonts w:asciiTheme="majorHAnsi" w:hAnsiTheme="majorHAnsi" w:cstheme="majorHAnsi"/>
+                <w:b/>
+              </w:rPr>
+              <w:t>Segnalazione</w:t>
+            </w:r>
+            <w:r>
+              <w:rPr>
+                <w:rFonts w:asciiTheme="majorHAnsi" w:hAnsiTheme="majorHAnsi" w:cstheme="majorHAnsi"/>
+                <w:b/>
+              </w:rPr>
+              <w:t xml:space="preserve"> Commento</w:t>
+            </w:r>
+          </w:p>
+        </w:tc>
+      </w:tr>
+      <w:tr>
+        <w:tc>
+          <w:tcPr>
+            <w:tcW w:w="3209" w:type="dxa"/>
+          </w:tcPr>
+          <w:p>
+            <w:pPr>
+              <w:rPr>
+                <w:rFonts w:asciiTheme="majorHAnsi" w:hAnsiTheme="majorHAnsi" w:cstheme="majorHAnsi"/>
+                <w:b/>
+              </w:rPr>
+            </w:pPr>
+            <w:r>
+              <w:rPr>
+                <w:rFonts w:asciiTheme="majorHAnsi" w:hAnsiTheme="majorHAnsi" w:cstheme="majorHAnsi"/>
+                <w:b/>
+              </w:rPr>
+              <w:t>Campo</w:t>
+            </w:r>
+          </w:p>
+        </w:tc>
+        <w:tc>
+          <w:tcPr>
+            <w:tcW w:w="3209" w:type="dxa"/>
+          </w:tcPr>
+          <w:p>
+            <w:pPr>
+              <w:rPr>
+                <w:rFonts w:asciiTheme="majorHAnsi" w:hAnsiTheme="majorHAnsi" w:cstheme="majorHAnsi"/>
+                <w:b/>
+              </w:rPr>
+            </w:pPr>
+            <w:r>
+              <w:rPr>
+                <w:rFonts w:asciiTheme="majorHAnsi" w:hAnsiTheme="majorHAnsi" w:cstheme="majorHAnsi"/>
+                <w:b/>
+              </w:rPr>
+              <w:t>Vincoli</w:t>
+            </w:r>
+          </w:p>
+        </w:tc>
+        <w:tc>
+          <w:tcPr>
+            <w:tcW w:w="3210" w:type="dxa"/>
+          </w:tcPr>
+          <w:p>
+            <w:pPr>
+              <w:rPr>
+                <w:rFonts w:asciiTheme="majorHAnsi" w:hAnsiTheme="majorHAnsi" w:cstheme="majorHAnsi"/>
+                <w:b/>
+              </w:rPr>
+            </w:pPr>
+            <w:r>
+              <w:rPr>
+                <w:rFonts w:asciiTheme="majorHAnsi" w:hAnsiTheme="majorHAnsi" w:cstheme="majorHAnsi"/>
+                <w:b/>
+              </w:rPr>
+              <w:t>Tipo</w:t>
+            </w:r>
+          </w:p>
+        </w:tc>
+      </w:tr>
+      <w:tr>
+        <w:tc>
+          <w:tcPr>
+            <w:tcW w:w="3209" w:type="dxa"/>
+          </w:tcPr>
+          <w:p>
+            <w:pPr>
+              <w:rPr>
+                <w:rFonts w:asciiTheme="majorHAnsi" w:hAnsiTheme="majorHAnsi" w:cstheme="majorHAnsi"/>
+              </w:rPr>
+            </w:pPr>
+            <w:proofErr w:type="spellStart"/>
+            <w:r>
+              <w:rPr>
+                <w:rFonts w:asciiTheme="majorHAnsi" w:hAnsiTheme="majorHAnsi" w:cstheme="majorHAnsi"/>
+              </w:rPr>
+              <w:t>IdSegnalazione</w:t>
+            </w:r>
+            <w:proofErr w:type="spellEnd"/>
+          </w:p>
+        </w:tc>
+        <w:tc>
+          <w:tcPr>
+            <w:tcW w:w="3209" w:type="dxa"/>
+          </w:tcPr>
+          <w:p>
+            <w:pPr>
+              <w:rPr>
+                <w:rFonts w:asciiTheme="majorHAnsi" w:hAnsiTheme="majorHAnsi" w:cstheme="majorHAnsi"/>
+              </w:rPr>
+            </w:pPr>
+            <w:r>
+              <w:rPr>
+                <w:rFonts w:asciiTheme="majorHAnsi" w:hAnsiTheme="majorHAnsi" w:cstheme="majorHAnsi"/>
+              </w:rPr>
+              <w:t>Lunghezza massima 11 cifre</w:t>
+            </w:r>
+          </w:p>
+          <w:p>
+            <w:pPr>
+              <w:rPr>
+                <w:rFonts w:asciiTheme="majorHAnsi" w:hAnsiTheme="majorHAnsi" w:cstheme="majorHAnsi"/>
+                <w:b/>
+              </w:rPr>
+            </w:pPr>
+            <w:r>
+              <w:rPr>
+                <w:rFonts w:asciiTheme="majorHAnsi" w:hAnsiTheme="majorHAnsi" w:cstheme="majorHAnsi"/>
+                <w:b/>
+              </w:rPr>
+              <w:t xml:space="preserve">Chiave </w:t>
+            </w:r>
+            <w:r>
+              <w:rPr>
+                <w:rFonts w:asciiTheme="majorHAnsi" w:hAnsiTheme="majorHAnsi" w:cstheme="majorHAnsi"/>
+                <w:b/>
+              </w:rPr>
+              <w:t>Esterna (Segnalazione)</w:t>
+            </w:r>
+          </w:p>
+        </w:tc>
+        <w:tc>
+          <w:tcPr>
+            <w:tcW w:w="3210" w:type="dxa"/>
+          </w:tcPr>
+          <w:p>
+            <w:pPr>
+              <w:rPr>
+                <w:rFonts w:asciiTheme="majorHAnsi" w:hAnsiTheme="majorHAnsi" w:cstheme="majorHAnsi"/>
+              </w:rPr>
+            </w:pPr>
+            <w:proofErr w:type="spellStart"/>
+            <w:r>
+              <w:rPr>
+                <w:rFonts w:asciiTheme="majorHAnsi" w:hAnsiTheme="majorHAnsi" w:cstheme="majorHAnsi"/>
+              </w:rPr>
+              <w:t>Integer</w:t>
+            </w:r>
+            <w:proofErr w:type="spellEnd"/>
+          </w:p>
+        </w:tc>
+      </w:tr>
+      <w:tr>
+        <w:tc>
+          <w:tcPr>
+            <w:tcW w:w="3209" w:type="dxa"/>
+          </w:tcPr>
+          <w:p>
+            <w:pPr>
+              <w:rPr>
+                <w:rFonts w:asciiTheme="majorHAnsi" w:hAnsiTheme="majorHAnsi" w:cstheme="majorHAnsi"/>
+              </w:rPr>
+            </w:pPr>
+            <w:proofErr w:type="spellStart"/>
+            <w:r>
+              <w:rPr>
+                <w:rFonts w:asciiTheme="majorHAnsi" w:hAnsiTheme="majorHAnsi" w:cstheme="majorHAnsi"/>
+              </w:rPr>
+              <w:t>idCommento</w:t>
+            </w:r>
+            <w:proofErr w:type="spellEnd"/>
+          </w:p>
+        </w:tc>
+        <w:tc>
+          <w:tcPr>
+            <w:tcW w:w="3209" w:type="dxa"/>
+          </w:tcPr>
+          <w:p>
+            <w:pPr>
+              <w:rPr>
+                <w:rFonts w:asciiTheme="majorHAnsi" w:hAnsiTheme="majorHAnsi" w:cstheme="majorHAnsi"/>
+              </w:rPr>
+            </w:pPr>
+            <w:r>
+              <w:rPr>
+                <w:rFonts w:asciiTheme="majorHAnsi" w:hAnsiTheme="majorHAnsi" w:cstheme="majorHAnsi"/>
+              </w:rPr>
+              <w:t>Lunghezza massima 256 cifre.</w:t>
+            </w:r>
+          </w:p>
+          <w:p>
+            <w:pPr>
+              <w:rPr>
+                <w:rFonts w:asciiTheme="majorHAnsi" w:hAnsiTheme="majorHAnsi" w:cstheme="majorHAnsi"/>
+                <w:b/>
+              </w:rPr>
+            </w:pPr>
+            <w:r>
+              <w:rPr>
+                <w:rFonts w:asciiTheme="majorHAnsi" w:hAnsiTheme="majorHAnsi" w:cstheme="majorHAnsi"/>
+                <w:b/>
+              </w:rPr>
+              <w:t xml:space="preserve">Chiave </w:t>
+            </w:r>
+            <w:r>
+              <w:rPr>
+                <w:rFonts w:asciiTheme="majorHAnsi" w:hAnsiTheme="majorHAnsi" w:cstheme="majorHAnsi"/>
+                <w:b/>
+              </w:rPr>
+              <w:t>Esterna (</w:t>
+            </w:r>
+            <w:r>
+              <w:rPr>
+                <w:rFonts w:asciiTheme="majorHAnsi" w:hAnsiTheme="majorHAnsi" w:cstheme="majorHAnsi"/>
+                <w:b/>
+              </w:rPr>
+              <w:t>Commento</w:t>
+            </w:r>
+            <w:r>
+              <w:rPr>
+                <w:rFonts w:asciiTheme="majorHAnsi" w:hAnsiTheme="majorHAnsi" w:cstheme="majorHAnsi"/>
+                <w:b/>
+              </w:rPr>
+              <w:t>)</w:t>
+            </w:r>
+          </w:p>
+        </w:tc>
+        <w:tc>
+          <w:tcPr>
+            <w:tcW w:w="3210" w:type="dxa"/>
+          </w:tcPr>
+          <w:p>
+            <w:pPr>
+              <w:rPr>
+                <w:rFonts w:asciiTheme="majorHAnsi" w:hAnsiTheme="majorHAnsi" w:cstheme="majorHAnsi"/>
+              </w:rPr>
+            </w:pPr>
+            <w:proofErr w:type="spellStart"/>
+            <w:r>
+              <w:rPr>
+                <w:rFonts w:asciiTheme="majorHAnsi" w:hAnsiTheme="majorHAnsi" w:cstheme="majorHAnsi"/>
+              </w:rPr>
+              <w:t>Integer</w:t>
+            </w:r>
+            <w:proofErr w:type="spellEnd"/>
+          </w:p>
+        </w:tc>
+      </w:tr>
+    </w:tbl>
+    <w:p>
+      <w:pPr>
+        <w:rPr>
+          <w:rFonts w:asciiTheme="majorHAnsi" w:hAnsiTheme="majorHAnsi" w:cstheme="majorHAnsi"/>
+        </w:rPr>
+      </w:pPr>
+    </w:p>
+    <w:p>
+      <w:pPr>
+        <w:rPr>
+          <w:rFonts w:asciiTheme="majorHAnsi" w:hAnsiTheme="majorHAnsi" w:cstheme="majorHAnsi"/>
+        </w:rPr>
+      </w:pPr>
+    </w:p>
+    <w:tbl>
+      <w:tblPr>
+        <w:tblStyle w:val="Grigliatabella"/>
+        <w:tblW w:w="0" w:type="auto"/>
+        <w:tblLook w:val="04A0" w:firstRow="1" w:lastRow="0" w:firstColumn="1" w:lastColumn="0" w:noHBand="0" w:noVBand="1"/>
+      </w:tblPr>
+      <w:tblGrid>
+        <w:gridCol w:w="3209"/>
+        <w:gridCol w:w="3209"/>
+        <w:gridCol w:w="3210"/>
+      </w:tblGrid>
+      <w:tr>
+        <w:tc>
+          <w:tcPr>
+            <w:tcW w:w="9628" w:type="dxa"/>
+            <w:gridSpan w:val="3"/>
+          </w:tcPr>
+          <w:p>
+            <w:pPr>
+              <w:rPr>
+                <w:rFonts w:asciiTheme="majorHAnsi" w:hAnsiTheme="majorHAnsi" w:cstheme="majorHAnsi"/>
+                <w:b/>
+              </w:rPr>
+            </w:pPr>
+            <w:r>
+              <w:rPr>
+                <w:rFonts w:asciiTheme="majorHAnsi" w:hAnsiTheme="majorHAnsi" w:cstheme="majorHAnsi"/>
+                <w:b/>
+              </w:rPr>
+              <w:t xml:space="preserve">Segnalazione </w:t>
+            </w:r>
+            <w:r>
+              <w:rPr>
+                <w:rFonts w:asciiTheme="majorHAnsi" w:hAnsiTheme="majorHAnsi" w:cstheme="majorHAnsi"/>
+                <w:b/>
+              </w:rPr>
+              <w:t>Evento</w:t>
+            </w:r>
+          </w:p>
+        </w:tc>
+      </w:tr>
+      <w:tr>
+        <w:tc>
+          <w:tcPr>
+            <w:tcW w:w="3209" w:type="dxa"/>
+          </w:tcPr>
+          <w:p>
+            <w:pPr>
+              <w:rPr>
+                <w:rFonts w:asciiTheme="majorHAnsi" w:hAnsiTheme="majorHAnsi" w:cstheme="majorHAnsi"/>
+                <w:b/>
+              </w:rPr>
+            </w:pPr>
+            <w:r>
+              <w:rPr>
+                <w:rFonts w:asciiTheme="majorHAnsi" w:hAnsiTheme="majorHAnsi" w:cstheme="majorHAnsi"/>
+                <w:b/>
+              </w:rPr>
+              <w:t>Campo</w:t>
+            </w:r>
+          </w:p>
+        </w:tc>
+        <w:tc>
+          <w:tcPr>
+            <w:tcW w:w="3209" w:type="dxa"/>
+          </w:tcPr>
+          <w:p>
+            <w:pPr>
+              <w:rPr>
+                <w:rFonts w:asciiTheme="majorHAnsi" w:hAnsiTheme="majorHAnsi" w:cstheme="majorHAnsi"/>
+                <w:b/>
+              </w:rPr>
+            </w:pPr>
+            <w:r>
+              <w:rPr>
+                <w:rFonts w:asciiTheme="majorHAnsi" w:hAnsiTheme="majorHAnsi" w:cstheme="majorHAnsi"/>
+                <w:b/>
+              </w:rPr>
+              <w:t>Vincoli</w:t>
+            </w:r>
+          </w:p>
+        </w:tc>
+        <w:tc>
+          <w:tcPr>
+            <w:tcW w:w="3210" w:type="dxa"/>
+          </w:tcPr>
+          <w:p>
+            <w:pPr>
+              <w:rPr>
+                <w:rFonts w:asciiTheme="majorHAnsi" w:hAnsiTheme="majorHAnsi" w:cstheme="majorHAnsi"/>
+                <w:b/>
+              </w:rPr>
+            </w:pPr>
+            <w:r>
+              <w:rPr>
+                <w:rFonts w:asciiTheme="majorHAnsi" w:hAnsiTheme="majorHAnsi" w:cstheme="majorHAnsi"/>
+                <w:b/>
+              </w:rPr>
+              <w:t>Tipo</w:t>
+            </w:r>
+          </w:p>
+        </w:tc>
+      </w:tr>
+      <w:tr>
+        <w:tc>
+          <w:tcPr>
+            <w:tcW w:w="3209" w:type="dxa"/>
+          </w:tcPr>
+          <w:p>
+            <w:pPr>
+              <w:rPr>
+                <w:rFonts w:asciiTheme="majorHAnsi" w:hAnsiTheme="majorHAnsi" w:cstheme="majorHAnsi"/>
+              </w:rPr>
+            </w:pPr>
+            <w:proofErr w:type="spellStart"/>
+            <w:r>
+              <w:rPr>
+                <w:rFonts w:asciiTheme="majorHAnsi" w:hAnsiTheme="majorHAnsi" w:cstheme="majorHAnsi"/>
+              </w:rPr>
+              <w:t>IdSegnalazione</w:t>
+            </w:r>
+            <w:proofErr w:type="spellEnd"/>
+          </w:p>
+        </w:tc>
+        <w:tc>
+          <w:tcPr>
+            <w:tcW w:w="3209" w:type="dxa"/>
+          </w:tcPr>
+          <w:p>
+            <w:pPr>
+              <w:rPr>
+                <w:rFonts w:asciiTheme="majorHAnsi" w:hAnsiTheme="majorHAnsi" w:cstheme="majorHAnsi"/>
+              </w:rPr>
+            </w:pPr>
+            <w:r>
+              <w:rPr>
+                <w:rFonts w:asciiTheme="majorHAnsi" w:hAnsiTheme="majorHAnsi" w:cstheme="majorHAnsi"/>
+              </w:rPr>
+              <w:t>Lunghezza massima 11 cifre</w:t>
+            </w:r>
+          </w:p>
+          <w:p>
+            <w:pPr>
+              <w:rPr>
+                <w:rFonts w:asciiTheme="majorHAnsi" w:hAnsiTheme="majorHAnsi" w:cstheme="majorHAnsi"/>
+                <w:b/>
+              </w:rPr>
+            </w:pPr>
+            <w:r>
+              <w:rPr>
+                <w:rFonts w:asciiTheme="majorHAnsi" w:hAnsiTheme="majorHAnsi" w:cstheme="majorHAnsi"/>
+                <w:b/>
+              </w:rPr>
+              <w:t>Chiave Esterna (Segnalazione)</w:t>
+            </w:r>
+          </w:p>
+        </w:tc>
+        <w:tc>
+          <w:tcPr>
+            <w:tcW w:w="3210" w:type="dxa"/>
+          </w:tcPr>
+          <w:p>
+            <w:pPr>
+              <w:rPr>
+                <w:rFonts w:asciiTheme="majorHAnsi" w:hAnsiTheme="majorHAnsi" w:cstheme="majorHAnsi"/>
+              </w:rPr>
+            </w:pPr>
+            <w:proofErr w:type="spellStart"/>
+            <w:r>
+              <w:rPr>
+                <w:rFonts w:asciiTheme="majorHAnsi" w:hAnsiTheme="majorHAnsi" w:cstheme="majorHAnsi"/>
+              </w:rPr>
+              <w:t>Integer</w:t>
+            </w:r>
+            <w:proofErr w:type="spellEnd"/>
+          </w:p>
+        </w:tc>
+      </w:tr>
+      <w:tr>
+        <w:tc>
+          <w:tcPr>
+            <w:tcW w:w="3209" w:type="dxa"/>
+          </w:tcPr>
+          <w:p>
+            <w:pPr>
+              <w:rPr>
+                <w:rFonts w:asciiTheme="majorHAnsi" w:hAnsiTheme="majorHAnsi" w:cstheme="majorHAnsi"/>
+              </w:rPr>
+            </w:pPr>
+            <w:proofErr w:type="spellStart"/>
+            <w:r>
+              <w:rPr>
+                <w:rFonts w:asciiTheme="majorHAnsi" w:hAnsiTheme="majorHAnsi" w:cstheme="majorHAnsi"/>
+              </w:rPr>
+              <w:t>id</w:t>
+            </w:r>
+            <w:r>
+              <w:rPr>
+                <w:rFonts w:asciiTheme="majorHAnsi" w:hAnsiTheme="majorHAnsi" w:cstheme="majorHAnsi"/>
+              </w:rPr>
+              <w:t>Evento</w:t>
+            </w:r>
+            <w:proofErr w:type="spellEnd"/>
+          </w:p>
+        </w:tc>
+        <w:tc>
+          <w:tcPr>
+            <w:tcW w:w="3209" w:type="dxa"/>
+          </w:tcPr>
+          <w:p>
+            <w:pPr>
+              <w:rPr>
+                <w:rFonts w:asciiTheme="majorHAnsi" w:hAnsiTheme="majorHAnsi" w:cstheme="majorHAnsi"/>
+              </w:rPr>
+            </w:pPr>
+            <w:r>
+              <w:rPr>
+                <w:rFonts w:asciiTheme="majorHAnsi" w:hAnsiTheme="majorHAnsi" w:cstheme="majorHAnsi"/>
+              </w:rPr>
+              <w:t>Lunghezza massima 256 cifre.</w:t>
+            </w:r>
+          </w:p>
+          <w:p>
+            <w:pPr>
+              <w:rPr>
+                <w:rFonts w:asciiTheme="majorHAnsi" w:hAnsiTheme="majorHAnsi" w:cstheme="majorHAnsi"/>
+                <w:b/>
+              </w:rPr>
+            </w:pPr>
+            <w:r>
+              <w:rPr>
+                <w:rFonts w:asciiTheme="majorHAnsi" w:hAnsiTheme="majorHAnsi" w:cstheme="majorHAnsi"/>
+                <w:b/>
+              </w:rPr>
+              <w:t xml:space="preserve">Chiave </w:t>
+            </w:r>
+            <w:r>
+              <w:rPr>
+                <w:rFonts w:asciiTheme="majorHAnsi" w:hAnsiTheme="majorHAnsi" w:cstheme="majorHAnsi"/>
+                <w:b/>
+              </w:rPr>
+              <w:t>Esterna (</w:t>
+            </w:r>
+            <w:r>
+              <w:rPr>
+                <w:rFonts w:asciiTheme="majorHAnsi" w:hAnsiTheme="majorHAnsi" w:cstheme="majorHAnsi"/>
+                <w:b/>
+              </w:rPr>
+              <w:t>Evento</w:t>
+            </w:r>
+            <w:r>
+              <w:rPr>
+                <w:rFonts w:asciiTheme="majorHAnsi" w:hAnsiTheme="majorHAnsi" w:cstheme="majorHAnsi"/>
+                <w:b/>
+              </w:rPr>
+              <w:t>)</w:t>
+            </w:r>
+          </w:p>
+        </w:tc>
+        <w:tc>
+          <w:tcPr>
+            <w:tcW w:w="3210" w:type="dxa"/>
+          </w:tcPr>
+          <w:p>
+            <w:pPr>
+              <w:rPr>
+                <w:rFonts w:asciiTheme="majorHAnsi" w:hAnsiTheme="majorHAnsi" w:cstheme="majorHAnsi"/>
+              </w:rPr>
+            </w:pPr>
+            <w:proofErr w:type="spellStart"/>
+            <w:r>
+              <w:rPr>
+                <w:rFonts w:asciiTheme="majorHAnsi" w:hAnsiTheme="majorHAnsi" w:cstheme="majorHAnsi"/>
+              </w:rPr>
+              <w:t>Integer</w:t>
+            </w:r>
+            <w:proofErr w:type="spellEnd"/>
+          </w:p>
+        </w:tc>
+      </w:tr>
+    </w:tbl>
+    <w:p>
+      <w:pPr>
+        <w:rPr>
+          <w:rFonts w:asciiTheme="majorHAnsi" w:hAnsiTheme="majorHAnsi" w:cstheme="majorHAnsi"/>
+        </w:rPr>
+      </w:pPr>
+      <w:bookmarkStart w:id="0" w:name="_GoBack"/>
+      <w:bookmarkEnd w:id="0"/>
     </w:p>
     <w:sectPr>
       <w:pgSz w:w="11906" w:h="16838"/>

</xml_diff>

<commit_message>
Inserito il nuovo class all'interno del sdd e il filedei dati persistenti
</commit_message>
<xml_diff>
--- a/Internal work product/SDD Dati Persistenti.docx
+++ b/Internal work product/SDD Dati Persistenti.docx
@@ -471,16 +471,17 @@
           <w:rFonts w:asciiTheme="majorHAnsi" w:hAnsiTheme="majorHAnsi" w:cstheme="majorHAnsi"/>
         </w:rPr>
       </w:pPr>
+      <w:bookmarkStart w:id="0" w:name="_GoBack"/>
       <w:r>
         <w:rPr>
           <w:rFonts w:asciiTheme="majorHAnsi" w:hAnsiTheme="majorHAnsi" w:cstheme="majorHAnsi"/>
           <w:noProof/>
         </w:rPr>
         <w:drawing>
-          <wp:inline distT="0" distB="0" distL="0" distR="0" wp14:anchorId="244A2455" wp14:editId="1DDFAE4C">
-            <wp:extent cx="6120130" cy="3583940"/>
+          <wp:inline distT="0" distB="0" distL="0" distR="0" wp14:anchorId="6A96491F" wp14:editId="478C329E">
+            <wp:extent cx="6120130" cy="3009900"/>
             <wp:effectExtent l="0" t="0" r="0" b="0"/>
-            <wp:docPr id="3" name="Immagine 3"/>
+            <wp:docPr id="1" name="Immagine 1"/>
             <wp:cNvGraphicFramePr>
               <a:graphicFrameLocks xmlns:a="http://schemas.openxmlformats.org/drawingml/2006/main" noChangeAspect="1"/>
             </wp:cNvGraphicFramePr>
@@ -488,7 +489,7 @@
               <a:graphicData uri="http://schemas.openxmlformats.org/drawingml/2006/picture">
                 <pic:pic xmlns:pic="http://schemas.openxmlformats.org/drawingml/2006/picture">
                   <pic:nvPicPr>
-                    <pic:cNvPr id="3" name="ClassDiagramLetsMeet.jpg"/>
+                    <pic:cNvPr id="1" name="ClassDiagramLetsMeet.jpg"/>
                     <pic:cNvPicPr/>
                   </pic:nvPicPr>
                   <pic:blipFill>
@@ -506,7 +507,7 @@
                   <pic:spPr>
                     <a:xfrm>
                       <a:off x="0" y="0"/>
-                      <a:ext cx="6120130" cy="3583940"/>
+                      <a:ext cx="6120130" cy="3009900"/>
                     </a:xfrm>
                     <a:prstGeom prst="rect">
                       <a:avLst/>
@@ -518,6 +519,7 @@
           </wp:inline>
         </w:drawing>
       </w:r>
+      <w:bookmarkEnd w:id="0"/>
     </w:p>
     <w:p>
       <w:pPr>
@@ -566,7 +568,6 @@
         <w:rPr>
           <w:rFonts w:asciiTheme="majorHAnsi" w:hAnsiTheme="majorHAnsi" w:cstheme="majorHAnsi"/>
         </w:rPr>
-        <w:lastRenderedPageBreak/>
         <w:t>La classe Moderatore, indica un moderatore della piattaforma, è pur sempre un Utente, quindi gode degli stessi benefici, ma in più visualizzare le Segnalazioni e sospendere un Utente.</w:t>
       </w:r>
     </w:p>
@@ -603,6 +604,7 @@
         <w:rPr>
           <w:rFonts w:asciiTheme="majorHAnsi" w:hAnsiTheme="majorHAnsi" w:cstheme="majorHAnsi"/>
         </w:rPr>
+        <w:lastRenderedPageBreak/>
         <w:t xml:space="preserve">La classe Commento rappresenta un commento scritto da un Utente generico della piattaforma, </w:t>
       </w:r>
       <w:r>
@@ -699,20 +701,9 @@
           <w:sz w:val="24"/>
           <w:szCs w:val="24"/>
         </w:rPr>
-        <w:t>Entity</w:t>
+        <w:t>Entity-Relationship</w:t>
       </w:r>
       <w:proofErr w:type="spellEnd"/>
-      <w:r>
-        <w:rPr>
-          <w:rFonts w:asciiTheme="majorHAnsi" w:hAnsiTheme="majorHAnsi" w:cstheme="majorHAnsi"/>
-          <w:b/>
-          <w:bCs/>
-          <w:color w:val="000000"/>
-          <w:sz w:val="24"/>
-          <w:szCs w:val="24"/>
-        </w:rPr>
-        <w:t>-Relationship</w:t>
-      </w:r>
     </w:p>
     <w:p>
       <w:pPr>
@@ -919,188 +910,188 @@
                 <w:rFonts w:asciiTheme="majorHAnsi" w:hAnsiTheme="majorHAnsi" w:cstheme="majorHAnsi"/>
                 <w:b/>
               </w:rPr>
+              <w:t xml:space="preserve"> </w:t>
+            </w:r>
+            <w:r>
+              <w:rPr>
+                <w:rFonts w:asciiTheme="majorHAnsi" w:hAnsiTheme="majorHAnsi" w:cstheme="majorHAnsi"/>
+                <w:b/>
+              </w:rPr>
+              <w:t>Utente</w:t>
+            </w:r>
+            <w:r>
+              <w:rPr>
+                <w:rFonts w:asciiTheme="majorHAnsi" w:hAnsiTheme="majorHAnsi" w:cstheme="majorHAnsi"/>
+                <w:b/>
+              </w:rPr>
+              <w:t xml:space="preserve"> </w:t>
+            </w:r>
+          </w:p>
+        </w:tc>
+      </w:tr>
+      <w:tr>
+        <w:tc>
+          <w:tcPr>
+            <w:tcW w:w="3209" w:type="dxa"/>
+          </w:tcPr>
+          <w:p>
+            <w:pPr>
+              <w:rPr>
+                <w:rFonts w:asciiTheme="majorHAnsi" w:hAnsiTheme="majorHAnsi" w:cstheme="majorHAnsi"/>
+                <w:b/>
+              </w:rPr>
+            </w:pPr>
+            <w:r>
+              <w:rPr>
+                <w:rFonts w:asciiTheme="majorHAnsi" w:hAnsiTheme="majorHAnsi" w:cstheme="majorHAnsi"/>
+                <w:b/>
+              </w:rPr>
+              <w:t>Campo</w:t>
+            </w:r>
+          </w:p>
+        </w:tc>
+        <w:tc>
+          <w:tcPr>
+            <w:tcW w:w="3209" w:type="dxa"/>
+          </w:tcPr>
+          <w:p>
+            <w:pPr>
+              <w:rPr>
+                <w:rFonts w:asciiTheme="majorHAnsi" w:hAnsiTheme="majorHAnsi" w:cstheme="majorHAnsi"/>
+                <w:b/>
+              </w:rPr>
+            </w:pPr>
+            <w:r>
+              <w:rPr>
+                <w:rFonts w:asciiTheme="majorHAnsi" w:hAnsiTheme="majorHAnsi" w:cstheme="majorHAnsi"/>
+                <w:b/>
+              </w:rPr>
+              <w:t>Vincoli</w:t>
+            </w:r>
+          </w:p>
+        </w:tc>
+        <w:tc>
+          <w:tcPr>
+            <w:tcW w:w="3210" w:type="dxa"/>
+          </w:tcPr>
+          <w:p>
+            <w:pPr>
+              <w:rPr>
+                <w:rFonts w:asciiTheme="majorHAnsi" w:hAnsiTheme="majorHAnsi" w:cstheme="majorHAnsi"/>
+                <w:b/>
+              </w:rPr>
+            </w:pPr>
+            <w:r>
+              <w:rPr>
+                <w:rFonts w:asciiTheme="majorHAnsi" w:hAnsiTheme="majorHAnsi" w:cstheme="majorHAnsi"/>
+                <w:b/>
+              </w:rPr>
+              <w:t>Tipo</w:t>
+            </w:r>
+          </w:p>
+        </w:tc>
+      </w:tr>
+      <w:tr>
+        <w:tc>
+          <w:tcPr>
+            <w:tcW w:w="3209" w:type="dxa"/>
+          </w:tcPr>
+          <w:p>
+            <w:pPr>
+              <w:rPr>
+                <w:rFonts w:asciiTheme="majorHAnsi" w:hAnsiTheme="majorHAnsi" w:cstheme="majorHAnsi"/>
+              </w:rPr>
+            </w:pPr>
+            <w:r>
+              <w:rPr>
+                <w:rFonts w:asciiTheme="majorHAnsi" w:hAnsiTheme="majorHAnsi" w:cstheme="majorHAnsi"/>
+              </w:rPr>
+              <w:t>Username</w:t>
+            </w:r>
+          </w:p>
+        </w:tc>
+        <w:tc>
+          <w:tcPr>
+            <w:tcW w:w="3209" w:type="dxa"/>
+          </w:tcPr>
+          <w:p>
+            <w:pPr>
+              <w:rPr>
+                <w:rFonts w:asciiTheme="majorHAnsi" w:hAnsiTheme="majorHAnsi" w:cstheme="majorHAnsi"/>
+              </w:rPr>
+            </w:pPr>
+            <w:r>
+              <w:rPr>
+                <w:rFonts w:asciiTheme="majorHAnsi" w:hAnsiTheme="majorHAnsi" w:cstheme="majorHAnsi"/>
+              </w:rPr>
+              <w:t xml:space="preserve">Lunghezza massima </w:t>
+            </w:r>
+            <w:r>
+              <w:rPr>
+                <w:rFonts w:asciiTheme="majorHAnsi" w:hAnsiTheme="majorHAnsi" w:cstheme="majorHAnsi"/>
+              </w:rPr>
+              <w:t>256</w:t>
+            </w:r>
+            <w:r>
+              <w:rPr>
+                <w:rFonts w:asciiTheme="majorHAnsi" w:hAnsiTheme="majorHAnsi" w:cstheme="majorHAnsi"/>
+              </w:rPr>
+              <w:t xml:space="preserve"> cifre.</w:t>
+            </w:r>
+          </w:p>
+          <w:p>
+            <w:pPr>
+              <w:rPr>
+                <w:rFonts w:asciiTheme="majorHAnsi" w:hAnsiTheme="majorHAnsi" w:cstheme="majorHAnsi"/>
+                <w:b/>
+              </w:rPr>
+            </w:pPr>
+            <w:r>
+              <w:rPr>
+                <w:rFonts w:asciiTheme="majorHAnsi" w:hAnsiTheme="majorHAnsi" w:cstheme="majorHAnsi"/>
+                <w:b/>
+              </w:rPr>
+              <w:t>Chiave Primaria</w:t>
+            </w:r>
+          </w:p>
+        </w:tc>
+        <w:tc>
+          <w:tcPr>
+            <w:tcW w:w="3210" w:type="dxa"/>
+          </w:tcPr>
+          <w:p>
+            <w:pPr>
+              <w:rPr>
+                <w:rFonts w:asciiTheme="majorHAnsi" w:hAnsiTheme="majorHAnsi" w:cstheme="majorHAnsi"/>
+              </w:rPr>
+            </w:pPr>
+            <w:proofErr w:type="spellStart"/>
+            <w:r>
+              <w:rPr>
+                <w:rFonts w:asciiTheme="majorHAnsi" w:hAnsiTheme="majorHAnsi" w:cstheme="majorHAnsi"/>
+              </w:rPr>
+              <w:t>Varchar</w:t>
+            </w:r>
+            <w:proofErr w:type="spellEnd"/>
+          </w:p>
+        </w:tc>
+      </w:tr>
+      <w:tr>
+        <w:tc>
+          <w:tcPr>
+            <w:tcW w:w="3209" w:type="dxa"/>
+          </w:tcPr>
+          <w:p>
+            <w:pPr>
+              <w:rPr>
+                <w:rFonts w:asciiTheme="majorHAnsi" w:hAnsiTheme="majorHAnsi" w:cstheme="majorHAnsi"/>
+              </w:rPr>
+            </w:pPr>
+            <w:r>
+              <w:rPr>
+                <w:rFonts w:asciiTheme="majorHAnsi" w:hAnsiTheme="majorHAnsi" w:cstheme="majorHAnsi"/>
+              </w:rPr>
               <w:lastRenderedPageBreak/>
-              <w:t xml:space="preserve"> </w:t>
-            </w:r>
-            <w:r>
-              <w:rPr>
-                <w:rFonts w:asciiTheme="majorHAnsi" w:hAnsiTheme="majorHAnsi" w:cstheme="majorHAnsi"/>
-                <w:b/>
-              </w:rPr>
-              <w:t>Utente</w:t>
-            </w:r>
-            <w:r>
-              <w:rPr>
-                <w:rFonts w:asciiTheme="majorHAnsi" w:hAnsiTheme="majorHAnsi" w:cstheme="majorHAnsi"/>
-                <w:b/>
-              </w:rPr>
-              <w:t xml:space="preserve"> </w:t>
-            </w:r>
-          </w:p>
-        </w:tc>
-      </w:tr>
-      <w:tr>
-        <w:tc>
-          <w:tcPr>
-            <w:tcW w:w="3209" w:type="dxa"/>
-          </w:tcPr>
-          <w:p>
-            <w:pPr>
-              <w:rPr>
-                <w:rFonts w:asciiTheme="majorHAnsi" w:hAnsiTheme="majorHAnsi" w:cstheme="majorHAnsi"/>
-                <w:b/>
-              </w:rPr>
-            </w:pPr>
-            <w:r>
-              <w:rPr>
-                <w:rFonts w:asciiTheme="majorHAnsi" w:hAnsiTheme="majorHAnsi" w:cstheme="majorHAnsi"/>
-                <w:b/>
-              </w:rPr>
-              <w:t>Campo</w:t>
-            </w:r>
-          </w:p>
-        </w:tc>
-        <w:tc>
-          <w:tcPr>
-            <w:tcW w:w="3209" w:type="dxa"/>
-          </w:tcPr>
-          <w:p>
-            <w:pPr>
-              <w:rPr>
-                <w:rFonts w:asciiTheme="majorHAnsi" w:hAnsiTheme="majorHAnsi" w:cstheme="majorHAnsi"/>
-                <w:b/>
-              </w:rPr>
-            </w:pPr>
-            <w:r>
-              <w:rPr>
-                <w:rFonts w:asciiTheme="majorHAnsi" w:hAnsiTheme="majorHAnsi" w:cstheme="majorHAnsi"/>
-                <w:b/>
-              </w:rPr>
-              <w:t>Vincoli</w:t>
-            </w:r>
-          </w:p>
-        </w:tc>
-        <w:tc>
-          <w:tcPr>
-            <w:tcW w:w="3210" w:type="dxa"/>
-          </w:tcPr>
-          <w:p>
-            <w:pPr>
-              <w:rPr>
-                <w:rFonts w:asciiTheme="majorHAnsi" w:hAnsiTheme="majorHAnsi" w:cstheme="majorHAnsi"/>
-                <w:b/>
-              </w:rPr>
-            </w:pPr>
-            <w:r>
-              <w:rPr>
-                <w:rFonts w:asciiTheme="majorHAnsi" w:hAnsiTheme="majorHAnsi" w:cstheme="majorHAnsi"/>
-                <w:b/>
-              </w:rPr>
-              <w:t>Tipo</w:t>
-            </w:r>
-          </w:p>
-        </w:tc>
-      </w:tr>
-      <w:tr>
-        <w:tc>
-          <w:tcPr>
-            <w:tcW w:w="3209" w:type="dxa"/>
-          </w:tcPr>
-          <w:p>
-            <w:pPr>
-              <w:rPr>
-                <w:rFonts w:asciiTheme="majorHAnsi" w:hAnsiTheme="majorHAnsi" w:cstheme="majorHAnsi"/>
-              </w:rPr>
-            </w:pPr>
-            <w:r>
-              <w:rPr>
-                <w:rFonts w:asciiTheme="majorHAnsi" w:hAnsiTheme="majorHAnsi" w:cstheme="majorHAnsi"/>
-              </w:rPr>
-              <w:t>Username</w:t>
-            </w:r>
-          </w:p>
-        </w:tc>
-        <w:tc>
-          <w:tcPr>
-            <w:tcW w:w="3209" w:type="dxa"/>
-          </w:tcPr>
-          <w:p>
-            <w:pPr>
-              <w:rPr>
-                <w:rFonts w:asciiTheme="majorHAnsi" w:hAnsiTheme="majorHAnsi" w:cstheme="majorHAnsi"/>
-              </w:rPr>
-            </w:pPr>
-            <w:r>
-              <w:rPr>
-                <w:rFonts w:asciiTheme="majorHAnsi" w:hAnsiTheme="majorHAnsi" w:cstheme="majorHAnsi"/>
-              </w:rPr>
-              <w:t xml:space="preserve">Lunghezza massima </w:t>
-            </w:r>
-            <w:r>
-              <w:rPr>
-                <w:rFonts w:asciiTheme="majorHAnsi" w:hAnsiTheme="majorHAnsi" w:cstheme="majorHAnsi"/>
-              </w:rPr>
-              <w:t>256</w:t>
-            </w:r>
-            <w:r>
-              <w:rPr>
-                <w:rFonts w:asciiTheme="majorHAnsi" w:hAnsiTheme="majorHAnsi" w:cstheme="majorHAnsi"/>
-              </w:rPr>
-              <w:t xml:space="preserve"> cifre.</w:t>
-            </w:r>
-          </w:p>
-          <w:p>
-            <w:pPr>
-              <w:rPr>
-                <w:rFonts w:asciiTheme="majorHAnsi" w:hAnsiTheme="majorHAnsi" w:cstheme="majorHAnsi"/>
-                <w:b/>
-              </w:rPr>
-            </w:pPr>
-            <w:r>
-              <w:rPr>
-                <w:rFonts w:asciiTheme="majorHAnsi" w:hAnsiTheme="majorHAnsi" w:cstheme="majorHAnsi"/>
-                <w:b/>
-              </w:rPr>
-              <w:t>Chiave Primaria</w:t>
-            </w:r>
-          </w:p>
-        </w:tc>
-        <w:tc>
-          <w:tcPr>
-            <w:tcW w:w="3210" w:type="dxa"/>
-          </w:tcPr>
-          <w:p>
-            <w:pPr>
-              <w:rPr>
-                <w:rFonts w:asciiTheme="majorHAnsi" w:hAnsiTheme="majorHAnsi" w:cstheme="majorHAnsi"/>
-              </w:rPr>
-            </w:pPr>
-            <w:proofErr w:type="spellStart"/>
-            <w:r>
-              <w:rPr>
-                <w:rFonts w:asciiTheme="majorHAnsi" w:hAnsiTheme="majorHAnsi" w:cstheme="majorHAnsi"/>
-              </w:rPr>
-              <w:t>Varchar</w:t>
-            </w:r>
-            <w:proofErr w:type="spellEnd"/>
-          </w:p>
-        </w:tc>
-      </w:tr>
-      <w:tr>
-        <w:tc>
-          <w:tcPr>
-            <w:tcW w:w="3209" w:type="dxa"/>
-          </w:tcPr>
-          <w:p>
-            <w:pPr>
-              <w:rPr>
-                <w:rFonts w:asciiTheme="majorHAnsi" w:hAnsiTheme="majorHAnsi" w:cstheme="majorHAnsi"/>
-              </w:rPr>
-            </w:pPr>
-            <w:r>
-              <w:rPr>
-                <w:rFonts w:asciiTheme="majorHAnsi" w:hAnsiTheme="majorHAnsi" w:cstheme="majorHAnsi"/>
-              </w:rPr>
               <w:t>Password</w:t>
             </w:r>
           </w:p>
@@ -2751,171 +2742,171 @@
                 <w:rFonts w:asciiTheme="majorHAnsi" w:hAnsiTheme="majorHAnsi" w:cstheme="majorHAnsi"/>
                 <w:b/>
               </w:rPr>
+              <w:t>Evento</w:t>
+            </w:r>
+          </w:p>
+        </w:tc>
+      </w:tr>
+      <w:tr>
+        <w:tc>
+          <w:tcPr>
+            <w:tcW w:w="3209" w:type="dxa"/>
+          </w:tcPr>
+          <w:p>
+            <w:pPr>
+              <w:rPr>
+                <w:rFonts w:asciiTheme="majorHAnsi" w:hAnsiTheme="majorHAnsi" w:cstheme="majorHAnsi"/>
+                <w:b/>
+              </w:rPr>
+            </w:pPr>
+            <w:r>
+              <w:rPr>
+                <w:rFonts w:asciiTheme="majorHAnsi" w:hAnsiTheme="majorHAnsi" w:cstheme="majorHAnsi"/>
+                <w:b/>
+              </w:rPr>
+              <w:t>Campo</w:t>
+            </w:r>
+          </w:p>
+        </w:tc>
+        <w:tc>
+          <w:tcPr>
+            <w:tcW w:w="3209" w:type="dxa"/>
+          </w:tcPr>
+          <w:p>
+            <w:pPr>
+              <w:rPr>
+                <w:rFonts w:asciiTheme="majorHAnsi" w:hAnsiTheme="majorHAnsi" w:cstheme="majorHAnsi"/>
+                <w:b/>
+              </w:rPr>
+            </w:pPr>
+            <w:r>
+              <w:rPr>
+                <w:rFonts w:asciiTheme="majorHAnsi" w:hAnsiTheme="majorHAnsi" w:cstheme="majorHAnsi"/>
+                <w:b/>
+              </w:rPr>
+              <w:t>Vincoli</w:t>
+            </w:r>
+          </w:p>
+        </w:tc>
+        <w:tc>
+          <w:tcPr>
+            <w:tcW w:w="3210" w:type="dxa"/>
+          </w:tcPr>
+          <w:p>
+            <w:pPr>
+              <w:rPr>
+                <w:rFonts w:asciiTheme="majorHAnsi" w:hAnsiTheme="majorHAnsi" w:cstheme="majorHAnsi"/>
+                <w:b/>
+              </w:rPr>
+            </w:pPr>
+            <w:r>
+              <w:rPr>
+                <w:rFonts w:asciiTheme="majorHAnsi" w:hAnsiTheme="majorHAnsi" w:cstheme="majorHAnsi"/>
+                <w:b/>
+              </w:rPr>
+              <w:t>Tipo</w:t>
+            </w:r>
+          </w:p>
+        </w:tc>
+      </w:tr>
+      <w:tr>
+        <w:tc>
+          <w:tcPr>
+            <w:tcW w:w="3209" w:type="dxa"/>
+          </w:tcPr>
+          <w:p>
+            <w:pPr>
+              <w:rPr>
+                <w:rFonts w:asciiTheme="majorHAnsi" w:hAnsiTheme="majorHAnsi" w:cstheme="majorHAnsi"/>
+              </w:rPr>
+            </w:pPr>
+            <w:proofErr w:type="spellStart"/>
+            <w:r>
+              <w:rPr>
+                <w:rFonts w:asciiTheme="majorHAnsi" w:hAnsiTheme="majorHAnsi" w:cstheme="majorHAnsi"/>
+              </w:rPr>
+              <w:t>idEvento</w:t>
+            </w:r>
+            <w:proofErr w:type="spellEnd"/>
+          </w:p>
+        </w:tc>
+        <w:tc>
+          <w:tcPr>
+            <w:tcW w:w="3209" w:type="dxa"/>
+          </w:tcPr>
+          <w:p>
+            <w:pPr>
+              <w:rPr>
+                <w:rFonts w:asciiTheme="majorHAnsi" w:hAnsiTheme="majorHAnsi" w:cstheme="majorHAnsi"/>
+              </w:rPr>
+            </w:pPr>
+            <w:r>
+              <w:rPr>
+                <w:rFonts w:asciiTheme="majorHAnsi" w:hAnsiTheme="majorHAnsi" w:cstheme="majorHAnsi"/>
+              </w:rPr>
+              <w:t>Lunghezza massima 256 cifre.</w:t>
+            </w:r>
+          </w:p>
+          <w:p>
+            <w:pPr>
+              <w:rPr>
+                <w:rFonts w:asciiTheme="majorHAnsi" w:hAnsiTheme="majorHAnsi" w:cstheme="majorHAnsi"/>
+                <w:b/>
+              </w:rPr>
+            </w:pPr>
+            <w:r>
+              <w:rPr>
+                <w:rFonts w:asciiTheme="majorHAnsi" w:hAnsiTheme="majorHAnsi" w:cstheme="majorHAnsi"/>
+                <w:b/>
+              </w:rPr>
+              <w:t xml:space="preserve">Chiave </w:t>
+            </w:r>
+            <w:r>
+              <w:rPr>
+                <w:rFonts w:asciiTheme="majorHAnsi" w:hAnsiTheme="majorHAnsi" w:cstheme="majorHAnsi"/>
+                <w:b/>
+              </w:rPr>
+              <w:t>Interna</w:t>
+            </w:r>
+          </w:p>
+        </w:tc>
+        <w:tc>
+          <w:tcPr>
+            <w:tcW w:w="3210" w:type="dxa"/>
+          </w:tcPr>
+          <w:p>
+            <w:pPr>
+              <w:rPr>
+                <w:rFonts w:asciiTheme="majorHAnsi" w:hAnsiTheme="majorHAnsi" w:cstheme="majorHAnsi"/>
+              </w:rPr>
+            </w:pPr>
+            <w:proofErr w:type="spellStart"/>
+            <w:r>
+              <w:rPr>
+                <w:rFonts w:asciiTheme="majorHAnsi" w:hAnsiTheme="majorHAnsi" w:cstheme="majorHAnsi"/>
+              </w:rPr>
+              <w:t>Varchar</w:t>
+            </w:r>
+            <w:proofErr w:type="spellEnd"/>
+          </w:p>
+        </w:tc>
+      </w:tr>
+      <w:tr>
+        <w:tc>
+          <w:tcPr>
+            <w:tcW w:w="3209" w:type="dxa"/>
+          </w:tcPr>
+          <w:p>
+            <w:pPr>
+              <w:rPr>
+                <w:rFonts w:asciiTheme="majorHAnsi" w:hAnsiTheme="majorHAnsi" w:cstheme="majorHAnsi"/>
+              </w:rPr>
+            </w:pPr>
+            <w:r>
+              <w:rPr>
+                <w:rFonts w:asciiTheme="majorHAnsi" w:hAnsiTheme="majorHAnsi" w:cstheme="majorHAnsi"/>
+              </w:rPr>
               <w:lastRenderedPageBreak/>
-              <w:t>Evento</w:t>
-            </w:r>
-          </w:p>
-        </w:tc>
-      </w:tr>
-      <w:tr>
-        <w:tc>
-          <w:tcPr>
-            <w:tcW w:w="3209" w:type="dxa"/>
-          </w:tcPr>
-          <w:p>
-            <w:pPr>
-              <w:rPr>
-                <w:rFonts w:asciiTheme="majorHAnsi" w:hAnsiTheme="majorHAnsi" w:cstheme="majorHAnsi"/>
-                <w:b/>
-              </w:rPr>
-            </w:pPr>
-            <w:r>
-              <w:rPr>
-                <w:rFonts w:asciiTheme="majorHAnsi" w:hAnsiTheme="majorHAnsi" w:cstheme="majorHAnsi"/>
-                <w:b/>
-              </w:rPr>
-              <w:t>Campo</w:t>
-            </w:r>
-          </w:p>
-        </w:tc>
-        <w:tc>
-          <w:tcPr>
-            <w:tcW w:w="3209" w:type="dxa"/>
-          </w:tcPr>
-          <w:p>
-            <w:pPr>
-              <w:rPr>
-                <w:rFonts w:asciiTheme="majorHAnsi" w:hAnsiTheme="majorHAnsi" w:cstheme="majorHAnsi"/>
-                <w:b/>
-              </w:rPr>
-            </w:pPr>
-            <w:r>
-              <w:rPr>
-                <w:rFonts w:asciiTheme="majorHAnsi" w:hAnsiTheme="majorHAnsi" w:cstheme="majorHAnsi"/>
-                <w:b/>
-              </w:rPr>
-              <w:t>Vincoli</w:t>
-            </w:r>
-          </w:p>
-        </w:tc>
-        <w:tc>
-          <w:tcPr>
-            <w:tcW w:w="3210" w:type="dxa"/>
-          </w:tcPr>
-          <w:p>
-            <w:pPr>
-              <w:rPr>
-                <w:rFonts w:asciiTheme="majorHAnsi" w:hAnsiTheme="majorHAnsi" w:cstheme="majorHAnsi"/>
-                <w:b/>
-              </w:rPr>
-            </w:pPr>
-            <w:r>
-              <w:rPr>
-                <w:rFonts w:asciiTheme="majorHAnsi" w:hAnsiTheme="majorHAnsi" w:cstheme="majorHAnsi"/>
-                <w:b/>
-              </w:rPr>
-              <w:t>Tipo</w:t>
-            </w:r>
-          </w:p>
-        </w:tc>
-      </w:tr>
-      <w:tr>
-        <w:tc>
-          <w:tcPr>
-            <w:tcW w:w="3209" w:type="dxa"/>
-          </w:tcPr>
-          <w:p>
-            <w:pPr>
-              <w:rPr>
-                <w:rFonts w:asciiTheme="majorHAnsi" w:hAnsiTheme="majorHAnsi" w:cstheme="majorHAnsi"/>
-              </w:rPr>
-            </w:pPr>
-            <w:proofErr w:type="spellStart"/>
-            <w:r>
-              <w:rPr>
-                <w:rFonts w:asciiTheme="majorHAnsi" w:hAnsiTheme="majorHAnsi" w:cstheme="majorHAnsi"/>
-              </w:rPr>
-              <w:t>idEvento</w:t>
-            </w:r>
-            <w:proofErr w:type="spellEnd"/>
-          </w:p>
-        </w:tc>
-        <w:tc>
-          <w:tcPr>
-            <w:tcW w:w="3209" w:type="dxa"/>
-          </w:tcPr>
-          <w:p>
-            <w:pPr>
-              <w:rPr>
-                <w:rFonts w:asciiTheme="majorHAnsi" w:hAnsiTheme="majorHAnsi" w:cstheme="majorHAnsi"/>
-              </w:rPr>
-            </w:pPr>
-            <w:r>
-              <w:rPr>
-                <w:rFonts w:asciiTheme="majorHAnsi" w:hAnsiTheme="majorHAnsi" w:cstheme="majorHAnsi"/>
-              </w:rPr>
-              <w:t>Lunghezza massima 256 cifre.</w:t>
-            </w:r>
-          </w:p>
-          <w:p>
-            <w:pPr>
-              <w:rPr>
-                <w:rFonts w:asciiTheme="majorHAnsi" w:hAnsiTheme="majorHAnsi" w:cstheme="majorHAnsi"/>
-                <w:b/>
-              </w:rPr>
-            </w:pPr>
-            <w:r>
-              <w:rPr>
-                <w:rFonts w:asciiTheme="majorHAnsi" w:hAnsiTheme="majorHAnsi" w:cstheme="majorHAnsi"/>
-                <w:b/>
-              </w:rPr>
-              <w:t xml:space="preserve">Chiave </w:t>
-            </w:r>
-            <w:r>
-              <w:rPr>
-                <w:rFonts w:asciiTheme="majorHAnsi" w:hAnsiTheme="majorHAnsi" w:cstheme="majorHAnsi"/>
-                <w:b/>
-              </w:rPr>
-              <w:t>Interna</w:t>
-            </w:r>
-          </w:p>
-        </w:tc>
-        <w:tc>
-          <w:tcPr>
-            <w:tcW w:w="3210" w:type="dxa"/>
-          </w:tcPr>
-          <w:p>
-            <w:pPr>
-              <w:rPr>
-                <w:rFonts w:asciiTheme="majorHAnsi" w:hAnsiTheme="majorHAnsi" w:cstheme="majorHAnsi"/>
-              </w:rPr>
-            </w:pPr>
-            <w:proofErr w:type="spellStart"/>
-            <w:r>
-              <w:rPr>
-                <w:rFonts w:asciiTheme="majorHAnsi" w:hAnsiTheme="majorHAnsi" w:cstheme="majorHAnsi"/>
-              </w:rPr>
-              <w:t>Varchar</w:t>
-            </w:r>
-            <w:proofErr w:type="spellEnd"/>
-          </w:p>
-        </w:tc>
-      </w:tr>
-      <w:tr>
-        <w:tc>
-          <w:tcPr>
-            <w:tcW w:w="3209" w:type="dxa"/>
-          </w:tcPr>
-          <w:p>
-            <w:pPr>
-              <w:rPr>
-                <w:rFonts w:asciiTheme="majorHAnsi" w:hAnsiTheme="majorHAnsi" w:cstheme="majorHAnsi"/>
-              </w:rPr>
-            </w:pPr>
-            <w:r>
-              <w:rPr>
-                <w:rFonts w:asciiTheme="majorHAnsi" w:hAnsiTheme="majorHAnsi" w:cstheme="majorHAnsi"/>
-              </w:rPr>
               <w:t>nome</w:t>
             </w:r>
           </w:p>
@@ -4142,14 +4133,7 @@
                 <w:rFonts w:asciiTheme="majorHAnsi" w:hAnsiTheme="majorHAnsi" w:cstheme="majorHAnsi"/>
                 <w:b/>
               </w:rPr>
-              <w:t>Segnalazione</w:t>
-            </w:r>
-            <w:r>
-              <w:rPr>
-                <w:rFonts w:asciiTheme="majorHAnsi" w:hAnsiTheme="majorHAnsi" w:cstheme="majorHAnsi"/>
-                <w:b/>
-              </w:rPr>
-              <w:t xml:space="preserve"> Commento</w:t>
+              <w:t>Segnalazione Commento</w:t>
             </w:r>
           </w:p>
         </w:tc>
@@ -4266,6 +4250,81 @@
                 <w:rFonts w:asciiTheme="majorHAnsi" w:hAnsiTheme="majorHAnsi" w:cstheme="majorHAnsi"/>
                 <w:b/>
               </w:rPr>
+              <w:t>Chiave Esterna (Segnalazione)</w:t>
+            </w:r>
+          </w:p>
+        </w:tc>
+        <w:tc>
+          <w:tcPr>
+            <w:tcW w:w="3210" w:type="dxa"/>
+          </w:tcPr>
+          <w:p>
+            <w:pPr>
+              <w:rPr>
+                <w:rFonts w:asciiTheme="majorHAnsi" w:hAnsiTheme="majorHAnsi" w:cstheme="majorHAnsi"/>
+              </w:rPr>
+            </w:pPr>
+            <w:proofErr w:type="spellStart"/>
+            <w:r>
+              <w:rPr>
+                <w:rFonts w:asciiTheme="majorHAnsi" w:hAnsiTheme="majorHAnsi" w:cstheme="majorHAnsi"/>
+              </w:rPr>
+              <w:t>Integer</w:t>
+            </w:r>
+            <w:proofErr w:type="spellEnd"/>
+          </w:p>
+        </w:tc>
+      </w:tr>
+      <w:tr>
+        <w:tc>
+          <w:tcPr>
+            <w:tcW w:w="3209" w:type="dxa"/>
+          </w:tcPr>
+          <w:p>
+            <w:pPr>
+              <w:rPr>
+                <w:rFonts w:asciiTheme="majorHAnsi" w:hAnsiTheme="majorHAnsi" w:cstheme="majorHAnsi"/>
+              </w:rPr>
+            </w:pPr>
+            <w:proofErr w:type="spellStart"/>
+            <w:r>
+              <w:rPr>
+                <w:rFonts w:asciiTheme="majorHAnsi" w:hAnsiTheme="majorHAnsi" w:cstheme="majorHAnsi"/>
+              </w:rPr>
+              <w:t>idCommento</w:t>
+            </w:r>
+            <w:proofErr w:type="spellEnd"/>
+          </w:p>
+        </w:tc>
+        <w:tc>
+          <w:tcPr>
+            <w:tcW w:w="3209" w:type="dxa"/>
+          </w:tcPr>
+          <w:p>
+            <w:pPr>
+              <w:rPr>
+                <w:rFonts w:asciiTheme="majorHAnsi" w:hAnsiTheme="majorHAnsi" w:cstheme="majorHAnsi"/>
+              </w:rPr>
+            </w:pPr>
+            <w:r>
+              <w:rPr>
+                <w:rFonts w:asciiTheme="majorHAnsi" w:hAnsiTheme="majorHAnsi" w:cstheme="majorHAnsi"/>
+              </w:rPr>
+              <w:t>Lunghezza massima 256 cifre.</w:t>
+            </w:r>
+          </w:p>
+          <w:p>
+            <w:pPr>
+              <w:rPr>
+                <w:rFonts w:asciiTheme="majorHAnsi" w:hAnsiTheme="majorHAnsi" w:cstheme="majorHAnsi"/>
+                <w:b/>
+              </w:rPr>
+            </w:pPr>
+            <w:r>
+              <w:rPr>
+                <w:rFonts w:asciiTheme="majorHAnsi" w:hAnsiTheme="majorHAnsi" w:cstheme="majorHAnsi"/>
+                <w:b/>
+              </w:rPr>
               <w:t xml:space="preserve">Chiave </w:t>
             </w:r>
             <w:r>
@@ -4273,103 +4332,7 @@
                 <w:rFonts w:asciiTheme="majorHAnsi" w:hAnsiTheme="majorHAnsi" w:cstheme="majorHAnsi"/>
                 <w:b/>
               </w:rPr>
-              <w:t>Esterna (Segnalazione)</w:t>
-            </w:r>
-          </w:p>
-        </w:tc>
-        <w:tc>
-          <w:tcPr>
-            <w:tcW w:w="3210" w:type="dxa"/>
-          </w:tcPr>
-          <w:p>
-            <w:pPr>
-              <w:rPr>
-                <w:rFonts w:asciiTheme="majorHAnsi" w:hAnsiTheme="majorHAnsi" w:cstheme="majorHAnsi"/>
-              </w:rPr>
-            </w:pPr>
-            <w:proofErr w:type="spellStart"/>
-            <w:r>
-              <w:rPr>
-                <w:rFonts w:asciiTheme="majorHAnsi" w:hAnsiTheme="majorHAnsi" w:cstheme="majorHAnsi"/>
-              </w:rPr>
-              <w:t>Integer</w:t>
-            </w:r>
-            <w:proofErr w:type="spellEnd"/>
-          </w:p>
-        </w:tc>
-      </w:tr>
-      <w:tr>
-        <w:tc>
-          <w:tcPr>
-            <w:tcW w:w="3209" w:type="dxa"/>
-          </w:tcPr>
-          <w:p>
-            <w:pPr>
-              <w:rPr>
-                <w:rFonts w:asciiTheme="majorHAnsi" w:hAnsiTheme="majorHAnsi" w:cstheme="majorHAnsi"/>
-              </w:rPr>
-            </w:pPr>
-            <w:proofErr w:type="spellStart"/>
-            <w:r>
-              <w:rPr>
-                <w:rFonts w:asciiTheme="majorHAnsi" w:hAnsiTheme="majorHAnsi" w:cstheme="majorHAnsi"/>
-              </w:rPr>
-              <w:t>idCommento</w:t>
-            </w:r>
-            <w:proofErr w:type="spellEnd"/>
-          </w:p>
-        </w:tc>
-        <w:tc>
-          <w:tcPr>
-            <w:tcW w:w="3209" w:type="dxa"/>
-          </w:tcPr>
-          <w:p>
-            <w:pPr>
-              <w:rPr>
-                <w:rFonts w:asciiTheme="majorHAnsi" w:hAnsiTheme="majorHAnsi" w:cstheme="majorHAnsi"/>
-              </w:rPr>
-            </w:pPr>
-            <w:r>
-              <w:rPr>
-                <w:rFonts w:asciiTheme="majorHAnsi" w:hAnsiTheme="majorHAnsi" w:cstheme="majorHAnsi"/>
-              </w:rPr>
-              <w:t>Lunghezza massima 256 cifre.</w:t>
-            </w:r>
-          </w:p>
-          <w:p>
-            <w:pPr>
-              <w:rPr>
-                <w:rFonts w:asciiTheme="majorHAnsi" w:hAnsiTheme="majorHAnsi" w:cstheme="majorHAnsi"/>
-                <w:b/>
-              </w:rPr>
-            </w:pPr>
-            <w:r>
-              <w:rPr>
-                <w:rFonts w:asciiTheme="majorHAnsi" w:hAnsiTheme="majorHAnsi" w:cstheme="majorHAnsi"/>
-                <w:b/>
-              </w:rPr>
-              <w:t xml:space="preserve">Chiave </w:t>
-            </w:r>
-            <w:r>
-              <w:rPr>
-                <w:rFonts w:asciiTheme="majorHAnsi" w:hAnsiTheme="majorHAnsi" w:cstheme="majorHAnsi"/>
-                <w:b/>
-              </w:rPr>
-              <w:t>Esterna (</w:t>
-            </w:r>
-            <w:r>
-              <w:rPr>
-                <w:rFonts w:asciiTheme="majorHAnsi" w:hAnsiTheme="majorHAnsi" w:cstheme="majorHAnsi"/>
-                <w:b/>
-              </w:rPr>
-              <w:t>Commento</w:t>
-            </w:r>
-            <w:r>
-              <w:rPr>
-                <w:rFonts w:asciiTheme="majorHAnsi" w:hAnsiTheme="majorHAnsi" w:cstheme="majorHAnsi"/>
-                <w:b/>
-              </w:rPr>
-              <w:t>)</w:t>
+              <w:t>Esterna (Commento)</w:t>
             </w:r>
           </w:p>
         </w:tc>
@@ -4438,14 +4401,7 @@
                 <w:rFonts w:asciiTheme="majorHAnsi" w:hAnsiTheme="majorHAnsi" w:cstheme="majorHAnsi"/>
                 <w:b/>
               </w:rPr>
-              <w:t xml:space="preserve">Segnalazione </w:t>
-            </w:r>
-            <w:r>
-              <w:rPr>
-                <w:rFonts w:asciiTheme="majorHAnsi" w:hAnsiTheme="majorHAnsi" w:cstheme="majorHAnsi"/>
-                <w:b/>
-              </w:rPr>
-              <w:t>Evento</w:t>
+              <w:t>Segnalazione Evento</w:t>
             </w:r>
           </w:p>
         </w:tc>
@@ -4603,13 +4559,7 @@
               <w:rPr>
                 <w:rFonts w:asciiTheme="majorHAnsi" w:hAnsiTheme="majorHAnsi" w:cstheme="majorHAnsi"/>
               </w:rPr>
-              <w:t>id</w:t>
-            </w:r>
-            <w:r>
-              <w:rPr>
-                <w:rFonts w:asciiTheme="majorHAnsi" w:hAnsiTheme="majorHAnsi" w:cstheme="majorHAnsi"/>
-              </w:rPr>
-              <w:t>Evento</w:t>
+              <w:t>idEvento</w:t>
             </w:r>
             <w:proofErr w:type="spellEnd"/>
           </w:p>
@@ -4650,21 +4600,7 @@
                 <w:rFonts w:asciiTheme="majorHAnsi" w:hAnsiTheme="majorHAnsi" w:cstheme="majorHAnsi"/>
                 <w:b/>
               </w:rPr>
-              <w:t>Esterna (</w:t>
-            </w:r>
-            <w:r>
-              <w:rPr>
-                <w:rFonts w:asciiTheme="majorHAnsi" w:hAnsiTheme="majorHAnsi" w:cstheme="majorHAnsi"/>
-                <w:b/>
-              </w:rPr>
-              <w:t>Evento</w:t>
-            </w:r>
-            <w:r>
-              <w:rPr>
-                <w:rFonts w:asciiTheme="majorHAnsi" w:hAnsiTheme="majorHAnsi" w:cstheme="majorHAnsi"/>
-                <w:b/>
-              </w:rPr>
-              <w:t>)</w:t>
+              <w:t>Esterna (Evento)</w:t>
             </w:r>
           </w:p>
         </w:tc>
@@ -4696,8 +4632,6 @@
           <w:rFonts w:asciiTheme="majorHAnsi" w:hAnsiTheme="majorHAnsi" w:cstheme="majorHAnsi"/>
         </w:rPr>
       </w:pPr>
-      <w:bookmarkStart w:id="0" w:name="_GoBack"/>
-      <w:bookmarkEnd w:id="0"/>
     </w:p>
     <w:sectPr>
       <w:pgSz w:w="11906" w:h="16838"/>

</xml_diff>

<commit_message>
Revisione SDD dati persistenti
</commit_message>
<xml_diff>
--- a/Internal work product/SDD Dati Persistenti.docx
+++ b/Internal work product/SDD Dati Persistenti.docx
@@ -492,7 +492,7 @@
                     <pic:cNvPicPr/>
                   </pic:nvPicPr>
                   <pic:blipFill>
-                    <a:blip r:embed="rId5">
+                    <a:blip r:embed="rId6">
                       <a:extLst>
                         <a:ext uri="{28A0092B-C50C-407E-A947-70E740481C1C}">
                           <a14:useLocalDpi xmlns:a14="http://schemas.microsoft.com/office/drawing/2010/main" val="0"/>
@@ -737,7 +737,7 @@
                     <pic:cNvPicPr/>
                   </pic:nvPicPr>
                   <pic:blipFill>
-                    <a:blip r:embed="rId6">
+                    <a:blip r:embed="rId7">
                       <a:extLst>
                         <a:ext uri="{28A0092B-C50C-407E-A947-70E740481C1C}">
                           <a14:useLocalDpi xmlns:a14="http://schemas.microsoft.com/office/drawing/2010/main" val="0"/>
@@ -1060,7 +1060,36 @@
               <w:rPr>
                 <w:rFonts w:asciiTheme="majorHAnsi" w:hAnsiTheme="majorHAnsi" w:cstheme="majorHAnsi"/>
               </w:rPr>
-              <w:t>Lunghezza massima 11 cifre.</w:t>
+              <w:t xml:space="preserve">Lunghezza massima </w:t>
+            </w:r>
+            <w:proofErr w:type="gramStart"/>
+            <w:r>
+              <w:rPr>
+                <w:rFonts w:asciiTheme="majorHAnsi" w:hAnsiTheme="majorHAnsi" w:cstheme="majorHAnsi"/>
+              </w:rPr>
+              <w:t>11</w:t>
+            </w:r>
+            <w:proofErr w:type="gramEnd"/>
+            <w:r>
+              <w:rPr>
+                <w:rFonts w:asciiTheme="majorHAnsi" w:hAnsiTheme="majorHAnsi" w:cstheme="majorHAnsi"/>
+              </w:rPr>
+              <w:t xml:space="preserve"> cifre</w:t>
+            </w:r>
+          </w:p>
+          <w:p>
+            <w:pPr>
+              <w:rPr>
+                <w:rFonts w:asciiTheme="majorHAnsi" w:hAnsiTheme="majorHAnsi" w:cstheme="majorHAnsi"/>
+                <w:b/>
+              </w:rPr>
+            </w:pPr>
+            <w:r>
+              <w:rPr>
+                <w:rFonts w:asciiTheme="majorHAnsi" w:hAnsiTheme="majorHAnsi" w:cstheme="majorHAnsi"/>
+                <w:b/>
+              </w:rPr>
+              <w:t>Chiave Primaria</w:t>
             </w:r>
           </w:p>
         </w:tc>
@@ -1118,34 +1147,198 @@
               <w:rPr>
                 <w:rFonts w:asciiTheme="majorHAnsi" w:hAnsiTheme="majorHAnsi" w:cstheme="majorHAnsi"/>
               </w:rPr>
+              <w:t>Lunghezza massima</w:t>
+            </w:r>
+            <w:r>
+              <w:rPr>
+                <w:rFonts w:asciiTheme="majorHAnsi" w:hAnsiTheme="majorHAnsi" w:cstheme="majorHAnsi"/>
+              </w:rPr>
+              <w:t xml:space="preserve"> 80 caratteri</w:t>
+            </w:r>
+          </w:p>
+          <w:p>
+            <w:pPr>
+              <w:tabs>
+                <w:tab w:val="left" w:pos="1777"/>
+              </w:tabs>
+              <w:rPr>
+                <w:rFonts w:asciiTheme="majorHAnsi" w:hAnsiTheme="majorHAnsi" w:cstheme="majorHAnsi"/>
+                <w:b/>
+              </w:rPr>
+            </w:pPr>
+            <w:r>
+              <w:rPr>
+                <w:rFonts w:asciiTheme="majorHAnsi" w:hAnsiTheme="majorHAnsi" w:cstheme="majorHAnsi"/>
+                <w:b/>
+              </w:rPr>
+              <w:t>Unic</w:t>
+            </w:r>
+            <w:r>
+              <w:rPr>
+                <w:rFonts w:asciiTheme="majorHAnsi" w:hAnsiTheme="majorHAnsi" w:cstheme="majorHAnsi"/>
+                <w:b/>
+              </w:rPr>
+              <w:t>a</w:t>
+            </w:r>
+            <w:r>
+              <w:rPr>
+                <w:rFonts w:asciiTheme="majorHAnsi" w:hAnsiTheme="majorHAnsi" w:cstheme="majorHAnsi"/>
+                <w:b/>
+              </w:rPr>
+              <w:tab/>
+            </w:r>
+          </w:p>
+        </w:tc>
+        <w:tc>
+          <w:tcPr>
+            <w:tcW w:w="3210" w:type="dxa"/>
+          </w:tcPr>
+          <w:p>
+            <w:pPr>
+              <w:rPr>
+                <w:rFonts w:asciiTheme="majorHAnsi" w:hAnsiTheme="majorHAnsi" w:cstheme="majorHAnsi"/>
+              </w:rPr>
+            </w:pPr>
+            <w:proofErr w:type="spellStart"/>
+            <w:r>
+              <w:rPr>
+                <w:rFonts w:asciiTheme="majorHAnsi" w:hAnsiTheme="majorHAnsi" w:cstheme="majorHAnsi"/>
+              </w:rPr>
+              <w:t>Varchar</w:t>
+            </w:r>
+            <w:proofErr w:type="spellEnd"/>
+          </w:p>
+        </w:tc>
+      </w:tr>
+      <w:tr>
+        <w:tc>
+          <w:tcPr>
+            <w:tcW w:w="3208" w:type="dxa"/>
+          </w:tcPr>
+          <w:p>
+            <w:pPr>
+              <w:rPr>
+                <w:rFonts w:asciiTheme="majorHAnsi" w:hAnsiTheme="majorHAnsi" w:cstheme="majorHAnsi"/>
+              </w:rPr>
+            </w:pPr>
+            <w:r>
+              <w:rPr>
+                <w:rFonts w:asciiTheme="majorHAnsi" w:hAnsiTheme="majorHAnsi" w:cstheme="majorHAnsi"/>
+              </w:rPr>
+              <w:t>Password</w:t>
+            </w:r>
+          </w:p>
+        </w:tc>
+        <w:tc>
+          <w:tcPr>
+            <w:tcW w:w="3210" w:type="dxa"/>
+          </w:tcPr>
+          <w:p>
+            <w:pPr>
+              <w:rPr>
+                <w:rFonts w:asciiTheme="majorHAnsi" w:hAnsiTheme="majorHAnsi" w:cstheme="majorHAnsi"/>
+              </w:rPr>
+            </w:pPr>
+            <w:r>
+              <w:rPr>
+                <w:rFonts w:asciiTheme="majorHAnsi" w:hAnsiTheme="majorHAnsi" w:cstheme="majorHAnsi"/>
+              </w:rPr>
+              <w:t>32 bit</w:t>
+            </w:r>
+          </w:p>
+        </w:tc>
+        <w:tc>
+          <w:tcPr>
+            <w:tcW w:w="3210" w:type="dxa"/>
+          </w:tcPr>
+          <w:p>
+            <w:pPr>
+              <w:rPr>
+                <w:rFonts w:asciiTheme="majorHAnsi" w:hAnsiTheme="majorHAnsi" w:cstheme="majorHAnsi"/>
+              </w:rPr>
+            </w:pPr>
+            <w:proofErr w:type="spellStart"/>
+            <w:proofErr w:type="gramStart"/>
+            <w:r>
+              <w:rPr>
+                <w:rFonts w:asciiTheme="majorHAnsi" w:hAnsiTheme="majorHAnsi" w:cstheme="majorHAnsi"/>
+              </w:rPr>
+              <w:t>Binary</w:t>
+            </w:r>
+            <w:proofErr w:type="spellEnd"/>
+            <w:r>
+              <w:rPr>
+                <w:rFonts w:asciiTheme="majorHAnsi" w:hAnsiTheme="majorHAnsi" w:cstheme="majorHAnsi"/>
+              </w:rPr>
+              <w:t>(</w:t>
+            </w:r>
+            <w:proofErr w:type="gramEnd"/>
+            <w:r>
+              <w:rPr>
+                <w:rFonts w:asciiTheme="majorHAnsi" w:hAnsiTheme="majorHAnsi" w:cstheme="majorHAnsi"/>
+              </w:rPr>
+              <w:t>32)</w:t>
+            </w:r>
+          </w:p>
+        </w:tc>
+      </w:tr>
+      <w:tr>
+        <w:tc>
+          <w:tcPr>
+            <w:tcW w:w="3208" w:type="dxa"/>
+          </w:tcPr>
+          <w:p>
+            <w:pPr>
+              <w:rPr>
+                <w:rFonts w:asciiTheme="majorHAnsi" w:hAnsiTheme="majorHAnsi" w:cstheme="majorHAnsi"/>
+              </w:rPr>
+            </w:pPr>
+            <w:proofErr w:type="gramStart"/>
+            <w:r>
+              <w:rPr>
+                <w:rFonts w:asciiTheme="majorHAnsi" w:hAnsiTheme="majorHAnsi" w:cstheme="majorHAnsi"/>
+              </w:rPr>
+              <w:t>Email</w:t>
+            </w:r>
+            <w:proofErr w:type="gramEnd"/>
+          </w:p>
+        </w:tc>
+        <w:tc>
+          <w:tcPr>
+            <w:tcW w:w="3210" w:type="dxa"/>
+          </w:tcPr>
+          <w:p>
+            <w:pPr>
+              <w:rPr>
+                <w:rFonts w:asciiTheme="majorHAnsi" w:hAnsiTheme="majorHAnsi" w:cstheme="majorHAnsi"/>
+              </w:rPr>
+            </w:pPr>
+            <w:r>
+              <w:rPr>
+                <w:rFonts w:asciiTheme="majorHAnsi" w:hAnsiTheme="majorHAnsi" w:cstheme="majorHAnsi"/>
+              </w:rPr>
               <w:t xml:space="preserve">Lunghezza massima </w:t>
             </w:r>
             <w:r>
               <w:rPr>
                 <w:rFonts w:asciiTheme="majorHAnsi" w:hAnsiTheme="majorHAnsi" w:cstheme="majorHAnsi"/>
               </w:rPr>
-              <w:t>256</w:t>
-            </w:r>
-            <w:r>
-              <w:rPr>
-                <w:rFonts w:asciiTheme="majorHAnsi" w:hAnsiTheme="majorHAnsi" w:cstheme="majorHAnsi"/>
-              </w:rPr>
-              <w:t xml:space="preserve"> cifre.</w:t>
-            </w:r>
-          </w:p>
-          <w:p>
-            <w:pPr>
-              <w:rPr>
-                <w:rFonts w:asciiTheme="majorHAnsi" w:hAnsiTheme="majorHAnsi" w:cstheme="majorHAnsi"/>
-                <w:b/>
-              </w:rPr>
-            </w:pPr>
-            <w:r>
-              <w:rPr>
-                <w:rFonts w:asciiTheme="majorHAnsi" w:hAnsiTheme="majorHAnsi" w:cstheme="majorHAnsi"/>
-                <w:b/>
-              </w:rPr>
-              <w:t>Chiave Primaria</w:t>
+              <w:t>256 caratteri</w:t>
+            </w:r>
+          </w:p>
+          <w:p>
+            <w:pPr>
+              <w:rPr>
+                <w:rFonts w:asciiTheme="majorHAnsi" w:hAnsiTheme="majorHAnsi" w:cstheme="majorHAnsi"/>
+                <w:b/>
+              </w:rPr>
+            </w:pPr>
+            <w:r>
+              <w:rPr>
+                <w:rFonts w:asciiTheme="majorHAnsi" w:hAnsiTheme="majorHAnsi" w:cstheme="majorHAnsi"/>
+                <w:b/>
+              </w:rPr>
+              <w:t>Unica</w:t>
             </w:r>
           </w:p>
         </w:tc>
@@ -1185,7 +1378,7 @@
               <w:rPr>
                 <w:rFonts w:asciiTheme="majorHAnsi" w:hAnsiTheme="majorHAnsi" w:cstheme="majorHAnsi"/>
               </w:rPr>
-              <w:t>Password</w:t>
+              <w:t>Feedback</w:t>
             </w:r>
           </w:p>
         </w:tc>
@@ -1197,40 +1390,9 @@
             <w:pPr>
               <w:rPr>
                 <w:rFonts w:asciiTheme="majorHAnsi" w:hAnsiTheme="majorHAnsi" w:cstheme="majorHAnsi"/>
-              </w:rPr>
-            </w:pPr>
-            <w:r>
-              <w:rPr>
-                <w:rFonts w:asciiTheme="majorHAnsi" w:hAnsiTheme="majorHAnsi" w:cstheme="majorHAnsi"/>
-              </w:rPr>
-              <w:t xml:space="preserve">Lunghezza massima </w:t>
-            </w:r>
-            <w:r>
-              <w:rPr>
-                <w:rFonts w:asciiTheme="majorHAnsi" w:hAnsiTheme="majorHAnsi" w:cstheme="majorHAnsi"/>
-              </w:rPr>
-              <w:t>256</w:t>
-            </w:r>
-            <w:r>
-              <w:rPr>
-                <w:rFonts w:asciiTheme="majorHAnsi" w:hAnsiTheme="majorHAnsi" w:cstheme="majorHAnsi"/>
-              </w:rPr>
-              <w:t xml:space="preserve"> cifre.</w:t>
-            </w:r>
-          </w:p>
-          <w:p>
-            <w:pPr>
-              <w:rPr>
-                <w:rFonts w:asciiTheme="majorHAnsi" w:hAnsiTheme="majorHAnsi" w:cstheme="majorHAnsi"/>
-              </w:rPr>
-            </w:pPr>
-            <w:r>
-              <w:rPr>
-                <w:rFonts w:asciiTheme="majorHAnsi" w:hAnsiTheme="majorHAnsi" w:cstheme="majorHAnsi"/>
-                <w:b/>
-              </w:rPr>
-              <w:t>Chiave Primaria</w:t>
-            </w:r>
+                <w:b/>
+              </w:rPr>
+            </w:pPr>
           </w:p>
         </w:tc>
         <w:tc>
@@ -1243,14 +1405,12 @@
                 <w:rFonts w:asciiTheme="majorHAnsi" w:hAnsiTheme="majorHAnsi" w:cstheme="majorHAnsi"/>
               </w:rPr>
             </w:pPr>
-            <w:proofErr w:type="spellStart"/>
-            <w:r>
-              <w:rPr>
-                <w:rFonts w:asciiTheme="majorHAnsi" w:hAnsiTheme="majorHAnsi" w:cstheme="majorHAnsi"/>
-              </w:rPr>
-              <w:t>Varchar</w:t>
-            </w:r>
-            <w:proofErr w:type="spellEnd"/>
+            <w:r>
+              <w:rPr>
+                <w:rFonts w:asciiTheme="majorHAnsi" w:hAnsiTheme="majorHAnsi" w:cstheme="majorHAnsi"/>
+              </w:rPr>
+              <w:t>Float</w:t>
+            </w:r>
           </w:p>
         </w:tc>
       </w:tr>
@@ -1265,144 +1425,24 @@
                 <w:rFonts w:asciiTheme="majorHAnsi" w:hAnsiTheme="majorHAnsi" w:cstheme="majorHAnsi"/>
               </w:rPr>
             </w:pPr>
-            <w:proofErr w:type="gramStart"/>
-            <w:r>
-              <w:rPr>
-                <w:rFonts w:asciiTheme="majorHAnsi" w:hAnsiTheme="majorHAnsi" w:cstheme="majorHAnsi"/>
-              </w:rPr>
-              <w:t>Email</w:t>
-            </w:r>
-            <w:proofErr w:type="gramEnd"/>
-          </w:p>
-        </w:tc>
-        <w:tc>
-          <w:tcPr>
-            <w:tcW w:w="3210" w:type="dxa"/>
-          </w:tcPr>
-          <w:p>
-            <w:pPr>
-              <w:rPr>
-                <w:rFonts w:asciiTheme="majorHAnsi" w:hAnsiTheme="majorHAnsi" w:cstheme="majorHAnsi"/>
-                <w:b/>
-              </w:rPr>
-            </w:pPr>
-            <w:r>
-              <w:rPr>
-                <w:rFonts w:asciiTheme="majorHAnsi" w:hAnsiTheme="majorHAnsi" w:cstheme="majorHAnsi"/>
-              </w:rPr>
-              <w:t xml:space="preserve">Lunghezza massima </w:t>
-            </w:r>
-            <w:r>
-              <w:rPr>
-                <w:rFonts w:asciiTheme="majorHAnsi" w:hAnsiTheme="majorHAnsi" w:cstheme="majorHAnsi"/>
-              </w:rPr>
-              <w:t>256</w:t>
-            </w:r>
-            <w:r>
-              <w:rPr>
-                <w:rFonts w:asciiTheme="majorHAnsi" w:hAnsiTheme="majorHAnsi" w:cstheme="majorHAnsi"/>
-              </w:rPr>
-              <w:t xml:space="preserve"> cifre.</w:t>
-            </w:r>
-          </w:p>
-        </w:tc>
-        <w:tc>
-          <w:tcPr>
-            <w:tcW w:w="3210" w:type="dxa"/>
-          </w:tcPr>
-          <w:p>
-            <w:pPr>
-              <w:rPr>
-                <w:rFonts w:asciiTheme="majorHAnsi" w:hAnsiTheme="majorHAnsi" w:cstheme="majorHAnsi"/>
-              </w:rPr>
-            </w:pPr>
-            <w:proofErr w:type="spellStart"/>
-            <w:r>
-              <w:rPr>
-                <w:rFonts w:asciiTheme="majorHAnsi" w:hAnsiTheme="majorHAnsi" w:cstheme="majorHAnsi"/>
-              </w:rPr>
-              <w:t>Varchar</w:t>
-            </w:r>
-            <w:proofErr w:type="spellEnd"/>
-          </w:p>
-        </w:tc>
-      </w:tr>
-      <w:tr>
-        <w:tc>
-          <w:tcPr>
-            <w:tcW w:w="3208" w:type="dxa"/>
-          </w:tcPr>
-          <w:p>
-            <w:pPr>
-              <w:rPr>
-                <w:rFonts w:asciiTheme="majorHAnsi" w:hAnsiTheme="majorHAnsi" w:cstheme="majorHAnsi"/>
-              </w:rPr>
-            </w:pPr>
-            <w:r>
-              <w:rPr>
-                <w:rFonts w:asciiTheme="majorHAnsi" w:hAnsiTheme="majorHAnsi" w:cstheme="majorHAnsi"/>
-              </w:rPr>
-              <w:t>Feedback</w:t>
-            </w:r>
-          </w:p>
-        </w:tc>
-        <w:tc>
-          <w:tcPr>
-            <w:tcW w:w="3210" w:type="dxa"/>
-          </w:tcPr>
-          <w:p>
-            <w:pPr>
-              <w:rPr>
-                <w:rFonts w:asciiTheme="majorHAnsi" w:hAnsiTheme="majorHAnsi" w:cstheme="majorHAnsi"/>
-                <w:b/>
-              </w:rPr>
-            </w:pPr>
-            <w:r>
-              <w:rPr>
-                <w:rFonts w:asciiTheme="majorHAnsi" w:hAnsiTheme="majorHAnsi" w:cstheme="majorHAnsi"/>
-              </w:rPr>
-              <w:t>Lunghezza massima 11 cifre.</w:t>
-            </w:r>
-          </w:p>
-        </w:tc>
-        <w:tc>
-          <w:tcPr>
-            <w:tcW w:w="3210" w:type="dxa"/>
-          </w:tcPr>
-          <w:p>
-            <w:pPr>
-              <w:rPr>
-                <w:rFonts w:asciiTheme="majorHAnsi" w:hAnsiTheme="majorHAnsi" w:cstheme="majorHAnsi"/>
-              </w:rPr>
-            </w:pPr>
-            <w:proofErr w:type="spellStart"/>
-            <w:r>
-              <w:rPr>
-                <w:rFonts w:asciiTheme="majorHAnsi" w:hAnsiTheme="majorHAnsi" w:cstheme="majorHAnsi"/>
-              </w:rPr>
-              <w:t>Integer</w:t>
-            </w:r>
-            <w:proofErr w:type="spellEnd"/>
-          </w:p>
-        </w:tc>
-      </w:tr>
-      <w:tr>
-        <w:tc>
-          <w:tcPr>
-            <w:tcW w:w="3208" w:type="dxa"/>
-          </w:tcPr>
-          <w:p>
-            <w:pPr>
-              <w:rPr>
-                <w:rFonts w:asciiTheme="majorHAnsi" w:hAnsiTheme="majorHAnsi" w:cstheme="majorHAnsi"/>
-              </w:rPr>
-            </w:pPr>
-            <w:proofErr w:type="spellStart"/>
-            <w:r>
-              <w:rPr>
-                <w:rFonts w:asciiTheme="majorHAnsi" w:hAnsiTheme="majorHAnsi" w:cstheme="majorHAnsi"/>
-              </w:rPr>
-              <w:t>reactionDay</w:t>
+            <w:proofErr w:type="spellStart"/>
+            <w:r>
+              <w:rPr>
+                <w:rFonts w:asciiTheme="majorHAnsi" w:hAnsiTheme="majorHAnsi" w:cstheme="majorHAnsi"/>
+              </w:rPr>
+              <w:t>reacti</w:t>
+            </w:r>
+            <w:r>
+              <w:rPr>
+                <w:rFonts w:asciiTheme="majorHAnsi" w:hAnsiTheme="majorHAnsi" w:cstheme="majorHAnsi"/>
+              </w:rPr>
+              <w:t>vati</w:t>
+            </w:r>
+            <w:r>
+              <w:rPr>
+                <w:rFonts w:asciiTheme="majorHAnsi" w:hAnsiTheme="majorHAnsi" w:cstheme="majorHAnsi"/>
+              </w:rPr>
+              <w:t>onDay</w:t>
             </w:r>
             <w:proofErr w:type="spellEnd"/>
           </w:p>
@@ -1557,50 +1597,81 @@
           </w:tcPr>
           <w:p>
             <w:pPr>
-              <w:rPr>
-                <w:rFonts w:asciiTheme="majorHAnsi" w:hAnsiTheme="majorHAnsi" w:cstheme="majorHAnsi"/>
-              </w:rPr>
-            </w:pPr>
+              <w:tabs>
+                <w:tab w:val="center" w:pos="1496"/>
+              </w:tabs>
+              <w:rPr>
+                <w:rFonts w:asciiTheme="majorHAnsi" w:hAnsiTheme="majorHAnsi" w:cstheme="majorHAnsi"/>
+              </w:rPr>
+            </w:pPr>
+            <w:proofErr w:type="spellStart"/>
+            <w:r>
+              <w:rPr>
+                <w:rFonts w:asciiTheme="majorHAnsi" w:hAnsiTheme="majorHAnsi" w:cstheme="majorHAnsi"/>
+              </w:rPr>
+              <w:t>idUtente</w:t>
+            </w:r>
+            <w:proofErr w:type="spellEnd"/>
+          </w:p>
+        </w:tc>
+        <w:tc>
+          <w:tcPr>
+            <w:tcW w:w="3209" w:type="dxa"/>
+          </w:tcPr>
+          <w:p>
+            <w:pPr>
+              <w:rPr>
+                <w:rFonts w:asciiTheme="majorHAnsi" w:hAnsiTheme="majorHAnsi" w:cstheme="majorHAnsi"/>
+              </w:rPr>
+            </w:pPr>
+            <w:r>
+              <w:rPr>
+                <w:rFonts w:asciiTheme="majorHAnsi" w:hAnsiTheme="majorHAnsi" w:cstheme="majorHAnsi"/>
+              </w:rPr>
+              <w:t xml:space="preserve">Lunghezza massima </w:t>
+            </w:r>
             <w:proofErr w:type="gramStart"/>
             <w:r>
               <w:rPr>
                 <w:rFonts w:asciiTheme="majorHAnsi" w:hAnsiTheme="majorHAnsi" w:cstheme="majorHAnsi"/>
               </w:rPr>
-              <w:t>Email</w:t>
+              <w:t>11</w:t>
             </w:r>
             <w:proofErr w:type="gramEnd"/>
-          </w:p>
-        </w:tc>
-        <w:tc>
-          <w:tcPr>
-            <w:tcW w:w="3209" w:type="dxa"/>
-          </w:tcPr>
-          <w:p>
-            <w:pPr>
-              <w:rPr>
-                <w:rFonts w:asciiTheme="majorHAnsi" w:hAnsiTheme="majorHAnsi" w:cstheme="majorHAnsi"/>
-              </w:rPr>
-            </w:pPr>
-            <w:r>
-              <w:rPr>
-                <w:rFonts w:asciiTheme="majorHAnsi" w:hAnsiTheme="majorHAnsi" w:cstheme="majorHAnsi"/>
-              </w:rPr>
-              <w:t>Lunghezza massima 256 cifre.</w:t>
-            </w:r>
-          </w:p>
-          <w:p>
-            <w:pPr>
-              <w:rPr>
-                <w:rFonts w:asciiTheme="majorHAnsi" w:hAnsiTheme="majorHAnsi" w:cstheme="majorHAnsi"/>
-                <w:b/>
-              </w:rPr>
-            </w:pPr>
-            <w:r>
-              <w:rPr>
-                <w:rFonts w:asciiTheme="majorHAnsi" w:hAnsiTheme="majorHAnsi" w:cstheme="majorHAnsi"/>
-                <w:b/>
-              </w:rPr>
-              <w:t>Chiave Esterna (Utente)</w:t>
+            <w:r>
+              <w:rPr>
+                <w:rFonts w:asciiTheme="majorHAnsi" w:hAnsiTheme="majorHAnsi" w:cstheme="majorHAnsi"/>
+              </w:rPr>
+              <w:t xml:space="preserve"> cifre</w:t>
+            </w:r>
+          </w:p>
+          <w:p>
+            <w:pPr>
+              <w:rPr>
+                <w:rFonts w:asciiTheme="majorHAnsi" w:hAnsiTheme="majorHAnsi" w:cstheme="majorHAnsi"/>
+                <w:b/>
+              </w:rPr>
+            </w:pPr>
+            <w:r>
+              <w:rPr>
+                <w:rFonts w:asciiTheme="majorHAnsi" w:hAnsiTheme="majorHAnsi" w:cstheme="majorHAnsi"/>
+                <w:b/>
+              </w:rPr>
+              <w:t>Chiave Esterna (</w:t>
+            </w:r>
+            <w:r>
+              <w:rPr>
+                <w:rFonts w:asciiTheme="majorHAnsi" w:hAnsiTheme="majorHAnsi" w:cstheme="majorHAnsi"/>
+                <w:b/>
+              </w:rPr>
+              <w:t>Utente</w:t>
+            </w:r>
+            <w:r>
+              <w:rPr>
+                <w:rFonts w:asciiTheme="majorHAnsi" w:hAnsiTheme="majorHAnsi" w:cstheme="majorHAnsi"/>
+                <w:b/>
+              </w:rPr>
+              <w:t>)</w:t>
             </w:r>
           </w:p>
         </w:tc>
@@ -1619,7 +1690,7 @@
               <w:rPr>
                 <w:rFonts w:asciiTheme="majorHAnsi" w:hAnsiTheme="majorHAnsi" w:cstheme="majorHAnsi"/>
               </w:rPr>
-              <w:t>Varchar</w:t>
+              <w:t>Integer</w:t>
             </w:r>
             <w:proofErr w:type="spellEnd"/>
           </w:p>
@@ -1652,14 +1723,13 @@
             <w:pPr>
               <w:rPr>
                 <w:rFonts w:asciiTheme="majorHAnsi" w:hAnsiTheme="majorHAnsi" w:cstheme="majorHAnsi"/>
-                <w:b/>
-              </w:rPr>
-            </w:pPr>
-            <w:r>
-              <w:rPr>
-                <w:rFonts w:asciiTheme="majorHAnsi" w:hAnsiTheme="majorHAnsi" w:cstheme="majorHAnsi"/>
-              </w:rPr>
-              <w:t>Lunghezza massima 11 cifre.</w:t>
+              </w:rPr>
+            </w:pPr>
+            <w:r>
+              <w:rPr>
+                <w:rFonts w:asciiTheme="majorHAnsi" w:hAnsiTheme="majorHAnsi" w:cstheme="majorHAnsi"/>
+              </w:rPr>
+              <w:t>Lunghezza massima in bit 16</w:t>
             </w:r>
           </w:p>
         </w:tc>
@@ -1678,7 +1748,7 @@
               <w:rPr>
                 <w:rFonts w:asciiTheme="majorHAnsi" w:hAnsiTheme="majorHAnsi" w:cstheme="majorHAnsi"/>
               </w:rPr>
-              <w:t>Integer</w:t>
+              <w:t>SmallInt</w:t>
             </w:r>
             <w:proofErr w:type="spellEnd"/>
           </w:p>
@@ -1806,6 +1876,81 @@
                 <w:rFonts w:asciiTheme="majorHAnsi" w:hAnsiTheme="majorHAnsi" w:cstheme="majorHAnsi"/>
               </w:rPr>
             </w:pPr>
+            <w:proofErr w:type="spellStart"/>
+            <w:r>
+              <w:rPr>
+                <w:rFonts w:asciiTheme="majorHAnsi" w:hAnsiTheme="majorHAnsi" w:cstheme="majorHAnsi"/>
+              </w:rPr>
+              <w:t>idSuperAdmin</w:t>
+            </w:r>
+            <w:proofErr w:type="spellEnd"/>
+          </w:p>
+        </w:tc>
+        <w:tc>
+          <w:tcPr>
+            <w:tcW w:w="3209" w:type="dxa"/>
+          </w:tcPr>
+          <w:p>
+            <w:pPr>
+              <w:rPr>
+                <w:rFonts w:asciiTheme="majorHAnsi" w:hAnsiTheme="majorHAnsi" w:cstheme="majorHAnsi"/>
+              </w:rPr>
+            </w:pPr>
+            <w:r>
+              <w:rPr>
+                <w:rFonts w:asciiTheme="majorHAnsi" w:hAnsiTheme="majorHAnsi" w:cstheme="majorHAnsi"/>
+              </w:rPr>
+              <w:t>Massima lunghezza in bit 8</w:t>
+            </w:r>
+          </w:p>
+          <w:p>
+            <w:pPr>
+              <w:rPr>
+                <w:rFonts w:asciiTheme="majorHAnsi" w:hAnsiTheme="majorHAnsi" w:cstheme="majorHAnsi"/>
+                <w:b/>
+              </w:rPr>
+            </w:pPr>
+            <w:r>
+              <w:rPr>
+                <w:rFonts w:asciiTheme="majorHAnsi" w:hAnsiTheme="majorHAnsi" w:cstheme="majorHAnsi"/>
+                <w:b/>
+              </w:rPr>
+              <w:t>Chiave Primaria</w:t>
+            </w:r>
+          </w:p>
+        </w:tc>
+        <w:tc>
+          <w:tcPr>
+            <w:tcW w:w="3210" w:type="dxa"/>
+          </w:tcPr>
+          <w:p>
+            <w:pPr>
+              <w:rPr>
+                <w:rFonts w:asciiTheme="majorHAnsi" w:hAnsiTheme="majorHAnsi" w:cstheme="majorHAnsi"/>
+              </w:rPr>
+            </w:pPr>
+            <w:proofErr w:type="spellStart"/>
+            <w:r>
+              <w:rPr>
+                <w:rFonts w:asciiTheme="majorHAnsi" w:hAnsiTheme="majorHAnsi" w:cstheme="majorHAnsi"/>
+              </w:rPr>
+              <w:t>TinyInt</w:t>
+            </w:r>
+            <w:proofErr w:type="spellEnd"/>
+          </w:p>
+        </w:tc>
+      </w:tr>
+      <w:tr>
+        <w:tc>
+          <w:tcPr>
+            <w:tcW w:w="3209" w:type="dxa"/>
+          </w:tcPr>
+          <w:p>
+            <w:pPr>
+              <w:rPr>
+                <w:rFonts w:asciiTheme="majorHAnsi" w:hAnsiTheme="majorHAnsi" w:cstheme="majorHAnsi"/>
+              </w:rPr>
+            </w:pPr>
             <w:r>
               <w:rPr>
                 <w:rFonts w:asciiTheme="majorHAnsi" w:hAnsiTheme="majorHAnsi" w:cstheme="majorHAnsi"/>
@@ -1828,22 +1973,28 @@
               <w:rPr>
                 <w:rFonts w:asciiTheme="majorHAnsi" w:hAnsiTheme="majorHAnsi" w:cstheme="majorHAnsi"/>
               </w:rPr>
-              <w:t>Lunghezza massima 256 cifre.</w:t>
-            </w:r>
-          </w:p>
-          <w:p>
-            <w:pPr>
-              <w:rPr>
-                <w:rFonts w:asciiTheme="majorHAnsi" w:hAnsiTheme="majorHAnsi" w:cstheme="majorHAnsi"/>
-                <w:b/>
-              </w:rPr>
-            </w:pPr>
-            <w:r>
-              <w:rPr>
-                <w:rFonts w:asciiTheme="majorHAnsi" w:hAnsiTheme="majorHAnsi" w:cstheme="majorHAnsi"/>
-                <w:b/>
-              </w:rPr>
-              <w:t>Chiave Primaria</w:t>
+              <w:t>Lunghezza massima</w:t>
+            </w:r>
+            <w:r>
+              <w:rPr>
+                <w:rFonts w:asciiTheme="majorHAnsi" w:hAnsiTheme="majorHAnsi" w:cstheme="majorHAnsi"/>
+              </w:rPr>
+              <w:t xml:space="preserve"> 80 caratteri</w:t>
+            </w:r>
+          </w:p>
+          <w:p>
+            <w:pPr>
+              <w:rPr>
+                <w:rFonts w:asciiTheme="majorHAnsi" w:hAnsiTheme="majorHAnsi" w:cstheme="majorHAnsi"/>
+                <w:b/>
+              </w:rPr>
+            </w:pPr>
+            <w:r>
+              <w:rPr>
+                <w:rFonts w:asciiTheme="majorHAnsi" w:hAnsiTheme="majorHAnsi" w:cstheme="majorHAnsi"/>
+                <w:b/>
+              </w:rPr>
+              <w:t>Unico</w:t>
             </w:r>
           </w:p>
         </w:tc>
@@ -1895,28 +2046,14 @@
             <w:pPr>
               <w:rPr>
                 <w:rFonts w:asciiTheme="majorHAnsi" w:hAnsiTheme="majorHAnsi" w:cstheme="majorHAnsi"/>
-              </w:rPr>
-            </w:pPr>
-            <w:r>
-              <w:rPr>
-                <w:rFonts w:asciiTheme="majorHAnsi" w:hAnsiTheme="majorHAnsi" w:cstheme="majorHAnsi"/>
-              </w:rPr>
-              <w:t>Lunghezza massima 256 cifre.</w:t>
-            </w:r>
-          </w:p>
-          <w:p>
-            <w:pPr>
-              <w:rPr>
-                <w:rFonts w:asciiTheme="majorHAnsi" w:hAnsiTheme="majorHAnsi" w:cstheme="majorHAnsi"/>
-                <w:b/>
-              </w:rPr>
-            </w:pPr>
-            <w:r>
-              <w:rPr>
-                <w:rFonts w:asciiTheme="majorHAnsi" w:hAnsiTheme="majorHAnsi" w:cstheme="majorHAnsi"/>
-                <w:b/>
-              </w:rPr>
-              <w:t>Chiave Primaria</w:t>
+                <w:b/>
+              </w:rPr>
+            </w:pPr>
+            <w:r>
+              <w:rPr>
+                <w:rFonts w:asciiTheme="majorHAnsi" w:hAnsiTheme="majorHAnsi" w:cstheme="majorHAnsi"/>
+              </w:rPr>
+              <w:t>32 bit</w:t>
             </w:r>
           </w:p>
         </w:tc>
@@ -1931,13 +2068,27 @@
               </w:rPr>
             </w:pPr>
             <w:proofErr w:type="spellStart"/>
-            <w:r>
-              <w:rPr>
-                <w:rFonts w:asciiTheme="majorHAnsi" w:hAnsiTheme="majorHAnsi" w:cstheme="majorHAnsi"/>
-              </w:rPr>
-              <w:t>Varchar</w:t>
-            </w:r>
-            <w:proofErr w:type="spellEnd"/>
+            <w:proofErr w:type="gramStart"/>
+            <w:r>
+              <w:rPr>
+                <w:rFonts w:asciiTheme="majorHAnsi" w:hAnsiTheme="majorHAnsi" w:cstheme="majorHAnsi"/>
+              </w:rPr>
+              <w:t>Binary</w:t>
+            </w:r>
+            <w:proofErr w:type="spellEnd"/>
+            <w:r>
+              <w:rPr>
+                <w:rFonts w:asciiTheme="majorHAnsi" w:hAnsiTheme="majorHAnsi" w:cstheme="majorHAnsi"/>
+              </w:rPr>
+              <w:t>(</w:t>
+            </w:r>
+            <w:proofErr w:type="gramEnd"/>
+            <w:r>
+              <w:rPr>
+                <w:rFonts w:asciiTheme="majorHAnsi" w:hAnsiTheme="majorHAnsi" w:cstheme="majorHAnsi"/>
+              </w:rPr>
+              <w:t>32)</w:t>
+            </w:r>
           </w:p>
         </w:tc>
       </w:tr>
@@ -2087,7 +2238,27 @@
               <w:rPr>
                 <w:rFonts w:asciiTheme="majorHAnsi" w:hAnsiTheme="majorHAnsi" w:cstheme="majorHAnsi"/>
               </w:rPr>
-              <w:t>Lunghezza massima 256 cifre.</w:t>
+              <w:t xml:space="preserve">Lunghezza massima </w:t>
+            </w:r>
+            <w:proofErr w:type="gramStart"/>
+            <w:r>
+              <w:rPr>
+                <w:rFonts w:asciiTheme="majorHAnsi" w:hAnsiTheme="majorHAnsi" w:cstheme="majorHAnsi"/>
+              </w:rPr>
+              <w:t>11</w:t>
+            </w:r>
+            <w:proofErr w:type="gramEnd"/>
+            <w:r>
+              <w:rPr>
+                <w:rFonts w:asciiTheme="majorHAnsi" w:hAnsiTheme="majorHAnsi" w:cstheme="majorHAnsi"/>
+              </w:rPr>
+              <w:t xml:space="preserve"> </w:t>
+            </w:r>
+            <w:r>
+              <w:rPr>
+                <w:rFonts w:asciiTheme="majorHAnsi" w:hAnsiTheme="majorHAnsi" w:cstheme="majorHAnsi"/>
+              </w:rPr>
+              <w:t>cifre.</w:t>
             </w:r>
           </w:p>
           <w:p>
@@ -2128,7 +2299,7 @@
               <w:rPr>
                 <w:rFonts w:asciiTheme="majorHAnsi" w:hAnsiTheme="majorHAnsi" w:cstheme="majorHAnsi"/>
               </w:rPr>
-              <w:t>Varchar</w:t>
+              <w:t>Integer</w:t>
             </w:r>
             <w:proofErr w:type="spellEnd"/>
           </w:p>
@@ -2169,7 +2340,21 @@
               <w:rPr>
                 <w:rFonts w:asciiTheme="majorHAnsi" w:hAnsiTheme="majorHAnsi" w:cstheme="majorHAnsi"/>
               </w:rPr>
-              <w:t>Lunghezza massima 256 cifre.</w:t>
+              <w:t xml:space="preserve">Lunghezza massima </w:t>
+            </w:r>
+            <w:proofErr w:type="gramStart"/>
+            <w:r>
+              <w:rPr>
+                <w:rFonts w:asciiTheme="majorHAnsi" w:hAnsiTheme="majorHAnsi" w:cstheme="majorHAnsi"/>
+              </w:rPr>
+              <w:t>11</w:t>
+            </w:r>
+            <w:proofErr w:type="gramEnd"/>
+            <w:r>
+              <w:rPr>
+                <w:rFonts w:asciiTheme="majorHAnsi" w:hAnsiTheme="majorHAnsi" w:cstheme="majorHAnsi"/>
+              </w:rPr>
+              <w:t xml:space="preserve"> cifre</w:t>
             </w:r>
           </w:p>
           <w:p>
@@ -2203,7 +2388,7 @@
               <w:rPr>
                 <w:rFonts w:asciiTheme="majorHAnsi" w:hAnsiTheme="majorHAnsi" w:cstheme="majorHAnsi"/>
               </w:rPr>
-              <w:t>Varchar</w:t>
+              <w:t>Integer</w:t>
             </w:r>
             <w:proofErr w:type="spellEnd"/>
           </w:p>
@@ -2361,7 +2546,6 @@
                 <w:rFonts w:asciiTheme="majorHAnsi" w:hAnsiTheme="majorHAnsi" w:cstheme="majorHAnsi"/>
                 <w:b/>
               </w:rPr>
-              <w:lastRenderedPageBreak/>
               <w:t>Commento</w:t>
             </w:r>
           </w:p>
@@ -2511,33 +2695,52 @@
           </w:tcPr>
           <w:p>
             <w:pPr>
-              <w:rPr>
-                <w:rFonts w:asciiTheme="majorHAnsi" w:hAnsiTheme="majorHAnsi" w:cstheme="majorHAnsi"/>
-              </w:rPr>
-            </w:pPr>
-            <w:r>
-              <w:rPr>
-                <w:rFonts w:asciiTheme="majorHAnsi" w:hAnsiTheme="majorHAnsi" w:cstheme="majorHAnsi"/>
-              </w:rPr>
-              <w:t>Mittente</w:t>
-            </w:r>
-          </w:p>
-        </w:tc>
-        <w:tc>
-          <w:tcPr>
-            <w:tcW w:w="3209" w:type="dxa"/>
-          </w:tcPr>
-          <w:p>
-            <w:pPr>
-              <w:rPr>
-                <w:rFonts w:asciiTheme="majorHAnsi" w:hAnsiTheme="majorHAnsi" w:cstheme="majorHAnsi"/>
-              </w:rPr>
-            </w:pPr>
-            <w:r>
-              <w:rPr>
-                <w:rFonts w:asciiTheme="majorHAnsi" w:hAnsiTheme="majorHAnsi" w:cstheme="majorHAnsi"/>
-              </w:rPr>
-              <w:t>Lunghezza massima 256 cifre.</w:t>
+              <w:tabs>
+                <w:tab w:val="center" w:pos="1496"/>
+              </w:tabs>
+              <w:rPr>
+                <w:rFonts w:asciiTheme="majorHAnsi" w:hAnsiTheme="majorHAnsi" w:cstheme="majorHAnsi"/>
+              </w:rPr>
+            </w:pPr>
+            <w:proofErr w:type="spellStart"/>
+            <w:r>
+              <w:rPr>
+                <w:rFonts w:asciiTheme="majorHAnsi" w:hAnsiTheme="majorHAnsi" w:cstheme="majorHAnsi"/>
+              </w:rPr>
+              <w:t>IdMittente</w:t>
+            </w:r>
+            <w:proofErr w:type="spellEnd"/>
+          </w:p>
+        </w:tc>
+        <w:tc>
+          <w:tcPr>
+            <w:tcW w:w="3209" w:type="dxa"/>
+          </w:tcPr>
+          <w:p>
+            <w:pPr>
+              <w:rPr>
+                <w:rFonts w:asciiTheme="majorHAnsi" w:hAnsiTheme="majorHAnsi" w:cstheme="majorHAnsi"/>
+              </w:rPr>
+            </w:pPr>
+            <w:r>
+              <w:rPr>
+                <w:rFonts w:asciiTheme="majorHAnsi" w:hAnsiTheme="majorHAnsi" w:cstheme="majorHAnsi"/>
+              </w:rPr>
+              <w:t xml:space="preserve">Lunghezza massima </w:t>
+            </w:r>
+            <w:proofErr w:type="gramStart"/>
+            <w:r>
+              <w:rPr>
+                <w:rFonts w:asciiTheme="majorHAnsi" w:hAnsiTheme="majorHAnsi" w:cstheme="majorHAnsi"/>
+              </w:rPr>
+              <w:t>11</w:t>
+            </w:r>
+            <w:proofErr w:type="gramEnd"/>
+            <w:r>
+              <w:rPr>
+                <w:rFonts w:asciiTheme="majorHAnsi" w:hAnsiTheme="majorHAnsi" w:cstheme="majorHAnsi"/>
+              </w:rPr>
+              <w:t xml:space="preserve"> cifre</w:t>
             </w:r>
           </w:p>
           <w:p>
@@ -2578,6 +2781,64 @@
               <w:rPr>
                 <w:rFonts w:asciiTheme="majorHAnsi" w:hAnsiTheme="majorHAnsi" w:cstheme="majorHAnsi"/>
               </w:rPr>
+              <w:t>Integer</w:t>
+            </w:r>
+            <w:proofErr w:type="spellEnd"/>
+          </w:p>
+        </w:tc>
+      </w:tr>
+      <w:tr>
+        <w:tc>
+          <w:tcPr>
+            <w:tcW w:w="3209" w:type="dxa"/>
+          </w:tcPr>
+          <w:p>
+            <w:pPr>
+              <w:rPr>
+                <w:rFonts w:asciiTheme="majorHAnsi" w:hAnsiTheme="majorHAnsi" w:cstheme="majorHAnsi"/>
+              </w:rPr>
+            </w:pPr>
+            <w:r>
+              <w:rPr>
+                <w:rFonts w:asciiTheme="majorHAnsi" w:hAnsiTheme="majorHAnsi" w:cstheme="majorHAnsi"/>
+              </w:rPr>
+              <w:t>Contenuto</w:t>
+            </w:r>
+          </w:p>
+        </w:tc>
+        <w:tc>
+          <w:tcPr>
+            <w:tcW w:w="3209" w:type="dxa"/>
+          </w:tcPr>
+          <w:p>
+            <w:pPr>
+              <w:rPr>
+                <w:rFonts w:asciiTheme="majorHAnsi" w:hAnsiTheme="majorHAnsi" w:cstheme="majorHAnsi"/>
+              </w:rPr>
+            </w:pPr>
+            <w:r>
+              <w:rPr>
+                <w:rFonts w:asciiTheme="majorHAnsi" w:hAnsiTheme="majorHAnsi" w:cstheme="majorHAnsi"/>
+              </w:rPr>
+              <w:t>Lunghezza massima 256 cifre</w:t>
+            </w:r>
+          </w:p>
+        </w:tc>
+        <w:tc>
+          <w:tcPr>
+            <w:tcW w:w="3210" w:type="dxa"/>
+          </w:tcPr>
+          <w:p>
+            <w:pPr>
+              <w:rPr>
+                <w:rFonts w:asciiTheme="majorHAnsi" w:hAnsiTheme="majorHAnsi" w:cstheme="majorHAnsi"/>
+              </w:rPr>
+            </w:pPr>
+            <w:proofErr w:type="spellStart"/>
+            <w:r>
+              <w:rPr>
+                <w:rFonts w:asciiTheme="majorHAnsi" w:hAnsiTheme="majorHAnsi" w:cstheme="majorHAnsi"/>
+              </w:rPr>
               <w:t>Varchar</w:t>
             </w:r>
             <w:proofErr w:type="spellEnd"/>
@@ -2595,29 +2856,65 @@
                 <w:rFonts w:asciiTheme="majorHAnsi" w:hAnsiTheme="majorHAnsi" w:cstheme="majorHAnsi"/>
               </w:rPr>
             </w:pPr>
-            <w:r>
-              <w:rPr>
-                <w:rFonts w:asciiTheme="majorHAnsi" w:hAnsiTheme="majorHAnsi" w:cstheme="majorHAnsi"/>
-              </w:rPr>
-              <w:t>Contenuto</w:t>
-            </w:r>
-          </w:p>
-        </w:tc>
-        <w:tc>
-          <w:tcPr>
-            <w:tcW w:w="3209" w:type="dxa"/>
-          </w:tcPr>
-          <w:p>
-            <w:pPr>
-              <w:rPr>
-                <w:rFonts w:asciiTheme="majorHAnsi" w:hAnsiTheme="majorHAnsi" w:cstheme="majorHAnsi"/>
-              </w:rPr>
-            </w:pPr>
-            <w:r>
-              <w:rPr>
-                <w:rFonts w:asciiTheme="majorHAnsi" w:hAnsiTheme="majorHAnsi" w:cstheme="majorHAnsi"/>
-              </w:rPr>
-              <w:t>Lunghezza massima 256 cifre.</w:t>
+            <w:proofErr w:type="spellStart"/>
+            <w:r>
+              <w:rPr>
+                <w:rFonts w:asciiTheme="majorHAnsi" w:hAnsiTheme="majorHAnsi" w:cstheme="majorHAnsi"/>
+              </w:rPr>
+              <w:t>idEvento</w:t>
+            </w:r>
+            <w:proofErr w:type="spellEnd"/>
+          </w:p>
+        </w:tc>
+        <w:tc>
+          <w:tcPr>
+            <w:tcW w:w="3209" w:type="dxa"/>
+          </w:tcPr>
+          <w:p>
+            <w:pPr>
+              <w:rPr>
+                <w:rFonts w:asciiTheme="majorHAnsi" w:hAnsiTheme="majorHAnsi" w:cstheme="majorHAnsi"/>
+              </w:rPr>
+            </w:pPr>
+            <w:r>
+              <w:rPr>
+                <w:rFonts w:asciiTheme="majorHAnsi" w:hAnsiTheme="majorHAnsi" w:cstheme="majorHAnsi"/>
+              </w:rPr>
+              <w:t>Lunghezza massima</w:t>
+            </w:r>
+            <w:r>
+              <w:rPr>
+                <w:rFonts w:asciiTheme="majorHAnsi" w:hAnsiTheme="majorHAnsi" w:cstheme="majorHAnsi"/>
+              </w:rPr>
+              <w:t xml:space="preserve"> </w:t>
+            </w:r>
+            <w:proofErr w:type="gramStart"/>
+            <w:r>
+              <w:rPr>
+                <w:rFonts w:asciiTheme="majorHAnsi" w:hAnsiTheme="majorHAnsi" w:cstheme="majorHAnsi"/>
+              </w:rPr>
+              <w:t>11</w:t>
+            </w:r>
+            <w:proofErr w:type="gramEnd"/>
+            <w:r>
+              <w:rPr>
+                <w:rFonts w:asciiTheme="majorHAnsi" w:hAnsiTheme="majorHAnsi" w:cstheme="majorHAnsi"/>
+              </w:rPr>
+              <w:t xml:space="preserve"> cifre</w:t>
+            </w:r>
+          </w:p>
+          <w:p>
+            <w:pPr>
+              <w:rPr>
+                <w:rFonts w:asciiTheme="majorHAnsi" w:hAnsiTheme="majorHAnsi" w:cstheme="majorHAnsi"/>
+              </w:rPr>
+            </w:pPr>
+            <w:r>
+              <w:rPr>
+                <w:rFonts w:asciiTheme="majorHAnsi" w:hAnsiTheme="majorHAnsi" w:cstheme="majorHAnsi"/>
+                <w:b/>
+              </w:rPr>
+              <w:t>Chiave Esterna (Evento)</w:t>
             </w:r>
           </w:p>
         </w:tc>
@@ -2636,74 +2933,62 @@
               <w:rPr>
                 <w:rFonts w:asciiTheme="majorHAnsi" w:hAnsiTheme="majorHAnsi" w:cstheme="majorHAnsi"/>
               </w:rPr>
-              <w:t>Varchar</w:t>
-            </w:r>
-            <w:proofErr w:type="spellEnd"/>
-          </w:p>
-        </w:tc>
-      </w:tr>
-      <w:tr>
-        <w:tc>
-          <w:tcPr>
-            <w:tcW w:w="3209" w:type="dxa"/>
-          </w:tcPr>
-          <w:p>
-            <w:pPr>
-              <w:rPr>
-                <w:rFonts w:asciiTheme="majorHAnsi" w:hAnsiTheme="majorHAnsi" w:cstheme="majorHAnsi"/>
-              </w:rPr>
-            </w:pPr>
-            <w:proofErr w:type="spellStart"/>
-            <w:r>
-              <w:rPr>
-                <w:rFonts w:asciiTheme="majorHAnsi" w:hAnsiTheme="majorHAnsi" w:cstheme="majorHAnsi"/>
-              </w:rPr>
-              <w:t>idEvento</w:t>
-            </w:r>
-            <w:proofErr w:type="spellEnd"/>
-          </w:p>
-        </w:tc>
-        <w:tc>
-          <w:tcPr>
-            <w:tcW w:w="3209" w:type="dxa"/>
-          </w:tcPr>
-          <w:p>
-            <w:pPr>
-              <w:rPr>
-                <w:rFonts w:asciiTheme="majorHAnsi" w:hAnsiTheme="majorHAnsi" w:cstheme="majorHAnsi"/>
-              </w:rPr>
-            </w:pPr>
-            <w:r>
-              <w:rPr>
-                <w:rFonts w:asciiTheme="majorHAnsi" w:hAnsiTheme="majorHAnsi" w:cstheme="majorHAnsi"/>
-              </w:rPr>
-              <w:t>Lunghezza massima</w:t>
-            </w:r>
-            <w:r>
-              <w:rPr>
-                <w:rFonts w:asciiTheme="majorHAnsi" w:hAnsiTheme="majorHAnsi" w:cstheme="majorHAnsi"/>
-              </w:rPr>
-              <w:t xml:space="preserve"> 11</w:t>
-            </w:r>
-            <w:r>
-              <w:rPr>
-                <w:rFonts w:asciiTheme="majorHAnsi" w:hAnsiTheme="majorHAnsi" w:cstheme="majorHAnsi"/>
-              </w:rPr>
-              <w:t xml:space="preserve"> cifre.</w:t>
-            </w:r>
-          </w:p>
-          <w:p>
-            <w:pPr>
-              <w:rPr>
-                <w:rFonts w:asciiTheme="majorHAnsi" w:hAnsiTheme="majorHAnsi" w:cstheme="majorHAnsi"/>
-              </w:rPr>
-            </w:pPr>
-            <w:r>
-              <w:rPr>
-                <w:rFonts w:asciiTheme="majorHAnsi" w:hAnsiTheme="majorHAnsi" w:cstheme="majorHAnsi"/>
-                <w:b/>
-              </w:rPr>
-              <w:t>Chiave Esterna (Evento)</w:t>
+              <w:t>Integer</w:t>
+            </w:r>
+            <w:proofErr w:type="spellEnd"/>
+          </w:p>
+        </w:tc>
+      </w:tr>
+      <w:tr>
+        <w:tc>
+          <w:tcPr>
+            <w:tcW w:w="3209" w:type="dxa"/>
+          </w:tcPr>
+          <w:p>
+            <w:pPr>
+              <w:rPr>
+                <w:rFonts w:asciiTheme="majorHAnsi" w:hAnsiTheme="majorHAnsi" w:cstheme="majorHAnsi"/>
+              </w:rPr>
+            </w:pPr>
+            <w:proofErr w:type="spellStart"/>
+            <w:r>
+              <w:rPr>
+                <w:rFonts w:asciiTheme="majorHAnsi" w:hAnsiTheme="majorHAnsi" w:cstheme="majorHAnsi"/>
+              </w:rPr>
+              <w:t>creationTime</w:t>
+            </w:r>
+            <w:proofErr w:type="spellEnd"/>
+          </w:p>
+        </w:tc>
+        <w:tc>
+          <w:tcPr>
+            <w:tcW w:w="3209" w:type="dxa"/>
+          </w:tcPr>
+          <w:p>
+            <w:pPr>
+              <w:rPr>
+                <w:rFonts w:asciiTheme="majorHAnsi" w:hAnsiTheme="majorHAnsi" w:cstheme="majorHAnsi"/>
+              </w:rPr>
+            </w:pPr>
+            <w:r>
+              <w:rPr>
+                <w:rFonts w:asciiTheme="majorHAnsi" w:hAnsiTheme="majorHAnsi" w:cstheme="majorHAnsi"/>
+              </w:rPr>
+              <w:t xml:space="preserve">Corrispondente alla creazione nel </w:t>
+            </w:r>
+            <w:proofErr w:type="spellStart"/>
+            <w:r>
+              <w:rPr>
+                <w:rFonts w:asciiTheme="majorHAnsi" w:hAnsiTheme="majorHAnsi" w:cstheme="majorHAnsi"/>
+              </w:rPr>
+              <w:t>db</w:t>
+            </w:r>
+            <w:proofErr w:type="spellEnd"/>
+            <w:r>
+              <w:rPr>
+                <w:rFonts w:asciiTheme="majorHAnsi" w:hAnsiTheme="majorHAnsi" w:cstheme="majorHAnsi"/>
+              </w:rPr>
+              <w:t xml:space="preserve"> del commento</w:t>
             </w:r>
           </w:p>
         </w:tc>
@@ -2722,61 +3007,15 @@
               <w:rPr>
                 <w:rFonts w:asciiTheme="majorHAnsi" w:hAnsiTheme="majorHAnsi" w:cstheme="majorHAnsi"/>
               </w:rPr>
-              <w:t>Integer</w:t>
-            </w:r>
-            <w:proofErr w:type="spellEnd"/>
-          </w:p>
-        </w:tc>
-      </w:tr>
-      <w:tr>
-        <w:tc>
-          <w:tcPr>
-            <w:tcW w:w="3209" w:type="dxa"/>
-          </w:tcPr>
-          <w:p>
-            <w:pPr>
-              <w:rPr>
-                <w:rFonts w:asciiTheme="majorHAnsi" w:hAnsiTheme="majorHAnsi" w:cstheme="majorHAnsi"/>
-              </w:rPr>
-            </w:pPr>
-            <w:proofErr w:type="spellStart"/>
-            <w:r>
-              <w:rPr>
-                <w:rFonts w:asciiTheme="majorHAnsi" w:hAnsiTheme="majorHAnsi" w:cstheme="majorHAnsi"/>
-              </w:rPr>
-              <w:t>creationTime</w:t>
-            </w:r>
-            <w:proofErr w:type="spellEnd"/>
-          </w:p>
-        </w:tc>
-        <w:tc>
-          <w:tcPr>
-            <w:tcW w:w="3209" w:type="dxa"/>
-          </w:tcPr>
-          <w:p>
-            <w:pPr>
-              <w:rPr>
-                <w:rFonts w:asciiTheme="majorHAnsi" w:hAnsiTheme="majorHAnsi" w:cstheme="majorHAnsi"/>
-              </w:rPr>
-            </w:pPr>
-          </w:p>
-        </w:tc>
-        <w:tc>
-          <w:tcPr>
-            <w:tcW w:w="3210" w:type="dxa"/>
-          </w:tcPr>
-          <w:p>
-            <w:pPr>
-              <w:rPr>
-                <w:rFonts w:asciiTheme="majorHAnsi" w:hAnsiTheme="majorHAnsi" w:cstheme="majorHAnsi"/>
-              </w:rPr>
-            </w:pPr>
-            <w:r>
-              <w:rPr>
-                <w:rFonts w:asciiTheme="majorHAnsi" w:hAnsiTheme="majorHAnsi" w:cstheme="majorHAnsi"/>
-              </w:rPr>
               <w:t>Date</w:t>
             </w:r>
+            <w:r>
+              <w:rPr>
+                <w:rFonts w:asciiTheme="majorHAnsi" w:hAnsiTheme="majorHAnsi" w:cstheme="majorHAnsi"/>
+              </w:rPr>
+              <w:t>Time</w:t>
+            </w:r>
+            <w:proofErr w:type="spellEnd"/>
           </w:p>
         </w:tc>
       </w:tr>
@@ -2952,8 +3191,10 @@
               <w:rPr>
                 <w:rFonts w:asciiTheme="majorHAnsi" w:hAnsiTheme="majorHAnsi" w:cstheme="majorHAnsi"/>
               </w:rPr>
-              <w:t xml:space="preserve"> cifre.</w:t>
-            </w:r>
+              <w:t xml:space="preserve"> cifre</w:t>
+            </w:r>
+            <w:bookmarkStart w:id="0" w:name="_GoBack"/>
+            <w:bookmarkEnd w:id="0"/>
           </w:p>
           <w:p>
             <w:pPr>
@@ -2974,7 +3215,7 @@
                 <w:rFonts w:asciiTheme="majorHAnsi" w:hAnsiTheme="majorHAnsi" w:cstheme="majorHAnsi"/>
                 <w:b/>
               </w:rPr>
-              <w:t>Interna</w:t>
+              <w:t>Primaria</w:t>
             </w:r>
           </w:p>
         </w:tc>
@@ -3032,7 +3273,33 @@
               <w:rPr>
                 <w:rFonts w:asciiTheme="majorHAnsi" w:hAnsiTheme="majorHAnsi" w:cstheme="majorHAnsi"/>
               </w:rPr>
-              <w:t>Lunghezza massima 256 cifre.</w:t>
+              <w:t>Lunghezza massima</w:t>
+            </w:r>
+            <w:r>
+              <w:rPr>
+                <w:rFonts w:asciiTheme="majorHAnsi" w:hAnsiTheme="majorHAnsi" w:cstheme="majorHAnsi"/>
+              </w:rPr>
+              <w:t xml:space="preserve"> </w:t>
+            </w:r>
+            <w:proofErr w:type="gramStart"/>
+            <w:r>
+              <w:rPr>
+                <w:rFonts w:asciiTheme="majorHAnsi" w:hAnsiTheme="majorHAnsi" w:cstheme="majorHAnsi"/>
+              </w:rPr>
+              <w:t>100</w:t>
+            </w:r>
+            <w:proofErr w:type="gramEnd"/>
+            <w:r>
+              <w:rPr>
+                <w:rFonts w:asciiTheme="majorHAnsi" w:hAnsiTheme="majorHAnsi" w:cstheme="majorHAnsi"/>
+              </w:rPr>
+              <w:t xml:space="preserve"> </w:t>
+            </w:r>
+            <w:r>
+              <w:rPr>
+                <w:rFonts w:asciiTheme="majorHAnsi" w:hAnsiTheme="majorHAnsi" w:cstheme="majorHAnsi"/>
+              </w:rPr>
+              <w:t>caratteri</w:t>
             </w:r>
           </w:p>
         </w:tc>
@@ -3084,9 +3351,28 @@
             <w:pPr>
               <w:rPr>
                 <w:rFonts w:asciiTheme="majorHAnsi" w:hAnsiTheme="majorHAnsi" w:cstheme="majorHAnsi"/>
-                <w:b/>
-              </w:rPr>
-            </w:pPr>
+              </w:rPr>
+            </w:pPr>
+            <w:r>
+              <w:rPr>
+                <w:rFonts w:asciiTheme="majorHAnsi" w:hAnsiTheme="majorHAnsi" w:cstheme="majorHAnsi"/>
+              </w:rPr>
+              <w:t xml:space="preserve">Non precedente alla creazione nel </w:t>
+            </w:r>
+            <w:proofErr w:type="spellStart"/>
+            <w:r>
+              <w:rPr>
+                <w:rFonts w:asciiTheme="majorHAnsi" w:hAnsiTheme="majorHAnsi" w:cstheme="majorHAnsi"/>
+              </w:rPr>
+              <w:t>db</w:t>
+            </w:r>
+            <w:proofErr w:type="spellEnd"/>
+            <w:r>
+              <w:rPr>
+                <w:rFonts w:asciiTheme="majorHAnsi" w:hAnsiTheme="majorHAnsi" w:cstheme="majorHAnsi"/>
+              </w:rPr>
+              <w:t xml:space="preserve"> dell’evento</w:t>
+            </w:r>
           </w:p>
         </w:tc>
         <w:tc>
@@ -3138,12 +3424,6 @@
                 <w:b/>
               </w:rPr>
             </w:pPr>
-            <w:r>
-              <w:rPr>
-                <w:rFonts w:asciiTheme="majorHAnsi" w:hAnsiTheme="majorHAnsi" w:cstheme="majorHAnsi"/>
-              </w:rPr>
-              <w:t>Lunghezza massima 11 cifre.</w:t>
-            </w:r>
           </w:p>
         </w:tc>
         <w:tc>
@@ -3156,6 +3436,79 @@
                 <w:rFonts w:asciiTheme="majorHAnsi" w:hAnsiTheme="majorHAnsi" w:cstheme="majorHAnsi"/>
               </w:rPr>
             </w:pPr>
+            <w:r>
+              <w:rPr>
+                <w:rFonts w:asciiTheme="majorHAnsi" w:hAnsiTheme="majorHAnsi" w:cstheme="majorHAnsi"/>
+              </w:rPr>
+              <w:t>Float</w:t>
+            </w:r>
+          </w:p>
+        </w:tc>
+      </w:tr>
+      <w:tr>
+        <w:tc>
+          <w:tcPr>
+            <w:tcW w:w="3209" w:type="dxa"/>
+          </w:tcPr>
+          <w:p>
+            <w:pPr>
+              <w:rPr>
+                <w:rFonts w:asciiTheme="majorHAnsi" w:hAnsiTheme="majorHAnsi" w:cstheme="majorHAnsi"/>
+              </w:rPr>
+            </w:pPr>
+            <w:proofErr w:type="spellStart"/>
+            <w:r>
+              <w:rPr>
+                <w:rFonts w:asciiTheme="majorHAnsi" w:hAnsiTheme="majorHAnsi" w:cstheme="majorHAnsi"/>
+              </w:rPr>
+              <w:t>npartecipanti</w:t>
+            </w:r>
+            <w:proofErr w:type="spellEnd"/>
+          </w:p>
+        </w:tc>
+        <w:tc>
+          <w:tcPr>
+            <w:tcW w:w="3209" w:type="dxa"/>
+          </w:tcPr>
+          <w:p>
+            <w:pPr>
+              <w:rPr>
+                <w:rFonts w:asciiTheme="majorHAnsi" w:hAnsiTheme="majorHAnsi" w:cstheme="majorHAnsi"/>
+                <w:b/>
+              </w:rPr>
+            </w:pPr>
+            <w:r>
+              <w:rPr>
+                <w:rFonts w:asciiTheme="majorHAnsi" w:hAnsiTheme="majorHAnsi" w:cstheme="majorHAnsi"/>
+              </w:rPr>
+              <w:t xml:space="preserve">Lunghezza massima </w:t>
+            </w:r>
+            <w:proofErr w:type="gramStart"/>
+            <w:r>
+              <w:rPr>
+                <w:rFonts w:asciiTheme="majorHAnsi" w:hAnsiTheme="majorHAnsi" w:cstheme="majorHAnsi"/>
+              </w:rPr>
+              <w:t>11</w:t>
+            </w:r>
+            <w:proofErr w:type="gramEnd"/>
+            <w:r>
+              <w:rPr>
+                <w:rFonts w:asciiTheme="majorHAnsi" w:hAnsiTheme="majorHAnsi" w:cstheme="majorHAnsi"/>
+              </w:rPr>
+              <w:t xml:space="preserve"> cifre</w:t>
+            </w:r>
+          </w:p>
+        </w:tc>
+        <w:tc>
+          <w:tcPr>
+            <w:tcW w:w="3210" w:type="dxa"/>
+          </w:tcPr>
+          <w:p>
+            <w:pPr>
+              <w:rPr>
+                <w:rFonts w:asciiTheme="majorHAnsi" w:hAnsiTheme="majorHAnsi" w:cstheme="majorHAnsi"/>
+              </w:rPr>
+            </w:pPr>
             <w:proofErr w:type="spellStart"/>
             <w:r>
               <w:rPr>
@@ -3183,27 +3536,41 @@
               <w:rPr>
                 <w:rFonts w:asciiTheme="majorHAnsi" w:hAnsiTheme="majorHAnsi" w:cstheme="majorHAnsi"/>
               </w:rPr>
-              <w:t>npartecipanti</w:t>
-            </w:r>
-            <w:proofErr w:type="spellEnd"/>
-          </w:p>
-        </w:tc>
-        <w:tc>
-          <w:tcPr>
-            <w:tcW w:w="3209" w:type="dxa"/>
-          </w:tcPr>
-          <w:p>
-            <w:pPr>
-              <w:rPr>
-                <w:rFonts w:asciiTheme="majorHAnsi" w:hAnsiTheme="majorHAnsi" w:cstheme="majorHAnsi"/>
-                <w:b/>
-              </w:rPr>
-            </w:pPr>
-            <w:r>
-              <w:rPr>
-                <w:rFonts w:asciiTheme="majorHAnsi" w:hAnsiTheme="majorHAnsi" w:cstheme="majorHAnsi"/>
-              </w:rPr>
-              <w:t>Lunghezza massima 11 cifre.</w:t>
+              <w:t>nverificati</w:t>
+            </w:r>
+            <w:proofErr w:type="spellEnd"/>
+          </w:p>
+        </w:tc>
+        <w:tc>
+          <w:tcPr>
+            <w:tcW w:w="3209" w:type="dxa"/>
+          </w:tcPr>
+          <w:p>
+            <w:pPr>
+              <w:rPr>
+                <w:rFonts w:asciiTheme="majorHAnsi" w:hAnsiTheme="majorHAnsi" w:cstheme="majorHAnsi"/>
+                <w:b/>
+              </w:rPr>
+            </w:pPr>
+            <w:r>
+              <w:rPr>
+                <w:rFonts w:asciiTheme="majorHAnsi" w:hAnsiTheme="majorHAnsi" w:cstheme="majorHAnsi"/>
+              </w:rPr>
+              <w:t xml:space="preserve">Lunghezza massima </w:t>
+            </w:r>
+            <w:proofErr w:type="gramStart"/>
+            <w:r>
+              <w:rPr>
+                <w:rFonts w:asciiTheme="majorHAnsi" w:hAnsiTheme="majorHAnsi" w:cstheme="majorHAnsi"/>
+              </w:rPr>
+              <w:t>11</w:t>
+            </w:r>
+            <w:proofErr w:type="gramEnd"/>
+            <w:r>
+              <w:rPr>
+                <w:rFonts w:asciiTheme="majorHAnsi" w:hAnsiTheme="majorHAnsi" w:cstheme="majorHAnsi"/>
+              </w:rPr>
+              <w:t xml:space="preserve"> cifre</w:t>
             </w:r>
           </w:p>
         </w:tc>
@@ -3244,27 +3611,40 @@
               <w:rPr>
                 <w:rFonts w:asciiTheme="majorHAnsi" w:hAnsiTheme="majorHAnsi" w:cstheme="majorHAnsi"/>
               </w:rPr>
-              <w:t>nverificati</w:t>
-            </w:r>
-            <w:proofErr w:type="spellEnd"/>
-          </w:p>
-        </w:tc>
-        <w:tc>
-          <w:tcPr>
-            <w:tcW w:w="3209" w:type="dxa"/>
-          </w:tcPr>
-          <w:p>
-            <w:pPr>
-              <w:rPr>
-                <w:rFonts w:asciiTheme="majorHAnsi" w:hAnsiTheme="majorHAnsi" w:cstheme="majorHAnsi"/>
-                <w:b/>
-              </w:rPr>
-            </w:pPr>
-            <w:r>
-              <w:rPr>
-                <w:rFonts w:asciiTheme="majorHAnsi" w:hAnsiTheme="majorHAnsi" w:cstheme="majorHAnsi"/>
-              </w:rPr>
-              <w:t>Lunghezza massima 11 cifre.</w:t>
+              <w:t>oraInizio</w:t>
+            </w:r>
+            <w:proofErr w:type="spellEnd"/>
+          </w:p>
+        </w:tc>
+        <w:tc>
+          <w:tcPr>
+            <w:tcW w:w="3209" w:type="dxa"/>
+          </w:tcPr>
+          <w:p>
+            <w:pPr>
+              <w:rPr>
+                <w:rFonts w:asciiTheme="majorHAnsi" w:hAnsiTheme="majorHAnsi" w:cstheme="majorHAnsi"/>
+              </w:rPr>
+            </w:pPr>
+            <w:r>
+              <w:rPr>
+                <w:rFonts w:asciiTheme="majorHAnsi" w:hAnsiTheme="majorHAnsi" w:cstheme="majorHAnsi"/>
+              </w:rPr>
+              <w:t xml:space="preserve">Non precedente alla creazione nel </w:t>
+            </w:r>
+            <w:proofErr w:type="spellStart"/>
+            <w:r>
+              <w:rPr>
+                <w:rFonts w:asciiTheme="majorHAnsi" w:hAnsiTheme="majorHAnsi" w:cstheme="majorHAnsi"/>
+              </w:rPr>
+              <w:t>db</w:t>
+            </w:r>
+            <w:proofErr w:type="spellEnd"/>
+            <w:r>
+              <w:rPr>
+                <w:rFonts w:asciiTheme="majorHAnsi" w:hAnsiTheme="majorHAnsi" w:cstheme="majorHAnsi"/>
+              </w:rPr>
+              <w:t xml:space="preserve"> dell’evento</w:t>
             </w:r>
           </w:p>
         </w:tc>
@@ -3283,6 +3663,190 @@
               <w:rPr>
                 <w:rFonts w:asciiTheme="majorHAnsi" w:hAnsiTheme="majorHAnsi" w:cstheme="majorHAnsi"/>
               </w:rPr>
+              <w:t>Datetime</w:t>
+            </w:r>
+            <w:proofErr w:type="spellEnd"/>
+          </w:p>
+        </w:tc>
+      </w:tr>
+      <w:tr>
+        <w:tc>
+          <w:tcPr>
+            <w:tcW w:w="3209" w:type="dxa"/>
+          </w:tcPr>
+          <w:p>
+            <w:pPr>
+              <w:rPr>
+                <w:rFonts w:asciiTheme="majorHAnsi" w:hAnsiTheme="majorHAnsi" w:cstheme="majorHAnsi"/>
+              </w:rPr>
+            </w:pPr>
+            <w:proofErr w:type="spellStart"/>
+            <w:r>
+              <w:rPr>
+                <w:rFonts w:asciiTheme="majorHAnsi" w:hAnsiTheme="majorHAnsi" w:cstheme="majorHAnsi"/>
+              </w:rPr>
+              <w:t>oraFine</w:t>
+            </w:r>
+            <w:proofErr w:type="spellEnd"/>
+          </w:p>
+        </w:tc>
+        <w:tc>
+          <w:tcPr>
+            <w:tcW w:w="3209" w:type="dxa"/>
+          </w:tcPr>
+          <w:p>
+            <w:pPr>
+              <w:rPr>
+                <w:rFonts w:asciiTheme="majorHAnsi" w:hAnsiTheme="majorHAnsi" w:cstheme="majorHAnsi"/>
+              </w:rPr>
+            </w:pPr>
+            <w:r>
+              <w:rPr>
+                <w:rFonts w:asciiTheme="majorHAnsi" w:hAnsiTheme="majorHAnsi" w:cstheme="majorHAnsi"/>
+              </w:rPr>
+              <w:t xml:space="preserve">Non precedente al campo </w:t>
+            </w:r>
+            <w:proofErr w:type="spellStart"/>
+            <w:r>
+              <w:rPr>
+                <w:rFonts w:asciiTheme="majorHAnsi" w:hAnsiTheme="majorHAnsi" w:cstheme="majorHAnsi"/>
+              </w:rPr>
+              <w:t>oraInizio</w:t>
+            </w:r>
+            <w:proofErr w:type="spellEnd"/>
+          </w:p>
+        </w:tc>
+        <w:tc>
+          <w:tcPr>
+            <w:tcW w:w="3210" w:type="dxa"/>
+          </w:tcPr>
+          <w:p>
+            <w:pPr>
+              <w:rPr>
+                <w:rFonts w:asciiTheme="majorHAnsi" w:hAnsiTheme="majorHAnsi" w:cstheme="majorHAnsi"/>
+              </w:rPr>
+            </w:pPr>
+            <w:proofErr w:type="spellStart"/>
+            <w:r>
+              <w:rPr>
+                <w:rFonts w:asciiTheme="majorHAnsi" w:hAnsiTheme="majorHAnsi" w:cstheme="majorHAnsi"/>
+              </w:rPr>
+              <w:t>DateTime</w:t>
+            </w:r>
+            <w:proofErr w:type="spellEnd"/>
+          </w:p>
+        </w:tc>
+      </w:tr>
+      <w:tr>
+        <w:tc>
+          <w:tcPr>
+            <w:tcW w:w="3209" w:type="dxa"/>
+          </w:tcPr>
+          <w:p>
+            <w:pPr>
+              <w:rPr>
+                <w:rFonts w:asciiTheme="majorHAnsi" w:hAnsiTheme="majorHAnsi" w:cstheme="majorHAnsi"/>
+              </w:rPr>
+            </w:pPr>
+            <w:proofErr w:type="spellStart"/>
+            <w:r>
+              <w:rPr>
+                <w:rFonts w:asciiTheme="majorHAnsi" w:hAnsiTheme="majorHAnsi" w:cstheme="majorHAnsi"/>
+              </w:rPr>
+              <w:t>idUtente</w:t>
+            </w:r>
+            <w:proofErr w:type="spellEnd"/>
+          </w:p>
+        </w:tc>
+        <w:tc>
+          <w:tcPr>
+            <w:tcW w:w="3209" w:type="dxa"/>
+          </w:tcPr>
+          <w:p>
+            <w:pPr>
+              <w:rPr>
+                <w:rFonts w:asciiTheme="majorHAnsi" w:hAnsiTheme="majorHAnsi" w:cstheme="majorHAnsi"/>
+              </w:rPr>
+            </w:pPr>
+            <w:r>
+              <w:rPr>
+                <w:rFonts w:asciiTheme="majorHAnsi" w:hAnsiTheme="majorHAnsi" w:cstheme="majorHAnsi"/>
+              </w:rPr>
+              <w:t xml:space="preserve">Lunghezza massima </w:t>
+            </w:r>
+            <w:proofErr w:type="gramStart"/>
+            <w:r>
+              <w:rPr>
+                <w:rFonts w:asciiTheme="majorHAnsi" w:hAnsiTheme="majorHAnsi" w:cstheme="majorHAnsi"/>
+              </w:rPr>
+              <w:t>11</w:t>
+            </w:r>
+            <w:proofErr w:type="gramEnd"/>
+            <w:r>
+              <w:rPr>
+                <w:rFonts w:asciiTheme="majorHAnsi" w:hAnsiTheme="majorHAnsi" w:cstheme="majorHAnsi"/>
+              </w:rPr>
+              <w:t xml:space="preserve"> </w:t>
+            </w:r>
+            <w:r>
+              <w:rPr>
+                <w:rFonts w:asciiTheme="majorHAnsi" w:hAnsiTheme="majorHAnsi" w:cstheme="majorHAnsi"/>
+              </w:rPr>
+              <w:t>cifre</w:t>
+            </w:r>
+          </w:p>
+          <w:p>
+            <w:pPr>
+              <w:rPr>
+                <w:rFonts w:asciiTheme="majorHAnsi" w:hAnsiTheme="majorHAnsi" w:cstheme="majorHAnsi"/>
+                <w:b/>
+              </w:rPr>
+            </w:pPr>
+            <w:r>
+              <w:rPr>
+                <w:rFonts w:asciiTheme="majorHAnsi" w:hAnsiTheme="majorHAnsi" w:cstheme="majorHAnsi"/>
+                <w:b/>
+              </w:rPr>
+              <w:t xml:space="preserve">Chiave </w:t>
+            </w:r>
+            <w:r>
+              <w:rPr>
+                <w:rFonts w:asciiTheme="majorHAnsi" w:hAnsiTheme="majorHAnsi" w:cstheme="majorHAnsi"/>
+                <w:b/>
+              </w:rPr>
+              <w:t>Estern</w:t>
+            </w:r>
+            <w:r>
+              <w:rPr>
+                <w:rFonts w:asciiTheme="majorHAnsi" w:hAnsiTheme="majorHAnsi" w:cstheme="majorHAnsi"/>
+                <w:b/>
+              </w:rPr>
+              <w:t xml:space="preserve">a </w:t>
+            </w:r>
+            <w:r>
+              <w:rPr>
+                <w:rFonts w:asciiTheme="majorHAnsi" w:hAnsiTheme="majorHAnsi" w:cstheme="majorHAnsi"/>
+                <w:b/>
+              </w:rPr>
+              <w:t>(Utente)</w:t>
+            </w:r>
+          </w:p>
+        </w:tc>
+        <w:tc>
+          <w:tcPr>
+            <w:tcW w:w="3210" w:type="dxa"/>
+          </w:tcPr>
+          <w:p>
+            <w:pPr>
+              <w:rPr>
+                <w:rFonts w:asciiTheme="majorHAnsi" w:hAnsiTheme="majorHAnsi" w:cstheme="majorHAnsi"/>
+              </w:rPr>
+            </w:pPr>
+            <w:proofErr w:type="spellStart"/>
+            <w:r>
+              <w:rPr>
+                <w:rFonts w:asciiTheme="majorHAnsi" w:hAnsiTheme="majorHAnsi" w:cstheme="majorHAnsi"/>
+              </w:rPr>
               <w:t>Integer</w:t>
             </w:r>
             <w:proofErr w:type="spellEnd"/>
@@ -3305,22 +3869,49 @@
               <w:rPr>
                 <w:rFonts w:asciiTheme="majorHAnsi" w:hAnsiTheme="majorHAnsi" w:cstheme="majorHAnsi"/>
               </w:rPr>
-              <w:t>oraInizio</w:t>
-            </w:r>
-            <w:proofErr w:type="spellEnd"/>
-          </w:p>
-        </w:tc>
-        <w:tc>
-          <w:tcPr>
-            <w:tcW w:w="3209" w:type="dxa"/>
-          </w:tcPr>
-          <w:p>
-            <w:pPr>
-              <w:rPr>
-                <w:rFonts w:asciiTheme="majorHAnsi" w:hAnsiTheme="majorHAnsi" w:cstheme="majorHAnsi"/>
-                <w:b/>
-              </w:rPr>
-            </w:pPr>
+              <w:t>idTipo</w:t>
+            </w:r>
+            <w:proofErr w:type="spellEnd"/>
+          </w:p>
+        </w:tc>
+        <w:tc>
+          <w:tcPr>
+            <w:tcW w:w="3209" w:type="dxa"/>
+          </w:tcPr>
+          <w:p>
+            <w:pPr>
+              <w:rPr>
+                <w:rFonts w:asciiTheme="majorHAnsi" w:hAnsiTheme="majorHAnsi" w:cstheme="majorHAnsi"/>
+              </w:rPr>
+            </w:pPr>
+            <w:r>
+              <w:rPr>
+                <w:rFonts w:asciiTheme="majorHAnsi" w:hAnsiTheme="majorHAnsi" w:cstheme="majorHAnsi"/>
+                <w:b/>
+              </w:rPr>
+              <w:t xml:space="preserve">Chiave </w:t>
+            </w:r>
+            <w:r>
+              <w:rPr>
+                <w:rFonts w:asciiTheme="majorHAnsi" w:hAnsiTheme="majorHAnsi" w:cstheme="majorHAnsi"/>
+                <w:b/>
+              </w:rPr>
+              <w:t>Estern</w:t>
+            </w:r>
+            <w:r>
+              <w:rPr>
+                <w:rFonts w:asciiTheme="majorHAnsi" w:hAnsiTheme="majorHAnsi" w:cstheme="majorHAnsi"/>
+                <w:b/>
+              </w:rPr>
+              <w:t xml:space="preserve">a </w:t>
+            </w:r>
+            <w:r>
+              <w:rPr>
+                <w:rFonts w:asciiTheme="majorHAnsi" w:hAnsiTheme="majorHAnsi" w:cstheme="majorHAnsi"/>
+                <w:b/>
+              </w:rPr>
+              <w:t>(Tipo)</w:t>
+            </w:r>
           </w:p>
         </w:tc>
         <w:tc>
@@ -3338,110 +3929,74 @@
               <w:rPr>
                 <w:rFonts w:asciiTheme="majorHAnsi" w:hAnsiTheme="majorHAnsi" w:cstheme="majorHAnsi"/>
               </w:rPr>
-              <w:t>Datetime</w:t>
-            </w:r>
-            <w:proofErr w:type="spellEnd"/>
-          </w:p>
-        </w:tc>
-      </w:tr>
-      <w:tr>
-        <w:tc>
-          <w:tcPr>
-            <w:tcW w:w="3209" w:type="dxa"/>
-          </w:tcPr>
-          <w:p>
-            <w:pPr>
-              <w:rPr>
-                <w:rFonts w:asciiTheme="majorHAnsi" w:hAnsiTheme="majorHAnsi" w:cstheme="majorHAnsi"/>
-              </w:rPr>
-            </w:pPr>
-            <w:proofErr w:type="spellStart"/>
-            <w:r>
-              <w:rPr>
-                <w:rFonts w:asciiTheme="majorHAnsi" w:hAnsiTheme="majorHAnsi" w:cstheme="majorHAnsi"/>
-              </w:rPr>
-              <w:t>oraFine</w:t>
-            </w:r>
-            <w:proofErr w:type="spellEnd"/>
-          </w:p>
-        </w:tc>
-        <w:tc>
-          <w:tcPr>
-            <w:tcW w:w="3209" w:type="dxa"/>
-          </w:tcPr>
-          <w:p>
-            <w:pPr>
-              <w:rPr>
-                <w:rFonts w:asciiTheme="majorHAnsi" w:hAnsiTheme="majorHAnsi" w:cstheme="majorHAnsi"/>
-                <w:b/>
-              </w:rPr>
-            </w:pPr>
-          </w:p>
-        </w:tc>
-        <w:tc>
-          <w:tcPr>
-            <w:tcW w:w="3210" w:type="dxa"/>
-          </w:tcPr>
-          <w:p>
-            <w:pPr>
-              <w:rPr>
-                <w:rFonts w:asciiTheme="majorHAnsi" w:hAnsiTheme="majorHAnsi" w:cstheme="majorHAnsi"/>
-              </w:rPr>
-            </w:pPr>
-            <w:proofErr w:type="spellStart"/>
-            <w:r>
-              <w:rPr>
-                <w:rFonts w:asciiTheme="majorHAnsi" w:hAnsiTheme="majorHAnsi" w:cstheme="majorHAnsi"/>
-              </w:rPr>
-              <w:t>DateTime</w:t>
-            </w:r>
-            <w:proofErr w:type="spellEnd"/>
-          </w:p>
-        </w:tc>
-      </w:tr>
-      <w:tr>
-        <w:tc>
-          <w:tcPr>
-            <w:tcW w:w="3209" w:type="dxa"/>
-          </w:tcPr>
-          <w:p>
-            <w:pPr>
-              <w:rPr>
-                <w:rFonts w:asciiTheme="majorHAnsi" w:hAnsiTheme="majorHAnsi" w:cstheme="majorHAnsi"/>
-              </w:rPr>
-            </w:pPr>
-            <w:proofErr w:type="spellStart"/>
-            <w:r>
-              <w:rPr>
-                <w:rFonts w:asciiTheme="majorHAnsi" w:hAnsiTheme="majorHAnsi" w:cstheme="majorHAnsi"/>
-              </w:rPr>
-              <w:t>idUtente</w:t>
-            </w:r>
-            <w:proofErr w:type="spellEnd"/>
-          </w:p>
-        </w:tc>
-        <w:tc>
-          <w:tcPr>
-            <w:tcW w:w="3209" w:type="dxa"/>
-          </w:tcPr>
-          <w:p>
-            <w:pPr>
-              <w:rPr>
-                <w:rFonts w:asciiTheme="majorHAnsi" w:hAnsiTheme="majorHAnsi" w:cstheme="majorHAnsi"/>
-              </w:rPr>
-            </w:pPr>
-            <w:r>
-              <w:rPr>
-                <w:rFonts w:asciiTheme="majorHAnsi" w:hAnsiTheme="majorHAnsi" w:cstheme="majorHAnsi"/>
-              </w:rPr>
-              <w:t>Lunghezza massima 256 cifre.</w:t>
-            </w:r>
-          </w:p>
-          <w:p>
-            <w:pPr>
-              <w:rPr>
-                <w:rFonts w:asciiTheme="majorHAnsi" w:hAnsiTheme="majorHAnsi" w:cstheme="majorHAnsi"/>
-                <w:b/>
+              <w:t>TinyInteger</w:t>
+            </w:r>
+            <w:proofErr w:type="spellEnd"/>
+          </w:p>
+        </w:tc>
+      </w:tr>
+      <w:tr>
+        <w:tc>
+          <w:tcPr>
+            <w:tcW w:w="3209" w:type="dxa"/>
+          </w:tcPr>
+          <w:p>
+            <w:pPr>
+              <w:rPr>
+                <w:rFonts w:asciiTheme="majorHAnsi" w:hAnsiTheme="majorHAnsi" w:cstheme="majorHAnsi"/>
+              </w:rPr>
+            </w:pPr>
+            <w:proofErr w:type="spellStart"/>
+            <w:r>
+              <w:rPr>
+                <w:rFonts w:asciiTheme="majorHAnsi" w:hAnsiTheme="majorHAnsi" w:cstheme="majorHAnsi"/>
+              </w:rPr>
+              <w:t>idPosizione</w:t>
+            </w:r>
+            <w:proofErr w:type="spellEnd"/>
+          </w:p>
+        </w:tc>
+        <w:tc>
+          <w:tcPr>
+            <w:tcW w:w="3209" w:type="dxa"/>
+          </w:tcPr>
+          <w:p>
+            <w:pPr>
+              <w:rPr>
+                <w:rFonts w:asciiTheme="majorHAnsi" w:hAnsiTheme="majorHAnsi" w:cstheme="majorHAnsi"/>
+              </w:rPr>
+            </w:pPr>
+            <w:r>
+              <w:rPr>
+                <w:rFonts w:asciiTheme="majorHAnsi" w:hAnsiTheme="majorHAnsi" w:cstheme="majorHAnsi"/>
+              </w:rPr>
+              <w:t xml:space="preserve">Lunghezza massima </w:t>
+            </w:r>
+            <w:proofErr w:type="gramStart"/>
+            <w:r>
+              <w:rPr>
+                <w:rFonts w:asciiTheme="majorHAnsi" w:hAnsiTheme="majorHAnsi" w:cstheme="majorHAnsi"/>
+              </w:rPr>
+              <w:t>11</w:t>
+            </w:r>
+            <w:proofErr w:type="gramEnd"/>
+            <w:r>
+              <w:rPr>
+                <w:rFonts w:asciiTheme="majorHAnsi" w:hAnsiTheme="majorHAnsi" w:cstheme="majorHAnsi"/>
+              </w:rPr>
+              <w:t xml:space="preserve"> </w:t>
+            </w:r>
+            <w:r>
+              <w:rPr>
+                <w:rFonts w:asciiTheme="majorHAnsi" w:hAnsiTheme="majorHAnsi" w:cstheme="majorHAnsi"/>
+              </w:rPr>
+              <w:t>cifre</w:t>
+            </w:r>
+          </w:p>
+          <w:p>
+            <w:pPr>
+              <w:rPr>
+                <w:rFonts w:asciiTheme="majorHAnsi" w:hAnsiTheme="majorHAnsi" w:cstheme="majorHAnsi"/>
               </w:rPr>
             </w:pPr>
             <w:r>
@@ -3456,107 +4011,28 @@
                 <w:rFonts w:asciiTheme="majorHAnsi" w:hAnsiTheme="majorHAnsi" w:cstheme="majorHAnsi"/>
                 <w:b/>
               </w:rPr>
-              <w:t>Esterno (Utente)</w:t>
-            </w:r>
-          </w:p>
-        </w:tc>
-        <w:tc>
-          <w:tcPr>
-            <w:tcW w:w="3210" w:type="dxa"/>
-          </w:tcPr>
-          <w:p>
-            <w:pPr>
-              <w:rPr>
-                <w:rFonts w:asciiTheme="majorHAnsi" w:hAnsiTheme="majorHAnsi" w:cstheme="majorHAnsi"/>
-              </w:rPr>
-            </w:pPr>
-            <w:proofErr w:type="spellStart"/>
-            <w:r>
-              <w:rPr>
-                <w:rFonts w:asciiTheme="majorHAnsi" w:hAnsiTheme="majorHAnsi" w:cstheme="majorHAnsi"/>
-              </w:rPr>
-              <w:t>Varchar</w:t>
-            </w:r>
-            <w:proofErr w:type="spellEnd"/>
-          </w:p>
-        </w:tc>
-      </w:tr>
-      <w:tr>
-        <w:tc>
-          <w:tcPr>
-            <w:tcW w:w="3209" w:type="dxa"/>
-          </w:tcPr>
-          <w:p>
-            <w:pPr>
-              <w:rPr>
-                <w:rFonts w:asciiTheme="majorHAnsi" w:hAnsiTheme="majorHAnsi" w:cstheme="majorHAnsi"/>
-              </w:rPr>
-            </w:pPr>
-            <w:proofErr w:type="spellStart"/>
-            <w:r>
-              <w:rPr>
-                <w:rFonts w:asciiTheme="majorHAnsi" w:hAnsiTheme="majorHAnsi" w:cstheme="majorHAnsi"/>
-              </w:rPr>
-              <w:t>idTipo</w:t>
-            </w:r>
-            <w:proofErr w:type="spellEnd"/>
-          </w:p>
-        </w:tc>
-        <w:tc>
-          <w:tcPr>
-            <w:tcW w:w="3209" w:type="dxa"/>
-          </w:tcPr>
-          <w:p>
-            <w:pPr>
-              <w:rPr>
-                <w:rFonts w:asciiTheme="majorHAnsi" w:hAnsiTheme="majorHAnsi" w:cstheme="majorHAnsi"/>
-              </w:rPr>
-            </w:pPr>
-            <w:r>
-              <w:rPr>
-                <w:rFonts w:asciiTheme="majorHAnsi" w:hAnsiTheme="majorHAnsi" w:cstheme="majorHAnsi"/>
-              </w:rPr>
-              <w:t xml:space="preserve">Lunghezza massima </w:t>
-            </w:r>
-            <w:r>
-              <w:rPr>
-                <w:rFonts w:asciiTheme="majorHAnsi" w:hAnsiTheme="majorHAnsi" w:cstheme="majorHAnsi"/>
-              </w:rPr>
-              <w:t>11</w:t>
-            </w:r>
-            <w:r>
-              <w:rPr>
-                <w:rFonts w:asciiTheme="majorHAnsi" w:hAnsiTheme="majorHAnsi" w:cstheme="majorHAnsi"/>
-              </w:rPr>
-              <w:t>cifre.</w:t>
-            </w:r>
-          </w:p>
-          <w:p>
-            <w:pPr>
-              <w:rPr>
-                <w:rFonts w:asciiTheme="majorHAnsi" w:hAnsiTheme="majorHAnsi" w:cstheme="majorHAnsi"/>
-              </w:rPr>
-            </w:pPr>
-            <w:r>
-              <w:rPr>
-                <w:rFonts w:asciiTheme="majorHAnsi" w:hAnsiTheme="majorHAnsi" w:cstheme="majorHAnsi"/>
-                <w:b/>
-              </w:rPr>
-              <w:t xml:space="preserve">Chiave </w:t>
-            </w:r>
-            <w:r>
-              <w:rPr>
-                <w:rFonts w:asciiTheme="majorHAnsi" w:hAnsiTheme="majorHAnsi" w:cstheme="majorHAnsi"/>
-                <w:b/>
-              </w:rPr>
-              <w:t>Esterno (</w:t>
-            </w:r>
-            <w:r>
-              <w:rPr>
-                <w:rFonts w:asciiTheme="majorHAnsi" w:hAnsiTheme="majorHAnsi" w:cstheme="majorHAnsi"/>
-                <w:b/>
-              </w:rPr>
-              <w:t>Tipo</w:t>
+              <w:t>Estern</w:t>
+            </w:r>
+            <w:r>
+              <w:rPr>
+                <w:rFonts w:asciiTheme="majorHAnsi" w:hAnsiTheme="majorHAnsi" w:cstheme="majorHAnsi"/>
+                <w:b/>
+              </w:rPr>
+              <w:t xml:space="preserve">a </w:t>
+            </w:r>
+            <w:r>
+              <w:rPr>
+                <w:rFonts w:asciiTheme="majorHAnsi" w:hAnsiTheme="majorHAnsi" w:cstheme="majorHAnsi"/>
+                <w:b/>
+              </w:rPr>
+              <w:t>(</w:t>
+            </w:r>
+            <w:r>
+              <w:rPr>
+                <w:rFonts w:asciiTheme="majorHAnsi" w:hAnsiTheme="majorHAnsi" w:cstheme="majorHAnsi"/>
+                <w:b/>
+              </w:rPr>
+              <w:t>Posizione</w:t>
             </w:r>
             <w:r>
               <w:rPr>
@@ -3564,87 +4040,6 @@
                 <w:b/>
               </w:rPr>
               <w:t>)</w:t>
-            </w:r>
-          </w:p>
-        </w:tc>
-        <w:tc>
-          <w:tcPr>
-            <w:tcW w:w="3210" w:type="dxa"/>
-          </w:tcPr>
-          <w:p>
-            <w:pPr>
-              <w:rPr>
-                <w:rFonts w:asciiTheme="majorHAnsi" w:hAnsiTheme="majorHAnsi" w:cstheme="majorHAnsi"/>
-              </w:rPr>
-            </w:pPr>
-            <w:proofErr w:type="spellStart"/>
-            <w:r>
-              <w:rPr>
-                <w:rFonts w:asciiTheme="majorHAnsi" w:hAnsiTheme="majorHAnsi" w:cstheme="majorHAnsi"/>
-              </w:rPr>
-              <w:t>Integer</w:t>
-            </w:r>
-            <w:proofErr w:type="spellEnd"/>
-          </w:p>
-        </w:tc>
-      </w:tr>
-      <w:tr>
-        <w:tc>
-          <w:tcPr>
-            <w:tcW w:w="3209" w:type="dxa"/>
-          </w:tcPr>
-          <w:p>
-            <w:pPr>
-              <w:rPr>
-                <w:rFonts w:asciiTheme="majorHAnsi" w:hAnsiTheme="majorHAnsi" w:cstheme="majorHAnsi"/>
-              </w:rPr>
-            </w:pPr>
-            <w:proofErr w:type="spellStart"/>
-            <w:r>
-              <w:rPr>
-                <w:rFonts w:asciiTheme="majorHAnsi" w:hAnsiTheme="majorHAnsi" w:cstheme="majorHAnsi"/>
-              </w:rPr>
-              <w:t>idPosizione</w:t>
-            </w:r>
-            <w:proofErr w:type="spellEnd"/>
-          </w:p>
-        </w:tc>
-        <w:tc>
-          <w:tcPr>
-            <w:tcW w:w="3209" w:type="dxa"/>
-          </w:tcPr>
-          <w:p>
-            <w:pPr>
-              <w:rPr>
-                <w:rFonts w:asciiTheme="majorHAnsi" w:hAnsiTheme="majorHAnsi" w:cstheme="majorHAnsi"/>
-              </w:rPr>
-            </w:pPr>
-            <w:r>
-              <w:rPr>
-                <w:rFonts w:asciiTheme="majorHAnsi" w:hAnsiTheme="majorHAnsi" w:cstheme="majorHAnsi"/>
-              </w:rPr>
-              <w:t>Lunghezza massima 11cifre.</w:t>
-            </w:r>
-          </w:p>
-          <w:p>
-            <w:pPr>
-              <w:rPr>
-                <w:rFonts w:asciiTheme="majorHAnsi" w:hAnsiTheme="majorHAnsi" w:cstheme="majorHAnsi"/>
-              </w:rPr>
-            </w:pPr>
-            <w:r>
-              <w:rPr>
-                <w:rFonts w:asciiTheme="majorHAnsi" w:hAnsiTheme="majorHAnsi" w:cstheme="majorHAnsi"/>
-                <w:b/>
-              </w:rPr>
-              <w:t xml:space="preserve">Chiave </w:t>
-            </w:r>
-            <w:r>
-              <w:rPr>
-                <w:rFonts w:asciiTheme="majorHAnsi" w:hAnsiTheme="majorHAnsi" w:cstheme="majorHAnsi"/>
-                <w:b/>
-              </w:rPr>
-              <w:t>Esterno (Tipo)</w:t>
             </w:r>
           </w:p>
         </w:tc>
@@ -3894,29 +4289,34 @@
               <w:rPr>
                 <w:rFonts w:asciiTheme="majorHAnsi" w:hAnsiTheme="majorHAnsi" w:cstheme="majorHAnsi"/>
               </w:rPr>
-              <w:t>Lunghezza massima 11 cifre.</w:t>
-            </w:r>
-          </w:p>
-          <w:p>
-            <w:pPr>
-              <w:rPr>
-                <w:rFonts w:asciiTheme="majorHAnsi" w:hAnsiTheme="majorHAnsi" w:cstheme="majorHAnsi"/>
-                <w:b/>
-              </w:rPr>
-            </w:pPr>
-            <w:r>
-              <w:rPr>
-                <w:rFonts w:asciiTheme="majorHAnsi" w:hAnsiTheme="majorHAnsi" w:cstheme="majorHAnsi"/>
-                <w:b/>
-              </w:rPr>
-              <w:t xml:space="preserve">Chiave </w:t>
-            </w:r>
-            <w:r>
-              <w:rPr>
-                <w:rFonts w:asciiTheme="majorHAnsi" w:hAnsiTheme="majorHAnsi" w:cstheme="majorHAnsi"/>
-                <w:b/>
-              </w:rPr>
-              <w:t>Interna</w:t>
+              <w:t xml:space="preserve">Coordinata valida </w:t>
+            </w:r>
+          </w:p>
+          <w:p>
+            <w:pPr>
+              <w:rPr>
+                <w:rFonts w:asciiTheme="majorHAnsi" w:hAnsiTheme="majorHAnsi" w:cstheme="majorHAnsi"/>
+              </w:rPr>
+            </w:pPr>
+            <w:r>
+              <w:rPr>
+                <w:rFonts w:asciiTheme="majorHAnsi" w:hAnsiTheme="majorHAnsi" w:cstheme="majorHAnsi"/>
+              </w:rPr>
+              <w:t>(range -</w:t>
+            </w:r>
+            <w:proofErr w:type="gramStart"/>
+            <w:r>
+              <w:rPr>
+                <w:rFonts w:asciiTheme="majorHAnsi" w:hAnsiTheme="majorHAnsi" w:cstheme="majorHAnsi"/>
+              </w:rPr>
+              <w:t>180,+</w:t>
+            </w:r>
+            <w:proofErr w:type="gramEnd"/>
+            <w:r>
+              <w:rPr>
+                <w:rFonts w:asciiTheme="majorHAnsi" w:hAnsiTheme="majorHAnsi" w:cstheme="majorHAnsi"/>
+              </w:rPr>
+              <w:t>180)</w:t>
             </w:r>
           </w:p>
         </w:tc>
@@ -3931,6 +4331,271 @@
               </w:rPr>
             </w:pPr>
             <w:proofErr w:type="spellStart"/>
+            <w:proofErr w:type="gramStart"/>
+            <w:r>
+              <w:rPr>
+                <w:rFonts w:asciiTheme="majorHAnsi" w:hAnsiTheme="majorHAnsi" w:cstheme="majorHAnsi"/>
+              </w:rPr>
+              <w:t>Decimal</w:t>
+            </w:r>
+            <w:proofErr w:type="spellEnd"/>
+            <w:r>
+              <w:rPr>
+                <w:rFonts w:asciiTheme="majorHAnsi" w:hAnsiTheme="majorHAnsi" w:cstheme="majorHAnsi"/>
+              </w:rPr>
+              <w:t>(</w:t>
+            </w:r>
+            <w:proofErr w:type="gramEnd"/>
+            <w:r>
+              <w:rPr>
+                <w:rFonts w:asciiTheme="majorHAnsi" w:hAnsiTheme="majorHAnsi" w:cstheme="majorHAnsi"/>
+              </w:rPr>
+              <w:t>8,5)</w:t>
+            </w:r>
+          </w:p>
+        </w:tc>
+      </w:tr>
+      <w:tr>
+        <w:tc>
+          <w:tcPr>
+            <w:tcW w:w="3209" w:type="dxa"/>
+          </w:tcPr>
+          <w:p>
+            <w:pPr>
+              <w:rPr>
+                <w:rFonts w:asciiTheme="majorHAnsi" w:hAnsiTheme="majorHAnsi" w:cstheme="majorHAnsi"/>
+              </w:rPr>
+            </w:pPr>
+            <w:r>
+              <w:rPr>
+                <w:rFonts w:asciiTheme="majorHAnsi" w:hAnsiTheme="majorHAnsi" w:cstheme="majorHAnsi"/>
+              </w:rPr>
+              <w:t>L</w:t>
+            </w:r>
+            <w:r>
+              <w:rPr>
+                <w:rFonts w:asciiTheme="majorHAnsi" w:hAnsiTheme="majorHAnsi" w:cstheme="majorHAnsi"/>
+              </w:rPr>
+              <w:t>atitudine</w:t>
+            </w:r>
+          </w:p>
+        </w:tc>
+        <w:tc>
+          <w:tcPr>
+            <w:tcW w:w="3209" w:type="dxa"/>
+          </w:tcPr>
+          <w:p>
+            <w:pPr>
+              <w:rPr>
+                <w:rFonts w:asciiTheme="majorHAnsi" w:hAnsiTheme="majorHAnsi" w:cstheme="majorHAnsi"/>
+              </w:rPr>
+            </w:pPr>
+            <w:r>
+              <w:rPr>
+                <w:rFonts w:asciiTheme="majorHAnsi" w:hAnsiTheme="majorHAnsi" w:cstheme="majorHAnsi"/>
+              </w:rPr>
+              <w:t xml:space="preserve">Coordinata valida </w:t>
+            </w:r>
+          </w:p>
+          <w:p>
+            <w:pPr>
+              <w:rPr>
+                <w:rFonts w:asciiTheme="majorHAnsi" w:hAnsiTheme="majorHAnsi" w:cstheme="majorHAnsi"/>
+              </w:rPr>
+            </w:pPr>
+            <w:r>
+              <w:rPr>
+                <w:rFonts w:asciiTheme="majorHAnsi" w:hAnsiTheme="majorHAnsi" w:cstheme="majorHAnsi"/>
+              </w:rPr>
+              <w:t>(range -</w:t>
+            </w:r>
+            <w:proofErr w:type="gramStart"/>
+            <w:r>
+              <w:rPr>
+                <w:rFonts w:asciiTheme="majorHAnsi" w:hAnsiTheme="majorHAnsi" w:cstheme="majorHAnsi"/>
+              </w:rPr>
+              <w:t>90,+</w:t>
+            </w:r>
+            <w:proofErr w:type="gramEnd"/>
+            <w:r>
+              <w:rPr>
+                <w:rFonts w:asciiTheme="majorHAnsi" w:hAnsiTheme="majorHAnsi" w:cstheme="majorHAnsi"/>
+              </w:rPr>
+              <w:t>90)</w:t>
+            </w:r>
+          </w:p>
+        </w:tc>
+        <w:tc>
+          <w:tcPr>
+            <w:tcW w:w="3210" w:type="dxa"/>
+          </w:tcPr>
+          <w:p>
+            <w:pPr>
+              <w:rPr>
+                <w:rFonts w:asciiTheme="majorHAnsi" w:hAnsiTheme="majorHAnsi" w:cstheme="majorHAnsi"/>
+              </w:rPr>
+            </w:pPr>
+            <w:proofErr w:type="spellStart"/>
+            <w:proofErr w:type="gramStart"/>
+            <w:r>
+              <w:rPr>
+                <w:rFonts w:asciiTheme="majorHAnsi" w:hAnsiTheme="majorHAnsi" w:cstheme="majorHAnsi"/>
+              </w:rPr>
+              <w:t>Decimal</w:t>
+            </w:r>
+            <w:proofErr w:type="spellEnd"/>
+            <w:r>
+              <w:rPr>
+                <w:rFonts w:asciiTheme="majorHAnsi" w:hAnsiTheme="majorHAnsi" w:cstheme="majorHAnsi"/>
+              </w:rPr>
+              <w:t>(</w:t>
+            </w:r>
+            <w:proofErr w:type="gramEnd"/>
+            <w:r>
+              <w:rPr>
+                <w:rFonts w:asciiTheme="majorHAnsi" w:hAnsiTheme="majorHAnsi" w:cstheme="majorHAnsi"/>
+              </w:rPr>
+              <w:t>7,5)</w:t>
+            </w:r>
+          </w:p>
+        </w:tc>
+      </w:tr>
+      <w:tr>
+        <w:tc>
+          <w:tcPr>
+            <w:tcW w:w="3209" w:type="dxa"/>
+          </w:tcPr>
+          <w:p>
+            <w:pPr>
+              <w:rPr>
+                <w:rFonts w:asciiTheme="majorHAnsi" w:hAnsiTheme="majorHAnsi" w:cstheme="majorHAnsi"/>
+              </w:rPr>
+            </w:pPr>
+            <w:proofErr w:type="spellStart"/>
+            <w:r>
+              <w:rPr>
+                <w:rFonts w:asciiTheme="majorHAnsi" w:hAnsiTheme="majorHAnsi" w:cstheme="majorHAnsi"/>
+              </w:rPr>
+              <w:t>F</w:t>
+            </w:r>
+            <w:r>
+              <w:rPr>
+                <w:rFonts w:asciiTheme="majorHAnsi" w:hAnsiTheme="majorHAnsi" w:cstheme="majorHAnsi"/>
+              </w:rPr>
+              <w:t>orma</w:t>
+            </w:r>
+            <w:r>
+              <w:rPr>
+                <w:rFonts w:asciiTheme="majorHAnsi" w:hAnsiTheme="majorHAnsi" w:cstheme="majorHAnsi"/>
+              </w:rPr>
+              <w:t>tted_address</w:t>
+            </w:r>
+            <w:proofErr w:type="spellEnd"/>
+          </w:p>
+        </w:tc>
+        <w:tc>
+          <w:tcPr>
+            <w:tcW w:w="3209" w:type="dxa"/>
+          </w:tcPr>
+          <w:p>
+            <w:pPr>
+              <w:rPr>
+                <w:rFonts w:asciiTheme="majorHAnsi" w:hAnsiTheme="majorHAnsi" w:cstheme="majorHAnsi"/>
+              </w:rPr>
+            </w:pPr>
+            <w:r>
+              <w:rPr>
+                <w:rFonts w:asciiTheme="majorHAnsi" w:hAnsiTheme="majorHAnsi" w:cstheme="majorHAnsi"/>
+              </w:rPr>
+              <w:t>Lunghezza massima 256 cifre</w:t>
+            </w:r>
+          </w:p>
+        </w:tc>
+        <w:tc>
+          <w:tcPr>
+            <w:tcW w:w="3210" w:type="dxa"/>
+          </w:tcPr>
+          <w:p>
+            <w:pPr>
+              <w:rPr>
+                <w:rFonts w:asciiTheme="majorHAnsi" w:hAnsiTheme="majorHAnsi" w:cstheme="majorHAnsi"/>
+              </w:rPr>
+            </w:pPr>
+            <w:proofErr w:type="spellStart"/>
+            <w:r>
+              <w:rPr>
+                <w:rFonts w:asciiTheme="majorHAnsi" w:hAnsiTheme="majorHAnsi" w:cstheme="majorHAnsi"/>
+              </w:rPr>
+              <w:t>Varchar</w:t>
+            </w:r>
+            <w:proofErr w:type="spellEnd"/>
+          </w:p>
+        </w:tc>
+      </w:tr>
+      <w:tr>
+        <w:tc>
+          <w:tcPr>
+            <w:tcW w:w="3209" w:type="dxa"/>
+          </w:tcPr>
+          <w:p>
+            <w:pPr>
+              <w:rPr>
+                <w:rFonts w:asciiTheme="majorHAnsi" w:hAnsiTheme="majorHAnsi" w:cstheme="majorHAnsi"/>
+              </w:rPr>
+            </w:pPr>
+            <w:proofErr w:type="spellStart"/>
+            <w:r>
+              <w:rPr>
+                <w:rFonts w:asciiTheme="majorHAnsi" w:hAnsiTheme="majorHAnsi" w:cstheme="majorHAnsi"/>
+              </w:rPr>
+              <w:t>idComune</w:t>
+            </w:r>
+            <w:proofErr w:type="spellEnd"/>
+          </w:p>
+        </w:tc>
+        <w:tc>
+          <w:tcPr>
+            <w:tcW w:w="3209" w:type="dxa"/>
+          </w:tcPr>
+          <w:p>
+            <w:pPr>
+              <w:rPr>
+                <w:rFonts w:asciiTheme="majorHAnsi" w:hAnsiTheme="majorHAnsi" w:cstheme="majorHAnsi"/>
+              </w:rPr>
+            </w:pPr>
+            <w:r>
+              <w:rPr>
+                <w:rFonts w:asciiTheme="majorHAnsi" w:hAnsiTheme="majorHAnsi" w:cstheme="majorHAnsi"/>
+              </w:rPr>
+              <w:t xml:space="preserve">Lunghezza massima </w:t>
+            </w:r>
+            <w:proofErr w:type="gramStart"/>
+            <w:r>
+              <w:rPr>
+                <w:rFonts w:asciiTheme="majorHAnsi" w:hAnsiTheme="majorHAnsi" w:cstheme="majorHAnsi"/>
+              </w:rPr>
+              <w:t>11</w:t>
+            </w:r>
+            <w:proofErr w:type="gramEnd"/>
+            <w:r>
+              <w:rPr>
+                <w:rFonts w:asciiTheme="majorHAnsi" w:hAnsiTheme="majorHAnsi" w:cstheme="majorHAnsi"/>
+              </w:rPr>
+              <w:t xml:space="preserve"> cifre</w:t>
+            </w:r>
+          </w:p>
+        </w:tc>
+        <w:tc>
+          <w:tcPr>
+            <w:tcW w:w="3210" w:type="dxa"/>
+          </w:tcPr>
+          <w:p>
+            <w:pPr>
+              <w:rPr>
+                <w:rFonts w:asciiTheme="majorHAnsi" w:hAnsiTheme="majorHAnsi" w:cstheme="majorHAnsi"/>
+              </w:rPr>
+            </w:pPr>
+            <w:proofErr w:type="spellStart"/>
             <w:r>
               <w:rPr>
                 <w:rFonts w:asciiTheme="majorHAnsi" w:hAnsiTheme="majorHAnsi" w:cstheme="majorHAnsi"/>
@@ -3941,212 +4606,21 @@
           </w:p>
         </w:tc>
       </w:tr>
-      <w:tr>
-        <w:tc>
-          <w:tcPr>
-            <w:tcW w:w="3209" w:type="dxa"/>
-          </w:tcPr>
-          <w:p>
-            <w:pPr>
-              <w:rPr>
-                <w:rFonts w:asciiTheme="majorHAnsi" w:hAnsiTheme="majorHAnsi" w:cstheme="majorHAnsi"/>
-              </w:rPr>
-            </w:pPr>
-            <w:r>
-              <w:rPr>
-                <w:rFonts w:asciiTheme="majorHAnsi" w:hAnsiTheme="majorHAnsi" w:cstheme="majorHAnsi"/>
-              </w:rPr>
-              <w:t>latitudine</w:t>
-            </w:r>
-          </w:p>
-        </w:tc>
-        <w:tc>
-          <w:tcPr>
-            <w:tcW w:w="3209" w:type="dxa"/>
-          </w:tcPr>
-          <w:p>
-            <w:pPr>
-              <w:rPr>
-                <w:rFonts w:asciiTheme="majorHAnsi" w:hAnsiTheme="majorHAnsi" w:cstheme="majorHAnsi"/>
-              </w:rPr>
-            </w:pPr>
-            <w:r>
-              <w:rPr>
-                <w:rFonts w:asciiTheme="majorHAnsi" w:hAnsiTheme="majorHAnsi" w:cstheme="majorHAnsi"/>
-              </w:rPr>
-              <w:t>Lunghezza massima 11 cifre.</w:t>
-            </w:r>
-          </w:p>
-          <w:p>
-            <w:pPr>
-              <w:rPr>
-                <w:rFonts w:asciiTheme="majorHAnsi" w:hAnsiTheme="majorHAnsi" w:cstheme="majorHAnsi"/>
-                <w:b/>
-              </w:rPr>
-            </w:pPr>
-            <w:r>
-              <w:rPr>
-                <w:rFonts w:asciiTheme="majorHAnsi" w:hAnsiTheme="majorHAnsi" w:cstheme="majorHAnsi"/>
-                <w:b/>
-              </w:rPr>
-              <w:t>Chiave Interna</w:t>
-            </w:r>
-          </w:p>
-        </w:tc>
-        <w:tc>
-          <w:tcPr>
-            <w:tcW w:w="3210" w:type="dxa"/>
-          </w:tcPr>
-          <w:p>
-            <w:pPr>
-              <w:rPr>
-                <w:rFonts w:asciiTheme="majorHAnsi" w:hAnsiTheme="majorHAnsi" w:cstheme="majorHAnsi"/>
-              </w:rPr>
-            </w:pPr>
-            <w:proofErr w:type="spellStart"/>
-            <w:r>
-              <w:rPr>
-                <w:rFonts w:asciiTheme="majorHAnsi" w:hAnsiTheme="majorHAnsi" w:cstheme="majorHAnsi"/>
-              </w:rPr>
-              <w:t>Integer</w:t>
-            </w:r>
-            <w:proofErr w:type="spellEnd"/>
-          </w:p>
-        </w:tc>
-      </w:tr>
-      <w:tr>
-        <w:tc>
-          <w:tcPr>
-            <w:tcW w:w="3209" w:type="dxa"/>
-          </w:tcPr>
-          <w:p>
-            <w:pPr>
-              <w:rPr>
-                <w:rFonts w:asciiTheme="majorHAnsi" w:hAnsiTheme="majorHAnsi" w:cstheme="majorHAnsi"/>
-              </w:rPr>
-            </w:pPr>
-            <w:proofErr w:type="spellStart"/>
-            <w:r>
-              <w:rPr>
-                <w:rFonts w:asciiTheme="majorHAnsi" w:hAnsiTheme="majorHAnsi" w:cstheme="majorHAnsi"/>
-              </w:rPr>
-              <w:t>F</w:t>
-            </w:r>
-            <w:r>
-              <w:rPr>
-                <w:rFonts w:asciiTheme="majorHAnsi" w:hAnsiTheme="majorHAnsi" w:cstheme="majorHAnsi"/>
-              </w:rPr>
-              <w:t>orma</w:t>
-            </w:r>
-            <w:r>
-              <w:rPr>
-                <w:rFonts w:asciiTheme="majorHAnsi" w:hAnsiTheme="majorHAnsi" w:cstheme="majorHAnsi"/>
-              </w:rPr>
-              <w:t>tted_address</w:t>
-            </w:r>
-            <w:proofErr w:type="spellEnd"/>
-          </w:p>
-        </w:tc>
-        <w:tc>
-          <w:tcPr>
-            <w:tcW w:w="3209" w:type="dxa"/>
-          </w:tcPr>
-          <w:p>
-            <w:pPr>
-              <w:rPr>
-                <w:rFonts w:asciiTheme="majorHAnsi" w:hAnsiTheme="majorHAnsi" w:cstheme="majorHAnsi"/>
-              </w:rPr>
-            </w:pPr>
-            <w:r>
-              <w:rPr>
-                <w:rFonts w:asciiTheme="majorHAnsi" w:hAnsiTheme="majorHAnsi" w:cstheme="majorHAnsi"/>
-              </w:rPr>
-              <w:t>Lunghezza massima 256 cifre.</w:t>
-            </w:r>
-          </w:p>
-        </w:tc>
-        <w:tc>
-          <w:tcPr>
-            <w:tcW w:w="3210" w:type="dxa"/>
-          </w:tcPr>
-          <w:p>
-            <w:pPr>
-              <w:rPr>
-                <w:rFonts w:asciiTheme="majorHAnsi" w:hAnsiTheme="majorHAnsi" w:cstheme="majorHAnsi"/>
-              </w:rPr>
-            </w:pPr>
-            <w:proofErr w:type="spellStart"/>
-            <w:r>
-              <w:rPr>
-                <w:rFonts w:asciiTheme="majorHAnsi" w:hAnsiTheme="majorHAnsi" w:cstheme="majorHAnsi"/>
-              </w:rPr>
-              <w:t>Varchar</w:t>
-            </w:r>
-            <w:proofErr w:type="spellEnd"/>
-          </w:p>
-        </w:tc>
-      </w:tr>
-      <w:tr>
-        <w:tc>
-          <w:tcPr>
-            <w:tcW w:w="3209" w:type="dxa"/>
-          </w:tcPr>
-          <w:p>
-            <w:pPr>
-              <w:rPr>
-                <w:rFonts w:asciiTheme="majorHAnsi" w:hAnsiTheme="majorHAnsi" w:cstheme="majorHAnsi"/>
-              </w:rPr>
-            </w:pPr>
-            <w:proofErr w:type="spellStart"/>
-            <w:r>
-              <w:rPr>
-                <w:rFonts w:asciiTheme="majorHAnsi" w:hAnsiTheme="majorHAnsi" w:cstheme="majorHAnsi"/>
-              </w:rPr>
-              <w:t>idComune</w:t>
-            </w:r>
-            <w:proofErr w:type="spellEnd"/>
-          </w:p>
-        </w:tc>
-        <w:tc>
-          <w:tcPr>
-            <w:tcW w:w="3209" w:type="dxa"/>
-          </w:tcPr>
-          <w:p>
-            <w:pPr>
-              <w:rPr>
-                <w:rFonts w:asciiTheme="majorHAnsi" w:hAnsiTheme="majorHAnsi" w:cstheme="majorHAnsi"/>
-              </w:rPr>
-            </w:pPr>
-            <w:r>
-              <w:rPr>
-                <w:rFonts w:asciiTheme="majorHAnsi" w:hAnsiTheme="majorHAnsi" w:cstheme="majorHAnsi"/>
-              </w:rPr>
-              <w:t>Lunghezza massima 11 cifre.</w:t>
-            </w:r>
-          </w:p>
-        </w:tc>
-        <w:tc>
-          <w:tcPr>
-            <w:tcW w:w="3210" w:type="dxa"/>
-          </w:tcPr>
-          <w:p>
-            <w:pPr>
-              <w:rPr>
-                <w:rFonts w:asciiTheme="majorHAnsi" w:hAnsiTheme="majorHAnsi" w:cstheme="majorHAnsi"/>
-              </w:rPr>
-            </w:pPr>
-            <w:proofErr w:type="spellStart"/>
-            <w:r>
-              <w:rPr>
-                <w:rFonts w:asciiTheme="majorHAnsi" w:hAnsiTheme="majorHAnsi" w:cstheme="majorHAnsi"/>
-              </w:rPr>
-              <w:t>Integer</w:t>
-            </w:r>
-            <w:proofErr w:type="spellEnd"/>
-          </w:p>
-        </w:tc>
-      </w:tr>
     </w:tbl>
+    <w:p>
+      <w:pPr>
+        <w:rPr>
+          <w:rFonts w:asciiTheme="majorHAnsi" w:hAnsiTheme="majorHAnsi" w:cstheme="majorHAnsi"/>
+        </w:rPr>
+      </w:pPr>
+    </w:p>
+    <w:p>
+      <w:pPr>
+        <w:rPr>
+          <w:rFonts w:asciiTheme="majorHAnsi" w:hAnsiTheme="majorHAnsi" w:cstheme="majorHAnsi"/>
+        </w:rPr>
+      </w:pPr>
+    </w:p>
     <w:p>
       <w:pPr>
         <w:rPr>
@@ -4183,6 +4657,7 @@
                 <w:rFonts w:asciiTheme="majorHAnsi" w:hAnsiTheme="majorHAnsi" w:cstheme="majorHAnsi"/>
                 <w:b/>
               </w:rPr>
+              <w:lastRenderedPageBreak/>
               <w:t>Segnalazione</w:t>
             </w:r>
           </w:p>
@@ -4336,6 +4811,7 @@
                 <w:rFonts w:asciiTheme="majorHAnsi" w:hAnsiTheme="majorHAnsi" w:cstheme="majorHAnsi"/>
               </w:rPr>
             </w:pPr>
+            <w:bookmarkStart w:id="1" w:name="_Hlk535859532"/>
             <w:proofErr w:type="spellStart"/>
             <w:r>
               <w:rPr>
@@ -4407,6 +4883,7 @@
           </w:p>
         </w:tc>
       </w:tr>
+      <w:bookmarkEnd w:id="1"/>
     </w:tbl>
     <w:p>
       <w:pPr>
@@ -4568,7 +5045,14 @@
                 <w:rFonts w:asciiTheme="majorHAnsi" w:hAnsiTheme="majorHAnsi" w:cstheme="majorHAnsi"/>
                 <w:b/>
               </w:rPr>
-              <w:t>Chiave Esterna (Segnalazione)</w:t>
+              <w:t xml:space="preserve">Chiave </w:t>
+            </w:r>
+            <w:r>
+              <w:rPr>
+                <w:rFonts w:asciiTheme="majorHAnsi" w:hAnsiTheme="majorHAnsi" w:cstheme="majorHAnsi"/>
+                <w:b/>
+              </w:rPr>
+              <w:t>Primaria</w:t>
             </w:r>
           </w:p>
         </w:tc>
@@ -4609,6 +5093,114 @@
               <w:rPr>
                 <w:rFonts w:asciiTheme="majorHAnsi" w:hAnsiTheme="majorHAnsi" w:cstheme="majorHAnsi"/>
               </w:rPr>
+              <w:t>idUtente</w:t>
+            </w:r>
+            <w:proofErr w:type="spellEnd"/>
+          </w:p>
+        </w:tc>
+        <w:tc>
+          <w:tcPr>
+            <w:tcW w:w="3209" w:type="dxa"/>
+          </w:tcPr>
+          <w:p>
+            <w:pPr>
+              <w:rPr>
+                <w:rFonts w:asciiTheme="majorHAnsi" w:hAnsiTheme="majorHAnsi" w:cstheme="majorHAnsi"/>
+              </w:rPr>
+            </w:pPr>
+            <w:r>
+              <w:rPr>
+                <w:rFonts w:asciiTheme="majorHAnsi" w:hAnsiTheme="majorHAnsi" w:cstheme="majorHAnsi"/>
+              </w:rPr>
+              <w:t>Lunghezza massima</w:t>
+            </w:r>
+            <w:r>
+              <w:rPr>
+                <w:rFonts w:asciiTheme="majorHAnsi" w:hAnsiTheme="majorHAnsi" w:cstheme="majorHAnsi"/>
+              </w:rPr>
+              <w:t xml:space="preserve"> </w:t>
+            </w:r>
+            <w:proofErr w:type="gramStart"/>
+            <w:r>
+              <w:rPr>
+                <w:rFonts w:asciiTheme="majorHAnsi" w:hAnsiTheme="majorHAnsi" w:cstheme="majorHAnsi"/>
+              </w:rPr>
+              <w:t>11</w:t>
+            </w:r>
+            <w:proofErr w:type="gramEnd"/>
+            <w:r>
+              <w:rPr>
+                <w:rFonts w:asciiTheme="majorHAnsi" w:hAnsiTheme="majorHAnsi" w:cstheme="majorHAnsi"/>
+              </w:rPr>
+              <w:t xml:space="preserve"> </w:t>
+            </w:r>
+            <w:r>
+              <w:rPr>
+                <w:rFonts w:asciiTheme="majorHAnsi" w:hAnsiTheme="majorHAnsi" w:cstheme="majorHAnsi"/>
+              </w:rPr>
+              <w:t>cifre</w:t>
+            </w:r>
+          </w:p>
+          <w:p>
+            <w:pPr>
+              <w:rPr>
+                <w:rFonts w:asciiTheme="majorHAnsi" w:hAnsiTheme="majorHAnsi" w:cstheme="majorHAnsi"/>
+                <w:b/>
+              </w:rPr>
+            </w:pPr>
+            <w:r>
+              <w:rPr>
+                <w:rFonts w:asciiTheme="majorHAnsi" w:hAnsiTheme="majorHAnsi" w:cstheme="majorHAnsi"/>
+                <w:b/>
+              </w:rPr>
+              <w:t xml:space="preserve">Chiave </w:t>
+            </w:r>
+            <w:r>
+              <w:rPr>
+                <w:rFonts w:asciiTheme="majorHAnsi" w:hAnsiTheme="majorHAnsi" w:cstheme="majorHAnsi"/>
+                <w:b/>
+              </w:rPr>
+              <w:t>Esterna (Utente)</w:t>
+            </w:r>
+          </w:p>
+        </w:tc>
+        <w:tc>
+          <w:tcPr>
+            <w:tcW w:w="3210" w:type="dxa"/>
+          </w:tcPr>
+          <w:p>
+            <w:pPr>
+              <w:rPr>
+                <w:rFonts w:asciiTheme="majorHAnsi" w:hAnsiTheme="majorHAnsi" w:cstheme="majorHAnsi"/>
+              </w:rPr>
+            </w:pPr>
+            <w:proofErr w:type="spellStart"/>
+            <w:r>
+              <w:rPr>
+                <w:rFonts w:asciiTheme="majorHAnsi" w:hAnsiTheme="majorHAnsi" w:cstheme="majorHAnsi"/>
+              </w:rPr>
+              <w:t>Integer</w:t>
+            </w:r>
+            <w:proofErr w:type="spellEnd"/>
+          </w:p>
+        </w:tc>
+      </w:tr>
+      <w:tr>
+        <w:tc>
+          <w:tcPr>
+            <w:tcW w:w="3209" w:type="dxa"/>
+          </w:tcPr>
+          <w:p>
+            <w:pPr>
+              <w:rPr>
+                <w:rFonts w:asciiTheme="majorHAnsi" w:hAnsiTheme="majorHAnsi" w:cstheme="majorHAnsi"/>
+              </w:rPr>
+            </w:pPr>
+            <w:proofErr w:type="spellStart"/>
+            <w:r>
+              <w:rPr>
+                <w:rFonts w:asciiTheme="majorHAnsi" w:hAnsiTheme="majorHAnsi" w:cstheme="majorHAnsi"/>
+              </w:rPr>
               <w:t>idCommento</w:t>
             </w:r>
             <w:proofErr w:type="spellEnd"/>
@@ -4628,7 +5220,21 @@
               <w:rPr>
                 <w:rFonts w:asciiTheme="majorHAnsi" w:hAnsiTheme="majorHAnsi" w:cstheme="majorHAnsi"/>
               </w:rPr>
-              <w:t>Lunghezza massima 256 cifre.</w:t>
+              <w:t xml:space="preserve">Lunghezza massima </w:t>
+            </w:r>
+            <w:proofErr w:type="gramStart"/>
+            <w:r>
+              <w:rPr>
+                <w:rFonts w:asciiTheme="majorHAnsi" w:hAnsiTheme="majorHAnsi" w:cstheme="majorHAnsi"/>
+              </w:rPr>
+              <w:t>11</w:t>
+            </w:r>
+            <w:proofErr w:type="gramEnd"/>
+            <w:r>
+              <w:rPr>
+                <w:rFonts w:asciiTheme="majorHAnsi" w:hAnsiTheme="majorHAnsi" w:cstheme="majorHAnsi"/>
+              </w:rPr>
+              <w:t xml:space="preserve"> cifre</w:t>
             </w:r>
           </w:p>
           <w:p>
@@ -4836,7 +5442,14 @@
                 <w:rFonts w:asciiTheme="majorHAnsi" w:hAnsiTheme="majorHAnsi" w:cstheme="majorHAnsi"/>
                 <w:b/>
               </w:rPr>
-              <w:t>Chiave Esterna (Segnalazione)</w:t>
+              <w:t xml:space="preserve">Chiave </w:t>
+            </w:r>
+            <w:r>
+              <w:rPr>
+                <w:rFonts w:asciiTheme="majorHAnsi" w:hAnsiTheme="majorHAnsi" w:cstheme="majorHAnsi"/>
+                <w:b/>
+              </w:rPr>
+              <w:t>Primaria</w:t>
             </w:r>
           </w:p>
         </w:tc>
@@ -4877,6 +5490,108 @@
               <w:rPr>
                 <w:rFonts w:asciiTheme="majorHAnsi" w:hAnsiTheme="majorHAnsi" w:cstheme="majorHAnsi"/>
               </w:rPr>
+              <w:t>idUtente</w:t>
+            </w:r>
+            <w:proofErr w:type="spellEnd"/>
+          </w:p>
+        </w:tc>
+        <w:tc>
+          <w:tcPr>
+            <w:tcW w:w="3209" w:type="dxa"/>
+          </w:tcPr>
+          <w:p>
+            <w:pPr>
+              <w:rPr>
+                <w:rFonts w:asciiTheme="majorHAnsi" w:hAnsiTheme="majorHAnsi" w:cstheme="majorHAnsi"/>
+              </w:rPr>
+            </w:pPr>
+            <w:r>
+              <w:rPr>
+                <w:rFonts w:asciiTheme="majorHAnsi" w:hAnsiTheme="majorHAnsi" w:cstheme="majorHAnsi"/>
+              </w:rPr>
+              <w:t>Lunghezza massima</w:t>
+            </w:r>
+            <w:r>
+              <w:rPr>
+                <w:rFonts w:asciiTheme="majorHAnsi" w:hAnsiTheme="majorHAnsi" w:cstheme="majorHAnsi"/>
+              </w:rPr>
+              <w:t xml:space="preserve"> </w:t>
+            </w:r>
+            <w:proofErr w:type="gramStart"/>
+            <w:r>
+              <w:rPr>
+                <w:rFonts w:asciiTheme="majorHAnsi" w:hAnsiTheme="majorHAnsi" w:cstheme="majorHAnsi"/>
+              </w:rPr>
+              <w:t>11</w:t>
+            </w:r>
+            <w:proofErr w:type="gramEnd"/>
+            <w:r>
+              <w:rPr>
+                <w:rFonts w:asciiTheme="majorHAnsi" w:hAnsiTheme="majorHAnsi" w:cstheme="majorHAnsi"/>
+              </w:rPr>
+              <w:t xml:space="preserve"> cifre</w:t>
+            </w:r>
+          </w:p>
+          <w:p>
+            <w:pPr>
+              <w:rPr>
+                <w:rFonts w:asciiTheme="majorHAnsi" w:hAnsiTheme="majorHAnsi" w:cstheme="majorHAnsi"/>
+                <w:b/>
+              </w:rPr>
+            </w:pPr>
+            <w:r>
+              <w:rPr>
+                <w:rFonts w:asciiTheme="majorHAnsi" w:hAnsiTheme="majorHAnsi" w:cstheme="majorHAnsi"/>
+                <w:b/>
+              </w:rPr>
+              <w:t xml:space="preserve">Chiave </w:t>
+            </w:r>
+            <w:r>
+              <w:rPr>
+                <w:rFonts w:asciiTheme="majorHAnsi" w:hAnsiTheme="majorHAnsi" w:cstheme="majorHAnsi"/>
+                <w:b/>
+              </w:rPr>
+              <w:t>Esterna (Utente)</w:t>
+            </w:r>
+          </w:p>
+        </w:tc>
+        <w:tc>
+          <w:tcPr>
+            <w:tcW w:w="3210" w:type="dxa"/>
+          </w:tcPr>
+          <w:p>
+            <w:pPr>
+              <w:rPr>
+                <w:rFonts w:asciiTheme="majorHAnsi" w:hAnsiTheme="majorHAnsi" w:cstheme="majorHAnsi"/>
+              </w:rPr>
+            </w:pPr>
+            <w:proofErr w:type="spellStart"/>
+            <w:r>
+              <w:rPr>
+                <w:rFonts w:asciiTheme="majorHAnsi" w:hAnsiTheme="majorHAnsi" w:cstheme="majorHAnsi"/>
+              </w:rPr>
+              <w:t>Integer</w:t>
+            </w:r>
+            <w:proofErr w:type="spellEnd"/>
+          </w:p>
+        </w:tc>
+      </w:tr>
+      <w:tr>
+        <w:tc>
+          <w:tcPr>
+            <w:tcW w:w="3209" w:type="dxa"/>
+          </w:tcPr>
+          <w:p>
+            <w:pPr>
+              <w:rPr>
+                <w:rFonts w:asciiTheme="majorHAnsi" w:hAnsiTheme="majorHAnsi" w:cstheme="majorHAnsi"/>
+              </w:rPr>
+            </w:pPr>
+            <w:proofErr w:type="spellStart"/>
+            <w:r>
+              <w:rPr>
+                <w:rFonts w:asciiTheme="majorHAnsi" w:hAnsiTheme="majorHAnsi" w:cstheme="majorHAnsi"/>
+              </w:rPr>
               <w:t>idEvento</w:t>
             </w:r>
             <w:proofErr w:type="spellEnd"/>
@@ -4896,7 +5611,27 @@
               <w:rPr>
                 <w:rFonts w:asciiTheme="majorHAnsi" w:hAnsiTheme="majorHAnsi" w:cstheme="majorHAnsi"/>
               </w:rPr>
-              <w:t>Lunghezza massima 256 cifre.</w:t>
+              <w:t xml:space="preserve">Lunghezza massima </w:t>
+            </w:r>
+            <w:proofErr w:type="gramStart"/>
+            <w:r>
+              <w:rPr>
+                <w:rFonts w:asciiTheme="majorHAnsi" w:hAnsiTheme="majorHAnsi" w:cstheme="majorHAnsi"/>
+              </w:rPr>
+              <w:t>11</w:t>
+            </w:r>
+            <w:proofErr w:type="gramEnd"/>
+            <w:r>
+              <w:rPr>
+                <w:rFonts w:asciiTheme="majorHAnsi" w:hAnsiTheme="majorHAnsi" w:cstheme="majorHAnsi"/>
+              </w:rPr>
+              <w:t xml:space="preserve"> </w:t>
+            </w:r>
+            <w:r>
+              <w:rPr>
+                <w:rFonts w:asciiTheme="majorHAnsi" w:hAnsiTheme="majorHAnsi" w:cstheme="majorHAnsi"/>
+              </w:rPr>
+              <w:t>cifre</w:t>
             </w:r>
           </w:p>
           <w:p>
@@ -4943,65 +5678,14 @@
           </w:p>
         </w:tc>
       </w:tr>
-      <w:tr>
-        <w:tc>
-          <w:tcPr>
-            <w:tcW w:w="3209" w:type="dxa"/>
-          </w:tcPr>
-          <w:p>
-            <w:pPr>
-              <w:rPr>
-                <w:rFonts w:asciiTheme="majorHAnsi" w:hAnsiTheme="majorHAnsi" w:cstheme="majorHAnsi"/>
-              </w:rPr>
-            </w:pPr>
-            <w:r>
-              <w:rPr>
-                <w:rFonts w:asciiTheme="majorHAnsi" w:hAnsiTheme="majorHAnsi" w:cstheme="majorHAnsi"/>
-              </w:rPr>
-              <w:t>Commento</w:t>
-            </w:r>
-          </w:p>
-        </w:tc>
-        <w:tc>
-          <w:tcPr>
-            <w:tcW w:w="3209" w:type="dxa"/>
-          </w:tcPr>
-          <w:p>
-            <w:pPr>
-              <w:rPr>
-                <w:rFonts w:asciiTheme="majorHAnsi" w:hAnsiTheme="majorHAnsi" w:cstheme="majorHAnsi"/>
-              </w:rPr>
-            </w:pPr>
-            <w:r>
-              <w:rPr>
-                <w:rFonts w:asciiTheme="majorHAnsi" w:hAnsiTheme="majorHAnsi" w:cstheme="majorHAnsi"/>
-              </w:rPr>
-              <w:t>Lunghezza massima 256 cifre.</w:t>
-            </w:r>
-          </w:p>
-        </w:tc>
-        <w:tc>
-          <w:tcPr>
-            <w:tcW w:w="3210" w:type="dxa"/>
-          </w:tcPr>
-          <w:p>
-            <w:pPr>
-              <w:rPr>
-                <w:rFonts w:asciiTheme="majorHAnsi" w:hAnsiTheme="majorHAnsi" w:cstheme="majorHAnsi"/>
-              </w:rPr>
-            </w:pPr>
-            <w:proofErr w:type="spellStart"/>
-            <w:r>
-              <w:rPr>
-                <w:rFonts w:asciiTheme="majorHAnsi" w:hAnsiTheme="majorHAnsi" w:cstheme="majorHAnsi"/>
-              </w:rPr>
-              <w:t>Varchar</w:t>
-            </w:r>
-            <w:proofErr w:type="spellEnd"/>
-          </w:p>
-        </w:tc>
-      </w:tr>
     </w:tbl>
+    <w:p>
+      <w:pPr>
+        <w:rPr>
+          <w:rFonts w:asciiTheme="majorHAnsi" w:hAnsiTheme="majorHAnsi" w:cstheme="majorHAnsi"/>
+        </w:rPr>
+      </w:pPr>
+    </w:p>
     <w:p>
       <w:pPr>
         <w:rPr>
@@ -5121,13 +5805,7 @@
               <w:rPr>
                 <w:rFonts w:asciiTheme="majorHAnsi" w:hAnsiTheme="majorHAnsi" w:cstheme="majorHAnsi"/>
               </w:rPr>
-              <w:t>Id</w:t>
-            </w:r>
-            <w:r>
-              <w:rPr>
-                <w:rFonts w:asciiTheme="majorHAnsi" w:hAnsiTheme="majorHAnsi" w:cstheme="majorHAnsi"/>
-              </w:rPr>
-              <w:t>Comune</w:t>
+              <w:t>IdComune</w:t>
             </w:r>
             <w:proofErr w:type="spellEnd"/>
           </w:p>
@@ -5161,21 +5839,7 @@
                 <w:rFonts w:asciiTheme="majorHAnsi" w:hAnsiTheme="majorHAnsi" w:cstheme="majorHAnsi"/>
                 <w:b/>
               </w:rPr>
-              <w:t>Chiave Esterna (</w:t>
-            </w:r>
-            <w:r>
-              <w:rPr>
-                <w:rFonts w:asciiTheme="majorHAnsi" w:hAnsiTheme="majorHAnsi" w:cstheme="majorHAnsi"/>
-                <w:b/>
-              </w:rPr>
-              <w:t>Comune</w:t>
-            </w:r>
-            <w:r>
-              <w:rPr>
-                <w:rFonts w:asciiTheme="majorHAnsi" w:hAnsiTheme="majorHAnsi" w:cstheme="majorHAnsi"/>
-                <w:b/>
-              </w:rPr>
-              <w:t>)</w:t>
+              <w:t>Chiave Esterna (Comune)</w:t>
             </w:r>
           </w:p>
         </w:tc>
@@ -5216,26 +5880,32 @@
               <w:rPr>
                 <w:rFonts w:asciiTheme="majorHAnsi" w:hAnsiTheme="majorHAnsi" w:cstheme="majorHAnsi"/>
               </w:rPr>
-              <w:t>Comune_name</w:t>
-            </w:r>
-            <w:proofErr w:type="spellEnd"/>
-          </w:p>
-        </w:tc>
-        <w:tc>
-          <w:tcPr>
-            <w:tcW w:w="3209" w:type="dxa"/>
-          </w:tcPr>
-          <w:p>
-            <w:pPr>
-              <w:rPr>
-                <w:rFonts w:asciiTheme="majorHAnsi" w:hAnsiTheme="majorHAnsi" w:cstheme="majorHAnsi"/>
-              </w:rPr>
-            </w:pPr>
-            <w:r>
-              <w:rPr>
-                <w:rFonts w:asciiTheme="majorHAnsi" w:hAnsiTheme="majorHAnsi" w:cstheme="majorHAnsi"/>
-              </w:rPr>
-              <w:t>Lunghezza massima 256 cifre.</w:t>
+              <w:t>NomeComune</w:t>
+            </w:r>
+            <w:proofErr w:type="spellEnd"/>
+          </w:p>
+        </w:tc>
+        <w:tc>
+          <w:tcPr>
+            <w:tcW w:w="3209" w:type="dxa"/>
+          </w:tcPr>
+          <w:p>
+            <w:pPr>
+              <w:rPr>
+                <w:rFonts w:asciiTheme="majorHAnsi" w:hAnsiTheme="majorHAnsi" w:cstheme="majorHAnsi"/>
+              </w:rPr>
+            </w:pPr>
+            <w:r>
+              <w:rPr>
+                <w:rFonts w:asciiTheme="majorHAnsi" w:hAnsiTheme="majorHAnsi" w:cstheme="majorHAnsi"/>
+              </w:rPr>
+              <w:t xml:space="preserve">Lunghezza massima 256 </w:t>
+            </w:r>
+            <w:r>
+              <w:rPr>
+                <w:rFonts w:asciiTheme="majorHAnsi" w:hAnsiTheme="majorHAnsi" w:cstheme="majorHAnsi"/>
+              </w:rPr>
+              <w:t>caratteri</w:t>
             </w:r>
           </w:p>
         </w:tc>
@@ -5382,13 +6052,7 @@
               <w:rPr>
                 <w:rFonts w:asciiTheme="majorHAnsi" w:hAnsiTheme="majorHAnsi" w:cstheme="majorHAnsi"/>
               </w:rPr>
-              <w:t>Id</w:t>
-            </w:r>
-            <w:r>
-              <w:rPr>
-                <w:rFonts w:asciiTheme="majorHAnsi" w:hAnsiTheme="majorHAnsi" w:cstheme="majorHAnsi"/>
-              </w:rPr>
-              <w:t>Posizione</w:t>
+              <w:t>IdPosizione</w:t>
             </w:r>
             <w:proofErr w:type="spellEnd"/>
           </w:p>
@@ -5422,7 +6086,23 @@
                 <w:rFonts w:asciiTheme="majorHAnsi" w:hAnsiTheme="majorHAnsi" w:cstheme="majorHAnsi"/>
                 <w:b/>
               </w:rPr>
-              <w:t>Chiave Interna</w:t>
+              <w:t xml:space="preserve">Chiave </w:t>
+            </w:r>
+            <w:proofErr w:type="gramStart"/>
+            <w:r>
+              <w:rPr>
+                <w:rFonts w:asciiTheme="majorHAnsi" w:hAnsiTheme="majorHAnsi" w:cstheme="majorHAnsi"/>
+                <w:b/>
+              </w:rPr>
+              <w:t>Esterna(</w:t>
+            </w:r>
+            <w:proofErr w:type="gramEnd"/>
+            <w:r>
+              <w:rPr>
+                <w:rFonts w:asciiTheme="majorHAnsi" w:hAnsiTheme="majorHAnsi" w:cstheme="majorHAnsi"/>
+                <w:b/>
+              </w:rPr>
+              <w:t>Posizione)</w:t>
             </w:r>
           </w:p>
         </w:tc>
@@ -5463,13 +6143,7 @@
               <w:rPr>
                 <w:rFonts w:asciiTheme="majorHAnsi" w:hAnsiTheme="majorHAnsi" w:cstheme="majorHAnsi"/>
               </w:rPr>
-              <w:t>id</w:t>
-            </w:r>
-            <w:r>
-              <w:rPr>
-                <w:rFonts w:asciiTheme="majorHAnsi" w:hAnsiTheme="majorHAnsi" w:cstheme="majorHAnsi"/>
-              </w:rPr>
-              <w:t>Comune</w:t>
+              <w:t>idComune</w:t>
             </w:r>
             <w:proofErr w:type="spellEnd"/>
           </w:p>
@@ -5490,17 +6164,19 @@
               </w:rPr>
               <w:t xml:space="preserve">Lunghezza massima </w:t>
             </w:r>
+            <w:proofErr w:type="gramStart"/>
             <w:r>
               <w:rPr>
                 <w:rFonts w:asciiTheme="majorHAnsi" w:hAnsiTheme="majorHAnsi" w:cstheme="majorHAnsi"/>
               </w:rPr>
               <w:t>11</w:t>
             </w:r>
-            <w:r>
-              <w:rPr>
-                <w:rFonts w:asciiTheme="majorHAnsi" w:hAnsiTheme="majorHAnsi" w:cstheme="majorHAnsi"/>
-              </w:rPr>
-              <w:t xml:space="preserve"> cifre.</w:t>
+            <w:proofErr w:type="gramEnd"/>
+            <w:r>
+              <w:rPr>
+                <w:rFonts w:asciiTheme="majorHAnsi" w:hAnsiTheme="majorHAnsi" w:cstheme="majorHAnsi"/>
+              </w:rPr>
+              <w:t xml:space="preserve"> cifre</w:t>
             </w:r>
           </w:p>
           <w:p>
@@ -5522,14 +6198,7 @@
                 <w:rFonts w:asciiTheme="majorHAnsi" w:hAnsiTheme="majorHAnsi" w:cstheme="majorHAnsi"/>
                 <w:b/>
               </w:rPr>
-              <w:t>Esterna (</w:t>
-            </w:r>
-            <w:r>
-              <w:rPr>
-                <w:rFonts w:asciiTheme="majorHAnsi" w:hAnsiTheme="majorHAnsi" w:cstheme="majorHAnsi"/>
-                <w:b/>
-              </w:rPr>
-              <w:t>Comune)</w:t>
+              <w:t>Esterna (Comune)</w:t>
             </w:r>
           </w:p>
         </w:tc>
@@ -5592,14 +6261,7 @@
                 <w:rFonts w:asciiTheme="majorHAnsi" w:hAnsiTheme="majorHAnsi" w:cstheme="majorHAnsi"/>
                 <w:b/>
               </w:rPr>
-              <w:t>Appartenza</w:t>
-            </w:r>
-            <w:r>
-              <w:rPr>
-                <w:rFonts w:asciiTheme="majorHAnsi" w:hAnsiTheme="majorHAnsi" w:cstheme="majorHAnsi"/>
-                <w:b/>
-              </w:rPr>
-              <w:t>Provincia</w:t>
+              <w:t>AppartenzaProvincia</w:t>
             </w:r>
             <w:proofErr w:type="spellEnd"/>
           </w:p>
@@ -5683,13 +6345,7 @@
               <w:rPr>
                 <w:rFonts w:asciiTheme="majorHAnsi" w:hAnsiTheme="majorHAnsi" w:cstheme="majorHAnsi"/>
               </w:rPr>
-              <w:t>Id</w:t>
-            </w:r>
-            <w:r>
-              <w:rPr>
-                <w:rFonts w:asciiTheme="majorHAnsi" w:hAnsiTheme="majorHAnsi" w:cstheme="majorHAnsi"/>
-              </w:rPr>
-              <w:t>Comune</w:t>
+              <w:t>IdComune</w:t>
             </w:r>
             <w:proofErr w:type="spellEnd"/>
           </w:p>
@@ -5723,21 +6379,7 @@
                 <w:rFonts w:asciiTheme="majorHAnsi" w:hAnsiTheme="majorHAnsi" w:cstheme="majorHAnsi"/>
                 <w:b/>
               </w:rPr>
-              <w:t>Chiave Esterna (</w:t>
-            </w:r>
-            <w:r>
-              <w:rPr>
-                <w:rFonts w:asciiTheme="majorHAnsi" w:hAnsiTheme="majorHAnsi" w:cstheme="majorHAnsi"/>
-                <w:b/>
-              </w:rPr>
-              <w:t>Comune</w:t>
-            </w:r>
-            <w:r>
-              <w:rPr>
-                <w:rFonts w:asciiTheme="majorHAnsi" w:hAnsiTheme="majorHAnsi" w:cstheme="majorHAnsi"/>
-                <w:b/>
-              </w:rPr>
-              <w:t>)</w:t>
+              <w:t>Chiave Esterna (Comune)</w:t>
             </w:r>
           </w:p>
         </w:tc>
@@ -5778,32 +6420,40 @@
               <w:rPr>
                 <w:rFonts w:asciiTheme="majorHAnsi" w:hAnsiTheme="majorHAnsi" w:cstheme="majorHAnsi"/>
               </w:rPr>
-              <w:t>id</w:t>
-            </w:r>
-            <w:r>
-              <w:rPr>
-                <w:rFonts w:asciiTheme="majorHAnsi" w:hAnsiTheme="majorHAnsi" w:cstheme="majorHAnsi"/>
-              </w:rPr>
-              <w:t>Provincia</w:t>
-            </w:r>
-            <w:proofErr w:type="spellEnd"/>
-          </w:p>
-        </w:tc>
-        <w:tc>
-          <w:tcPr>
-            <w:tcW w:w="3209" w:type="dxa"/>
-          </w:tcPr>
-          <w:p>
-            <w:pPr>
-              <w:rPr>
-                <w:rFonts w:asciiTheme="majorHAnsi" w:hAnsiTheme="majorHAnsi" w:cstheme="majorHAnsi"/>
-              </w:rPr>
-            </w:pPr>
-            <w:r>
-              <w:rPr>
-                <w:rFonts w:asciiTheme="majorHAnsi" w:hAnsiTheme="majorHAnsi" w:cstheme="majorHAnsi"/>
-              </w:rPr>
-              <w:t>Lunghezza massima 11 cifre.</w:t>
+              <w:t>idProvincia</w:t>
+            </w:r>
+            <w:proofErr w:type="spellEnd"/>
+          </w:p>
+        </w:tc>
+        <w:tc>
+          <w:tcPr>
+            <w:tcW w:w="3209" w:type="dxa"/>
+          </w:tcPr>
+          <w:p>
+            <w:pPr>
+              <w:rPr>
+                <w:rFonts w:asciiTheme="majorHAnsi" w:hAnsiTheme="majorHAnsi" w:cstheme="majorHAnsi"/>
+              </w:rPr>
+            </w:pPr>
+            <w:r>
+              <w:rPr>
+                <w:rFonts w:asciiTheme="majorHAnsi" w:hAnsiTheme="majorHAnsi" w:cstheme="majorHAnsi"/>
+              </w:rPr>
+              <w:t xml:space="preserve">Lunghezza massima </w:t>
+            </w:r>
+            <w:proofErr w:type="gramStart"/>
+            <w:r>
+              <w:rPr>
+                <w:rFonts w:asciiTheme="majorHAnsi" w:hAnsiTheme="majorHAnsi" w:cstheme="majorHAnsi"/>
+              </w:rPr>
+              <w:t>11</w:t>
+            </w:r>
+            <w:proofErr w:type="gramEnd"/>
+            <w:r>
+              <w:rPr>
+                <w:rFonts w:asciiTheme="majorHAnsi" w:hAnsiTheme="majorHAnsi" w:cstheme="majorHAnsi"/>
+              </w:rPr>
+              <w:t xml:space="preserve"> cifre</w:t>
             </w:r>
           </w:p>
           <w:p>
@@ -5825,21 +6475,7 @@
                 <w:rFonts w:asciiTheme="majorHAnsi" w:hAnsiTheme="majorHAnsi" w:cstheme="majorHAnsi"/>
                 <w:b/>
               </w:rPr>
-              <w:t xml:space="preserve">Esterna </w:t>
-            </w:r>
-            <w:r>
-              <w:rPr>
-                <w:rFonts w:asciiTheme="majorHAnsi" w:hAnsiTheme="majorHAnsi" w:cstheme="majorHAnsi"/>
-                <w:b/>
-              </w:rPr>
-              <w:t>(Provincia</w:t>
-            </w:r>
-            <w:r>
-              <w:rPr>
-                <w:rFonts w:asciiTheme="majorHAnsi" w:hAnsiTheme="majorHAnsi" w:cstheme="majorHAnsi"/>
-                <w:b/>
-              </w:rPr>
-              <w:t>)</w:t>
+              <w:t>Esterna (Provincia)</w:t>
             </w:r>
           </w:p>
         </w:tc>
@@ -5865,6 +6501,27 @@
         </w:tc>
       </w:tr>
     </w:tbl>
+    <w:p>
+      <w:pPr>
+        <w:rPr>
+          <w:rFonts w:asciiTheme="majorHAnsi" w:hAnsiTheme="majorHAnsi" w:cstheme="majorHAnsi"/>
+        </w:rPr>
+      </w:pPr>
+    </w:p>
+    <w:p>
+      <w:pPr>
+        <w:rPr>
+          <w:rFonts w:asciiTheme="majorHAnsi" w:hAnsiTheme="majorHAnsi" w:cstheme="majorHAnsi"/>
+        </w:rPr>
+      </w:pPr>
+    </w:p>
+    <w:p>
+      <w:pPr>
+        <w:rPr>
+          <w:rFonts w:asciiTheme="majorHAnsi" w:hAnsiTheme="majorHAnsi" w:cstheme="majorHAnsi"/>
+        </w:rPr>
+      </w:pPr>
+    </w:p>
     <w:p>
       <w:pPr>
         <w:rPr>
@@ -5901,6 +6558,7 @@
                 <w:rFonts w:asciiTheme="majorHAnsi" w:hAnsiTheme="majorHAnsi" w:cstheme="majorHAnsi"/>
                 <w:b/>
               </w:rPr>
+              <w:lastRenderedPageBreak/>
               <w:t>Provincia</w:t>
             </w:r>
           </w:p>
@@ -5984,13 +6642,7 @@
               <w:rPr>
                 <w:rFonts w:asciiTheme="majorHAnsi" w:hAnsiTheme="majorHAnsi" w:cstheme="majorHAnsi"/>
               </w:rPr>
-              <w:t>Id</w:t>
-            </w:r>
-            <w:r>
-              <w:rPr>
-                <w:rFonts w:asciiTheme="majorHAnsi" w:hAnsiTheme="majorHAnsi" w:cstheme="majorHAnsi"/>
-              </w:rPr>
-              <w:t>Provincia</w:t>
+              <w:t>IdProvincia</w:t>
             </w:r>
             <w:proofErr w:type="spellEnd"/>
           </w:p>
@@ -6065,26 +6717,32 @@
               <w:rPr>
                 <w:rFonts w:asciiTheme="majorHAnsi" w:hAnsiTheme="majorHAnsi" w:cstheme="majorHAnsi"/>
               </w:rPr>
-              <w:t>Provincia_name</w:t>
-            </w:r>
-            <w:proofErr w:type="spellEnd"/>
-          </w:p>
-        </w:tc>
-        <w:tc>
-          <w:tcPr>
-            <w:tcW w:w="3209" w:type="dxa"/>
-          </w:tcPr>
-          <w:p>
-            <w:pPr>
-              <w:rPr>
-                <w:rFonts w:asciiTheme="majorHAnsi" w:hAnsiTheme="majorHAnsi" w:cstheme="majorHAnsi"/>
-              </w:rPr>
-            </w:pPr>
-            <w:r>
-              <w:rPr>
-                <w:rFonts w:asciiTheme="majorHAnsi" w:hAnsiTheme="majorHAnsi" w:cstheme="majorHAnsi"/>
-              </w:rPr>
-              <w:t>Lunghezza massima 256 cifre.</w:t>
+              <w:t>NomeProvincia</w:t>
+            </w:r>
+            <w:proofErr w:type="spellEnd"/>
+          </w:p>
+        </w:tc>
+        <w:tc>
+          <w:tcPr>
+            <w:tcW w:w="3209" w:type="dxa"/>
+          </w:tcPr>
+          <w:p>
+            <w:pPr>
+              <w:rPr>
+                <w:rFonts w:asciiTheme="majorHAnsi" w:hAnsiTheme="majorHAnsi" w:cstheme="majorHAnsi"/>
+              </w:rPr>
+            </w:pPr>
+            <w:r>
+              <w:rPr>
+                <w:rFonts w:asciiTheme="majorHAnsi" w:hAnsiTheme="majorHAnsi" w:cstheme="majorHAnsi"/>
+              </w:rPr>
+              <w:t>Lunghezza massima 256 c</w:t>
+            </w:r>
+            <w:r>
+              <w:rPr>
+                <w:rFonts w:asciiTheme="majorHAnsi" w:hAnsiTheme="majorHAnsi" w:cstheme="majorHAnsi"/>
+              </w:rPr>
+              <w:t>aratteri</w:t>
             </w:r>
           </w:p>
         </w:tc>
@@ -6142,7 +6800,13 @@
               <w:rPr>
                 <w:rFonts w:asciiTheme="majorHAnsi" w:hAnsiTheme="majorHAnsi" w:cstheme="majorHAnsi"/>
               </w:rPr>
-              <w:t>Lunghezza massima 256 cifre.</w:t>
+              <w:t>Lunghezza massima 256 c</w:t>
+            </w:r>
+            <w:r>
+              <w:rPr>
+                <w:rFonts w:asciiTheme="majorHAnsi" w:hAnsiTheme="majorHAnsi" w:cstheme="majorHAnsi"/>
+              </w:rPr>
+              <w:t>aratteri</w:t>
             </w:r>
           </w:p>
         </w:tc>
@@ -6205,14 +6869,7 @@
                 <w:rFonts w:asciiTheme="majorHAnsi" w:hAnsiTheme="majorHAnsi" w:cstheme="majorHAnsi"/>
                 <w:b/>
               </w:rPr>
-              <w:t>Appartenza</w:t>
-            </w:r>
-            <w:r>
-              <w:rPr>
-                <w:rFonts w:asciiTheme="majorHAnsi" w:hAnsiTheme="majorHAnsi" w:cstheme="majorHAnsi"/>
-                <w:b/>
-              </w:rPr>
-              <w:t>Regione</w:t>
+              <w:t>AppartenzaRegione</w:t>
             </w:r>
             <w:proofErr w:type="spellEnd"/>
           </w:p>
@@ -6296,13 +6953,7 @@
               <w:rPr>
                 <w:rFonts w:asciiTheme="majorHAnsi" w:hAnsiTheme="majorHAnsi" w:cstheme="majorHAnsi"/>
               </w:rPr>
-              <w:t>Id</w:t>
-            </w:r>
-            <w:r>
-              <w:rPr>
-                <w:rFonts w:asciiTheme="majorHAnsi" w:hAnsiTheme="majorHAnsi" w:cstheme="majorHAnsi"/>
-              </w:rPr>
-              <w:t>Regione</w:t>
+              <w:t>IdRegione</w:t>
             </w:r>
             <w:proofErr w:type="spellEnd"/>
           </w:p>
@@ -6336,21 +6987,7 @@
                 <w:rFonts w:asciiTheme="majorHAnsi" w:hAnsiTheme="majorHAnsi" w:cstheme="majorHAnsi"/>
                 <w:b/>
               </w:rPr>
-              <w:t>Chiave Esterna (</w:t>
-            </w:r>
-            <w:r>
-              <w:rPr>
-                <w:rFonts w:asciiTheme="majorHAnsi" w:hAnsiTheme="majorHAnsi" w:cstheme="majorHAnsi"/>
-                <w:b/>
-              </w:rPr>
-              <w:t>Regione</w:t>
-            </w:r>
-            <w:r>
-              <w:rPr>
-                <w:rFonts w:asciiTheme="majorHAnsi" w:hAnsiTheme="majorHAnsi" w:cstheme="majorHAnsi"/>
-                <w:b/>
-              </w:rPr>
-              <w:t>)</w:t>
+              <w:t>Chiave Esterna (Regione)</w:t>
             </w:r>
           </w:p>
         </w:tc>
@@ -6659,32 +7296,32 @@
               <w:rPr>
                 <w:rFonts w:asciiTheme="majorHAnsi" w:hAnsiTheme="majorHAnsi" w:cstheme="majorHAnsi"/>
               </w:rPr>
-              <w:t>Region</w:t>
-            </w:r>
-            <w:r>
-              <w:rPr>
-                <w:rFonts w:asciiTheme="majorHAnsi" w:hAnsiTheme="majorHAnsi" w:cstheme="majorHAnsi"/>
-              </w:rPr>
-              <w:t>_name</w:t>
-            </w:r>
-            <w:proofErr w:type="spellEnd"/>
-          </w:p>
-        </w:tc>
-        <w:tc>
-          <w:tcPr>
-            <w:tcW w:w="3209" w:type="dxa"/>
-          </w:tcPr>
-          <w:p>
-            <w:pPr>
-              <w:rPr>
-                <w:rFonts w:asciiTheme="majorHAnsi" w:hAnsiTheme="majorHAnsi" w:cstheme="majorHAnsi"/>
-              </w:rPr>
-            </w:pPr>
-            <w:r>
-              <w:rPr>
-                <w:rFonts w:asciiTheme="majorHAnsi" w:hAnsiTheme="majorHAnsi" w:cstheme="majorHAnsi"/>
-              </w:rPr>
-              <w:t>Lunghezza massima 256 cifre.</w:t>
+              <w:t>NomeRegione</w:t>
+            </w:r>
+            <w:proofErr w:type="spellEnd"/>
+          </w:p>
+        </w:tc>
+        <w:tc>
+          <w:tcPr>
+            <w:tcW w:w="3209" w:type="dxa"/>
+          </w:tcPr>
+          <w:p>
+            <w:pPr>
+              <w:rPr>
+                <w:rFonts w:asciiTheme="majorHAnsi" w:hAnsiTheme="majorHAnsi" w:cstheme="majorHAnsi"/>
+              </w:rPr>
+            </w:pPr>
+            <w:r>
+              <w:rPr>
+                <w:rFonts w:asciiTheme="majorHAnsi" w:hAnsiTheme="majorHAnsi" w:cstheme="majorHAnsi"/>
+              </w:rPr>
+              <w:t>Lunghezza massima 256 c</w:t>
+            </w:r>
+            <w:r>
+              <w:rPr>
+                <w:rFonts w:asciiTheme="majorHAnsi" w:hAnsiTheme="majorHAnsi" w:cstheme="majorHAnsi"/>
+              </w:rPr>
+              <w:t>aratteri</w:t>
             </w:r>
           </w:p>
         </w:tc>
@@ -6747,14 +7384,7 @@
                 <w:rFonts w:asciiTheme="majorHAnsi" w:hAnsiTheme="majorHAnsi" w:cstheme="majorHAnsi"/>
                 <w:b/>
               </w:rPr>
-              <w:t>Appartenza</w:t>
-            </w:r>
-            <w:r>
-              <w:rPr>
-                <w:rFonts w:asciiTheme="majorHAnsi" w:hAnsiTheme="majorHAnsi" w:cstheme="majorHAnsi"/>
-                <w:b/>
-              </w:rPr>
-              <w:t>Nazione</w:t>
+              <w:t>AppartenzaNazione</w:t>
             </w:r>
             <w:proofErr w:type="spellEnd"/>
           </w:p>
@@ -6913,32 +7543,40 @@
               <w:rPr>
                 <w:rFonts w:asciiTheme="majorHAnsi" w:hAnsiTheme="majorHAnsi" w:cstheme="majorHAnsi"/>
               </w:rPr>
-              <w:t>id</w:t>
-            </w:r>
-            <w:r>
-              <w:rPr>
-                <w:rFonts w:asciiTheme="majorHAnsi" w:hAnsiTheme="majorHAnsi" w:cstheme="majorHAnsi"/>
-              </w:rPr>
-              <w:t>Nazione</w:t>
-            </w:r>
-            <w:proofErr w:type="spellEnd"/>
-          </w:p>
-        </w:tc>
-        <w:tc>
-          <w:tcPr>
-            <w:tcW w:w="3209" w:type="dxa"/>
-          </w:tcPr>
-          <w:p>
-            <w:pPr>
-              <w:rPr>
-                <w:rFonts w:asciiTheme="majorHAnsi" w:hAnsiTheme="majorHAnsi" w:cstheme="majorHAnsi"/>
-              </w:rPr>
-            </w:pPr>
-            <w:r>
-              <w:rPr>
-                <w:rFonts w:asciiTheme="majorHAnsi" w:hAnsiTheme="majorHAnsi" w:cstheme="majorHAnsi"/>
-              </w:rPr>
-              <w:t>Lunghezza massima 11 cifre.</w:t>
+              <w:t>idNazione</w:t>
+            </w:r>
+            <w:proofErr w:type="spellEnd"/>
+          </w:p>
+        </w:tc>
+        <w:tc>
+          <w:tcPr>
+            <w:tcW w:w="3209" w:type="dxa"/>
+          </w:tcPr>
+          <w:p>
+            <w:pPr>
+              <w:rPr>
+                <w:rFonts w:asciiTheme="majorHAnsi" w:hAnsiTheme="majorHAnsi" w:cstheme="majorHAnsi"/>
+              </w:rPr>
+            </w:pPr>
+            <w:r>
+              <w:rPr>
+                <w:rFonts w:asciiTheme="majorHAnsi" w:hAnsiTheme="majorHAnsi" w:cstheme="majorHAnsi"/>
+              </w:rPr>
+              <w:t xml:space="preserve">Lunghezza massima </w:t>
+            </w:r>
+            <w:proofErr w:type="gramStart"/>
+            <w:r>
+              <w:rPr>
+                <w:rFonts w:asciiTheme="majorHAnsi" w:hAnsiTheme="majorHAnsi" w:cstheme="majorHAnsi"/>
+              </w:rPr>
+              <w:t>11</w:t>
+            </w:r>
+            <w:proofErr w:type="gramEnd"/>
+            <w:r>
+              <w:rPr>
+                <w:rFonts w:asciiTheme="majorHAnsi" w:hAnsiTheme="majorHAnsi" w:cstheme="majorHAnsi"/>
+              </w:rPr>
+              <w:t xml:space="preserve"> cifre</w:t>
             </w:r>
           </w:p>
           <w:p>
@@ -6960,21 +7598,7 @@
                 <w:rFonts w:asciiTheme="majorHAnsi" w:hAnsiTheme="majorHAnsi" w:cstheme="majorHAnsi"/>
                 <w:b/>
               </w:rPr>
-              <w:t>Esterna (</w:t>
-            </w:r>
-            <w:r>
-              <w:rPr>
-                <w:rFonts w:asciiTheme="majorHAnsi" w:hAnsiTheme="majorHAnsi" w:cstheme="majorHAnsi"/>
-                <w:b/>
-              </w:rPr>
-              <w:t>Nazione</w:t>
-            </w:r>
-            <w:r>
-              <w:rPr>
-                <w:rFonts w:asciiTheme="majorHAnsi" w:hAnsiTheme="majorHAnsi" w:cstheme="majorHAnsi"/>
-                <w:b/>
-              </w:rPr>
-              <w:t>)</w:t>
+              <w:t>Esterna (Nazione)</w:t>
             </w:r>
           </w:p>
         </w:tc>
@@ -7119,13 +7743,7 @@
               <w:rPr>
                 <w:rFonts w:asciiTheme="majorHAnsi" w:hAnsiTheme="majorHAnsi" w:cstheme="majorHAnsi"/>
               </w:rPr>
-              <w:t>Id</w:t>
-            </w:r>
-            <w:r>
-              <w:rPr>
-                <w:rFonts w:asciiTheme="majorHAnsi" w:hAnsiTheme="majorHAnsi" w:cstheme="majorHAnsi"/>
-              </w:rPr>
-              <w:t>Nazione</w:t>
+              <w:t>IdNazione</w:t>
             </w:r>
             <w:proofErr w:type="spellEnd"/>
           </w:p>
@@ -7195,37 +7813,37 @@
                 <w:rFonts w:asciiTheme="majorHAnsi" w:hAnsiTheme="majorHAnsi" w:cstheme="majorHAnsi"/>
               </w:rPr>
             </w:pPr>
-            <w:r>
-              <w:rPr>
-                <w:rFonts w:asciiTheme="majorHAnsi" w:hAnsiTheme="majorHAnsi" w:cstheme="majorHAnsi"/>
-              </w:rPr>
-              <w:t>nazione</w:t>
-            </w:r>
-            <w:bookmarkStart w:id="0" w:name="_GoBack"/>
-            <w:bookmarkEnd w:id="0"/>
-            <w:r>
-              <w:rPr>
-                <w:rFonts w:asciiTheme="majorHAnsi" w:hAnsiTheme="majorHAnsi" w:cstheme="majorHAnsi"/>
-              </w:rPr>
-              <w:t>_name</w:t>
-            </w:r>
-          </w:p>
-        </w:tc>
-        <w:tc>
-          <w:tcPr>
-            <w:tcW w:w="3209" w:type="dxa"/>
-          </w:tcPr>
-          <w:p>
-            <w:pPr>
-              <w:rPr>
-                <w:rFonts w:asciiTheme="majorHAnsi" w:hAnsiTheme="majorHAnsi" w:cstheme="majorHAnsi"/>
-              </w:rPr>
-            </w:pPr>
-            <w:r>
-              <w:rPr>
-                <w:rFonts w:asciiTheme="majorHAnsi" w:hAnsiTheme="majorHAnsi" w:cstheme="majorHAnsi"/>
-              </w:rPr>
-              <w:t>Lunghezza massima 256 cifre.</w:t>
+            <w:proofErr w:type="spellStart"/>
+            <w:r>
+              <w:rPr>
+                <w:rFonts w:asciiTheme="majorHAnsi" w:hAnsiTheme="majorHAnsi" w:cstheme="majorHAnsi"/>
+              </w:rPr>
+              <w:t>NomeNazione</w:t>
+            </w:r>
+            <w:proofErr w:type="spellEnd"/>
+          </w:p>
+        </w:tc>
+        <w:tc>
+          <w:tcPr>
+            <w:tcW w:w="3209" w:type="dxa"/>
+          </w:tcPr>
+          <w:p>
+            <w:pPr>
+              <w:rPr>
+                <w:rFonts w:asciiTheme="majorHAnsi" w:hAnsiTheme="majorHAnsi" w:cstheme="majorHAnsi"/>
+              </w:rPr>
+            </w:pPr>
+            <w:r>
+              <w:rPr>
+                <w:rFonts w:asciiTheme="majorHAnsi" w:hAnsiTheme="majorHAnsi" w:cstheme="majorHAnsi"/>
+              </w:rPr>
+              <w:t>Lunghezza massima 256 c</w:t>
+            </w:r>
+            <w:r>
+              <w:rPr>
+                <w:rFonts w:asciiTheme="majorHAnsi" w:hAnsiTheme="majorHAnsi" w:cstheme="majorHAnsi"/>
+              </w:rPr>
+              <w:t>aratteri</w:t>
             </w:r>
           </w:p>
         </w:tc>
@@ -8220,4 +8838,16 @@
     </a:ext>
   </a:extLst>
 </a:theme>
+</file>
+
+<file path=customXml/item1.xml><?xml version="1.0" encoding="utf-8"?>
+<b:Sources xmlns:b="http://schemas.openxmlformats.org/officeDocument/2006/bibliography" xmlns="http://schemas.openxmlformats.org/officeDocument/2006/bibliography" SelectedStyle="\APASixthEditionOfficeOnline.xsl" StyleName="APA" Version="6"/>
+</file>
+
+<file path=customXml/itemProps1.xml><?xml version="1.0" encoding="utf-8"?>
+<ds:datastoreItem xmlns:ds="http://schemas.openxmlformats.org/officeDocument/2006/customXml" ds:itemID="{AA97752C-2BC8-42A9-A61D-73817AB090AE}">
+  <ds:schemaRefs>
+    <ds:schemaRef ds:uri="http://schemas.openxmlformats.org/officeDocument/2006/bibliography"/>
+  </ds:schemaRefs>
+</ds:datastoreItem>
 </file>
</xml_diff>

<commit_message>
letsmeet.sql: rimosso idComune da Posizione; aggiunto isVisible a Utente; riformattato; modifiche clausole delle chiavi esterne; SDD Dati Persistenti: effettuate le modifiche necessarie a riflettere i cambiamenti nel db (cambiato class diagram e modificate le tabelle mapping)
</commit_message>
<xml_diff>
--- a/Internal work product/SDD Dati Persistenti.docx
+++ b/Internal work product/SDD Dati Persistenti.docx
@@ -477,10 +477,10 @@
           <w:noProof/>
         </w:rPr>
         <w:drawing>
-          <wp:inline distT="0" distB="0" distL="0" distR="0" wp14:anchorId="3DE23914" wp14:editId="65624593">
-            <wp:extent cx="6120130" cy="3696970"/>
-            <wp:effectExtent l="0" t="0" r="0" b="0"/>
-            <wp:docPr id="1" name="Immagine 1"/>
+          <wp:inline distT="0" distB="0" distL="0" distR="0" wp14:anchorId="0D34A73C" wp14:editId="62D1B9EE">
+            <wp:extent cx="6120130" cy="3634740"/>
+            <wp:effectExtent l="0" t="0" r="0" b="3810"/>
+            <wp:docPr id="3" name="Immagine 3"/>
             <wp:cNvGraphicFramePr>
               <a:graphicFrameLocks xmlns:a="http://schemas.openxmlformats.org/drawingml/2006/main" noChangeAspect="1"/>
             </wp:cNvGraphicFramePr>
@@ -509,7 +509,7 @@
                   <pic:spPr bwMode="auto">
                     <a:xfrm>
                       <a:off x="0" y="0"/>
-                      <a:ext cx="6120130" cy="3696970"/>
+                      <a:ext cx="6120130" cy="3634740"/>
                     </a:xfrm>
                     <a:prstGeom prst="rect">
                       <a:avLst/>
@@ -525,6 +525,8 @@
           </wp:inline>
         </w:drawing>
       </w:r>
+      <w:bookmarkStart w:id="0" w:name="_GoBack"/>
+      <w:bookmarkEnd w:id="0"/>
     </w:p>
     <w:p>
       <w:pPr>
@@ -1374,6 +1376,58 @@
                 <w:rFonts w:asciiTheme="majorHAnsi" w:hAnsiTheme="majorHAnsi" w:cstheme="majorHAnsi"/>
               </w:rPr>
             </w:pPr>
+            <w:proofErr w:type="spellStart"/>
+            <w:r>
+              <w:rPr>
+                <w:rFonts w:asciiTheme="majorHAnsi" w:hAnsiTheme="majorHAnsi" w:cstheme="majorHAnsi"/>
+              </w:rPr>
+              <w:t>isVisible</w:t>
+            </w:r>
+            <w:proofErr w:type="spellEnd"/>
+          </w:p>
+        </w:tc>
+        <w:tc>
+          <w:tcPr>
+            <w:tcW w:w="3210" w:type="dxa"/>
+          </w:tcPr>
+          <w:p>
+            <w:pPr>
+              <w:rPr>
+                <w:rFonts w:asciiTheme="majorHAnsi" w:hAnsiTheme="majorHAnsi" w:cstheme="majorHAnsi"/>
+              </w:rPr>
+            </w:pPr>
+          </w:p>
+        </w:tc>
+        <w:tc>
+          <w:tcPr>
+            <w:tcW w:w="3210" w:type="dxa"/>
+          </w:tcPr>
+          <w:p>
+            <w:pPr>
+              <w:rPr>
+                <w:rFonts w:asciiTheme="majorHAnsi" w:hAnsiTheme="majorHAnsi" w:cstheme="majorHAnsi"/>
+              </w:rPr>
+            </w:pPr>
+            <w:r>
+              <w:rPr>
+                <w:rFonts w:asciiTheme="majorHAnsi" w:hAnsiTheme="majorHAnsi" w:cstheme="majorHAnsi"/>
+              </w:rPr>
+              <w:t>Booleano</w:t>
+            </w:r>
+          </w:p>
+        </w:tc>
+      </w:tr>
+      <w:tr>
+        <w:tc>
+          <w:tcPr>
+            <w:tcW w:w="3208" w:type="dxa"/>
+          </w:tcPr>
+          <w:p>
+            <w:pPr>
+              <w:rPr>
+                <w:rFonts w:asciiTheme="majorHAnsi" w:hAnsiTheme="majorHAnsi" w:cstheme="majorHAnsi"/>
+              </w:rPr>
+            </w:pPr>
             <w:r>
               <w:rPr>
                 <w:rFonts w:asciiTheme="majorHAnsi" w:hAnsiTheme="majorHAnsi" w:cstheme="majorHAnsi"/>
@@ -2490,7 +2544,6 @@
                 <w:rFonts w:asciiTheme="majorHAnsi" w:hAnsiTheme="majorHAnsi" w:cstheme="majorHAnsi"/>
                 <w:b/>
               </w:rPr>
-              <w:lastRenderedPageBreak/>
               <w:t>Commento</w:t>
             </w:r>
           </w:p>
@@ -3074,13 +3127,7 @@
               <w:rPr>
                 <w:rFonts w:asciiTheme="majorHAnsi" w:hAnsiTheme="majorHAnsi" w:cstheme="majorHAnsi"/>
               </w:rPr>
-              <w:t>Id</w:t>
-            </w:r>
-            <w:r>
-              <w:rPr>
-                <w:rFonts w:asciiTheme="majorHAnsi" w:hAnsiTheme="majorHAnsi" w:cstheme="majorHAnsi"/>
-              </w:rPr>
-              <w:t>Tipo</w:t>
+              <w:t>IdTipo</w:t>
             </w:r>
             <w:proofErr w:type="spellEnd"/>
           </w:p>
@@ -3141,8 +3188,6 @@
               </w:rPr>
               <w:t>tinyint</w:t>
             </w:r>
-            <w:bookmarkStart w:id="0" w:name="_GoBack"/>
-            <w:bookmarkEnd w:id="0"/>
           </w:p>
         </w:tc>
       </w:tr>
@@ -3181,19 +3226,7 @@
               <w:rPr>
                 <w:rFonts w:asciiTheme="majorHAnsi" w:hAnsiTheme="majorHAnsi" w:cstheme="majorHAnsi"/>
               </w:rPr>
-              <w:t>Lunghezza massima 1</w:t>
-            </w:r>
-            <w:r>
-              <w:rPr>
-                <w:rFonts w:asciiTheme="majorHAnsi" w:hAnsiTheme="majorHAnsi" w:cstheme="majorHAnsi"/>
-              </w:rPr>
-              <w:t>00</w:t>
-            </w:r>
-            <w:r>
-              <w:rPr>
-                <w:rFonts w:asciiTheme="majorHAnsi" w:hAnsiTheme="majorHAnsi" w:cstheme="majorHAnsi"/>
-              </w:rPr>
-              <w:t xml:space="preserve"> cifre</w:t>
+              <w:t>Lunghezza massima 100 cifre</w:t>
             </w:r>
           </w:p>
           <w:p>
@@ -4614,7 +4647,6 @@
                 <w:rFonts w:asciiTheme="majorHAnsi" w:hAnsiTheme="majorHAnsi" w:cstheme="majorHAnsi"/>
                 <w:b/>
               </w:rPr>
-              <w:lastRenderedPageBreak/>
               <w:t>Posizione</w:t>
             </w:r>
           </w:p>
@@ -5034,97 +5066,6 @@
                 <w:rFonts w:asciiTheme="majorHAnsi" w:hAnsiTheme="majorHAnsi" w:cstheme="majorHAnsi"/>
               </w:rPr>
               <w:t>Varchar</w:t>
-            </w:r>
-            <w:proofErr w:type="spellEnd"/>
-          </w:p>
-        </w:tc>
-      </w:tr>
-      <w:tr>
-        <w:tc>
-          <w:tcPr>
-            <w:tcW w:w="3209" w:type="dxa"/>
-          </w:tcPr>
-          <w:p>
-            <w:pPr>
-              <w:rPr>
-                <w:rFonts w:asciiTheme="majorHAnsi" w:hAnsiTheme="majorHAnsi" w:cstheme="majorHAnsi"/>
-              </w:rPr>
-            </w:pPr>
-            <w:proofErr w:type="spellStart"/>
-            <w:r>
-              <w:rPr>
-                <w:rFonts w:asciiTheme="majorHAnsi" w:hAnsiTheme="majorHAnsi" w:cstheme="majorHAnsi"/>
-              </w:rPr>
-              <w:t>idComune</w:t>
-            </w:r>
-            <w:proofErr w:type="spellEnd"/>
-          </w:p>
-        </w:tc>
-        <w:tc>
-          <w:tcPr>
-            <w:tcW w:w="3209" w:type="dxa"/>
-          </w:tcPr>
-          <w:p>
-            <w:pPr>
-              <w:rPr>
-                <w:rFonts w:asciiTheme="majorHAnsi" w:hAnsiTheme="majorHAnsi" w:cstheme="majorHAnsi"/>
-              </w:rPr>
-            </w:pPr>
-            <w:r>
-              <w:rPr>
-                <w:rFonts w:asciiTheme="majorHAnsi" w:hAnsiTheme="majorHAnsi" w:cstheme="majorHAnsi"/>
-              </w:rPr>
-              <w:t>Lunghezza massima 11 cifre</w:t>
-            </w:r>
-          </w:p>
-          <w:p>
-            <w:pPr>
-              <w:rPr>
-                <w:rFonts w:asciiTheme="majorHAnsi" w:hAnsiTheme="majorHAnsi" w:cstheme="majorHAnsi"/>
-                <w:b/>
-              </w:rPr>
-            </w:pPr>
-            <w:r>
-              <w:rPr>
-                <w:rFonts w:asciiTheme="majorHAnsi" w:hAnsiTheme="majorHAnsi" w:cstheme="majorHAnsi"/>
-                <w:b/>
-              </w:rPr>
-              <w:t xml:space="preserve">Chiave </w:t>
-            </w:r>
-            <w:proofErr w:type="gramStart"/>
-            <w:r>
-              <w:rPr>
-                <w:rFonts w:asciiTheme="majorHAnsi" w:hAnsiTheme="majorHAnsi" w:cstheme="majorHAnsi"/>
-                <w:b/>
-              </w:rPr>
-              <w:t>Esterna(</w:t>
-            </w:r>
-            <w:proofErr w:type="gramEnd"/>
-            <w:r>
-              <w:rPr>
-                <w:rFonts w:asciiTheme="majorHAnsi" w:hAnsiTheme="majorHAnsi" w:cstheme="majorHAnsi"/>
-                <w:b/>
-              </w:rPr>
-              <w:t>Comune)</w:t>
-            </w:r>
-          </w:p>
-        </w:tc>
-        <w:tc>
-          <w:tcPr>
-            <w:tcW w:w="3210" w:type="dxa"/>
-          </w:tcPr>
-          <w:p>
-            <w:pPr>
-              <w:rPr>
-                <w:rFonts w:asciiTheme="majorHAnsi" w:hAnsiTheme="majorHAnsi" w:cstheme="majorHAnsi"/>
-              </w:rPr>
-            </w:pPr>
-            <w:proofErr w:type="spellStart"/>
-            <w:r>
-              <w:rPr>
-                <w:rFonts w:asciiTheme="majorHAnsi" w:hAnsiTheme="majorHAnsi" w:cstheme="majorHAnsi"/>
-              </w:rPr>
-              <w:t>Integer</w:t>
             </w:r>
             <w:proofErr w:type="spellEnd"/>
           </w:p>
@@ -5135,6 +5076,7 @@
       <w:pPr>
         <w:rPr>
           <w:rFonts w:asciiTheme="majorHAnsi" w:hAnsiTheme="majorHAnsi" w:cstheme="majorHAnsi"/>
+          <w:u w:val="single"/>
         </w:rPr>
       </w:pPr>
     </w:p>
@@ -9295,7 +9237,7 @@
 </file>
 
 <file path=customXml/itemProps1.xml><?xml version="1.0" encoding="utf-8"?>
-<ds:datastoreItem xmlns:ds="http://schemas.openxmlformats.org/officeDocument/2006/customXml" ds:itemID="{1B14D8BA-6DB9-4D5F-B47F-779A84BF3044}">
+<ds:datastoreItem xmlns:ds="http://schemas.openxmlformats.org/officeDocument/2006/customXml" ds:itemID="{CC2522F9-8C13-44AE-AEB4-E081928D5B79}">
   <ds:schemaRefs>
     <ds:schemaRef ds:uri="http://schemas.openxmlformats.org/officeDocument/2006/bibliography"/>
   </ds:schemaRefs>

</xml_diff>

<commit_message>
Modifica SDD dati persistenti non importanti, e prima stesura del test plan
</commit_message>
<xml_diff>
--- a/Internal work product/SDD Dati Persistenti.docx
+++ b/Internal work product/SDD Dati Persistenti.docx
@@ -525,8 +525,6 @@
           </wp:inline>
         </w:drawing>
       </w:r>
-      <w:bookmarkStart w:id="0" w:name="_GoBack"/>
-      <w:bookmarkEnd w:id="0"/>
     </w:p>
     <w:p>
       <w:pPr>
@@ -2515,500 +2513,6 @@
         </w:rPr>
       </w:pPr>
     </w:p>
-    <w:tbl>
-      <w:tblPr>
-        <w:tblStyle w:val="Grigliatabella"/>
-        <w:tblW w:w="0" w:type="auto"/>
-        <w:tblLook w:val="04A0" w:firstRow="1" w:lastRow="0" w:firstColumn="1" w:lastColumn="0" w:noHBand="0" w:noVBand="1"/>
-      </w:tblPr>
-      <w:tblGrid>
-        <w:gridCol w:w="3209"/>
-        <w:gridCol w:w="3209"/>
-        <w:gridCol w:w="3210"/>
-      </w:tblGrid>
-      <w:tr>
-        <w:tc>
-          <w:tcPr>
-            <w:tcW w:w="9628" w:type="dxa"/>
-            <w:gridSpan w:val="3"/>
-          </w:tcPr>
-          <w:p>
-            <w:pPr>
-              <w:rPr>
-                <w:rFonts w:asciiTheme="majorHAnsi" w:hAnsiTheme="majorHAnsi" w:cstheme="majorHAnsi"/>
-                <w:b/>
-              </w:rPr>
-            </w:pPr>
-            <w:r>
-              <w:rPr>
-                <w:rFonts w:asciiTheme="majorHAnsi" w:hAnsiTheme="majorHAnsi" w:cstheme="majorHAnsi"/>
-                <w:b/>
-              </w:rPr>
-              <w:t>Commento</w:t>
-            </w:r>
-          </w:p>
-        </w:tc>
-      </w:tr>
-      <w:tr>
-        <w:tc>
-          <w:tcPr>
-            <w:tcW w:w="3209" w:type="dxa"/>
-          </w:tcPr>
-          <w:p>
-            <w:pPr>
-              <w:rPr>
-                <w:rFonts w:asciiTheme="majorHAnsi" w:hAnsiTheme="majorHAnsi" w:cstheme="majorHAnsi"/>
-                <w:b/>
-              </w:rPr>
-            </w:pPr>
-            <w:r>
-              <w:rPr>
-                <w:rFonts w:asciiTheme="majorHAnsi" w:hAnsiTheme="majorHAnsi" w:cstheme="majorHAnsi"/>
-                <w:b/>
-              </w:rPr>
-              <w:lastRenderedPageBreak/>
-              <w:t>Campo</w:t>
-            </w:r>
-          </w:p>
-        </w:tc>
-        <w:tc>
-          <w:tcPr>
-            <w:tcW w:w="3209" w:type="dxa"/>
-          </w:tcPr>
-          <w:p>
-            <w:pPr>
-              <w:rPr>
-                <w:rFonts w:asciiTheme="majorHAnsi" w:hAnsiTheme="majorHAnsi" w:cstheme="majorHAnsi"/>
-                <w:b/>
-              </w:rPr>
-            </w:pPr>
-            <w:r>
-              <w:rPr>
-                <w:rFonts w:asciiTheme="majorHAnsi" w:hAnsiTheme="majorHAnsi" w:cstheme="majorHAnsi"/>
-                <w:b/>
-              </w:rPr>
-              <w:t>Vincoli</w:t>
-            </w:r>
-          </w:p>
-        </w:tc>
-        <w:tc>
-          <w:tcPr>
-            <w:tcW w:w="3210" w:type="dxa"/>
-          </w:tcPr>
-          <w:p>
-            <w:pPr>
-              <w:rPr>
-                <w:rFonts w:asciiTheme="majorHAnsi" w:hAnsiTheme="majorHAnsi" w:cstheme="majorHAnsi"/>
-                <w:b/>
-              </w:rPr>
-            </w:pPr>
-            <w:r>
-              <w:rPr>
-                <w:rFonts w:asciiTheme="majorHAnsi" w:hAnsiTheme="majorHAnsi" w:cstheme="majorHAnsi"/>
-                <w:b/>
-              </w:rPr>
-              <w:t>Tipo</w:t>
-            </w:r>
-          </w:p>
-        </w:tc>
-      </w:tr>
-      <w:tr>
-        <w:tc>
-          <w:tcPr>
-            <w:tcW w:w="3209" w:type="dxa"/>
-          </w:tcPr>
-          <w:p>
-            <w:pPr>
-              <w:rPr>
-                <w:rFonts w:asciiTheme="majorHAnsi" w:hAnsiTheme="majorHAnsi" w:cstheme="majorHAnsi"/>
-              </w:rPr>
-            </w:pPr>
-            <w:proofErr w:type="spellStart"/>
-            <w:r>
-              <w:rPr>
-                <w:rFonts w:asciiTheme="majorHAnsi" w:hAnsiTheme="majorHAnsi" w:cstheme="majorHAnsi"/>
-              </w:rPr>
-              <w:t>IdCommento</w:t>
-            </w:r>
-            <w:proofErr w:type="spellEnd"/>
-          </w:p>
-        </w:tc>
-        <w:tc>
-          <w:tcPr>
-            <w:tcW w:w="3209" w:type="dxa"/>
-          </w:tcPr>
-          <w:p>
-            <w:pPr>
-              <w:rPr>
-                <w:rFonts w:asciiTheme="majorHAnsi" w:hAnsiTheme="majorHAnsi" w:cstheme="majorHAnsi"/>
-              </w:rPr>
-            </w:pPr>
-            <w:r>
-              <w:rPr>
-                <w:rFonts w:asciiTheme="majorHAnsi" w:hAnsiTheme="majorHAnsi" w:cstheme="majorHAnsi"/>
-              </w:rPr>
-              <w:t>Lunghezza massima 11 cifre</w:t>
-            </w:r>
-          </w:p>
-          <w:p>
-            <w:pPr>
-              <w:rPr>
-                <w:rFonts w:asciiTheme="majorHAnsi" w:hAnsiTheme="majorHAnsi" w:cstheme="majorHAnsi"/>
-                <w:b/>
-              </w:rPr>
-            </w:pPr>
-            <w:r>
-              <w:rPr>
-                <w:rFonts w:asciiTheme="majorHAnsi" w:hAnsiTheme="majorHAnsi" w:cstheme="majorHAnsi"/>
-                <w:b/>
-              </w:rPr>
-              <w:t>Chiave Primaria</w:t>
-            </w:r>
-          </w:p>
-        </w:tc>
-        <w:tc>
-          <w:tcPr>
-            <w:tcW w:w="3210" w:type="dxa"/>
-          </w:tcPr>
-          <w:p>
-            <w:pPr>
-              <w:rPr>
-                <w:rFonts w:asciiTheme="majorHAnsi" w:hAnsiTheme="majorHAnsi" w:cstheme="majorHAnsi"/>
-              </w:rPr>
-            </w:pPr>
-            <w:proofErr w:type="spellStart"/>
-            <w:r>
-              <w:rPr>
-                <w:rFonts w:asciiTheme="majorHAnsi" w:hAnsiTheme="majorHAnsi" w:cstheme="majorHAnsi"/>
-              </w:rPr>
-              <w:t>Integer</w:t>
-            </w:r>
-            <w:proofErr w:type="spellEnd"/>
-          </w:p>
-        </w:tc>
-      </w:tr>
-      <w:tr>
-        <w:tc>
-          <w:tcPr>
-            <w:tcW w:w="3209" w:type="dxa"/>
-          </w:tcPr>
-          <w:p>
-            <w:pPr>
-              <w:tabs>
-                <w:tab w:val="center" w:pos="1496"/>
-              </w:tabs>
-              <w:rPr>
-                <w:rFonts w:asciiTheme="majorHAnsi" w:hAnsiTheme="majorHAnsi" w:cstheme="majorHAnsi"/>
-              </w:rPr>
-            </w:pPr>
-            <w:proofErr w:type="spellStart"/>
-            <w:r>
-              <w:rPr>
-                <w:rFonts w:asciiTheme="majorHAnsi" w:hAnsiTheme="majorHAnsi" w:cstheme="majorHAnsi"/>
-              </w:rPr>
-              <w:t>IdMittente</w:t>
-            </w:r>
-            <w:proofErr w:type="spellEnd"/>
-          </w:p>
-        </w:tc>
-        <w:tc>
-          <w:tcPr>
-            <w:tcW w:w="3209" w:type="dxa"/>
-          </w:tcPr>
-          <w:p>
-            <w:pPr>
-              <w:rPr>
-                <w:rFonts w:asciiTheme="majorHAnsi" w:hAnsiTheme="majorHAnsi" w:cstheme="majorHAnsi"/>
-              </w:rPr>
-            </w:pPr>
-            <w:r>
-              <w:rPr>
-                <w:rFonts w:asciiTheme="majorHAnsi" w:hAnsiTheme="majorHAnsi" w:cstheme="majorHAnsi"/>
-              </w:rPr>
-              <w:t xml:space="preserve">Lunghezza massima </w:t>
-            </w:r>
-            <w:r>
-              <w:rPr>
-                <w:rFonts w:asciiTheme="majorHAnsi" w:hAnsiTheme="majorHAnsi" w:cstheme="majorHAnsi"/>
-              </w:rPr>
-              <w:t>11</w:t>
-            </w:r>
-            <w:r>
-              <w:rPr>
-                <w:rFonts w:asciiTheme="majorHAnsi" w:hAnsiTheme="majorHAnsi" w:cstheme="majorHAnsi"/>
-              </w:rPr>
-              <w:t xml:space="preserve"> cifre</w:t>
-            </w:r>
-          </w:p>
-          <w:p>
-            <w:pPr>
-              <w:rPr>
-                <w:rFonts w:asciiTheme="majorHAnsi" w:hAnsiTheme="majorHAnsi" w:cstheme="majorHAnsi"/>
-                <w:b/>
-              </w:rPr>
-            </w:pPr>
-            <w:r>
-              <w:rPr>
-                <w:rFonts w:asciiTheme="majorHAnsi" w:hAnsiTheme="majorHAnsi" w:cstheme="majorHAnsi"/>
-                <w:b/>
-              </w:rPr>
-              <w:t xml:space="preserve">Chiave </w:t>
-            </w:r>
-            <w:r>
-              <w:rPr>
-                <w:rFonts w:asciiTheme="majorHAnsi" w:hAnsiTheme="majorHAnsi" w:cstheme="majorHAnsi"/>
-                <w:b/>
-              </w:rPr>
-              <w:t>Esterna (Utente)</w:t>
-            </w:r>
-          </w:p>
-        </w:tc>
-        <w:tc>
-          <w:tcPr>
-            <w:tcW w:w="3210" w:type="dxa"/>
-          </w:tcPr>
-          <w:p>
-            <w:pPr>
-              <w:rPr>
-                <w:rFonts w:asciiTheme="majorHAnsi" w:hAnsiTheme="majorHAnsi" w:cstheme="majorHAnsi"/>
-              </w:rPr>
-            </w:pPr>
-            <w:proofErr w:type="spellStart"/>
-            <w:r>
-              <w:rPr>
-                <w:rFonts w:asciiTheme="majorHAnsi" w:hAnsiTheme="majorHAnsi" w:cstheme="majorHAnsi"/>
-              </w:rPr>
-              <w:t>Integer</w:t>
-            </w:r>
-            <w:proofErr w:type="spellEnd"/>
-          </w:p>
-        </w:tc>
-      </w:tr>
-      <w:tr>
-        <w:tc>
-          <w:tcPr>
-            <w:tcW w:w="3209" w:type="dxa"/>
-          </w:tcPr>
-          <w:p>
-            <w:pPr>
-              <w:rPr>
-                <w:rFonts w:asciiTheme="majorHAnsi" w:hAnsiTheme="majorHAnsi" w:cstheme="majorHAnsi"/>
-              </w:rPr>
-            </w:pPr>
-            <w:r>
-              <w:rPr>
-                <w:rFonts w:asciiTheme="majorHAnsi" w:hAnsiTheme="majorHAnsi" w:cstheme="majorHAnsi"/>
-              </w:rPr>
-              <w:t>Contenuto</w:t>
-            </w:r>
-          </w:p>
-        </w:tc>
-        <w:tc>
-          <w:tcPr>
-            <w:tcW w:w="3209" w:type="dxa"/>
-          </w:tcPr>
-          <w:p>
-            <w:pPr>
-              <w:rPr>
-                <w:rFonts w:asciiTheme="majorHAnsi" w:hAnsiTheme="majorHAnsi" w:cstheme="majorHAnsi"/>
-              </w:rPr>
-            </w:pPr>
-            <w:r>
-              <w:rPr>
-                <w:rFonts w:asciiTheme="majorHAnsi" w:hAnsiTheme="majorHAnsi" w:cstheme="majorHAnsi"/>
-              </w:rPr>
-              <w:t>Lunghezza massima 256 cifre</w:t>
-            </w:r>
-          </w:p>
-        </w:tc>
-        <w:tc>
-          <w:tcPr>
-            <w:tcW w:w="3210" w:type="dxa"/>
-          </w:tcPr>
-          <w:p>
-            <w:pPr>
-              <w:rPr>
-                <w:rFonts w:asciiTheme="majorHAnsi" w:hAnsiTheme="majorHAnsi" w:cstheme="majorHAnsi"/>
-              </w:rPr>
-            </w:pPr>
-            <w:proofErr w:type="spellStart"/>
-            <w:r>
-              <w:rPr>
-                <w:rFonts w:asciiTheme="majorHAnsi" w:hAnsiTheme="majorHAnsi" w:cstheme="majorHAnsi"/>
-              </w:rPr>
-              <w:t>Varchar</w:t>
-            </w:r>
-            <w:proofErr w:type="spellEnd"/>
-          </w:p>
-        </w:tc>
-      </w:tr>
-      <w:tr>
-        <w:tc>
-          <w:tcPr>
-            <w:tcW w:w="3209" w:type="dxa"/>
-          </w:tcPr>
-          <w:p>
-            <w:pPr>
-              <w:rPr>
-                <w:rFonts w:asciiTheme="majorHAnsi" w:hAnsiTheme="majorHAnsi" w:cstheme="majorHAnsi"/>
-              </w:rPr>
-            </w:pPr>
-            <w:proofErr w:type="spellStart"/>
-            <w:r>
-              <w:rPr>
-                <w:rFonts w:asciiTheme="majorHAnsi" w:hAnsiTheme="majorHAnsi" w:cstheme="majorHAnsi"/>
-              </w:rPr>
-              <w:t>idEvento</w:t>
-            </w:r>
-            <w:proofErr w:type="spellEnd"/>
-          </w:p>
-        </w:tc>
-        <w:tc>
-          <w:tcPr>
-            <w:tcW w:w="3209" w:type="dxa"/>
-          </w:tcPr>
-          <w:p>
-            <w:pPr>
-              <w:rPr>
-                <w:rFonts w:asciiTheme="majorHAnsi" w:hAnsiTheme="majorHAnsi" w:cstheme="majorHAnsi"/>
-              </w:rPr>
-            </w:pPr>
-            <w:r>
-              <w:rPr>
-                <w:rFonts w:asciiTheme="majorHAnsi" w:hAnsiTheme="majorHAnsi" w:cstheme="majorHAnsi"/>
-              </w:rPr>
-              <w:t>Lunghezza massima</w:t>
-            </w:r>
-            <w:r>
-              <w:rPr>
-                <w:rFonts w:asciiTheme="majorHAnsi" w:hAnsiTheme="majorHAnsi" w:cstheme="majorHAnsi"/>
-              </w:rPr>
-              <w:t xml:space="preserve"> 11</w:t>
-            </w:r>
-            <w:r>
-              <w:rPr>
-                <w:rFonts w:asciiTheme="majorHAnsi" w:hAnsiTheme="majorHAnsi" w:cstheme="majorHAnsi"/>
-              </w:rPr>
-              <w:t xml:space="preserve"> cifre</w:t>
-            </w:r>
-          </w:p>
-          <w:p>
-            <w:pPr>
-              <w:rPr>
-                <w:rFonts w:asciiTheme="majorHAnsi" w:hAnsiTheme="majorHAnsi" w:cstheme="majorHAnsi"/>
-              </w:rPr>
-            </w:pPr>
-            <w:r>
-              <w:rPr>
-                <w:rFonts w:asciiTheme="majorHAnsi" w:hAnsiTheme="majorHAnsi" w:cstheme="majorHAnsi"/>
-                <w:b/>
-              </w:rPr>
-              <w:t>Chiave Esterna (Evento)</w:t>
-            </w:r>
-          </w:p>
-        </w:tc>
-        <w:tc>
-          <w:tcPr>
-            <w:tcW w:w="3210" w:type="dxa"/>
-          </w:tcPr>
-          <w:p>
-            <w:pPr>
-              <w:rPr>
-                <w:rFonts w:asciiTheme="majorHAnsi" w:hAnsiTheme="majorHAnsi" w:cstheme="majorHAnsi"/>
-              </w:rPr>
-            </w:pPr>
-            <w:proofErr w:type="spellStart"/>
-            <w:r>
-              <w:rPr>
-                <w:rFonts w:asciiTheme="majorHAnsi" w:hAnsiTheme="majorHAnsi" w:cstheme="majorHAnsi"/>
-              </w:rPr>
-              <w:t>Integer</w:t>
-            </w:r>
-            <w:proofErr w:type="spellEnd"/>
-          </w:p>
-        </w:tc>
-      </w:tr>
-      <w:tr>
-        <w:tc>
-          <w:tcPr>
-            <w:tcW w:w="3209" w:type="dxa"/>
-          </w:tcPr>
-          <w:p>
-            <w:pPr>
-              <w:rPr>
-                <w:rFonts w:asciiTheme="majorHAnsi" w:hAnsiTheme="majorHAnsi" w:cstheme="majorHAnsi"/>
-              </w:rPr>
-            </w:pPr>
-            <w:proofErr w:type="spellStart"/>
-            <w:r>
-              <w:rPr>
-                <w:rFonts w:asciiTheme="majorHAnsi" w:hAnsiTheme="majorHAnsi" w:cstheme="majorHAnsi"/>
-              </w:rPr>
-              <w:t>creationTime</w:t>
-            </w:r>
-            <w:proofErr w:type="spellEnd"/>
-          </w:p>
-        </w:tc>
-        <w:tc>
-          <w:tcPr>
-            <w:tcW w:w="3209" w:type="dxa"/>
-          </w:tcPr>
-          <w:p>
-            <w:pPr>
-              <w:rPr>
-                <w:rFonts w:asciiTheme="majorHAnsi" w:hAnsiTheme="majorHAnsi" w:cstheme="majorHAnsi"/>
-              </w:rPr>
-            </w:pPr>
-            <w:r>
-              <w:rPr>
-                <w:rFonts w:asciiTheme="majorHAnsi" w:hAnsiTheme="majorHAnsi" w:cstheme="majorHAnsi"/>
-              </w:rPr>
-              <w:t xml:space="preserve">Corrispondente alla creazione nel </w:t>
-            </w:r>
-            <w:proofErr w:type="spellStart"/>
-            <w:r>
-              <w:rPr>
-                <w:rFonts w:asciiTheme="majorHAnsi" w:hAnsiTheme="majorHAnsi" w:cstheme="majorHAnsi"/>
-              </w:rPr>
-              <w:t>db</w:t>
-            </w:r>
-            <w:proofErr w:type="spellEnd"/>
-            <w:r>
-              <w:rPr>
-                <w:rFonts w:asciiTheme="majorHAnsi" w:hAnsiTheme="majorHAnsi" w:cstheme="majorHAnsi"/>
-              </w:rPr>
-              <w:t xml:space="preserve"> del commento</w:t>
-            </w:r>
-          </w:p>
-        </w:tc>
-        <w:tc>
-          <w:tcPr>
-            <w:tcW w:w="3210" w:type="dxa"/>
-          </w:tcPr>
-          <w:p>
-            <w:pPr>
-              <w:rPr>
-                <w:rFonts w:asciiTheme="majorHAnsi" w:hAnsiTheme="majorHAnsi" w:cstheme="majorHAnsi"/>
-              </w:rPr>
-            </w:pPr>
-            <w:proofErr w:type="spellStart"/>
-            <w:r>
-              <w:rPr>
-                <w:rFonts w:asciiTheme="majorHAnsi" w:hAnsiTheme="majorHAnsi" w:cstheme="majorHAnsi"/>
-              </w:rPr>
-              <w:t>Date</w:t>
-            </w:r>
-            <w:r>
-              <w:rPr>
-                <w:rFonts w:asciiTheme="majorHAnsi" w:hAnsiTheme="majorHAnsi" w:cstheme="majorHAnsi"/>
-              </w:rPr>
-              <w:t>Time</w:t>
-            </w:r>
-            <w:proofErr w:type="spellEnd"/>
-          </w:p>
-        </w:tc>
-      </w:tr>
-    </w:tbl>
     <w:p>
       <w:pPr>
         <w:rPr>
@@ -3045,6 +2549,69 @@
                 <w:rFonts w:asciiTheme="majorHAnsi" w:hAnsiTheme="majorHAnsi" w:cstheme="majorHAnsi"/>
                 <w:b/>
               </w:rPr>
+              <w:lastRenderedPageBreak/>
+              <w:t>Commento</w:t>
+            </w:r>
+          </w:p>
+        </w:tc>
+      </w:tr>
+      <w:tr>
+        <w:tc>
+          <w:tcPr>
+            <w:tcW w:w="3209" w:type="dxa"/>
+          </w:tcPr>
+          <w:p>
+            <w:pPr>
+              <w:rPr>
+                <w:rFonts w:asciiTheme="majorHAnsi" w:hAnsiTheme="majorHAnsi" w:cstheme="majorHAnsi"/>
+                <w:b/>
+              </w:rPr>
+            </w:pPr>
+            <w:r>
+              <w:rPr>
+                <w:rFonts w:asciiTheme="majorHAnsi" w:hAnsiTheme="majorHAnsi" w:cstheme="majorHAnsi"/>
+                <w:b/>
+              </w:rPr>
+              <w:t>Campo</w:t>
+            </w:r>
+          </w:p>
+        </w:tc>
+        <w:tc>
+          <w:tcPr>
+            <w:tcW w:w="3209" w:type="dxa"/>
+          </w:tcPr>
+          <w:p>
+            <w:pPr>
+              <w:rPr>
+                <w:rFonts w:asciiTheme="majorHAnsi" w:hAnsiTheme="majorHAnsi" w:cstheme="majorHAnsi"/>
+                <w:b/>
+              </w:rPr>
+            </w:pPr>
+            <w:r>
+              <w:rPr>
+                <w:rFonts w:asciiTheme="majorHAnsi" w:hAnsiTheme="majorHAnsi" w:cstheme="majorHAnsi"/>
+                <w:b/>
+              </w:rPr>
+              <w:t>Vincoli</w:t>
+            </w:r>
+          </w:p>
+        </w:tc>
+        <w:tc>
+          <w:tcPr>
+            <w:tcW w:w="3210" w:type="dxa"/>
+          </w:tcPr>
+          <w:p>
+            <w:pPr>
+              <w:rPr>
+                <w:rFonts w:asciiTheme="majorHAnsi" w:hAnsiTheme="majorHAnsi" w:cstheme="majorHAnsi"/>
+                <w:b/>
+              </w:rPr>
+            </w:pPr>
+            <w:r>
+              <w:rPr>
+                <w:rFonts w:asciiTheme="majorHAnsi" w:hAnsiTheme="majorHAnsi" w:cstheme="majorHAnsi"/>
+                <w:b/>
+              </w:rPr>
               <w:t>Tipo</w:t>
             </w:r>
           </w:p>
@@ -3059,95 +2626,123 @@
             <w:pPr>
               <w:rPr>
                 <w:rFonts w:asciiTheme="majorHAnsi" w:hAnsiTheme="majorHAnsi" w:cstheme="majorHAnsi"/>
-                <w:b/>
-              </w:rPr>
-            </w:pPr>
-            <w:r>
-              <w:rPr>
-                <w:rFonts w:asciiTheme="majorHAnsi" w:hAnsiTheme="majorHAnsi" w:cstheme="majorHAnsi"/>
-                <w:b/>
-              </w:rPr>
-              <w:t>Campo</w:t>
-            </w:r>
-          </w:p>
-        </w:tc>
-        <w:tc>
-          <w:tcPr>
-            <w:tcW w:w="3209" w:type="dxa"/>
-          </w:tcPr>
-          <w:p>
-            <w:pPr>
-              <w:rPr>
-                <w:rFonts w:asciiTheme="majorHAnsi" w:hAnsiTheme="majorHAnsi" w:cstheme="majorHAnsi"/>
-                <w:b/>
-              </w:rPr>
-            </w:pPr>
-            <w:r>
-              <w:rPr>
-                <w:rFonts w:asciiTheme="majorHAnsi" w:hAnsiTheme="majorHAnsi" w:cstheme="majorHAnsi"/>
-                <w:b/>
-              </w:rPr>
-              <w:t>Vincoli</w:t>
-            </w:r>
-          </w:p>
-        </w:tc>
-        <w:tc>
-          <w:tcPr>
-            <w:tcW w:w="3210" w:type="dxa"/>
-          </w:tcPr>
-          <w:p>
-            <w:pPr>
-              <w:rPr>
-                <w:rFonts w:asciiTheme="majorHAnsi" w:hAnsiTheme="majorHAnsi" w:cstheme="majorHAnsi"/>
-                <w:b/>
-              </w:rPr>
-            </w:pPr>
-            <w:r>
-              <w:rPr>
-                <w:rFonts w:asciiTheme="majorHAnsi" w:hAnsiTheme="majorHAnsi" w:cstheme="majorHAnsi"/>
-                <w:b/>
-              </w:rPr>
-              <w:t>Tipo</w:t>
-            </w:r>
-          </w:p>
-        </w:tc>
-      </w:tr>
-      <w:tr>
-        <w:tc>
-          <w:tcPr>
-            <w:tcW w:w="3209" w:type="dxa"/>
-          </w:tcPr>
-          <w:p>
-            <w:pPr>
-              <w:rPr>
-                <w:rFonts w:asciiTheme="majorHAnsi" w:hAnsiTheme="majorHAnsi" w:cstheme="majorHAnsi"/>
-              </w:rPr>
-            </w:pPr>
-            <w:proofErr w:type="spellStart"/>
-            <w:r>
-              <w:rPr>
-                <w:rFonts w:asciiTheme="majorHAnsi" w:hAnsiTheme="majorHAnsi" w:cstheme="majorHAnsi"/>
-              </w:rPr>
-              <w:t>IdTipo</w:t>
-            </w:r>
-            <w:proofErr w:type="spellEnd"/>
-          </w:p>
-        </w:tc>
-        <w:tc>
-          <w:tcPr>
-            <w:tcW w:w="3209" w:type="dxa"/>
-          </w:tcPr>
-          <w:p>
-            <w:pPr>
-              <w:rPr>
-                <w:rFonts w:asciiTheme="majorHAnsi" w:hAnsiTheme="majorHAnsi" w:cstheme="majorHAnsi"/>
-              </w:rPr>
-            </w:pPr>
-            <w:r>
-              <w:rPr>
-                <w:rFonts w:asciiTheme="majorHAnsi" w:hAnsiTheme="majorHAnsi" w:cstheme="majorHAnsi"/>
-              </w:rPr>
-              <w:t>Lunghezza massima 11 cifre.</w:t>
+              </w:rPr>
+            </w:pPr>
+            <w:proofErr w:type="spellStart"/>
+            <w:r>
+              <w:rPr>
+                <w:rFonts w:asciiTheme="majorHAnsi" w:hAnsiTheme="majorHAnsi" w:cstheme="majorHAnsi"/>
+              </w:rPr>
+              <w:t>IdCommento</w:t>
+            </w:r>
+            <w:proofErr w:type="spellEnd"/>
+          </w:p>
+        </w:tc>
+        <w:tc>
+          <w:tcPr>
+            <w:tcW w:w="3209" w:type="dxa"/>
+          </w:tcPr>
+          <w:p>
+            <w:pPr>
+              <w:rPr>
+                <w:rFonts w:asciiTheme="majorHAnsi" w:hAnsiTheme="majorHAnsi" w:cstheme="majorHAnsi"/>
+              </w:rPr>
+            </w:pPr>
+            <w:r>
+              <w:rPr>
+                <w:rFonts w:asciiTheme="majorHAnsi" w:hAnsiTheme="majorHAnsi" w:cstheme="majorHAnsi"/>
+              </w:rPr>
+              <w:t>Lunghezza massima 11 cifre</w:t>
+            </w:r>
+          </w:p>
+          <w:p>
+            <w:pPr>
+              <w:rPr>
+                <w:rFonts w:asciiTheme="majorHAnsi" w:hAnsiTheme="majorHAnsi" w:cstheme="majorHAnsi"/>
+                <w:b/>
+              </w:rPr>
+            </w:pPr>
+            <w:r>
+              <w:rPr>
+                <w:rFonts w:asciiTheme="majorHAnsi" w:hAnsiTheme="majorHAnsi" w:cstheme="majorHAnsi"/>
+                <w:b/>
+              </w:rPr>
+              <w:t>Chiave Primaria</w:t>
+            </w:r>
+          </w:p>
+        </w:tc>
+        <w:tc>
+          <w:tcPr>
+            <w:tcW w:w="3210" w:type="dxa"/>
+          </w:tcPr>
+          <w:p>
+            <w:pPr>
+              <w:rPr>
+                <w:rFonts w:asciiTheme="majorHAnsi" w:hAnsiTheme="majorHAnsi" w:cstheme="majorHAnsi"/>
+              </w:rPr>
+            </w:pPr>
+            <w:proofErr w:type="spellStart"/>
+            <w:r>
+              <w:rPr>
+                <w:rFonts w:asciiTheme="majorHAnsi" w:hAnsiTheme="majorHAnsi" w:cstheme="majorHAnsi"/>
+              </w:rPr>
+              <w:t>Integer</w:t>
+            </w:r>
+            <w:proofErr w:type="spellEnd"/>
+          </w:p>
+        </w:tc>
+      </w:tr>
+      <w:tr>
+        <w:tc>
+          <w:tcPr>
+            <w:tcW w:w="3209" w:type="dxa"/>
+          </w:tcPr>
+          <w:p>
+            <w:pPr>
+              <w:tabs>
+                <w:tab w:val="center" w:pos="1496"/>
+              </w:tabs>
+              <w:rPr>
+                <w:rFonts w:asciiTheme="majorHAnsi" w:hAnsiTheme="majorHAnsi" w:cstheme="majorHAnsi"/>
+              </w:rPr>
+            </w:pPr>
+            <w:proofErr w:type="spellStart"/>
+            <w:r>
+              <w:rPr>
+                <w:rFonts w:asciiTheme="majorHAnsi" w:hAnsiTheme="majorHAnsi" w:cstheme="majorHAnsi"/>
+              </w:rPr>
+              <w:t>IdMittente</w:t>
+            </w:r>
+            <w:proofErr w:type="spellEnd"/>
+          </w:p>
+        </w:tc>
+        <w:tc>
+          <w:tcPr>
+            <w:tcW w:w="3209" w:type="dxa"/>
+          </w:tcPr>
+          <w:p>
+            <w:pPr>
+              <w:rPr>
+                <w:rFonts w:asciiTheme="majorHAnsi" w:hAnsiTheme="majorHAnsi" w:cstheme="majorHAnsi"/>
+              </w:rPr>
+            </w:pPr>
+            <w:r>
+              <w:rPr>
+                <w:rFonts w:asciiTheme="majorHAnsi" w:hAnsiTheme="majorHAnsi" w:cstheme="majorHAnsi"/>
+              </w:rPr>
+              <w:t xml:space="preserve">Lunghezza massima </w:t>
+            </w:r>
+            <w:r>
+              <w:rPr>
+                <w:rFonts w:asciiTheme="majorHAnsi" w:hAnsiTheme="majorHAnsi" w:cstheme="majorHAnsi"/>
+              </w:rPr>
+              <w:t>11</w:t>
+            </w:r>
+            <w:r>
+              <w:rPr>
+                <w:rFonts w:asciiTheme="majorHAnsi" w:hAnsiTheme="majorHAnsi" w:cstheme="majorHAnsi"/>
+              </w:rPr>
+              <w:t xml:space="preserve"> cifre</w:t>
             </w:r>
           </w:p>
           <w:p>
@@ -3169,74 +2764,66 @@
                 <w:rFonts w:asciiTheme="majorHAnsi" w:hAnsiTheme="majorHAnsi" w:cstheme="majorHAnsi"/>
                 <w:b/>
               </w:rPr>
-              <w:t>Interna</w:t>
-            </w:r>
-          </w:p>
-        </w:tc>
-        <w:tc>
-          <w:tcPr>
-            <w:tcW w:w="3210" w:type="dxa"/>
-          </w:tcPr>
-          <w:p>
-            <w:pPr>
-              <w:rPr>
-                <w:rFonts w:asciiTheme="majorHAnsi" w:hAnsiTheme="majorHAnsi" w:cstheme="majorHAnsi"/>
-              </w:rPr>
-            </w:pPr>
-            <w:r>
-              <w:rPr>
-                <w:rFonts w:asciiTheme="majorHAnsi" w:hAnsiTheme="majorHAnsi" w:cstheme="majorHAnsi"/>
-              </w:rPr>
-              <w:t>tinyint</w:t>
-            </w:r>
-          </w:p>
-        </w:tc>
-      </w:tr>
-      <w:tr>
-        <w:tc>
-          <w:tcPr>
-            <w:tcW w:w="3209" w:type="dxa"/>
-          </w:tcPr>
-          <w:p>
-            <w:pPr>
-              <w:rPr>
-                <w:rFonts w:asciiTheme="majorHAnsi" w:hAnsiTheme="majorHAnsi" w:cstheme="majorHAnsi"/>
-              </w:rPr>
-            </w:pPr>
-            <w:proofErr w:type="spellStart"/>
-            <w:r>
-              <w:rPr>
-                <w:rFonts w:asciiTheme="majorHAnsi" w:hAnsiTheme="majorHAnsi" w:cstheme="majorHAnsi"/>
-              </w:rPr>
-              <w:t>nomeTipo</w:t>
-            </w:r>
-            <w:proofErr w:type="spellEnd"/>
-          </w:p>
-        </w:tc>
-        <w:tc>
-          <w:tcPr>
-            <w:tcW w:w="3209" w:type="dxa"/>
-          </w:tcPr>
-          <w:p>
-            <w:pPr>
-              <w:rPr>
-                <w:rFonts w:asciiTheme="majorHAnsi" w:hAnsiTheme="majorHAnsi" w:cstheme="majorHAnsi"/>
-              </w:rPr>
-            </w:pPr>
-            <w:r>
-              <w:rPr>
-                <w:rFonts w:asciiTheme="majorHAnsi" w:hAnsiTheme="majorHAnsi" w:cstheme="majorHAnsi"/>
-              </w:rPr>
-              <w:t>Lunghezza massima 100 cifre</w:t>
-            </w:r>
-          </w:p>
-          <w:p>
-            <w:pPr>
-              <w:rPr>
-                <w:rFonts w:asciiTheme="majorHAnsi" w:hAnsiTheme="majorHAnsi" w:cstheme="majorHAnsi"/>
-                <w:b/>
-              </w:rPr>
-            </w:pPr>
+              <w:t>Esterna (Utente)</w:t>
+            </w:r>
+          </w:p>
+        </w:tc>
+        <w:tc>
+          <w:tcPr>
+            <w:tcW w:w="3210" w:type="dxa"/>
+          </w:tcPr>
+          <w:p>
+            <w:pPr>
+              <w:rPr>
+                <w:rFonts w:asciiTheme="majorHAnsi" w:hAnsiTheme="majorHAnsi" w:cstheme="majorHAnsi"/>
+              </w:rPr>
+            </w:pPr>
+            <w:proofErr w:type="spellStart"/>
+            <w:r>
+              <w:rPr>
+                <w:rFonts w:asciiTheme="majorHAnsi" w:hAnsiTheme="majorHAnsi" w:cstheme="majorHAnsi"/>
+              </w:rPr>
+              <w:t>Integer</w:t>
+            </w:r>
+            <w:proofErr w:type="spellEnd"/>
+          </w:p>
+        </w:tc>
+      </w:tr>
+      <w:tr>
+        <w:tc>
+          <w:tcPr>
+            <w:tcW w:w="3209" w:type="dxa"/>
+          </w:tcPr>
+          <w:p>
+            <w:pPr>
+              <w:rPr>
+                <w:rFonts w:asciiTheme="majorHAnsi" w:hAnsiTheme="majorHAnsi" w:cstheme="majorHAnsi"/>
+              </w:rPr>
+            </w:pPr>
+            <w:r>
+              <w:rPr>
+                <w:rFonts w:asciiTheme="majorHAnsi" w:hAnsiTheme="majorHAnsi" w:cstheme="majorHAnsi"/>
+              </w:rPr>
+              <w:t>Contenuto</w:t>
+            </w:r>
+          </w:p>
+        </w:tc>
+        <w:tc>
+          <w:tcPr>
+            <w:tcW w:w="3209" w:type="dxa"/>
+          </w:tcPr>
+          <w:p>
+            <w:pPr>
+              <w:rPr>
+                <w:rFonts w:asciiTheme="majorHAnsi" w:hAnsiTheme="majorHAnsi" w:cstheme="majorHAnsi"/>
+              </w:rPr>
+            </w:pPr>
+            <w:r>
+              <w:rPr>
+                <w:rFonts w:asciiTheme="majorHAnsi" w:hAnsiTheme="majorHAnsi" w:cstheme="majorHAnsi"/>
+              </w:rPr>
+              <w:t>Lunghezza massima 256 cifre</w:t>
+            </w:r>
           </w:p>
         </w:tc>
         <w:tc>
@@ -3271,61 +2858,162 @@
                 <w:rFonts w:asciiTheme="majorHAnsi" w:hAnsiTheme="majorHAnsi" w:cstheme="majorHAnsi"/>
               </w:rPr>
             </w:pPr>
-            <w:r>
-              <w:rPr>
-                <w:rFonts w:asciiTheme="majorHAnsi" w:hAnsiTheme="majorHAnsi" w:cstheme="majorHAnsi"/>
-              </w:rPr>
-              <w:t>descrizione</w:t>
-            </w:r>
-          </w:p>
-        </w:tc>
-        <w:tc>
-          <w:tcPr>
-            <w:tcW w:w="3209" w:type="dxa"/>
-          </w:tcPr>
-          <w:p>
-            <w:pPr>
-              <w:rPr>
-                <w:rFonts w:asciiTheme="majorHAnsi" w:hAnsiTheme="majorHAnsi" w:cstheme="majorHAnsi"/>
-              </w:rPr>
-            </w:pPr>
-            <w:r>
-              <w:rPr>
-                <w:rFonts w:asciiTheme="majorHAnsi" w:hAnsiTheme="majorHAnsi" w:cstheme="majorHAnsi"/>
-              </w:rPr>
-              <w:t>Lunghezza massima 100 cifre</w:t>
-            </w:r>
-          </w:p>
-        </w:tc>
-        <w:tc>
-          <w:tcPr>
-            <w:tcW w:w="3210" w:type="dxa"/>
-          </w:tcPr>
-          <w:p>
-            <w:pPr>
-              <w:rPr>
-                <w:rFonts w:asciiTheme="majorHAnsi" w:hAnsiTheme="majorHAnsi" w:cstheme="majorHAnsi"/>
-              </w:rPr>
-            </w:pPr>
-            <w:proofErr w:type="spellStart"/>
-            <w:r>
-              <w:rPr>
-                <w:rFonts w:asciiTheme="majorHAnsi" w:hAnsiTheme="majorHAnsi" w:cstheme="majorHAnsi"/>
-              </w:rPr>
-              <w:t>Varchar</w:t>
+            <w:proofErr w:type="spellStart"/>
+            <w:r>
+              <w:rPr>
+                <w:rFonts w:asciiTheme="majorHAnsi" w:hAnsiTheme="majorHAnsi" w:cstheme="majorHAnsi"/>
+              </w:rPr>
+              <w:t>idEvento</w:t>
+            </w:r>
+            <w:proofErr w:type="spellEnd"/>
+          </w:p>
+        </w:tc>
+        <w:tc>
+          <w:tcPr>
+            <w:tcW w:w="3209" w:type="dxa"/>
+          </w:tcPr>
+          <w:p>
+            <w:pPr>
+              <w:rPr>
+                <w:rFonts w:asciiTheme="majorHAnsi" w:hAnsiTheme="majorHAnsi" w:cstheme="majorHAnsi"/>
+              </w:rPr>
+            </w:pPr>
+            <w:r>
+              <w:rPr>
+                <w:rFonts w:asciiTheme="majorHAnsi" w:hAnsiTheme="majorHAnsi" w:cstheme="majorHAnsi"/>
+              </w:rPr>
+              <w:t>Lunghezza massima</w:t>
+            </w:r>
+            <w:r>
+              <w:rPr>
+                <w:rFonts w:asciiTheme="majorHAnsi" w:hAnsiTheme="majorHAnsi" w:cstheme="majorHAnsi"/>
+              </w:rPr>
+              <w:t xml:space="preserve"> 11</w:t>
+            </w:r>
+            <w:r>
+              <w:rPr>
+                <w:rFonts w:asciiTheme="majorHAnsi" w:hAnsiTheme="majorHAnsi" w:cstheme="majorHAnsi"/>
+              </w:rPr>
+              <w:t xml:space="preserve"> cifre</w:t>
+            </w:r>
+          </w:p>
+          <w:p>
+            <w:pPr>
+              <w:rPr>
+                <w:rFonts w:asciiTheme="majorHAnsi" w:hAnsiTheme="majorHAnsi" w:cstheme="majorHAnsi"/>
+              </w:rPr>
+            </w:pPr>
+            <w:r>
+              <w:rPr>
+                <w:rFonts w:asciiTheme="majorHAnsi" w:hAnsiTheme="majorHAnsi" w:cstheme="majorHAnsi"/>
+                <w:b/>
+              </w:rPr>
+              <w:t>Chiave Esterna (Evento)</w:t>
+            </w:r>
+          </w:p>
+        </w:tc>
+        <w:tc>
+          <w:tcPr>
+            <w:tcW w:w="3210" w:type="dxa"/>
+          </w:tcPr>
+          <w:p>
+            <w:pPr>
+              <w:rPr>
+                <w:rFonts w:asciiTheme="majorHAnsi" w:hAnsiTheme="majorHAnsi" w:cstheme="majorHAnsi"/>
+              </w:rPr>
+            </w:pPr>
+            <w:proofErr w:type="spellStart"/>
+            <w:r>
+              <w:rPr>
+                <w:rFonts w:asciiTheme="majorHAnsi" w:hAnsiTheme="majorHAnsi" w:cstheme="majorHAnsi"/>
+              </w:rPr>
+              <w:t>Integer</w:t>
+            </w:r>
+            <w:proofErr w:type="spellEnd"/>
+          </w:p>
+        </w:tc>
+      </w:tr>
+      <w:tr>
+        <w:tc>
+          <w:tcPr>
+            <w:tcW w:w="3209" w:type="dxa"/>
+          </w:tcPr>
+          <w:p>
+            <w:pPr>
+              <w:rPr>
+                <w:rFonts w:asciiTheme="majorHAnsi" w:hAnsiTheme="majorHAnsi" w:cstheme="majorHAnsi"/>
+              </w:rPr>
+            </w:pPr>
+            <w:proofErr w:type="spellStart"/>
+            <w:r>
+              <w:rPr>
+                <w:rFonts w:asciiTheme="majorHAnsi" w:hAnsiTheme="majorHAnsi" w:cstheme="majorHAnsi"/>
+              </w:rPr>
+              <w:t>creationTime</w:t>
+            </w:r>
+            <w:proofErr w:type="spellEnd"/>
+          </w:p>
+        </w:tc>
+        <w:tc>
+          <w:tcPr>
+            <w:tcW w:w="3209" w:type="dxa"/>
+          </w:tcPr>
+          <w:p>
+            <w:pPr>
+              <w:rPr>
+                <w:rFonts w:asciiTheme="majorHAnsi" w:hAnsiTheme="majorHAnsi" w:cstheme="majorHAnsi"/>
+              </w:rPr>
+            </w:pPr>
+            <w:r>
+              <w:rPr>
+                <w:rFonts w:asciiTheme="majorHAnsi" w:hAnsiTheme="majorHAnsi" w:cstheme="majorHAnsi"/>
+              </w:rPr>
+              <w:t xml:space="preserve">Corrispondente alla creazione nel </w:t>
+            </w:r>
+            <w:proofErr w:type="spellStart"/>
+            <w:r>
+              <w:rPr>
+                <w:rFonts w:asciiTheme="majorHAnsi" w:hAnsiTheme="majorHAnsi" w:cstheme="majorHAnsi"/>
+              </w:rPr>
+              <w:t>db</w:t>
+            </w:r>
+            <w:proofErr w:type="spellEnd"/>
+            <w:r>
+              <w:rPr>
+                <w:rFonts w:asciiTheme="majorHAnsi" w:hAnsiTheme="majorHAnsi" w:cstheme="majorHAnsi"/>
+              </w:rPr>
+              <w:t xml:space="preserve"> del commento</w:t>
+            </w:r>
+          </w:p>
+        </w:tc>
+        <w:tc>
+          <w:tcPr>
+            <w:tcW w:w="3210" w:type="dxa"/>
+          </w:tcPr>
+          <w:p>
+            <w:pPr>
+              <w:rPr>
+                <w:rFonts w:asciiTheme="majorHAnsi" w:hAnsiTheme="majorHAnsi" w:cstheme="majorHAnsi"/>
+              </w:rPr>
+            </w:pPr>
+            <w:proofErr w:type="spellStart"/>
+            <w:r>
+              <w:rPr>
+                <w:rFonts w:asciiTheme="majorHAnsi" w:hAnsiTheme="majorHAnsi" w:cstheme="majorHAnsi"/>
+              </w:rPr>
+              <w:t>Date</w:t>
+            </w:r>
+            <w:r>
+              <w:rPr>
+                <w:rFonts w:asciiTheme="majorHAnsi" w:hAnsiTheme="majorHAnsi" w:cstheme="majorHAnsi"/>
+              </w:rPr>
+              <w:t>Time</w:t>
             </w:r>
             <w:proofErr w:type="spellEnd"/>
           </w:p>
         </w:tc>
       </w:tr>
     </w:tbl>
-    <w:p>
-      <w:pPr>
-        <w:rPr>
-          <w:rFonts w:asciiTheme="majorHAnsi" w:hAnsiTheme="majorHAnsi" w:cstheme="majorHAnsi"/>
-        </w:rPr>
-      </w:pPr>
-    </w:p>
     <w:p>
       <w:pPr>
         <w:rPr>
@@ -3362,7 +3050,7 @@
                 <w:rFonts w:asciiTheme="majorHAnsi" w:hAnsiTheme="majorHAnsi" w:cstheme="majorHAnsi"/>
                 <w:b/>
               </w:rPr>
-              <w:t>Evento</w:t>
+              <w:t>Tipo</w:t>
             </w:r>
           </w:p>
         </w:tc>
@@ -3445,38 +3133,26 @@
               <w:rPr>
                 <w:rFonts w:asciiTheme="majorHAnsi" w:hAnsiTheme="majorHAnsi" w:cstheme="majorHAnsi"/>
               </w:rPr>
-              <w:t>idEvento</w:t>
-            </w:r>
-            <w:proofErr w:type="spellEnd"/>
-          </w:p>
-        </w:tc>
-        <w:tc>
-          <w:tcPr>
-            <w:tcW w:w="3209" w:type="dxa"/>
-          </w:tcPr>
-          <w:p>
-            <w:pPr>
-              <w:rPr>
-                <w:rFonts w:asciiTheme="majorHAnsi" w:hAnsiTheme="majorHAnsi" w:cstheme="majorHAnsi"/>
-              </w:rPr>
-            </w:pPr>
-            <w:r>
-              <w:rPr>
-                <w:rFonts w:asciiTheme="majorHAnsi" w:hAnsiTheme="majorHAnsi" w:cstheme="majorHAnsi"/>
-              </w:rPr>
-              <w:t xml:space="preserve">Lunghezza massima </w:t>
-            </w:r>
-            <w:r>
-              <w:rPr>
-                <w:rFonts w:asciiTheme="majorHAnsi" w:hAnsiTheme="majorHAnsi" w:cstheme="majorHAnsi"/>
-              </w:rPr>
-              <w:t>11</w:t>
-            </w:r>
-            <w:r>
-              <w:rPr>
-                <w:rFonts w:asciiTheme="majorHAnsi" w:hAnsiTheme="majorHAnsi" w:cstheme="majorHAnsi"/>
-              </w:rPr>
-              <w:t xml:space="preserve"> cifre</w:t>
+              <w:t>IdTipo</w:t>
+            </w:r>
+            <w:proofErr w:type="spellEnd"/>
+          </w:p>
+        </w:tc>
+        <w:tc>
+          <w:tcPr>
+            <w:tcW w:w="3209" w:type="dxa"/>
+          </w:tcPr>
+          <w:p>
+            <w:pPr>
+              <w:rPr>
+                <w:rFonts w:asciiTheme="majorHAnsi" w:hAnsiTheme="majorHAnsi" w:cstheme="majorHAnsi"/>
+              </w:rPr>
+            </w:pPr>
+            <w:r>
+              <w:rPr>
+                <w:rFonts w:asciiTheme="majorHAnsi" w:hAnsiTheme="majorHAnsi" w:cstheme="majorHAnsi"/>
+              </w:rPr>
+              <w:t>Lunghezza massima 11 cifre.</w:t>
             </w:r>
           </w:p>
           <w:p>
@@ -3498,84 +3174,74 @@
                 <w:rFonts w:asciiTheme="majorHAnsi" w:hAnsiTheme="majorHAnsi" w:cstheme="majorHAnsi"/>
                 <w:b/>
               </w:rPr>
-              <w:t>Primaria</w:t>
-            </w:r>
-          </w:p>
-        </w:tc>
-        <w:tc>
-          <w:tcPr>
-            <w:tcW w:w="3210" w:type="dxa"/>
-          </w:tcPr>
-          <w:p>
-            <w:pPr>
-              <w:rPr>
-                <w:rFonts w:asciiTheme="majorHAnsi" w:hAnsiTheme="majorHAnsi" w:cstheme="majorHAnsi"/>
-              </w:rPr>
-            </w:pPr>
-            <w:proofErr w:type="spellStart"/>
-            <w:r>
-              <w:rPr>
-                <w:rFonts w:asciiTheme="majorHAnsi" w:hAnsiTheme="majorHAnsi" w:cstheme="majorHAnsi"/>
-              </w:rPr>
-              <w:t>Integer</w:t>
-            </w:r>
-            <w:proofErr w:type="spellEnd"/>
-          </w:p>
-        </w:tc>
-      </w:tr>
-      <w:tr>
-        <w:tc>
-          <w:tcPr>
-            <w:tcW w:w="3209" w:type="dxa"/>
-          </w:tcPr>
-          <w:p>
-            <w:pPr>
-              <w:rPr>
-                <w:rFonts w:asciiTheme="majorHAnsi" w:hAnsiTheme="majorHAnsi" w:cstheme="majorHAnsi"/>
-              </w:rPr>
-            </w:pPr>
-            <w:r>
-              <w:rPr>
-                <w:rFonts w:asciiTheme="majorHAnsi" w:hAnsiTheme="majorHAnsi" w:cstheme="majorHAnsi"/>
-              </w:rPr>
-              <w:t>nome</w:t>
-            </w:r>
-          </w:p>
-        </w:tc>
-        <w:tc>
-          <w:tcPr>
-            <w:tcW w:w="3209" w:type="dxa"/>
-          </w:tcPr>
-          <w:p>
-            <w:pPr>
-              <w:rPr>
-                <w:rFonts w:asciiTheme="majorHAnsi" w:hAnsiTheme="majorHAnsi" w:cstheme="majorHAnsi"/>
-              </w:rPr>
-            </w:pPr>
-            <w:r>
-              <w:rPr>
-                <w:rFonts w:asciiTheme="majorHAnsi" w:hAnsiTheme="majorHAnsi" w:cstheme="majorHAnsi"/>
-              </w:rPr>
-              <w:t>Lunghezza massima</w:t>
-            </w:r>
-            <w:r>
-              <w:rPr>
-                <w:rFonts w:asciiTheme="majorHAnsi" w:hAnsiTheme="majorHAnsi" w:cstheme="majorHAnsi"/>
-              </w:rPr>
-              <w:t xml:space="preserve"> 100</w:t>
-            </w:r>
-            <w:r>
-              <w:rPr>
-                <w:rFonts w:asciiTheme="majorHAnsi" w:hAnsiTheme="majorHAnsi" w:cstheme="majorHAnsi"/>
-              </w:rPr>
-              <w:t xml:space="preserve"> </w:t>
-            </w:r>
-            <w:r>
-              <w:rPr>
-                <w:rFonts w:asciiTheme="majorHAnsi" w:hAnsiTheme="majorHAnsi" w:cstheme="majorHAnsi"/>
-              </w:rPr>
-              <w:t>caratteri</w:t>
-            </w:r>
+              <w:t>Interna</w:t>
+            </w:r>
+          </w:p>
+        </w:tc>
+        <w:tc>
+          <w:tcPr>
+            <w:tcW w:w="3210" w:type="dxa"/>
+          </w:tcPr>
+          <w:p>
+            <w:pPr>
+              <w:rPr>
+                <w:rFonts w:asciiTheme="majorHAnsi" w:hAnsiTheme="majorHAnsi" w:cstheme="majorHAnsi"/>
+              </w:rPr>
+            </w:pPr>
+            <w:r>
+              <w:rPr>
+                <w:rFonts w:asciiTheme="majorHAnsi" w:hAnsiTheme="majorHAnsi" w:cstheme="majorHAnsi"/>
+              </w:rPr>
+              <w:t>tinyint</w:t>
+            </w:r>
+          </w:p>
+        </w:tc>
+      </w:tr>
+      <w:tr>
+        <w:tc>
+          <w:tcPr>
+            <w:tcW w:w="3209" w:type="dxa"/>
+          </w:tcPr>
+          <w:p>
+            <w:pPr>
+              <w:rPr>
+                <w:rFonts w:asciiTheme="majorHAnsi" w:hAnsiTheme="majorHAnsi" w:cstheme="majorHAnsi"/>
+              </w:rPr>
+            </w:pPr>
+            <w:proofErr w:type="spellStart"/>
+            <w:r>
+              <w:rPr>
+                <w:rFonts w:asciiTheme="majorHAnsi" w:hAnsiTheme="majorHAnsi" w:cstheme="majorHAnsi"/>
+              </w:rPr>
+              <w:t>nomeTipo</w:t>
+            </w:r>
+            <w:proofErr w:type="spellEnd"/>
+          </w:p>
+        </w:tc>
+        <w:tc>
+          <w:tcPr>
+            <w:tcW w:w="3209" w:type="dxa"/>
+          </w:tcPr>
+          <w:p>
+            <w:pPr>
+              <w:rPr>
+                <w:rFonts w:asciiTheme="majorHAnsi" w:hAnsiTheme="majorHAnsi" w:cstheme="majorHAnsi"/>
+              </w:rPr>
+            </w:pPr>
+            <w:r>
+              <w:rPr>
+                <w:rFonts w:asciiTheme="majorHAnsi" w:hAnsiTheme="majorHAnsi" w:cstheme="majorHAnsi"/>
+              </w:rPr>
+              <w:t>Lunghezza massima 100 cifre</w:t>
+            </w:r>
+          </w:p>
+          <w:p>
+            <w:pPr>
+              <w:rPr>
+                <w:rFonts w:asciiTheme="majorHAnsi" w:hAnsiTheme="majorHAnsi" w:cstheme="majorHAnsi"/>
+                <w:b/>
+              </w:rPr>
+            </w:pPr>
           </w:p>
         </w:tc>
         <w:tc>
@@ -3614,664 +3280,44 @@
               <w:rPr>
                 <w:rFonts w:asciiTheme="majorHAnsi" w:hAnsiTheme="majorHAnsi" w:cstheme="majorHAnsi"/>
               </w:rPr>
-              <w:t>Feedback</w:t>
-            </w:r>
-          </w:p>
-        </w:tc>
-        <w:tc>
-          <w:tcPr>
-            <w:tcW w:w="3209" w:type="dxa"/>
-          </w:tcPr>
-          <w:p>
-            <w:pPr>
-              <w:rPr>
-                <w:rFonts w:asciiTheme="majorHAnsi" w:hAnsiTheme="majorHAnsi" w:cstheme="majorHAnsi"/>
-                <w:b/>
-              </w:rPr>
-            </w:pPr>
-          </w:p>
-        </w:tc>
-        <w:tc>
-          <w:tcPr>
-            <w:tcW w:w="3210" w:type="dxa"/>
-          </w:tcPr>
-          <w:p>
-            <w:pPr>
-              <w:rPr>
-                <w:rFonts w:asciiTheme="majorHAnsi" w:hAnsiTheme="majorHAnsi" w:cstheme="majorHAnsi"/>
-              </w:rPr>
-            </w:pPr>
-            <w:r>
-              <w:rPr>
-                <w:rFonts w:asciiTheme="majorHAnsi" w:hAnsiTheme="majorHAnsi" w:cstheme="majorHAnsi"/>
-              </w:rPr>
-              <w:t>Float</w:t>
-            </w:r>
-          </w:p>
-        </w:tc>
-      </w:tr>
-      <w:tr>
-        <w:tc>
-          <w:tcPr>
-            <w:tcW w:w="3209" w:type="dxa"/>
-          </w:tcPr>
-          <w:p>
-            <w:pPr>
-              <w:rPr>
-                <w:rFonts w:asciiTheme="majorHAnsi" w:hAnsiTheme="majorHAnsi" w:cstheme="majorHAnsi"/>
-              </w:rPr>
-            </w:pPr>
-            <w:proofErr w:type="spellStart"/>
-            <w:r>
-              <w:rPr>
-                <w:rFonts w:asciiTheme="majorHAnsi" w:hAnsiTheme="majorHAnsi" w:cstheme="majorHAnsi"/>
-              </w:rPr>
-              <w:t>npartecipanti</w:t>
-            </w:r>
-            <w:proofErr w:type="spellEnd"/>
-          </w:p>
-        </w:tc>
-        <w:tc>
-          <w:tcPr>
-            <w:tcW w:w="3209" w:type="dxa"/>
-          </w:tcPr>
-          <w:p>
-            <w:pPr>
-              <w:rPr>
-                <w:rFonts w:asciiTheme="majorHAnsi" w:hAnsiTheme="majorHAnsi" w:cstheme="majorHAnsi"/>
-                <w:b/>
-              </w:rPr>
-            </w:pPr>
-            <w:r>
-              <w:rPr>
-                <w:rFonts w:asciiTheme="majorHAnsi" w:hAnsiTheme="majorHAnsi" w:cstheme="majorHAnsi"/>
-              </w:rPr>
-              <w:t>Lunghezza massima 11 cifre</w:t>
-            </w:r>
-          </w:p>
-        </w:tc>
-        <w:tc>
-          <w:tcPr>
-            <w:tcW w:w="3210" w:type="dxa"/>
-          </w:tcPr>
-          <w:p>
-            <w:pPr>
-              <w:rPr>
-                <w:rFonts w:asciiTheme="majorHAnsi" w:hAnsiTheme="majorHAnsi" w:cstheme="majorHAnsi"/>
-              </w:rPr>
-            </w:pPr>
-            <w:proofErr w:type="spellStart"/>
-            <w:r>
-              <w:rPr>
-                <w:rFonts w:asciiTheme="majorHAnsi" w:hAnsiTheme="majorHAnsi" w:cstheme="majorHAnsi"/>
-              </w:rPr>
-              <w:t>Integer</w:t>
-            </w:r>
-            <w:proofErr w:type="spellEnd"/>
-          </w:p>
-        </w:tc>
-      </w:tr>
-      <w:tr>
-        <w:tc>
-          <w:tcPr>
-            <w:tcW w:w="3209" w:type="dxa"/>
-          </w:tcPr>
-          <w:p>
-            <w:pPr>
-              <w:rPr>
-                <w:rFonts w:asciiTheme="majorHAnsi" w:hAnsiTheme="majorHAnsi" w:cstheme="majorHAnsi"/>
-              </w:rPr>
-            </w:pPr>
-            <w:proofErr w:type="spellStart"/>
-            <w:r>
-              <w:rPr>
-                <w:rFonts w:asciiTheme="majorHAnsi" w:hAnsiTheme="majorHAnsi" w:cstheme="majorHAnsi"/>
-              </w:rPr>
-              <w:t>nverificati</w:t>
-            </w:r>
-            <w:proofErr w:type="spellEnd"/>
-          </w:p>
-        </w:tc>
-        <w:tc>
-          <w:tcPr>
-            <w:tcW w:w="3209" w:type="dxa"/>
-          </w:tcPr>
-          <w:p>
-            <w:pPr>
-              <w:rPr>
-                <w:rFonts w:asciiTheme="majorHAnsi" w:hAnsiTheme="majorHAnsi" w:cstheme="majorHAnsi"/>
-                <w:b/>
-              </w:rPr>
-            </w:pPr>
-            <w:r>
-              <w:rPr>
-                <w:rFonts w:asciiTheme="majorHAnsi" w:hAnsiTheme="majorHAnsi" w:cstheme="majorHAnsi"/>
-              </w:rPr>
-              <w:t>Lunghezza massima 11 cifre</w:t>
-            </w:r>
-          </w:p>
-        </w:tc>
-        <w:tc>
-          <w:tcPr>
-            <w:tcW w:w="3210" w:type="dxa"/>
-          </w:tcPr>
-          <w:p>
-            <w:pPr>
-              <w:rPr>
-                <w:rFonts w:asciiTheme="majorHAnsi" w:hAnsiTheme="majorHAnsi" w:cstheme="majorHAnsi"/>
-              </w:rPr>
-            </w:pPr>
-            <w:proofErr w:type="spellStart"/>
-            <w:r>
-              <w:rPr>
-                <w:rFonts w:asciiTheme="majorHAnsi" w:hAnsiTheme="majorHAnsi" w:cstheme="majorHAnsi"/>
-              </w:rPr>
-              <w:t>Integer</w:t>
-            </w:r>
-            <w:proofErr w:type="spellEnd"/>
-          </w:p>
-        </w:tc>
-      </w:tr>
-      <w:tr>
-        <w:tc>
-          <w:tcPr>
-            <w:tcW w:w="3209" w:type="dxa"/>
-          </w:tcPr>
-          <w:p>
-            <w:pPr>
-              <w:rPr>
-                <w:rFonts w:asciiTheme="majorHAnsi" w:hAnsiTheme="majorHAnsi" w:cstheme="majorHAnsi"/>
-              </w:rPr>
-            </w:pPr>
-            <w:proofErr w:type="spellStart"/>
-            <w:r>
-              <w:rPr>
-                <w:rFonts w:asciiTheme="majorHAnsi" w:hAnsiTheme="majorHAnsi" w:cstheme="majorHAnsi"/>
-              </w:rPr>
-              <w:t>oraInizio</w:t>
-            </w:r>
-            <w:proofErr w:type="spellEnd"/>
-          </w:p>
-        </w:tc>
-        <w:tc>
-          <w:tcPr>
-            <w:tcW w:w="3209" w:type="dxa"/>
-          </w:tcPr>
-          <w:p>
-            <w:pPr>
-              <w:rPr>
-                <w:rFonts w:asciiTheme="majorHAnsi" w:hAnsiTheme="majorHAnsi" w:cstheme="majorHAnsi"/>
-              </w:rPr>
-            </w:pPr>
-            <w:r>
-              <w:rPr>
-                <w:rFonts w:asciiTheme="majorHAnsi" w:hAnsiTheme="majorHAnsi" w:cstheme="majorHAnsi"/>
-              </w:rPr>
-              <w:t xml:space="preserve">Non precedente alla creazione nel </w:t>
-            </w:r>
-            <w:proofErr w:type="spellStart"/>
-            <w:r>
-              <w:rPr>
-                <w:rFonts w:asciiTheme="majorHAnsi" w:hAnsiTheme="majorHAnsi" w:cstheme="majorHAnsi"/>
-              </w:rPr>
-              <w:t>db</w:t>
-            </w:r>
-            <w:proofErr w:type="spellEnd"/>
-            <w:r>
-              <w:rPr>
-                <w:rFonts w:asciiTheme="majorHAnsi" w:hAnsiTheme="majorHAnsi" w:cstheme="majorHAnsi"/>
-              </w:rPr>
-              <w:t xml:space="preserve"> dell’evento</w:t>
-            </w:r>
-          </w:p>
-        </w:tc>
-        <w:tc>
-          <w:tcPr>
-            <w:tcW w:w="3210" w:type="dxa"/>
-          </w:tcPr>
-          <w:p>
-            <w:pPr>
-              <w:rPr>
-                <w:rFonts w:asciiTheme="majorHAnsi" w:hAnsiTheme="majorHAnsi" w:cstheme="majorHAnsi"/>
-              </w:rPr>
-            </w:pPr>
-            <w:proofErr w:type="spellStart"/>
-            <w:r>
-              <w:rPr>
-                <w:rFonts w:asciiTheme="majorHAnsi" w:hAnsiTheme="majorHAnsi" w:cstheme="majorHAnsi"/>
-              </w:rPr>
-              <w:t>Datetime</w:t>
-            </w:r>
-            <w:proofErr w:type="spellEnd"/>
-          </w:p>
-        </w:tc>
-      </w:tr>
-      <w:tr>
-        <w:tc>
-          <w:tcPr>
-            <w:tcW w:w="3209" w:type="dxa"/>
-          </w:tcPr>
-          <w:p>
-            <w:pPr>
-              <w:rPr>
-                <w:rFonts w:asciiTheme="majorHAnsi" w:hAnsiTheme="majorHAnsi" w:cstheme="majorHAnsi"/>
-              </w:rPr>
-            </w:pPr>
-            <w:proofErr w:type="spellStart"/>
-            <w:r>
-              <w:rPr>
-                <w:rFonts w:asciiTheme="majorHAnsi" w:hAnsiTheme="majorHAnsi" w:cstheme="majorHAnsi"/>
-              </w:rPr>
-              <w:t>oraFine</w:t>
-            </w:r>
-            <w:proofErr w:type="spellEnd"/>
-          </w:p>
-        </w:tc>
-        <w:tc>
-          <w:tcPr>
-            <w:tcW w:w="3209" w:type="dxa"/>
-          </w:tcPr>
-          <w:p>
-            <w:pPr>
-              <w:rPr>
-                <w:rFonts w:asciiTheme="majorHAnsi" w:hAnsiTheme="majorHAnsi" w:cstheme="majorHAnsi"/>
-              </w:rPr>
-            </w:pPr>
-            <w:r>
-              <w:rPr>
-                <w:rFonts w:asciiTheme="majorHAnsi" w:hAnsiTheme="majorHAnsi" w:cstheme="majorHAnsi"/>
-              </w:rPr>
-              <w:t xml:space="preserve">Non precedente al campo </w:t>
-            </w:r>
-            <w:proofErr w:type="spellStart"/>
-            <w:r>
-              <w:rPr>
-                <w:rFonts w:asciiTheme="majorHAnsi" w:hAnsiTheme="majorHAnsi" w:cstheme="majorHAnsi"/>
-              </w:rPr>
-              <w:t>oraInizio</w:t>
-            </w:r>
-            <w:proofErr w:type="spellEnd"/>
-          </w:p>
-        </w:tc>
-        <w:tc>
-          <w:tcPr>
-            <w:tcW w:w="3210" w:type="dxa"/>
-          </w:tcPr>
-          <w:p>
-            <w:pPr>
-              <w:rPr>
-                <w:rFonts w:asciiTheme="majorHAnsi" w:hAnsiTheme="majorHAnsi" w:cstheme="majorHAnsi"/>
-              </w:rPr>
-            </w:pPr>
-            <w:proofErr w:type="spellStart"/>
-            <w:r>
-              <w:rPr>
-                <w:rFonts w:asciiTheme="majorHAnsi" w:hAnsiTheme="majorHAnsi" w:cstheme="majorHAnsi"/>
-              </w:rPr>
-              <w:t>DateTime</w:t>
-            </w:r>
-            <w:proofErr w:type="spellEnd"/>
-          </w:p>
-        </w:tc>
-      </w:tr>
-      <w:tr>
-        <w:tc>
-          <w:tcPr>
-            <w:tcW w:w="3209" w:type="dxa"/>
-          </w:tcPr>
-          <w:p>
-            <w:pPr>
-              <w:rPr>
-                <w:rFonts w:asciiTheme="majorHAnsi" w:hAnsiTheme="majorHAnsi" w:cstheme="majorHAnsi"/>
-              </w:rPr>
-            </w:pPr>
-            <w:proofErr w:type="spellStart"/>
-            <w:r>
-              <w:rPr>
-                <w:rFonts w:asciiTheme="majorHAnsi" w:hAnsiTheme="majorHAnsi" w:cstheme="majorHAnsi"/>
-              </w:rPr>
-              <w:t>idUtente</w:t>
-            </w:r>
-            <w:proofErr w:type="spellEnd"/>
-          </w:p>
-        </w:tc>
-        <w:tc>
-          <w:tcPr>
-            <w:tcW w:w="3209" w:type="dxa"/>
-          </w:tcPr>
-          <w:p>
-            <w:pPr>
-              <w:rPr>
-                <w:rFonts w:asciiTheme="majorHAnsi" w:hAnsiTheme="majorHAnsi" w:cstheme="majorHAnsi"/>
-              </w:rPr>
-            </w:pPr>
-            <w:r>
-              <w:rPr>
-                <w:rFonts w:asciiTheme="majorHAnsi" w:hAnsiTheme="majorHAnsi" w:cstheme="majorHAnsi"/>
-              </w:rPr>
-              <w:t xml:space="preserve">Lunghezza massima </w:t>
-            </w:r>
-            <w:r>
-              <w:rPr>
-                <w:rFonts w:asciiTheme="majorHAnsi" w:hAnsiTheme="majorHAnsi" w:cstheme="majorHAnsi"/>
-              </w:rPr>
-              <w:t xml:space="preserve">11 </w:t>
-            </w:r>
-            <w:r>
-              <w:rPr>
-                <w:rFonts w:asciiTheme="majorHAnsi" w:hAnsiTheme="majorHAnsi" w:cstheme="majorHAnsi"/>
-              </w:rPr>
-              <w:t>cifre</w:t>
-            </w:r>
-          </w:p>
-          <w:p>
-            <w:pPr>
-              <w:rPr>
-                <w:rFonts w:asciiTheme="majorHAnsi" w:hAnsiTheme="majorHAnsi" w:cstheme="majorHAnsi"/>
-                <w:b/>
-              </w:rPr>
-            </w:pPr>
-            <w:r>
-              <w:rPr>
-                <w:rFonts w:asciiTheme="majorHAnsi" w:hAnsiTheme="majorHAnsi" w:cstheme="majorHAnsi"/>
-                <w:b/>
-              </w:rPr>
-              <w:t xml:space="preserve">Chiave </w:t>
-            </w:r>
-            <w:r>
-              <w:rPr>
-                <w:rFonts w:asciiTheme="majorHAnsi" w:hAnsiTheme="majorHAnsi" w:cstheme="majorHAnsi"/>
-                <w:b/>
-              </w:rPr>
-              <w:t>Estern</w:t>
-            </w:r>
-            <w:r>
-              <w:rPr>
-                <w:rFonts w:asciiTheme="majorHAnsi" w:hAnsiTheme="majorHAnsi" w:cstheme="majorHAnsi"/>
-                <w:b/>
-              </w:rPr>
-              <w:t xml:space="preserve">a </w:t>
-            </w:r>
-            <w:r>
-              <w:rPr>
-                <w:rFonts w:asciiTheme="majorHAnsi" w:hAnsiTheme="majorHAnsi" w:cstheme="majorHAnsi"/>
-                <w:b/>
-              </w:rPr>
-              <w:t>(Utente)</w:t>
-            </w:r>
-          </w:p>
-        </w:tc>
-        <w:tc>
-          <w:tcPr>
-            <w:tcW w:w="3210" w:type="dxa"/>
-          </w:tcPr>
-          <w:p>
-            <w:pPr>
-              <w:rPr>
-                <w:rFonts w:asciiTheme="majorHAnsi" w:hAnsiTheme="majorHAnsi" w:cstheme="majorHAnsi"/>
-              </w:rPr>
-            </w:pPr>
-            <w:proofErr w:type="spellStart"/>
-            <w:r>
-              <w:rPr>
-                <w:rFonts w:asciiTheme="majorHAnsi" w:hAnsiTheme="majorHAnsi" w:cstheme="majorHAnsi"/>
-              </w:rPr>
-              <w:t>Integer</w:t>
-            </w:r>
-            <w:proofErr w:type="spellEnd"/>
-          </w:p>
-        </w:tc>
-      </w:tr>
-      <w:tr>
-        <w:tc>
-          <w:tcPr>
-            <w:tcW w:w="3209" w:type="dxa"/>
-          </w:tcPr>
-          <w:p>
-            <w:pPr>
-              <w:rPr>
-                <w:rFonts w:asciiTheme="majorHAnsi" w:hAnsiTheme="majorHAnsi" w:cstheme="majorHAnsi"/>
-              </w:rPr>
-            </w:pPr>
-            <w:proofErr w:type="spellStart"/>
-            <w:r>
-              <w:rPr>
-                <w:rFonts w:asciiTheme="majorHAnsi" w:hAnsiTheme="majorHAnsi" w:cstheme="majorHAnsi"/>
-              </w:rPr>
-              <w:t>idTipo</w:t>
-            </w:r>
-            <w:proofErr w:type="spellEnd"/>
-          </w:p>
-        </w:tc>
-        <w:tc>
-          <w:tcPr>
-            <w:tcW w:w="3209" w:type="dxa"/>
-          </w:tcPr>
-          <w:p>
-            <w:pPr>
-              <w:rPr>
-                <w:rFonts w:asciiTheme="majorHAnsi" w:hAnsiTheme="majorHAnsi" w:cstheme="majorHAnsi"/>
-              </w:rPr>
-            </w:pPr>
-            <w:r>
-              <w:rPr>
-                <w:rFonts w:asciiTheme="majorHAnsi" w:hAnsiTheme="majorHAnsi" w:cstheme="majorHAnsi"/>
-                <w:b/>
-              </w:rPr>
-              <w:t xml:space="preserve">Chiave </w:t>
-            </w:r>
-            <w:r>
-              <w:rPr>
-                <w:rFonts w:asciiTheme="majorHAnsi" w:hAnsiTheme="majorHAnsi" w:cstheme="majorHAnsi"/>
-                <w:b/>
-              </w:rPr>
-              <w:t>Estern</w:t>
-            </w:r>
-            <w:r>
-              <w:rPr>
-                <w:rFonts w:asciiTheme="majorHAnsi" w:hAnsiTheme="majorHAnsi" w:cstheme="majorHAnsi"/>
-                <w:b/>
-              </w:rPr>
-              <w:t xml:space="preserve">a </w:t>
-            </w:r>
-            <w:r>
-              <w:rPr>
-                <w:rFonts w:asciiTheme="majorHAnsi" w:hAnsiTheme="majorHAnsi" w:cstheme="majorHAnsi"/>
-                <w:b/>
-              </w:rPr>
-              <w:t>(Tipo)</w:t>
-            </w:r>
-          </w:p>
-        </w:tc>
-        <w:tc>
-          <w:tcPr>
-            <w:tcW w:w="3210" w:type="dxa"/>
-          </w:tcPr>
-          <w:p>
-            <w:pPr>
-              <w:rPr>
-                <w:rFonts w:asciiTheme="majorHAnsi" w:hAnsiTheme="majorHAnsi" w:cstheme="majorHAnsi"/>
-              </w:rPr>
-            </w:pPr>
-            <w:proofErr w:type="spellStart"/>
-            <w:r>
-              <w:rPr>
-                <w:rFonts w:asciiTheme="majorHAnsi" w:hAnsiTheme="majorHAnsi" w:cstheme="majorHAnsi"/>
-              </w:rPr>
-              <w:t>TinyInteger</w:t>
-            </w:r>
-            <w:proofErr w:type="spellEnd"/>
-          </w:p>
-        </w:tc>
-      </w:tr>
-      <w:tr>
-        <w:tc>
-          <w:tcPr>
-            <w:tcW w:w="3209" w:type="dxa"/>
-          </w:tcPr>
-          <w:p>
-            <w:pPr>
-              <w:rPr>
-                <w:rFonts w:asciiTheme="majorHAnsi" w:hAnsiTheme="majorHAnsi" w:cstheme="majorHAnsi"/>
-              </w:rPr>
-            </w:pPr>
-            <w:proofErr w:type="spellStart"/>
-            <w:r>
-              <w:rPr>
-                <w:rFonts w:asciiTheme="majorHAnsi" w:hAnsiTheme="majorHAnsi" w:cstheme="majorHAnsi"/>
-              </w:rPr>
-              <w:t>idPosizione</w:t>
-            </w:r>
-            <w:proofErr w:type="spellEnd"/>
-          </w:p>
-        </w:tc>
-        <w:tc>
-          <w:tcPr>
-            <w:tcW w:w="3209" w:type="dxa"/>
-          </w:tcPr>
-          <w:p>
-            <w:pPr>
-              <w:rPr>
-                <w:rFonts w:asciiTheme="majorHAnsi" w:hAnsiTheme="majorHAnsi" w:cstheme="majorHAnsi"/>
-              </w:rPr>
-            </w:pPr>
-            <w:r>
-              <w:rPr>
-                <w:rFonts w:asciiTheme="majorHAnsi" w:hAnsiTheme="majorHAnsi" w:cstheme="majorHAnsi"/>
-              </w:rPr>
-              <w:t>Lunghezza massima 11</w:t>
-            </w:r>
-            <w:r>
-              <w:rPr>
-                <w:rFonts w:asciiTheme="majorHAnsi" w:hAnsiTheme="majorHAnsi" w:cstheme="majorHAnsi"/>
-              </w:rPr>
-              <w:t xml:space="preserve"> </w:t>
-            </w:r>
-            <w:r>
-              <w:rPr>
-                <w:rFonts w:asciiTheme="majorHAnsi" w:hAnsiTheme="majorHAnsi" w:cstheme="majorHAnsi"/>
-              </w:rPr>
-              <w:t>cifre</w:t>
-            </w:r>
-          </w:p>
-          <w:p>
-            <w:pPr>
-              <w:rPr>
-                <w:rFonts w:asciiTheme="majorHAnsi" w:hAnsiTheme="majorHAnsi" w:cstheme="majorHAnsi"/>
-              </w:rPr>
-            </w:pPr>
-            <w:r>
-              <w:rPr>
-                <w:rFonts w:asciiTheme="majorHAnsi" w:hAnsiTheme="majorHAnsi" w:cstheme="majorHAnsi"/>
-                <w:b/>
-              </w:rPr>
-              <w:t xml:space="preserve">Chiave </w:t>
-            </w:r>
-            <w:r>
-              <w:rPr>
-                <w:rFonts w:asciiTheme="majorHAnsi" w:hAnsiTheme="majorHAnsi" w:cstheme="majorHAnsi"/>
-                <w:b/>
-              </w:rPr>
-              <w:t>Estern</w:t>
-            </w:r>
-            <w:r>
-              <w:rPr>
-                <w:rFonts w:asciiTheme="majorHAnsi" w:hAnsiTheme="majorHAnsi" w:cstheme="majorHAnsi"/>
-                <w:b/>
-              </w:rPr>
-              <w:t xml:space="preserve">a </w:t>
-            </w:r>
-            <w:r>
-              <w:rPr>
-                <w:rFonts w:asciiTheme="majorHAnsi" w:hAnsiTheme="majorHAnsi" w:cstheme="majorHAnsi"/>
-                <w:b/>
-              </w:rPr>
-              <w:t>(</w:t>
-            </w:r>
-            <w:r>
-              <w:rPr>
-                <w:rFonts w:asciiTheme="majorHAnsi" w:hAnsiTheme="majorHAnsi" w:cstheme="majorHAnsi"/>
-                <w:b/>
-              </w:rPr>
-              <w:t>Posizione</w:t>
-            </w:r>
-            <w:r>
-              <w:rPr>
-                <w:rFonts w:asciiTheme="majorHAnsi" w:hAnsiTheme="majorHAnsi" w:cstheme="majorHAnsi"/>
-                <w:b/>
-              </w:rPr>
-              <w:t>)</w:t>
-            </w:r>
-          </w:p>
-        </w:tc>
-        <w:tc>
-          <w:tcPr>
-            <w:tcW w:w="3210" w:type="dxa"/>
-          </w:tcPr>
-          <w:p>
-            <w:pPr>
-              <w:rPr>
-                <w:rFonts w:asciiTheme="majorHAnsi" w:hAnsiTheme="majorHAnsi" w:cstheme="majorHAnsi"/>
-              </w:rPr>
-            </w:pPr>
-            <w:proofErr w:type="spellStart"/>
-            <w:r>
-              <w:rPr>
-                <w:rFonts w:asciiTheme="majorHAnsi" w:hAnsiTheme="majorHAnsi" w:cstheme="majorHAnsi"/>
-              </w:rPr>
-              <w:t>Integer</w:t>
-            </w:r>
-            <w:proofErr w:type="spellEnd"/>
-          </w:p>
-        </w:tc>
-      </w:tr>
-      <w:tr>
-        <w:tc>
-          <w:tcPr>
-            <w:tcW w:w="3209" w:type="dxa"/>
-          </w:tcPr>
-          <w:p>
-            <w:pPr>
-              <w:rPr>
-                <w:rFonts w:asciiTheme="majorHAnsi" w:hAnsiTheme="majorHAnsi" w:cstheme="majorHAnsi"/>
-              </w:rPr>
-            </w:pPr>
-            <w:r>
-              <w:rPr>
-                <w:rFonts w:asciiTheme="majorHAnsi" w:hAnsiTheme="majorHAnsi" w:cstheme="majorHAnsi"/>
-              </w:rPr>
-              <w:t>Visibile</w:t>
-            </w:r>
-          </w:p>
-        </w:tc>
-        <w:tc>
-          <w:tcPr>
-            <w:tcW w:w="3209" w:type="dxa"/>
-          </w:tcPr>
-          <w:p>
-            <w:pPr>
-              <w:rPr>
-                <w:rFonts w:asciiTheme="majorHAnsi" w:hAnsiTheme="majorHAnsi" w:cstheme="majorHAnsi"/>
-              </w:rPr>
-            </w:pPr>
-          </w:p>
-        </w:tc>
-        <w:tc>
-          <w:tcPr>
-            <w:tcW w:w="3210" w:type="dxa"/>
-          </w:tcPr>
-          <w:p>
-            <w:pPr>
-              <w:rPr>
-                <w:rFonts w:asciiTheme="majorHAnsi" w:hAnsiTheme="majorHAnsi" w:cstheme="majorHAnsi"/>
-              </w:rPr>
-            </w:pPr>
-            <w:proofErr w:type="spellStart"/>
-            <w:r>
-              <w:rPr>
-                <w:rFonts w:asciiTheme="majorHAnsi" w:hAnsiTheme="majorHAnsi" w:cstheme="majorHAnsi"/>
-              </w:rPr>
-              <w:t>boolean</w:t>
+              <w:t>descrizione</w:t>
+            </w:r>
+          </w:p>
+        </w:tc>
+        <w:tc>
+          <w:tcPr>
+            <w:tcW w:w="3209" w:type="dxa"/>
+          </w:tcPr>
+          <w:p>
+            <w:pPr>
+              <w:rPr>
+                <w:rFonts w:asciiTheme="majorHAnsi" w:hAnsiTheme="majorHAnsi" w:cstheme="majorHAnsi"/>
+              </w:rPr>
+            </w:pPr>
+            <w:r>
+              <w:rPr>
+                <w:rFonts w:asciiTheme="majorHAnsi" w:hAnsiTheme="majorHAnsi" w:cstheme="majorHAnsi"/>
+              </w:rPr>
+              <w:t>Lunghezza massima 100 cifre</w:t>
+            </w:r>
+          </w:p>
+        </w:tc>
+        <w:tc>
+          <w:tcPr>
+            <w:tcW w:w="3210" w:type="dxa"/>
+          </w:tcPr>
+          <w:p>
+            <w:pPr>
+              <w:rPr>
+                <w:rFonts w:asciiTheme="majorHAnsi" w:hAnsiTheme="majorHAnsi" w:cstheme="majorHAnsi"/>
+              </w:rPr>
+            </w:pPr>
+            <w:proofErr w:type="spellStart"/>
+            <w:r>
+              <w:rPr>
+                <w:rFonts w:asciiTheme="majorHAnsi" w:hAnsiTheme="majorHAnsi" w:cstheme="majorHAnsi"/>
+              </w:rPr>
+              <w:t>Varchar</w:t>
             </w:r>
             <w:proofErr w:type="spellEnd"/>
           </w:p>
@@ -4321,7 +3367,7 @@
                 <w:rFonts w:asciiTheme="majorHAnsi" w:hAnsiTheme="majorHAnsi" w:cstheme="majorHAnsi"/>
                 <w:b/>
               </w:rPr>
-              <w:t>Partecipazione</w:t>
+              <w:t>Evento</w:t>
             </w:r>
           </w:p>
         </w:tc>
@@ -4404,6 +3450,491 @@
               <w:rPr>
                 <w:rFonts w:asciiTheme="majorHAnsi" w:hAnsiTheme="majorHAnsi" w:cstheme="majorHAnsi"/>
               </w:rPr>
+              <w:t>idEvento</w:t>
+            </w:r>
+            <w:proofErr w:type="spellEnd"/>
+          </w:p>
+        </w:tc>
+        <w:tc>
+          <w:tcPr>
+            <w:tcW w:w="3209" w:type="dxa"/>
+          </w:tcPr>
+          <w:p>
+            <w:pPr>
+              <w:rPr>
+                <w:rFonts w:asciiTheme="majorHAnsi" w:hAnsiTheme="majorHAnsi" w:cstheme="majorHAnsi"/>
+              </w:rPr>
+            </w:pPr>
+            <w:r>
+              <w:rPr>
+                <w:rFonts w:asciiTheme="majorHAnsi" w:hAnsiTheme="majorHAnsi" w:cstheme="majorHAnsi"/>
+              </w:rPr>
+              <w:t xml:space="preserve">Lunghezza massima </w:t>
+            </w:r>
+            <w:r>
+              <w:rPr>
+                <w:rFonts w:asciiTheme="majorHAnsi" w:hAnsiTheme="majorHAnsi" w:cstheme="majorHAnsi"/>
+              </w:rPr>
+              <w:t>11</w:t>
+            </w:r>
+            <w:r>
+              <w:rPr>
+                <w:rFonts w:asciiTheme="majorHAnsi" w:hAnsiTheme="majorHAnsi" w:cstheme="majorHAnsi"/>
+              </w:rPr>
+              <w:t xml:space="preserve"> cifre</w:t>
+            </w:r>
+          </w:p>
+          <w:p>
+            <w:pPr>
+              <w:rPr>
+                <w:rFonts w:asciiTheme="majorHAnsi" w:hAnsiTheme="majorHAnsi" w:cstheme="majorHAnsi"/>
+                <w:b/>
+              </w:rPr>
+            </w:pPr>
+            <w:r>
+              <w:rPr>
+                <w:rFonts w:asciiTheme="majorHAnsi" w:hAnsiTheme="majorHAnsi" w:cstheme="majorHAnsi"/>
+                <w:b/>
+              </w:rPr>
+              <w:t xml:space="preserve">Chiave </w:t>
+            </w:r>
+            <w:r>
+              <w:rPr>
+                <w:rFonts w:asciiTheme="majorHAnsi" w:hAnsiTheme="majorHAnsi" w:cstheme="majorHAnsi"/>
+                <w:b/>
+              </w:rPr>
+              <w:t>Primaria</w:t>
+            </w:r>
+          </w:p>
+        </w:tc>
+        <w:tc>
+          <w:tcPr>
+            <w:tcW w:w="3210" w:type="dxa"/>
+          </w:tcPr>
+          <w:p>
+            <w:pPr>
+              <w:rPr>
+                <w:rFonts w:asciiTheme="majorHAnsi" w:hAnsiTheme="majorHAnsi" w:cstheme="majorHAnsi"/>
+              </w:rPr>
+            </w:pPr>
+            <w:proofErr w:type="spellStart"/>
+            <w:r>
+              <w:rPr>
+                <w:rFonts w:asciiTheme="majorHAnsi" w:hAnsiTheme="majorHAnsi" w:cstheme="majorHAnsi"/>
+              </w:rPr>
+              <w:t>Integer</w:t>
+            </w:r>
+            <w:proofErr w:type="spellEnd"/>
+          </w:p>
+        </w:tc>
+      </w:tr>
+      <w:tr>
+        <w:tc>
+          <w:tcPr>
+            <w:tcW w:w="3209" w:type="dxa"/>
+          </w:tcPr>
+          <w:p>
+            <w:pPr>
+              <w:rPr>
+                <w:rFonts w:asciiTheme="majorHAnsi" w:hAnsiTheme="majorHAnsi" w:cstheme="majorHAnsi"/>
+              </w:rPr>
+            </w:pPr>
+            <w:r>
+              <w:rPr>
+                <w:rFonts w:asciiTheme="majorHAnsi" w:hAnsiTheme="majorHAnsi" w:cstheme="majorHAnsi"/>
+              </w:rPr>
+              <w:t>nome</w:t>
+            </w:r>
+          </w:p>
+        </w:tc>
+        <w:tc>
+          <w:tcPr>
+            <w:tcW w:w="3209" w:type="dxa"/>
+          </w:tcPr>
+          <w:p>
+            <w:pPr>
+              <w:rPr>
+                <w:rFonts w:asciiTheme="majorHAnsi" w:hAnsiTheme="majorHAnsi" w:cstheme="majorHAnsi"/>
+              </w:rPr>
+            </w:pPr>
+            <w:r>
+              <w:rPr>
+                <w:rFonts w:asciiTheme="majorHAnsi" w:hAnsiTheme="majorHAnsi" w:cstheme="majorHAnsi"/>
+              </w:rPr>
+              <w:t>Lunghezza massima</w:t>
+            </w:r>
+            <w:r>
+              <w:rPr>
+                <w:rFonts w:asciiTheme="majorHAnsi" w:hAnsiTheme="majorHAnsi" w:cstheme="majorHAnsi"/>
+              </w:rPr>
+              <w:t xml:space="preserve"> 100</w:t>
+            </w:r>
+            <w:r>
+              <w:rPr>
+                <w:rFonts w:asciiTheme="majorHAnsi" w:hAnsiTheme="majorHAnsi" w:cstheme="majorHAnsi"/>
+              </w:rPr>
+              <w:t xml:space="preserve"> </w:t>
+            </w:r>
+            <w:r>
+              <w:rPr>
+                <w:rFonts w:asciiTheme="majorHAnsi" w:hAnsiTheme="majorHAnsi" w:cstheme="majorHAnsi"/>
+              </w:rPr>
+              <w:t>caratteri</w:t>
+            </w:r>
+          </w:p>
+        </w:tc>
+        <w:tc>
+          <w:tcPr>
+            <w:tcW w:w="3210" w:type="dxa"/>
+          </w:tcPr>
+          <w:p>
+            <w:pPr>
+              <w:rPr>
+                <w:rFonts w:asciiTheme="majorHAnsi" w:hAnsiTheme="majorHAnsi" w:cstheme="majorHAnsi"/>
+              </w:rPr>
+            </w:pPr>
+            <w:proofErr w:type="spellStart"/>
+            <w:r>
+              <w:rPr>
+                <w:rFonts w:asciiTheme="majorHAnsi" w:hAnsiTheme="majorHAnsi" w:cstheme="majorHAnsi"/>
+              </w:rPr>
+              <w:t>Varchar</w:t>
+            </w:r>
+            <w:proofErr w:type="spellEnd"/>
+          </w:p>
+        </w:tc>
+      </w:tr>
+      <w:tr>
+        <w:tc>
+          <w:tcPr>
+            <w:tcW w:w="3209" w:type="dxa"/>
+          </w:tcPr>
+          <w:p>
+            <w:pPr>
+              <w:rPr>
+                <w:rFonts w:asciiTheme="majorHAnsi" w:hAnsiTheme="majorHAnsi" w:cstheme="majorHAnsi"/>
+              </w:rPr>
+            </w:pPr>
+            <w:r>
+              <w:rPr>
+                <w:rFonts w:asciiTheme="majorHAnsi" w:hAnsiTheme="majorHAnsi" w:cstheme="majorHAnsi"/>
+              </w:rPr>
+              <w:t>Feedback</w:t>
+            </w:r>
+          </w:p>
+        </w:tc>
+        <w:tc>
+          <w:tcPr>
+            <w:tcW w:w="3209" w:type="dxa"/>
+          </w:tcPr>
+          <w:p>
+            <w:pPr>
+              <w:rPr>
+                <w:rFonts w:asciiTheme="majorHAnsi" w:hAnsiTheme="majorHAnsi" w:cstheme="majorHAnsi"/>
+                <w:b/>
+              </w:rPr>
+            </w:pPr>
+          </w:p>
+        </w:tc>
+        <w:tc>
+          <w:tcPr>
+            <w:tcW w:w="3210" w:type="dxa"/>
+          </w:tcPr>
+          <w:p>
+            <w:pPr>
+              <w:rPr>
+                <w:rFonts w:asciiTheme="majorHAnsi" w:hAnsiTheme="majorHAnsi" w:cstheme="majorHAnsi"/>
+              </w:rPr>
+            </w:pPr>
+            <w:r>
+              <w:rPr>
+                <w:rFonts w:asciiTheme="majorHAnsi" w:hAnsiTheme="majorHAnsi" w:cstheme="majorHAnsi"/>
+              </w:rPr>
+              <w:t>Float</w:t>
+            </w:r>
+          </w:p>
+        </w:tc>
+      </w:tr>
+      <w:tr>
+        <w:tc>
+          <w:tcPr>
+            <w:tcW w:w="3209" w:type="dxa"/>
+          </w:tcPr>
+          <w:p>
+            <w:pPr>
+              <w:rPr>
+                <w:rFonts w:asciiTheme="majorHAnsi" w:hAnsiTheme="majorHAnsi" w:cstheme="majorHAnsi"/>
+              </w:rPr>
+            </w:pPr>
+            <w:proofErr w:type="spellStart"/>
+            <w:r>
+              <w:rPr>
+                <w:rFonts w:asciiTheme="majorHAnsi" w:hAnsiTheme="majorHAnsi" w:cstheme="majorHAnsi"/>
+              </w:rPr>
+              <w:t>npartecipanti</w:t>
+            </w:r>
+            <w:proofErr w:type="spellEnd"/>
+          </w:p>
+        </w:tc>
+        <w:tc>
+          <w:tcPr>
+            <w:tcW w:w="3209" w:type="dxa"/>
+          </w:tcPr>
+          <w:p>
+            <w:pPr>
+              <w:rPr>
+                <w:rFonts w:asciiTheme="majorHAnsi" w:hAnsiTheme="majorHAnsi" w:cstheme="majorHAnsi"/>
+                <w:b/>
+              </w:rPr>
+            </w:pPr>
+            <w:r>
+              <w:rPr>
+                <w:rFonts w:asciiTheme="majorHAnsi" w:hAnsiTheme="majorHAnsi" w:cstheme="majorHAnsi"/>
+              </w:rPr>
+              <w:t>Lunghezza massima 11 cifre</w:t>
+            </w:r>
+          </w:p>
+        </w:tc>
+        <w:tc>
+          <w:tcPr>
+            <w:tcW w:w="3210" w:type="dxa"/>
+          </w:tcPr>
+          <w:p>
+            <w:pPr>
+              <w:rPr>
+                <w:rFonts w:asciiTheme="majorHAnsi" w:hAnsiTheme="majorHAnsi" w:cstheme="majorHAnsi"/>
+              </w:rPr>
+            </w:pPr>
+            <w:proofErr w:type="spellStart"/>
+            <w:r>
+              <w:rPr>
+                <w:rFonts w:asciiTheme="majorHAnsi" w:hAnsiTheme="majorHAnsi" w:cstheme="majorHAnsi"/>
+              </w:rPr>
+              <w:t>Integer</w:t>
+            </w:r>
+            <w:proofErr w:type="spellEnd"/>
+          </w:p>
+        </w:tc>
+      </w:tr>
+      <w:tr>
+        <w:tc>
+          <w:tcPr>
+            <w:tcW w:w="3209" w:type="dxa"/>
+          </w:tcPr>
+          <w:p>
+            <w:pPr>
+              <w:rPr>
+                <w:rFonts w:asciiTheme="majorHAnsi" w:hAnsiTheme="majorHAnsi" w:cstheme="majorHAnsi"/>
+              </w:rPr>
+            </w:pPr>
+            <w:proofErr w:type="spellStart"/>
+            <w:r>
+              <w:rPr>
+                <w:rFonts w:asciiTheme="majorHAnsi" w:hAnsiTheme="majorHAnsi" w:cstheme="majorHAnsi"/>
+              </w:rPr>
+              <w:t>nverificati</w:t>
+            </w:r>
+            <w:proofErr w:type="spellEnd"/>
+          </w:p>
+        </w:tc>
+        <w:tc>
+          <w:tcPr>
+            <w:tcW w:w="3209" w:type="dxa"/>
+          </w:tcPr>
+          <w:p>
+            <w:pPr>
+              <w:rPr>
+                <w:rFonts w:asciiTheme="majorHAnsi" w:hAnsiTheme="majorHAnsi" w:cstheme="majorHAnsi"/>
+                <w:b/>
+              </w:rPr>
+            </w:pPr>
+            <w:r>
+              <w:rPr>
+                <w:rFonts w:asciiTheme="majorHAnsi" w:hAnsiTheme="majorHAnsi" w:cstheme="majorHAnsi"/>
+              </w:rPr>
+              <w:t>Lunghezza massima 11 cifre</w:t>
+            </w:r>
+          </w:p>
+        </w:tc>
+        <w:tc>
+          <w:tcPr>
+            <w:tcW w:w="3210" w:type="dxa"/>
+          </w:tcPr>
+          <w:p>
+            <w:pPr>
+              <w:rPr>
+                <w:rFonts w:asciiTheme="majorHAnsi" w:hAnsiTheme="majorHAnsi" w:cstheme="majorHAnsi"/>
+              </w:rPr>
+            </w:pPr>
+            <w:proofErr w:type="spellStart"/>
+            <w:r>
+              <w:rPr>
+                <w:rFonts w:asciiTheme="majorHAnsi" w:hAnsiTheme="majorHAnsi" w:cstheme="majorHAnsi"/>
+              </w:rPr>
+              <w:t>Integer</w:t>
+            </w:r>
+            <w:proofErr w:type="spellEnd"/>
+          </w:p>
+        </w:tc>
+      </w:tr>
+      <w:tr>
+        <w:tc>
+          <w:tcPr>
+            <w:tcW w:w="3209" w:type="dxa"/>
+          </w:tcPr>
+          <w:p>
+            <w:pPr>
+              <w:rPr>
+                <w:rFonts w:asciiTheme="majorHAnsi" w:hAnsiTheme="majorHAnsi" w:cstheme="majorHAnsi"/>
+              </w:rPr>
+            </w:pPr>
+            <w:proofErr w:type="spellStart"/>
+            <w:r>
+              <w:rPr>
+                <w:rFonts w:asciiTheme="majorHAnsi" w:hAnsiTheme="majorHAnsi" w:cstheme="majorHAnsi"/>
+              </w:rPr>
+              <w:t>oraInizio</w:t>
+            </w:r>
+            <w:proofErr w:type="spellEnd"/>
+          </w:p>
+        </w:tc>
+        <w:tc>
+          <w:tcPr>
+            <w:tcW w:w="3209" w:type="dxa"/>
+          </w:tcPr>
+          <w:p>
+            <w:pPr>
+              <w:rPr>
+                <w:rFonts w:asciiTheme="majorHAnsi" w:hAnsiTheme="majorHAnsi" w:cstheme="majorHAnsi"/>
+              </w:rPr>
+            </w:pPr>
+            <w:r>
+              <w:rPr>
+                <w:rFonts w:asciiTheme="majorHAnsi" w:hAnsiTheme="majorHAnsi" w:cstheme="majorHAnsi"/>
+              </w:rPr>
+              <w:t xml:space="preserve">Non precedente alla creazione nel </w:t>
+            </w:r>
+            <w:proofErr w:type="spellStart"/>
+            <w:r>
+              <w:rPr>
+                <w:rFonts w:asciiTheme="majorHAnsi" w:hAnsiTheme="majorHAnsi" w:cstheme="majorHAnsi"/>
+              </w:rPr>
+              <w:t>db</w:t>
+            </w:r>
+            <w:proofErr w:type="spellEnd"/>
+            <w:r>
+              <w:rPr>
+                <w:rFonts w:asciiTheme="majorHAnsi" w:hAnsiTheme="majorHAnsi" w:cstheme="majorHAnsi"/>
+              </w:rPr>
+              <w:t xml:space="preserve"> dell’evento</w:t>
+            </w:r>
+          </w:p>
+        </w:tc>
+        <w:tc>
+          <w:tcPr>
+            <w:tcW w:w="3210" w:type="dxa"/>
+          </w:tcPr>
+          <w:p>
+            <w:pPr>
+              <w:rPr>
+                <w:rFonts w:asciiTheme="majorHAnsi" w:hAnsiTheme="majorHAnsi" w:cstheme="majorHAnsi"/>
+              </w:rPr>
+            </w:pPr>
+            <w:proofErr w:type="spellStart"/>
+            <w:r>
+              <w:rPr>
+                <w:rFonts w:asciiTheme="majorHAnsi" w:hAnsiTheme="majorHAnsi" w:cstheme="majorHAnsi"/>
+              </w:rPr>
+              <w:t>Datetime</w:t>
+            </w:r>
+            <w:proofErr w:type="spellEnd"/>
+          </w:p>
+        </w:tc>
+      </w:tr>
+      <w:tr>
+        <w:tc>
+          <w:tcPr>
+            <w:tcW w:w="3209" w:type="dxa"/>
+          </w:tcPr>
+          <w:p>
+            <w:pPr>
+              <w:rPr>
+                <w:rFonts w:asciiTheme="majorHAnsi" w:hAnsiTheme="majorHAnsi" w:cstheme="majorHAnsi"/>
+              </w:rPr>
+            </w:pPr>
+            <w:proofErr w:type="spellStart"/>
+            <w:r>
+              <w:rPr>
+                <w:rFonts w:asciiTheme="majorHAnsi" w:hAnsiTheme="majorHAnsi" w:cstheme="majorHAnsi"/>
+              </w:rPr>
+              <w:t>oraFine</w:t>
+            </w:r>
+            <w:proofErr w:type="spellEnd"/>
+          </w:p>
+        </w:tc>
+        <w:tc>
+          <w:tcPr>
+            <w:tcW w:w="3209" w:type="dxa"/>
+          </w:tcPr>
+          <w:p>
+            <w:pPr>
+              <w:rPr>
+                <w:rFonts w:asciiTheme="majorHAnsi" w:hAnsiTheme="majorHAnsi" w:cstheme="majorHAnsi"/>
+              </w:rPr>
+            </w:pPr>
+            <w:r>
+              <w:rPr>
+                <w:rFonts w:asciiTheme="majorHAnsi" w:hAnsiTheme="majorHAnsi" w:cstheme="majorHAnsi"/>
+              </w:rPr>
+              <w:t xml:space="preserve">Non precedente al campo </w:t>
+            </w:r>
+            <w:proofErr w:type="spellStart"/>
+            <w:r>
+              <w:rPr>
+                <w:rFonts w:asciiTheme="majorHAnsi" w:hAnsiTheme="majorHAnsi" w:cstheme="majorHAnsi"/>
+              </w:rPr>
+              <w:t>oraInizio</w:t>
+            </w:r>
+            <w:proofErr w:type="spellEnd"/>
+          </w:p>
+        </w:tc>
+        <w:tc>
+          <w:tcPr>
+            <w:tcW w:w="3210" w:type="dxa"/>
+          </w:tcPr>
+          <w:p>
+            <w:pPr>
+              <w:rPr>
+                <w:rFonts w:asciiTheme="majorHAnsi" w:hAnsiTheme="majorHAnsi" w:cstheme="majorHAnsi"/>
+              </w:rPr>
+            </w:pPr>
+            <w:proofErr w:type="spellStart"/>
+            <w:r>
+              <w:rPr>
+                <w:rFonts w:asciiTheme="majorHAnsi" w:hAnsiTheme="majorHAnsi" w:cstheme="majorHAnsi"/>
+              </w:rPr>
+              <w:t>DateTime</w:t>
+            </w:r>
+            <w:proofErr w:type="spellEnd"/>
+          </w:p>
+        </w:tc>
+      </w:tr>
+      <w:tr>
+        <w:tc>
+          <w:tcPr>
+            <w:tcW w:w="3209" w:type="dxa"/>
+          </w:tcPr>
+          <w:p>
+            <w:pPr>
+              <w:rPr>
+                <w:rFonts w:asciiTheme="majorHAnsi" w:hAnsiTheme="majorHAnsi" w:cstheme="majorHAnsi"/>
+              </w:rPr>
+            </w:pPr>
+            <w:proofErr w:type="spellStart"/>
+            <w:r>
+              <w:rPr>
+                <w:rFonts w:asciiTheme="majorHAnsi" w:hAnsiTheme="majorHAnsi" w:cstheme="majorHAnsi"/>
+              </w:rPr>
               <w:t>idUtente</w:t>
             </w:r>
             <w:proofErr w:type="spellEnd"/>
@@ -4423,22 +3954,55 @@
               <w:rPr>
                 <w:rFonts w:asciiTheme="majorHAnsi" w:hAnsiTheme="majorHAnsi" w:cstheme="majorHAnsi"/>
               </w:rPr>
-              <w:t>Lunghezza massima 11 cifre</w:t>
-            </w:r>
-          </w:p>
-          <w:p>
-            <w:pPr>
-              <w:rPr>
-                <w:rFonts w:asciiTheme="majorHAnsi" w:hAnsiTheme="majorHAnsi" w:cstheme="majorHAnsi"/>
-                <w:b/>
-              </w:rPr>
-            </w:pPr>
-            <w:r>
-              <w:rPr>
-                <w:rFonts w:asciiTheme="majorHAnsi" w:hAnsiTheme="majorHAnsi" w:cstheme="majorHAnsi"/>
-                <w:b/>
-              </w:rPr>
-              <w:t>Chiave Esterna (Utente)</w:t>
+              <w:t xml:space="preserve">Lunghezza massima </w:t>
+            </w:r>
+            <w:r>
+              <w:rPr>
+                <w:rFonts w:asciiTheme="majorHAnsi" w:hAnsiTheme="majorHAnsi" w:cstheme="majorHAnsi"/>
+              </w:rPr>
+              <w:t xml:space="preserve">11 </w:t>
+            </w:r>
+            <w:r>
+              <w:rPr>
+                <w:rFonts w:asciiTheme="majorHAnsi" w:hAnsiTheme="majorHAnsi" w:cstheme="majorHAnsi"/>
+              </w:rPr>
+              <w:t>cifre</w:t>
+            </w:r>
+          </w:p>
+          <w:p>
+            <w:pPr>
+              <w:rPr>
+                <w:rFonts w:asciiTheme="majorHAnsi" w:hAnsiTheme="majorHAnsi" w:cstheme="majorHAnsi"/>
+                <w:b/>
+              </w:rPr>
+            </w:pPr>
+            <w:r>
+              <w:rPr>
+                <w:rFonts w:asciiTheme="majorHAnsi" w:hAnsiTheme="majorHAnsi" w:cstheme="majorHAnsi"/>
+                <w:b/>
+              </w:rPr>
+              <w:t xml:space="preserve">Chiave </w:t>
+            </w:r>
+            <w:r>
+              <w:rPr>
+                <w:rFonts w:asciiTheme="majorHAnsi" w:hAnsiTheme="majorHAnsi" w:cstheme="majorHAnsi"/>
+                <w:b/>
+              </w:rPr>
+              <w:t>Estern</w:t>
+            </w:r>
+            <w:r>
+              <w:rPr>
+                <w:rFonts w:asciiTheme="majorHAnsi" w:hAnsiTheme="majorHAnsi" w:cstheme="majorHAnsi"/>
+                <w:b/>
+              </w:rPr>
+              <w:t xml:space="preserve">a </w:t>
+            </w:r>
+            <w:r>
+              <w:rPr>
+                <w:rFonts w:asciiTheme="majorHAnsi" w:hAnsiTheme="majorHAnsi" w:cstheme="majorHAnsi"/>
+                <w:b/>
+              </w:rPr>
+              <w:t>(Utente)</w:t>
             </w:r>
           </w:p>
         </w:tc>
@@ -4479,33 +4043,19 @@
               <w:rPr>
                 <w:rFonts w:asciiTheme="majorHAnsi" w:hAnsiTheme="majorHAnsi" w:cstheme="majorHAnsi"/>
               </w:rPr>
-              <w:t>idEvento</w:t>
-            </w:r>
-            <w:proofErr w:type="spellEnd"/>
-          </w:p>
-        </w:tc>
-        <w:tc>
-          <w:tcPr>
-            <w:tcW w:w="3209" w:type="dxa"/>
-          </w:tcPr>
-          <w:p>
-            <w:pPr>
-              <w:rPr>
-                <w:rFonts w:asciiTheme="majorHAnsi" w:hAnsiTheme="majorHAnsi" w:cstheme="majorHAnsi"/>
-              </w:rPr>
-            </w:pPr>
-            <w:r>
-              <w:rPr>
-                <w:rFonts w:asciiTheme="majorHAnsi" w:hAnsiTheme="majorHAnsi" w:cstheme="majorHAnsi"/>
-              </w:rPr>
-              <w:t>Lunghezza massima 11 cifre</w:t>
-            </w:r>
-          </w:p>
-          <w:p>
-            <w:pPr>
-              <w:rPr>
-                <w:rFonts w:asciiTheme="majorHAnsi" w:hAnsiTheme="majorHAnsi" w:cstheme="majorHAnsi"/>
-                <w:b/>
+              <w:t>idTipo</w:t>
+            </w:r>
+            <w:proofErr w:type="spellEnd"/>
+          </w:p>
+        </w:tc>
+        <w:tc>
+          <w:tcPr>
+            <w:tcW w:w="3209" w:type="dxa"/>
+          </w:tcPr>
+          <w:p>
+            <w:pPr>
+              <w:rPr>
+                <w:rFonts w:asciiTheme="majorHAnsi" w:hAnsiTheme="majorHAnsi" w:cstheme="majorHAnsi"/>
               </w:rPr>
             </w:pPr>
             <w:r>
@@ -4520,7 +4070,142 @@
                 <w:rFonts w:asciiTheme="majorHAnsi" w:hAnsiTheme="majorHAnsi" w:cstheme="majorHAnsi"/>
                 <w:b/>
               </w:rPr>
-              <w:t>Esterna (Evento)</w:t>
+              <w:t>Estern</w:t>
+            </w:r>
+            <w:r>
+              <w:rPr>
+                <w:rFonts w:asciiTheme="majorHAnsi" w:hAnsiTheme="majorHAnsi" w:cstheme="majorHAnsi"/>
+                <w:b/>
+              </w:rPr>
+              <w:t xml:space="preserve">a </w:t>
+            </w:r>
+            <w:r>
+              <w:rPr>
+                <w:rFonts w:asciiTheme="majorHAnsi" w:hAnsiTheme="majorHAnsi" w:cstheme="majorHAnsi"/>
+                <w:b/>
+              </w:rPr>
+              <w:t>(Tipo)</w:t>
+            </w:r>
+          </w:p>
+        </w:tc>
+        <w:tc>
+          <w:tcPr>
+            <w:tcW w:w="3210" w:type="dxa"/>
+          </w:tcPr>
+          <w:p>
+            <w:pPr>
+              <w:rPr>
+                <w:rFonts w:asciiTheme="majorHAnsi" w:hAnsiTheme="majorHAnsi" w:cstheme="majorHAnsi"/>
+              </w:rPr>
+            </w:pPr>
+            <w:proofErr w:type="spellStart"/>
+            <w:r>
+              <w:rPr>
+                <w:rFonts w:asciiTheme="majorHAnsi" w:hAnsiTheme="majorHAnsi" w:cstheme="majorHAnsi"/>
+              </w:rPr>
+              <w:t>TinyInteger</w:t>
+            </w:r>
+            <w:proofErr w:type="spellEnd"/>
+          </w:p>
+        </w:tc>
+      </w:tr>
+      <w:tr>
+        <w:tc>
+          <w:tcPr>
+            <w:tcW w:w="3209" w:type="dxa"/>
+          </w:tcPr>
+          <w:p>
+            <w:pPr>
+              <w:rPr>
+                <w:rFonts w:asciiTheme="majorHAnsi" w:hAnsiTheme="majorHAnsi" w:cstheme="majorHAnsi"/>
+              </w:rPr>
+            </w:pPr>
+            <w:proofErr w:type="spellStart"/>
+            <w:r>
+              <w:rPr>
+                <w:rFonts w:asciiTheme="majorHAnsi" w:hAnsiTheme="majorHAnsi" w:cstheme="majorHAnsi"/>
+              </w:rPr>
+              <w:t>idPosizione</w:t>
+            </w:r>
+            <w:proofErr w:type="spellEnd"/>
+          </w:p>
+        </w:tc>
+        <w:tc>
+          <w:tcPr>
+            <w:tcW w:w="3209" w:type="dxa"/>
+          </w:tcPr>
+          <w:p>
+            <w:pPr>
+              <w:rPr>
+                <w:rFonts w:asciiTheme="majorHAnsi" w:hAnsiTheme="majorHAnsi" w:cstheme="majorHAnsi"/>
+              </w:rPr>
+            </w:pPr>
+            <w:r>
+              <w:rPr>
+                <w:rFonts w:asciiTheme="majorHAnsi" w:hAnsiTheme="majorHAnsi" w:cstheme="majorHAnsi"/>
+              </w:rPr>
+              <w:t>Lunghezza massima 11</w:t>
+            </w:r>
+            <w:r>
+              <w:rPr>
+                <w:rFonts w:asciiTheme="majorHAnsi" w:hAnsiTheme="majorHAnsi" w:cstheme="majorHAnsi"/>
+              </w:rPr>
+              <w:t xml:space="preserve"> </w:t>
+            </w:r>
+            <w:r>
+              <w:rPr>
+                <w:rFonts w:asciiTheme="majorHAnsi" w:hAnsiTheme="majorHAnsi" w:cstheme="majorHAnsi"/>
+              </w:rPr>
+              <w:t>cifre</w:t>
+            </w:r>
+          </w:p>
+          <w:p>
+            <w:pPr>
+              <w:rPr>
+                <w:rFonts w:asciiTheme="majorHAnsi" w:hAnsiTheme="majorHAnsi" w:cstheme="majorHAnsi"/>
+              </w:rPr>
+            </w:pPr>
+            <w:r>
+              <w:rPr>
+                <w:rFonts w:asciiTheme="majorHAnsi" w:hAnsiTheme="majorHAnsi" w:cstheme="majorHAnsi"/>
+                <w:b/>
+              </w:rPr>
+              <w:t xml:space="preserve">Chiave </w:t>
+            </w:r>
+            <w:r>
+              <w:rPr>
+                <w:rFonts w:asciiTheme="majorHAnsi" w:hAnsiTheme="majorHAnsi" w:cstheme="majorHAnsi"/>
+                <w:b/>
+              </w:rPr>
+              <w:t>Estern</w:t>
+            </w:r>
+            <w:r>
+              <w:rPr>
+                <w:rFonts w:asciiTheme="majorHAnsi" w:hAnsiTheme="majorHAnsi" w:cstheme="majorHAnsi"/>
+                <w:b/>
+              </w:rPr>
+              <w:t xml:space="preserve">a </w:t>
+            </w:r>
+            <w:r>
+              <w:rPr>
+                <w:rFonts w:asciiTheme="majorHAnsi" w:hAnsiTheme="majorHAnsi" w:cstheme="majorHAnsi"/>
+                <w:b/>
+              </w:rPr>
+              <w:t>(</w:t>
+            </w:r>
+            <w:r>
+              <w:rPr>
+                <w:rFonts w:asciiTheme="majorHAnsi" w:hAnsiTheme="majorHAnsi" w:cstheme="majorHAnsi"/>
+                <w:b/>
+              </w:rPr>
+              <w:t>Posizione</w:t>
+            </w:r>
+            <w:r>
+              <w:rPr>
+                <w:rFonts w:asciiTheme="majorHAnsi" w:hAnsiTheme="majorHAnsi" w:cstheme="majorHAnsi"/>
+                <w:b/>
+              </w:rPr>
+              <w:t>)</w:t>
             </w:r>
           </w:p>
         </w:tc>
@@ -4556,55 +4241,48 @@
                 <w:rFonts w:asciiTheme="majorHAnsi" w:hAnsiTheme="majorHAnsi" w:cstheme="majorHAnsi"/>
               </w:rPr>
             </w:pPr>
-            <w:proofErr w:type="spellStart"/>
-            <w:r>
-              <w:rPr>
-                <w:rFonts w:asciiTheme="majorHAnsi" w:hAnsiTheme="majorHAnsi" w:cstheme="majorHAnsi"/>
-              </w:rPr>
-              <w:t>isVerificato</w:t>
-            </w:r>
-            <w:proofErr w:type="spellEnd"/>
-          </w:p>
-        </w:tc>
-        <w:tc>
-          <w:tcPr>
-            <w:tcW w:w="3209" w:type="dxa"/>
-          </w:tcPr>
-          <w:p>
-            <w:pPr>
-              <w:rPr>
-                <w:rFonts w:asciiTheme="majorHAnsi" w:hAnsiTheme="majorHAnsi" w:cstheme="majorHAnsi"/>
-              </w:rPr>
-            </w:pPr>
-          </w:p>
-        </w:tc>
-        <w:tc>
-          <w:tcPr>
-            <w:tcW w:w="3210" w:type="dxa"/>
-          </w:tcPr>
-          <w:p>
-            <w:pPr>
-              <w:rPr>
-                <w:rFonts w:asciiTheme="majorHAnsi" w:hAnsiTheme="majorHAnsi" w:cstheme="majorHAnsi"/>
-              </w:rPr>
-            </w:pPr>
-            <w:r>
-              <w:rPr>
-                <w:rFonts w:asciiTheme="majorHAnsi" w:hAnsiTheme="majorHAnsi" w:cstheme="majorHAnsi"/>
-              </w:rPr>
-              <w:t>Booleano</w:t>
-            </w:r>
+            <w:r>
+              <w:rPr>
+                <w:rFonts w:asciiTheme="majorHAnsi" w:hAnsiTheme="majorHAnsi" w:cstheme="majorHAnsi"/>
+              </w:rPr>
+              <w:t>Visibile</w:t>
+            </w:r>
+          </w:p>
+        </w:tc>
+        <w:tc>
+          <w:tcPr>
+            <w:tcW w:w="3209" w:type="dxa"/>
+          </w:tcPr>
+          <w:p>
+            <w:pPr>
+              <w:rPr>
+                <w:rFonts w:asciiTheme="majorHAnsi" w:hAnsiTheme="majorHAnsi" w:cstheme="majorHAnsi"/>
+              </w:rPr>
+            </w:pPr>
+          </w:p>
+        </w:tc>
+        <w:tc>
+          <w:tcPr>
+            <w:tcW w:w="3210" w:type="dxa"/>
+          </w:tcPr>
+          <w:p>
+            <w:pPr>
+              <w:rPr>
+                <w:rFonts w:asciiTheme="majorHAnsi" w:hAnsiTheme="majorHAnsi" w:cstheme="majorHAnsi"/>
+              </w:rPr>
+            </w:pPr>
+            <w:proofErr w:type="spellStart"/>
+            <w:r>
+              <w:rPr>
+                <w:rFonts w:asciiTheme="majorHAnsi" w:hAnsiTheme="majorHAnsi" w:cstheme="majorHAnsi"/>
+              </w:rPr>
+              <w:t>boolean</w:t>
+            </w:r>
+            <w:proofErr w:type="spellEnd"/>
           </w:p>
         </w:tc>
       </w:tr>
     </w:tbl>
-    <w:p>
-      <w:pPr>
-        <w:rPr>
-          <w:rFonts w:asciiTheme="majorHAnsi" w:hAnsiTheme="majorHAnsi" w:cstheme="majorHAnsi"/>
-        </w:rPr>
-      </w:pPr>
-    </w:p>
     <w:p>
       <w:pPr>
         <w:rPr>
@@ -4648,29 +4326,28 @@
                 <w:rFonts w:asciiTheme="majorHAnsi" w:hAnsiTheme="majorHAnsi" w:cstheme="majorHAnsi"/>
                 <w:b/>
               </w:rPr>
-              <w:t>Posizione</w:t>
-            </w:r>
-          </w:p>
-        </w:tc>
-      </w:tr>
-      <w:tr>
-        <w:tc>
-          <w:tcPr>
-            <w:tcW w:w="3209" w:type="dxa"/>
-          </w:tcPr>
-          <w:p>
-            <w:pPr>
-              <w:rPr>
-                <w:rFonts w:asciiTheme="majorHAnsi" w:hAnsiTheme="majorHAnsi" w:cstheme="majorHAnsi"/>
-                <w:b/>
-              </w:rPr>
-            </w:pPr>
-            <w:r>
-              <w:rPr>
-                <w:rFonts w:asciiTheme="majorHAnsi" w:hAnsiTheme="majorHAnsi" w:cstheme="majorHAnsi"/>
-                <w:b/>
-              </w:rPr>
-              <w:lastRenderedPageBreak/>
+              <w:t>Partecipazione</w:t>
+            </w:r>
+          </w:p>
+        </w:tc>
+      </w:tr>
+      <w:tr>
+        <w:tc>
+          <w:tcPr>
+            <w:tcW w:w="3209" w:type="dxa"/>
+          </w:tcPr>
+          <w:p>
+            <w:pPr>
+              <w:rPr>
+                <w:rFonts w:asciiTheme="majorHAnsi" w:hAnsiTheme="majorHAnsi" w:cstheme="majorHAnsi"/>
+                <w:b/>
+              </w:rPr>
+            </w:pPr>
+            <w:r>
+              <w:rPr>
+                <w:rFonts w:asciiTheme="majorHAnsi" w:hAnsiTheme="majorHAnsi" w:cstheme="majorHAnsi"/>
+                <w:b/>
+              </w:rPr>
               <w:t>Campo</w:t>
             </w:r>
           </w:p>
@@ -4732,47 +4409,41 @@
               <w:rPr>
                 <w:rFonts w:asciiTheme="majorHAnsi" w:hAnsiTheme="majorHAnsi" w:cstheme="majorHAnsi"/>
               </w:rPr>
-              <w:t>idPosizione</w:t>
-            </w:r>
-            <w:proofErr w:type="spellEnd"/>
-          </w:p>
-        </w:tc>
-        <w:tc>
-          <w:tcPr>
-            <w:tcW w:w="3209" w:type="dxa"/>
-          </w:tcPr>
-          <w:p>
-            <w:pPr>
-              <w:rPr>
-                <w:rFonts w:asciiTheme="majorHAnsi" w:hAnsiTheme="majorHAnsi" w:cstheme="majorHAnsi"/>
-              </w:rPr>
-            </w:pPr>
-            <w:r>
-              <w:rPr>
-                <w:rFonts w:asciiTheme="majorHAnsi" w:hAnsiTheme="majorHAnsi" w:cstheme="majorHAnsi"/>
-              </w:rPr>
-              <w:t>Lunghezza massima</w:t>
-            </w:r>
-            <w:r>
-              <w:rPr>
-                <w:rFonts w:asciiTheme="majorHAnsi" w:hAnsiTheme="majorHAnsi" w:cstheme="majorHAnsi"/>
-              </w:rPr>
-              <w:t xml:space="preserve"> 11 cifre</w:t>
-            </w:r>
-          </w:p>
-          <w:p>
-            <w:pPr>
-              <w:rPr>
-                <w:rFonts w:asciiTheme="majorHAnsi" w:hAnsiTheme="majorHAnsi" w:cstheme="majorHAnsi"/>
-                <w:b/>
-              </w:rPr>
-            </w:pPr>
-            <w:r>
-              <w:rPr>
-                <w:rFonts w:asciiTheme="majorHAnsi" w:hAnsiTheme="majorHAnsi" w:cstheme="majorHAnsi"/>
-                <w:b/>
-              </w:rPr>
-              <w:t>Chiave Interna</w:t>
+              <w:t>idUtente</w:t>
+            </w:r>
+            <w:proofErr w:type="spellEnd"/>
+          </w:p>
+        </w:tc>
+        <w:tc>
+          <w:tcPr>
+            <w:tcW w:w="3209" w:type="dxa"/>
+          </w:tcPr>
+          <w:p>
+            <w:pPr>
+              <w:rPr>
+                <w:rFonts w:asciiTheme="majorHAnsi" w:hAnsiTheme="majorHAnsi" w:cstheme="majorHAnsi"/>
+              </w:rPr>
+            </w:pPr>
+            <w:r>
+              <w:rPr>
+                <w:rFonts w:asciiTheme="majorHAnsi" w:hAnsiTheme="majorHAnsi" w:cstheme="majorHAnsi"/>
+              </w:rPr>
+              <w:t>Lunghezza massima 11 cifre</w:t>
+            </w:r>
+          </w:p>
+          <w:p>
+            <w:pPr>
+              <w:rPr>
+                <w:rFonts w:asciiTheme="majorHAnsi" w:hAnsiTheme="majorHAnsi" w:cstheme="majorHAnsi"/>
+                <w:b/>
+              </w:rPr>
+            </w:pPr>
+            <w:r>
+              <w:rPr>
+                <w:rFonts w:asciiTheme="majorHAnsi" w:hAnsiTheme="majorHAnsi" w:cstheme="majorHAnsi"/>
+                <w:b/>
+              </w:rPr>
+              <w:t>Chiave Esterna (Utente)</w:t>
             </w:r>
           </w:p>
         </w:tc>
@@ -4808,268 +4479,126 @@
                 <w:rFonts w:asciiTheme="majorHAnsi" w:hAnsiTheme="majorHAnsi" w:cstheme="majorHAnsi"/>
               </w:rPr>
             </w:pPr>
-            <w:r>
-              <w:rPr>
-                <w:rFonts w:asciiTheme="majorHAnsi" w:hAnsiTheme="majorHAnsi" w:cstheme="majorHAnsi"/>
-              </w:rPr>
-              <w:t>longitudine</w:t>
-            </w:r>
-          </w:p>
-        </w:tc>
-        <w:tc>
-          <w:tcPr>
-            <w:tcW w:w="3209" w:type="dxa"/>
-          </w:tcPr>
-          <w:p>
-            <w:pPr>
-              <w:rPr>
-                <w:rFonts w:asciiTheme="majorHAnsi" w:hAnsiTheme="majorHAnsi" w:cstheme="majorHAnsi"/>
-              </w:rPr>
-            </w:pPr>
-            <w:r>
-              <w:rPr>
-                <w:rFonts w:asciiTheme="majorHAnsi" w:hAnsiTheme="majorHAnsi" w:cstheme="majorHAnsi"/>
-              </w:rPr>
-              <w:t xml:space="preserve">Coordinata valida </w:t>
-            </w:r>
-          </w:p>
-          <w:p>
-            <w:pPr>
-              <w:rPr>
-                <w:rFonts w:asciiTheme="majorHAnsi" w:hAnsiTheme="majorHAnsi" w:cstheme="majorHAnsi"/>
-              </w:rPr>
-            </w:pPr>
-            <w:r>
-              <w:rPr>
-                <w:rFonts w:asciiTheme="majorHAnsi" w:hAnsiTheme="majorHAnsi" w:cstheme="majorHAnsi"/>
-              </w:rPr>
-              <w:t>(range -</w:t>
-            </w:r>
-            <w:proofErr w:type="gramStart"/>
-            <w:r>
-              <w:rPr>
-                <w:rFonts w:asciiTheme="majorHAnsi" w:hAnsiTheme="majorHAnsi" w:cstheme="majorHAnsi"/>
-              </w:rPr>
-              <w:t>180,+</w:t>
-            </w:r>
-            <w:proofErr w:type="gramEnd"/>
-            <w:r>
-              <w:rPr>
-                <w:rFonts w:asciiTheme="majorHAnsi" w:hAnsiTheme="majorHAnsi" w:cstheme="majorHAnsi"/>
-              </w:rPr>
-              <w:t>180)</w:t>
-            </w:r>
-          </w:p>
-        </w:tc>
-        <w:tc>
-          <w:tcPr>
-            <w:tcW w:w="3210" w:type="dxa"/>
-          </w:tcPr>
-          <w:p>
-            <w:pPr>
-              <w:rPr>
-                <w:rFonts w:asciiTheme="majorHAnsi" w:hAnsiTheme="majorHAnsi" w:cstheme="majorHAnsi"/>
-              </w:rPr>
-            </w:pPr>
-            <w:proofErr w:type="spellStart"/>
-            <w:proofErr w:type="gramStart"/>
-            <w:r>
-              <w:rPr>
-                <w:rFonts w:asciiTheme="majorHAnsi" w:hAnsiTheme="majorHAnsi" w:cstheme="majorHAnsi"/>
-              </w:rPr>
-              <w:t>Decimal</w:t>
-            </w:r>
-            <w:proofErr w:type="spellEnd"/>
-            <w:r>
-              <w:rPr>
-                <w:rFonts w:asciiTheme="majorHAnsi" w:hAnsiTheme="majorHAnsi" w:cstheme="majorHAnsi"/>
-              </w:rPr>
-              <w:t>(</w:t>
-            </w:r>
-            <w:proofErr w:type="gramEnd"/>
-            <w:r>
-              <w:rPr>
-                <w:rFonts w:asciiTheme="majorHAnsi" w:hAnsiTheme="majorHAnsi" w:cstheme="majorHAnsi"/>
-              </w:rPr>
-              <w:t>8,5)</w:t>
-            </w:r>
-          </w:p>
-        </w:tc>
-      </w:tr>
-      <w:tr>
-        <w:tc>
-          <w:tcPr>
-            <w:tcW w:w="3209" w:type="dxa"/>
-          </w:tcPr>
-          <w:p>
-            <w:pPr>
-              <w:rPr>
-                <w:rFonts w:asciiTheme="majorHAnsi" w:hAnsiTheme="majorHAnsi" w:cstheme="majorHAnsi"/>
-              </w:rPr>
-            </w:pPr>
-            <w:r>
-              <w:rPr>
-                <w:rFonts w:asciiTheme="majorHAnsi" w:hAnsiTheme="majorHAnsi" w:cstheme="majorHAnsi"/>
-              </w:rPr>
-              <w:t>L</w:t>
-            </w:r>
-            <w:r>
-              <w:rPr>
-                <w:rFonts w:asciiTheme="majorHAnsi" w:hAnsiTheme="majorHAnsi" w:cstheme="majorHAnsi"/>
-              </w:rPr>
-              <w:t>atitudine</w:t>
-            </w:r>
-          </w:p>
-        </w:tc>
-        <w:tc>
-          <w:tcPr>
-            <w:tcW w:w="3209" w:type="dxa"/>
-          </w:tcPr>
-          <w:p>
-            <w:pPr>
-              <w:rPr>
-                <w:rFonts w:asciiTheme="majorHAnsi" w:hAnsiTheme="majorHAnsi" w:cstheme="majorHAnsi"/>
-              </w:rPr>
-            </w:pPr>
-            <w:r>
-              <w:rPr>
-                <w:rFonts w:asciiTheme="majorHAnsi" w:hAnsiTheme="majorHAnsi" w:cstheme="majorHAnsi"/>
-              </w:rPr>
-              <w:t xml:space="preserve">Coordinata valida </w:t>
-            </w:r>
-          </w:p>
-          <w:p>
-            <w:pPr>
-              <w:rPr>
-                <w:rFonts w:asciiTheme="majorHAnsi" w:hAnsiTheme="majorHAnsi" w:cstheme="majorHAnsi"/>
-              </w:rPr>
-            </w:pPr>
-            <w:r>
-              <w:rPr>
-                <w:rFonts w:asciiTheme="majorHAnsi" w:hAnsiTheme="majorHAnsi" w:cstheme="majorHAnsi"/>
-              </w:rPr>
-              <w:t>(range -</w:t>
-            </w:r>
-            <w:proofErr w:type="gramStart"/>
-            <w:r>
-              <w:rPr>
-                <w:rFonts w:asciiTheme="majorHAnsi" w:hAnsiTheme="majorHAnsi" w:cstheme="majorHAnsi"/>
-              </w:rPr>
-              <w:t>90,+</w:t>
-            </w:r>
-            <w:proofErr w:type="gramEnd"/>
-            <w:r>
-              <w:rPr>
-                <w:rFonts w:asciiTheme="majorHAnsi" w:hAnsiTheme="majorHAnsi" w:cstheme="majorHAnsi"/>
-              </w:rPr>
-              <w:t>90)</w:t>
-            </w:r>
-          </w:p>
-        </w:tc>
-        <w:tc>
-          <w:tcPr>
-            <w:tcW w:w="3210" w:type="dxa"/>
-          </w:tcPr>
-          <w:p>
-            <w:pPr>
-              <w:rPr>
-                <w:rFonts w:asciiTheme="majorHAnsi" w:hAnsiTheme="majorHAnsi" w:cstheme="majorHAnsi"/>
-              </w:rPr>
-            </w:pPr>
-            <w:proofErr w:type="spellStart"/>
-            <w:proofErr w:type="gramStart"/>
-            <w:r>
-              <w:rPr>
-                <w:rFonts w:asciiTheme="majorHAnsi" w:hAnsiTheme="majorHAnsi" w:cstheme="majorHAnsi"/>
-              </w:rPr>
-              <w:t>Decimal</w:t>
-            </w:r>
-            <w:proofErr w:type="spellEnd"/>
-            <w:r>
-              <w:rPr>
-                <w:rFonts w:asciiTheme="majorHAnsi" w:hAnsiTheme="majorHAnsi" w:cstheme="majorHAnsi"/>
-              </w:rPr>
-              <w:t>(</w:t>
-            </w:r>
-            <w:proofErr w:type="gramEnd"/>
-            <w:r>
-              <w:rPr>
-                <w:rFonts w:asciiTheme="majorHAnsi" w:hAnsiTheme="majorHAnsi" w:cstheme="majorHAnsi"/>
-              </w:rPr>
-              <w:t>7,5)</w:t>
-            </w:r>
-          </w:p>
-        </w:tc>
-      </w:tr>
-      <w:tr>
-        <w:tc>
-          <w:tcPr>
-            <w:tcW w:w="3209" w:type="dxa"/>
-          </w:tcPr>
-          <w:p>
-            <w:pPr>
-              <w:rPr>
-                <w:rFonts w:asciiTheme="majorHAnsi" w:hAnsiTheme="majorHAnsi" w:cstheme="majorHAnsi"/>
-              </w:rPr>
-            </w:pPr>
-            <w:proofErr w:type="spellStart"/>
-            <w:r>
-              <w:rPr>
-                <w:rFonts w:asciiTheme="majorHAnsi" w:hAnsiTheme="majorHAnsi" w:cstheme="majorHAnsi"/>
-              </w:rPr>
-              <w:t>F</w:t>
-            </w:r>
-            <w:r>
-              <w:rPr>
-                <w:rFonts w:asciiTheme="majorHAnsi" w:hAnsiTheme="majorHAnsi" w:cstheme="majorHAnsi"/>
-              </w:rPr>
-              <w:t>orma</w:t>
-            </w:r>
-            <w:r>
-              <w:rPr>
-                <w:rFonts w:asciiTheme="majorHAnsi" w:hAnsiTheme="majorHAnsi" w:cstheme="majorHAnsi"/>
-              </w:rPr>
-              <w:t>tted_address</w:t>
-            </w:r>
-            <w:proofErr w:type="spellEnd"/>
-          </w:p>
-        </w:tc>
-        <w:tc>
-          <w:tcPr>
-            <w:tcW w:w="3209" w:type="dxa"/>
-          </w:tcPr>
-          <w:p>
-            <w:pPr>
-              <w:rPr>
-                <w:rFonts w:asciiTheme="majorHAnsi" w:hAnsiTheme="majorHAnsi" w:cstheme="majorHAnsi"/>
-              </w:rPr>
-            </w:pPr>
-            <w:r>
-              <w:rPr>
-                <w:rFonts w:asciiTheme="majorHAnsi" w:hAnsiTheme="majorHAnsi" w:cstheme="majorHAnsi"/>
-              </w:rPr>
-              <w:t>Lunghezza massima 256 cifre</w:t>
-            </w:r>
-          </w:p>
-        </w:tc>
-        <w:tc>
-          <w:tcPr>
-            <w:tcW w:w="3210" w:type="dxa"/>
-          </w:tcPr>
-          <w:p>
-            <w:pPr>
-              <w:rPr>
-                <w:rFonts w:asciiTheme="majorHAnsi" w:hAnsiTheme="majorHAnsi" w:cstheme="majorHAnsi"/>
-              </w:rPr>
-            </w:pPr>
-            <w:proofErr w:type="spellStart"/>
-            <w:r>
-              <w:rPr>
-                <w:rFonts w:asciiTheme="majorHAnsi" w:hAnsiTheme="majorHAnsi" w:cstheme="majorHAnsi"/>
-              </w:rPr>
-              <w:t>Varchar</w:t>
-            </w:r>
-            <w:proofErr w:type="spellEnd"/>
+            <w:proofErr w:type="spellStart"/>
+            <w:r>
+              <w:rPr>
+                <w:rFonts w:asciiTheme="majorHAnsi" w:hAnsiTheme="majorHAnsi" w:cstheme="majorHAnsi"/>
+              </w:rPr>
+              <w:t>idEvento</w:t>
+            </w:r>
+            <w:proofErr w:type="spellEnd"/>
+          </w:p>
+        </w:tc>
+        <w:tc>
+          <w:tcPr>
+            <w:tcW w:w="3209" w:type="dxa"/>
+          </w:tcPr>
+          <w:p>
+            <w:pPr>
+              <w:rPr>
+                <w:rFonts w:asciiTheme="majorHAnsi" w:hAnsiTheme="majorHAnsi" w:cstheme="majorHAnsi"/>
+              </w:rPr>
+            </w:pPr>
+            <w:r>
+              <w:rPr>
+                <w:rFonts w:asciiTheme="majorHAnsi" w:hAnsiTheme="majorHAnsi" w:cstheme="majorHAnsi"/>
+              </w:rPr>
+              <w:t>Lunghezza massima 11 cifre</w:t>
+            </w:r>
+          </w:p>
+          <w:p>
+            <w:pPr>
+              <w:rPr>
+                <w:rFonts w:asciiTheme="majorHAnsi" w:hAnsiTheme="majorHAnsi" w:cstheme="majorHAnsi"/>
+                <w:b/>
+              </w:rPr>
+            </w:pPr>
+            <w:r>
+              <w:rPr>
+                <w:rFonts w:asciiTheme="majorHAnsi" w:hAnsiTheme="majorHAnsi" w:cstheme="majorHAnsi"/>
+                <w:b/>
+              </w:rPr>
+              <w:t xml:space="preserve">Chiave </w:t>
+            </w:r>
+            <w:r>
+              <w:rPr>
+                <w:rFonts w:asciiTheme="majorHAnsi" w:hAnsiTheme="majorHAnsi" w:cstheme="majorHAnsi"/>
+                <w:b/>
+              </w:rPr>
+              <w:t>Esterna (Evento)</w:t>
+            </w:r>
+          </w:p>
+        </w:tc>
+        <w:tc>
+          <w:tcPr>
+            <w:tcW w:w="3210" w:type="dxa"/>
+          </w:tcPr>
+          <w:p>
+            <w:pPr>
+              <w:rPr>
+                <w:rFonts w:asciiTheme="majorHAnsi" w:hAnsiTheme="majorHAnsi" w:cstheme="majorHAnsi"/>
+              </w:rPr>
+            </w:pPr>
+            <w:proofErr w:type="spellStart"/>
+            <w:r>
+              <w:rPr>
+                <w:rFonts w:asciiTheme="majorHAnsi" w:hAnsiTheme="majorHAnsi" w:cstheme="majorHAnsi"/>
+              </w:rPr>
+              <w:t>Integer</w:t>
+            </w:r>
+            <w:proofErr w:type="spellEnd"/>
+          </w:p>
+        </w:tc>
+      </w:tr>
+      <w:tr>
+        <w:tc>
+          <w:tcPr>
+            <w:tcW w:w="3209" w:type="dxa"/>
+          </w:tcPr>
+          <w:p>
+            <w:pPr>
+              <w:rPr>
+                <w:rFonts w:asciiTheme="majorHAnsi" w:hAnsiTheme="majorHAnsi" w:cstheme="majorHAnsi"/>
+              </w:rPr>
+            </w:pPr>
+            <w:proofErr w:type="spellStart"/>
+            <w:r>
+              <w:rPr>
+                <w:rFonts w:asciiTheme="majorHAnsi" w:hAnsiTheme="majorHAnsi" w:cstheme="majorHAnsi"/>
+              </w:rPr>
+              <w:t>isVerificato</w:t>
+            </w:r>
+            <w:proofErr w:type="spellEnd"/>
+          </w:p>
+        </w:tc>
+        <w:tc>
+          <w:tcPr>
+            <w:tcW w:w="3209" w:type="dxa"/>
+          </w:tcPr>
+          <w:p>
+            <w:pPr>
+              <w:rPr>
+                <w:rFonts w:asciiTheme="majorHAnsi" w:hAnsiTheme="majorHAnsi" w:cstheme="majorHAnsi"/>
+              </w:rPr>
+            </w:pPr>
+          </w:p>
+        </w:tc>
+        <w:tc>
+          <w:tcPr>
+            <w:tcW w:w="3210" w:type="dxa"/>
+          </w:tcPr>
+          <w:p>
+            <w:pPr>
+              <w:rPr>
+                <w:rFonts w:asciiTheme="majorHAnsi" w:hAnsiTheme="majorHAnsi" w:cstheme="majorHAnsi"/>
+              </w:rPr>
+            </w:pPr>
+            <w:r>
+              <w:rPr>
+                <w:rFonts w:asciiTheme="majorHAnsi" w:hAnsiTheme="majorHAnsi" w:cstheme="majorHAnsi"/>
+              </w:rPr>
+              <w:t>Booleano</w:t>
+            </w:r>
           </w:p>
         </w:tc>
       </w:tr>
@@ -5078,7 +4607,6 @@
       <w:pPr>
         <w:rPr>
           <w:rFonts w:asciiTheme="majorHAnsi" w:hAnsiTheme="majorHAnsi" w:cstheme="majorHAnsi"/>
-          <w:u w:val="single"/>
         </w:rPr>
       </w:pPr>
     </w:p>
@@ -5125,7 +4653,8 @@
                 <w:rFonts w:asciiTheme="majorHAnsi" w:hAnsiTheme="majorHAnsi" w:cstheme="majorHAnsi"/>
                 <w:b/>
               </w:rPr>
-              <w:t>Segnalazione</w:t>
+              <w:lastRenderedPageBreak/>
+              <w:t>Posizione</w:t>
             </w:r>
           </w:p>
         </w:tc>
@@ -5208,41 +4737,47 @@
               <w:rPr>
                 <w:rFonts w:asciiTheme="majorHAnsi" w:hAnsiTheme="majorHAnsi" w:cstheme="majorHAnsi"/>
               </w:rPr>
-              <w:t>IdSegnalazione</w:t>
-            </w:r>
-            <w:proofErr w:type="spellEnd"/>
-          </w:p>
-        </w:tc>
-        <w:tc>
-          <w:tcPr>
-            <w:tcW w:w="3209" w:type="dxa"/>
-          </w:tcPr>
-          <w:p>
-            <w:pPr>
-              <w:rPr>
-                <w:rFonts w:asciiTheme="majorHAnsi" w:hAnsiTheme="majorHAnsi" w:cstheme="majorHAnsi"/>
-              </w:rPr>
-            </w:pPr>
-            <w:r>
-              <w:rPr>
-                <w:rFonts w:asciiTheme="majorHAnsi" w:hAnsiTheme="majorHAnsi" w:cstheme="majorHAnsi"/>
-              </w:rPr>
-              <w:t>Lunghezza massima 11 cifre</w:t>
-            </w:r>
-          </w:p>
-          <w:p>
-            <w:pPr>
-              <w:rPr>
-                <w:rFonts w:asciiTheme="majorHAnsi" w:hAnsiTheme="majorHAnsi" w:cstheme="majorHAnsi"/>
-                <w:b/>
-              </w:rPr>
-            </w:pPr>
-            <w:r>
-              <w:rPr>
-                <w:rFonts w:asciiTheme="majorHAnsi" w:hAnsiTheme="majorHAnsi" w:cstheme="majorHAnsi"/>
-                <w:b/>
-              </w:rPr>
-              <w:t>Chiave Primaria</w:t>
+              <w:t>idPosizione</w:t>
+            </w:r>
+            <w:proofErr w:type="spellEnd"/>
+          </w:p>
+        </w:tc>
+        <w:tc>
+          <w:tcPr>
+            <w:tcW w:w="3209" w:type="dxa"/>
+          </w:tcPr>
+          <w:p>
+            <w:pPr>
+              <w:rPr>
+                <w:rFonts w:asciiTheme="majorHAnsi" w:hAnsiTheme="majorHAnsi" w:cstheme="majorHAnsi"/>
+              </w:rPr>
+            </w:pPr>
+            <w:r>
+              <w:rPr>
+                <w:rFonts w:asciiTheme="majorHAnsi" w:hAnsiTheme="majorHAnsi" w:cstheme="majorHAnsi"/>
+              </w:rPr>
+              <w:t>Lunghezza massima</w:t>
+            </w:r>
+            <w:r>
+              <w:rPr>
+                <w:rFonts w:asciiTheme="majorHAnsi" w:hAnsiTheme="majorHAnsi" w:cstheme="majorHAnsi"/>
+              </w:rPr>
+              <w:t xml:space="preserve"> 11 cifre</w:t>
+            </w:r>
+          </w:p>
+          <w:p>
+            <w:pPr>
+              <w:rPr>
+                <w:rFonts w:asciiTheme="majorHAnsi" w:hAnsiTheme="majorHAnsi" w:cstheme="majorHAnsi"/>
+                <w:b/>
+              </w:rPr>
+            </w:pPr>
+            <w:r>
+              <w:rPr>
+                <w:rFonts w:asciiTheme="majorHAnsi" w:hAnsiTheme="majorHAnsi" w:cstheme="majorHAnsi"/>
+                <w:b/>
+              </w:rPr>
+              <w:t>Chiave Interna</w:t>
             </w:r>
           </w:p>
         </w:tc>
@@ -5278,92 +4813,280 @@
                 <w:rFonts w:asciiTheme="majorHAnsi" w:hAnsiTheme="majorHAnsi" w:cstheme="majorHAnsi"/>
               </w:rPr>
             </w:pPr>
-            <w:bookmarkStart w:id="1" w:name="_Hlk535859532"/>
-            <w:proofErr w:type="spellStart"/>
-            <w:r>
-              <w:rPr>
-                <w:rFonts w:asciiTheme="majorHAnsi" w:hAnsiTheme="majorHAnsi" w:cstheme="majorHAnsi"/>
-              </w:rPr>
-              <w:t>idUtente</w:t>
-            </w:r>
-            <w:proofErr w:type="spellEnd"/>
-          </w:p>
-        </w:tc>
-        <w:tc>
-          <w:tcPr>
-            <w:tcW w:w="3209" w:type="dxa"/>
-          </w:tcPr>
-          <w:p>
-            <w:pPr>
-              <w:rPr>
-                <w:rFonts w:asciiTheme="majorHAnsi" w:hAnsiTheme="majorHAnsi" w:cstheme="majorHAnsi"/>
-              </w:rPr>
-            </w:pPr>
-            <w:r>
-              <w:rPr>
-                <w:rFonts w:asciiTheme="majorHAnsi" w:hAnsiTheme="majorHAnsi" w:cstheme="majorHAnsi"/>
-              </w:rPr>
-              <w:t xml:space="preserve">Lunghezza massima </w:t>
-            </w:r>
-            <w:r>
-              <w:rPr>
-                <w:rFonts w:asciiTheme="majorHAnsi" w:hAnsiTheme="majorHAnsi" w:cstheme="majorHAnsi"/>
-              </w:rPr>
-              <w:t>11</w:t>
-            </w:r>
-            <w:r>
-              <w:rPr>
-                <w:rFonts w:asciiTheme="majorHAnsi" w:hAnsiTheme="majorHAnsi" w:cstheme="majorHAnsi"/>
-              </w:rPr>
-              <w:t xml:space="preserve"> cifre.</w:t>
-            </w:r>
-          </w:p>
-          <w:p>
-            <w:pPr>
-              <w:rPr>
-                <w:rFonts w:asciiTheme="majorHAnsi" w:hAnsiTheme="majorHAnsi" w:cstheme="majorHAnsi"/>
-                <w:b/>
-              </w:rPr>
-            </w:pPr>
-            <w:r>
-              <w:rPr>
-                <w:rFonts w:asciiTheme="majorHAnsi" w:hAnsiTheme="majorHAnsi" w:cstheme="majorHAnsi"/>
-                <w:b/>
-              </w:rPr>
-              <w:t xml:space="preserve">Chiave </w:t>
-            </w:r>
-            <w:r>
-              <w:rPr>
-                <w:rFonts w:asciiTheme="majorHAnsi" w:hAnsiTheme="majorHAnsi" w:cstheme="majorHAnsi"/>
-                <w:b/>
-              </w:rPr>
-              <w:t>Esterna (Utente)</w:t>
-            </w:r>
-          </w:p>
-        </w:tc>
-        <w:tc>
-          <w:tcPr>
-            <w:tcW w:w="3210" w:type="dxa"/>
-          </w:tcPr>
-          <w:p>
-            <w:pPr>
-              <w:rPr>
-                <w:rFonts w:asciiTheme="majorHAnsi" w:hAnsiTheme="majorHAnsi" w:cstheme="majorHAnsi"/>
-              </w:rPr>
-            </w:pPr>
-            <w:proofErr w:type="spellStart"/>
-            <w:r>
-              <w:rPr>
-                <w:rFonts w:asciiTheme="majorHAnsi" w:hAnsiTheme="majorHAnsi" w:cstheme="majorHAnsi"/>
-              </w:rPr>
-              <w:t>Integer</w:t>
-            </w:r>
-            <w:proofErr w:type="spellEnd"/>
-          </w:p>
-        </w:tc>
-      </w:tr>
-      <w:bookmarkEnd w:id="1"/>
+            <w:r>
+              <w:rPr>
+                <w:rFonts w:asciiTheme="majorHAnsi" w:hAnsiTheme="majorHAnsi" w:cstheme="majorHAnsi"/>
+              </w:rPr>
+              <w:t>longitudine</w:t>
+            </w:r>
+          </w:p>
+        </w:tc>
+        <w:tc>
+          <w:tcPr>
+            <w:tcW w:w="3209" w:type="dxa"/>
+          </w:tcPr>
+          <w:p>
+            <w:pPr>
+              <w:rPr>
+                <w:rFonts w:asciiTheme="majorHAnsi" w:hAnsiTheme="majorHAnsi" w:cstheme="majorHAnsi"/>
+              </w:rPr>
+            </w:pPr>
+            <w:r>
+              <w:rPr>
+                <w:rFonts w:asciiTheme="majorHAnsi" w:hAnsiTheme="majorHAnsi" w:cstheme="majorHAnsi"/>
+              </w:rPr>
+              <w:t xml:space="preserve">Coordinata valida </w:t>
+            </w:r>
+          </w:p>
+          <w:p>
+            <w:pPr>
+              <w:rPr>
+                <w:rFonts w:asciiTheme="majorHAnsi" w:hAnsiTheme="majorHAnsi" w:cstheme="majorHAnsi"/>
+              </w:rPr>
+            </w:pPr>
+            <w:r>
+              <w:rPr>
+                <w:rFonts w:asciiTheme="majorHAnsi" w:hAnsiTheme="majorHAnsi" w:cstheme="majorHAnsi"/>
+              </w:rPr>
+              <w:t>(range -</w:t>
+            </w:r>
+            <w:proofErr w:type="gramStart"/>
+            <w:r>
+              <w:rPr>
+                <w:rFonts w:asciiTheme="majorHAnsi" w:hAnsiTheme="majorHAnsi" w:cstheme="majorHAnsi"/>
+              </w:rPr>
+              <w:t>180,+</w:t>
+            </w:r>
+            <w:proofErr w:type="gramEnd"/>
+            <w:r>
+              <w:rPr>
+                <w:rFonts w:asciiTheme="majorHAnsi" w:hAnsiTheme="majorHAnsi" w:cstheme="majorHAnsi"/>
+              </w:rPr>
+              <w:t>180)</w:t>
+            </w:r>
+          </w:p>
+        </w:tc>
+        <w:tc>
+          <w:tcPr>
+            <w:tcW w:w="3210" w:type="dxa"/>
+          </w:tcPr>
+          <w:p>
+            <w:pPr>
+              <w:rPr>
+                <w:rFonts w:asciiTheme="majorHAnsi" w:hAnsiTheme="majorHAnsi" w:cstheme="majorHAnsi"/>
+              </w:rPr>
+            </w:pPr>
+            <w:proofErr w:type="spellStart"/>
+            <w:proofErr w:type="gramStart"/>
+            <w:r>
+              <w:rPr>
+                <w:rFonts w:asciiTheme="majorHAnsi" w:hAnsiTheme="majorHAnsi" w:cstheme="majorHAnsi"/>
+              </w:rPr>
+              <w:t>Decimal</w:t>
+            </w:r>
+            <w:proofErr w:type="spellEnd"/>
+            <w:r>
+              <w:rPr>
+                <w:rFonts w:asciiTheme="majorHAnsi" w:hAnsiTheme="majorHAnsi" w:cstheme="majorHAnsi"/>
+              </w:rPr>
+              <w:t>(</w:t>
+            </w:r>
+            <w:proofErr w:type="gramEnd"/>
+            <w:r>
+              <w:rPr>
+                <w:rFonts w:asciiTheme="majorHAnsi" w:hAnsiTheme="majorHAnsi" w:cstheme="majorHAnsi"/>
+              </w:rPr>
+              <w:t>8,5)</w:t>
+            </w:r>
+          </w:p>
+        </w:tc>
+      </w:tr>
+      <w:tr>
+        <w:tc>
+          <w:tcPr>
+            <w:tcW w:w="3209" w:type="dxa"/>
+          </w:tcPr>
+          <w:p>
+            <w:pPr>
+              <w:rPr>
+                <w:rFonts w:asciiTheme="majorHAnsi" w:hAnsiTheme="majorHAnsi" w:cstheme="majorHAnsi"/>
+              </w:rPr>
+            </w:pPr>
+            <w:r>
+              <w:rPr>
+                <w:rFonts w:asciiTheme="majorHAnsi" w:hAnsiTheme="majorHAnsi" w:cstheme="majorHAnsi"/>
+              </w:rPr>
+              <w:t>L</w:t>
+            </w:r>
+            <w:r>
+              <w:rPr>
+                <w:rFonts w:asciiTheme="majorHAnsi" w:hAnsiTheme="majorHAnsi" w:cstheme="majorHAnsi"/>
+              </w:rPr>
+              <w:t>atitudine</w:t>
+            </w:r>
+          </w:p>
+        </w:tc>
+        <w:tc>
+          <w:tcPr>
+            <w:tcW w:w="3209" w:type="dxa"/>
+          </w:tcPr>
+          <w:p>
+            <w:pPr>
+              <w:rPr>
+                <w:rFonts w:asciiTheme="majorHAnsi" w:hAnsiTheme="majorHAnsi" w:cstheme="majorHAnsi"/>
+              </w:rPr>
+            </w:pPr>
+            <w:r>
+              <w:rPr>
+                <w:rFonts w:asciiTheme="majorHAnsi" w:hAnsiTheme="majorHAnsi" w:cstheme="majorHAnsi"/>
+              </w:rPr>
+              <w:t xml:space="preserve">Coordinata valida </w:t>
+            </w:r>
+          </w:p>
+          <w:p>
+            <w:pPr>
+              <w:rPr>
+                <w:rFonts w:asciiTheme="majorHAnsi" w:hAnsiTheme="majorHAnsi" w:cstheme="majorHAnsi"/>
+              </w:rPr>
+            </w:pPr>
+            <w:r>
+              <w:rPr>
+                <w:rFonts w:asciiTheme="majorHAnsi" w:hAnsiTheme="majorHAnsi" w:cstheme="majorHAnsi"/>
+              </w:rPr>
+              <w:t>(range -</w:t>
+            </w:r>
+            <w:proofErr w:type="gramStart"/>
+            <w:r>
+              <w:rPr>
+                <w:rFonts w:asciiTheme="majorHAnsi" w:hAnsiTheme="majorHAnsi" w:cstheme="majorHAnsi"/>
+              </w:rPr>
+              <w:t>90,+</w:t>
+            </w:r>
+            <w:proofErr w:type="gramEnd"/>
+            <w:r>
+              <w:rPr>
+                <w:rFonts w:asciiTheme="majorHAnsi" w:hAnsiTheme="majorHAnsi" w:cstheme="majorHAnsi"/>
+              </w:rPr>
+              <w:t>90)</w:t>
+            </w:r>
+          </w:p>
+        </w:tc>
+        <w:tc>
+          <w:tcPr>
+            <w:tcW w:w="3210" w:type="dxa"/>
+          </w:tcPr>
+          <w:p>
+            <w:pPr>
+              <w:rPr>
+                <w:rFonts w:asciiTheme="majorHAnsi" w:hAnsiTheme="majorHAnsi" w:cstheme="majorHAnsi"/>
+              </w:rPr>
+            </w:pPr>
+            <w:proofErr w:type="spellStart"/>
+            <w:proofErr w:type="gramStart"/>
+            <w:r>
+              <w:rPr>
+                <w:rFonts w:asciiTheme="majorHAnsi" w:hAnsiTheme="majorHAnsi" w:cstheme="majorHAnsi"/>
+              </w:rPr>
+              <w:t>Decimal</w:t>
+            </w:r>
+            <w:proofErr w:type="spellEnd"/>
+            <w:r>
+              <w:rPr>
+                <w:rFonts w:asciiTheme="majorHAnsi" w:hAnsiTheme="majorHAnsi" w:cstheme="majorHAnsi"/>
+              </w:rPr>
+              <w:t>(</w:t>
+            </w:r>
+            <w:proofErr w:type="gramEnd"/>
+            <w:r>
+              <w:rPr>
+                <w:rFonts w:asciiTheme="majorHAnsi" w:hAnsiTheme="majorHAnsi" w:cstheme="majorHAnsi"/>
+              </w:rPr>
+              <w:t>7,5)</w:t>
+            </w:r>
+          </w:p>
+        </w:tc>
+      </w:tr>
+      <w:tr>
+        <w:tc>
+          <w:tcPr>
+            <w:tcW w:w="3209" w:type="dxa"/>
+          </w:tcPr>
+          <w:p>
+            <w:pPr>
+              <w:rPr>
+                <w:rFonts w:asciiTheme="majorHAnsi" w:hAnsiTheme="majorHAnsi" w:cstheme="majorHAnsi"/>
+              </w:rPr>
+            </w:pPr>
+            <w:proofErr w:type="spellStart"/>
+            <w:r>
+              <w:rPr>
+                <w:rFonts w:asciiTheme="majorHAnsi" w:hAnsiTheme="majorHAnsi" w:cstheme="majorHAnsi"/>
+              </w:rPr>
+              <w:t>F</w:t>
+            </w:r>
+            <w:r>
+              <w:rPr>
+                <w:rFonts w:asciiTheme="majorHAnsi" w:hAnsiTheme="majorHAnsi" w:cstheme="majorHAnsi"/>
+              </w:rPr>
+              <w:t>orma</w:t>
+            </w:r>
+            <w:r>
+              <w:rPr>
+                <w:rFonts w:asciiTheme="majorHAnsi" w:hAnsiTheme="majorHAnsi" w:cstheme="majorHAnsi"/>
+              </w:rPr>
+              <w:t>tted_address</w:t>
+            </w:r>
+            <w:proofErr w:type="spellEnd"/>
+          </w:p>
+        </w:tc>
+        <w:tc>
+          <w:tcPr>
+            <w:tcW w:w="3209" w:type="dxa"/>
+          </w:tcPr>
+          <w:p>
+            <w:pPr>
+              <w:rPr>
+                <w:rFonts w:asciiTheme="majorHAnsi" w:hAnsiTheme="majorHAnsi" w:cstheme="majorHAnsi"/>
+              </w:rPr>
+            </w:pPr>
+            <w:r>
+              <w:rPr>
+                <w:rFonts w:asciiTheme="majorHAnsi" w:hAnsiTheme="majorHAnsi" w:cstheme="majorHAnsi"/>
+              </w:rPr>
+              <w:t>Lunghezza massima 256 cifre</w:t>
+            </w:r>
+          </w:p>
+        </w:tc>
+        <w:tc>
+          <w:tcPr>
+            <w:tcW w:w="3210" w:type="dxa"/>
+          </w:tcPr>
+          <w:p>
+            <w:pPr>
+              <w:rPr>
+                <w:rFonts w:asciiTheme="majorHAnsi" w:hAnsiTheme="majorHAnsi" w:cstheme="majorHAnsi"/>
+              </w:rPr>
+            </w:pPr>
+            <w:proofErr w:type="spellStart"/>
+            <w:r>
+              <w:rPr>
+                <w:rFonts w:asciiTheme="majorHAnsi" w:hAnsiTheme="majorHAnsi" w:cstheme="majorHAnsi"/>
+              </w:rPr>
+              <w:t>Varchar</w:t>
+            </w:r>
+            <w:proofErr w:type="spellEnd"/>
+          </w:p>
+        </w:tc>
+      </w:tr>
     </w:tbl>
+    <w:p>
+      <w:pPr>
+        <w:rPr>
+          <w:rFonts w:asciiTheme="majorHAnsi" w:hAnsiTheme="majorHAnsi" w:cstheme="majorHAnsi"/>
+          <w:u w:val="single"/>
+        </w:rPr>
+      </w:pPr>
+    </w:p>
     <w:p>
       <w:pPr>
         <w:rPr>
@@ -5407,7 +5130,7 @@
                 <w:rFonts w:asciiTheme="majorHAnsi" w:hAnsiTheme="majorHAnsi" w:cstheme="majorHAnsi"/>
                 <w:b/>
               </w:rPr>
-              <w:t>Segnalazione Commento</w:t>
+              <w:t>Segnalazione</w:t>
             </w:r>
           </w:p>
         </w:tc>
@@ -5524,6 +5247,94 @@
                 <w:rFonts w:asciiTheme="majorHAnsi" w:hAnsiTheme="majorHAnsi" w:cstheme="majorHAnsi"/>
                 <w:b/>
               </w:rPr>
+              <w:t>Chiave Primaria</w:t>
+            </w:r>
+          </w:p>
+        </w:tc>
+        <w:tc>
+          <w:tcPr>
+            <w:tcW w:w="3210" w:type="dxa"/>
+          </w:tcPr>
+          <w:p>
+            <w:pPr>
+              <w:rPr>
+                <w:rFonts w:asciiTheme="majorHAnsi" w:hAnsiTheme="majorHAnsi" w:cstheme="majorHAnsi"/>
+              </w:rPr>
+            </w:pPr>
+            <w:proofErr w:type="spellStart"/>
+            <w:r>
+              <w:rPr>
+                <w:rFonts w:asciiTheme="majorHAnsi" w:hAnsiTheme="majorHAnsi" w:cstheme="majorHAnsi"/>
+              </w:rPr>
+              <w:t>Integer</w:t>
+            </w:r>
+            <w:proofErr w:type="spellEnd"/>
+          </w:p>
+        </w:tc>
+      </w:tr>
+      <w:tr>
+        <w:tc>
+          <w:tcPr>
+            <w:tcW w:w="3209" w:type="dxa"/>
+          </w:tcPr>
+          <w:p>
+            <w:pPr>
+              <w:rPr>
+                <w:rFonts w:asciiTheme="majorHAnsi" w:hAnsiTheme="majorHAnsi" w:cstheme="majorHAnsi"/>
+              </w:rPr>
+            </w:pPr>
+            <w:bookmarkStart w:id="0" w:name="_Hlk535859532"/>
+            <w:proofErr w:type="spellStart"/>
+            <w:r>
+              <w:rPr>
+                <w:rFonts w:asciiTheme="majorHAnsi" w:hAnsiTheme="majorHAnsi" w:cstheme="majorHAnsi"/>
+              </w:rPr>
+              <w:t>idUtente</w:t>
+            </w:r>
+            <w:proofErr w:type="spellEnd"/>
+          </w:p>
+        </w:tc>
+        <w:tc>
+          <w:tcPr>
+            <w:tcW w:w="3209" w:type="dxa"/>
+          </w:tcPr>
+          <w:p>
+            <w:pPr>
+              <w:rPr>
+                <w:rFonts w:asciiTheme="majorHAnsi" w:hAnsiTheme="majorHAnsi" w:cstheme="majorHAnsi"/>
+              </w:rPr>
+            </w:pPr>
+            <w:r>
+              <w:rPr>
+                <w:rFonts w:asciiTheme="majorHAnsi" w:hAnsiTheme="majorHAnsi" w:cstheme="majorHAnsi"/>
+              </w:rPr>
+              <w:t xml:space="preserve">Lunghezza massima </w:t>
+            </w:r>
+            <w:r>
+              <w:rPr>
+                <w:rFonts w:asciiTheme="majorHAnsi" w:hAnsiTheme="majorHAnsi" w:cstheme="majorHAnsi"/>
+              </w:rPr>
+              <w:t>11</w:t>
+            </w:r>
+            <w:r>
+              <w:rPr>
+                <w:rFonts w:asciiTheme="majorHAnsi" w:hAnsiTheme="majorHAnsi" w:cstheme="majorHAnsi"/>
+              </w:rPr>
+              <w:t xml:space="preserve"> cifre.</w:t>
+            </w:r>
+          </w:p>
+          <w:p>
+            <w:pPr>
+              <w:rPr>
+                <w:rFonts w:asciiTheme="majorHAnsi" w:hAnsiTheme="majorHAnsi" w:cstheme="majorHAnsi"/>
+                <w:b/>
+              </w:rPr>
+            </w:pPr>
+            <w:r>
+              <w:rPr>
+                <w:rFonts w:asciiTheme="majorHAnsi" w:hAnsiTheme="majorHAnsi" w:cstheme="majorHAnsi"/>
+                <w:b/>
+              </w:rPr>
               <w:t xml:space="preserve">Chiave </w:t>
             </w:r>
             <w:r>
@@ -5531,7 +5342,7 @@
                 <w:rFonts w:asciiTheme="majorHAnsi" w:hAnsiTheme="majorHAnsi" w:cstheme="majorHAnsi"/>
                 <w:b/>
               </w:rPr>
-              <w:t>Primaria</w:t>
+              <w:t>Esterna (Utente)</w:t>
             </w:r>
           </w:p>
         </w:tc>
@@ -5556,182 +5367,7 @@
           </w:p>
         </w:tc>
       </w:tr>
-      <w:tr>
-        <w:tc>
-          <w:tcPr>
-            <w:tcW w:w="3209" w:type="dxa"/>
-          </w:tcPr>
-          <w:p>
-            <w:pPr>
-              <w:rPr>
-                <w:rFonts w:asciiTheme="majorHAnsi" w:hAnsiTheme="majorHAnsi" w:cstheme="majorHAnsi"/>
-              </w:rPr>
-            </w:pPr>
-            <w:proofErr w:type="spellStart"/>
-            <w:r>
-              <w:rPr>
-                <w:rFonts w:asciiTheme="majorHAnsi" w:hAnsiTheme="majorHAnsi" w:cstheme="majorHAnsi"/>
-              </w:rPr>
-              <w:t>idUtente</w:t>
-            </w:r>
-            <w:proofErr w:type="spellEnd"/>
-          </w:p>
-        </w:tc>
-        <w:tc>
-          <w:tcPr>
-            <w:tcW w:w="3209" w:type="dxa"/>
-          </w:tcPr>
-          <w:p>
-            <w:pPr>
-              <w:rPr>
-                <w:rFonts w:asciiTheme="majorHAnsi" w:hAnsiTheme="majorHAnsi" w:cstheme="majorHAnsi"/>
-              </w:rPr>
-            </w:pPr>
-            <w:r>
-              <w:rPr>
-                <w:rFonts w:asciiTheme="majorHAnsi" w:hAnsiTheme="majorHAnsi" w:cstheme="majorHAnsi"/>
-              </w:rPr>
-              <w:t>Lunghezza massima 11 cifre</w:t>
-            </w:r>
-          </w:p>
-          <w:p>
-            <w:pPr>
-              <w:rPr>
-                <w:rFonts w:asciiTheme="majorHAnsi" w:hAnsiTheme="majorHAnsi" w:cstheme="majorHAnsi"/>
-                <w:b/>
-              </w:rPr>
-            </w:pPr>
-            <w:r>
-              <w:rPr>
-                <w:rFonts w:asciiTheme="majorHAnsi" w:hAnsiTheme="majorHAnsi" w:cstheme="majorHAnsi"/>
-                <w:b/>
-              </w:rPr>
-              <w:t xml:space="preserve">Chiave </w:t>
-            </w:r>
-            <w:r>
-              <w:rPr>
-                <w:rFonts w:asciiTheme="majorHAnsi" w:hAnsiTheme="majorHAnsi" w:cstheme="majorHAnsi"/>
-                <w:b/>
-              </w:rPr>
-              <w:t>Esterna (Utente)</w:t>
-            </w:r>
-          </w:p>
-        </w:tc>
-        <w:tc>
-          <w:tcPr>
-            <w:tcW w:w="3210" w:type="dxa"/>
-          </w:tcPr>
-          <w:p>
-            <w:pPr>
-              <w:rPr>
-                <w:rFonts w:asciiTheme="majorHAnsi" w:hAnsiTheme="majorHAnsi" w:cstheme="majorHAnsi"/>
-              </w:rPr>
-            </w:pPr>
-            <w:proofErr w:type="spellStart"/>
-            <w:r>
-              <w:rPr>
-                <w:rFonts w:asciiTheme="majorHAnsi" w:hAnsiTheme="majorHAnsi" w:cstheme="majorHAnsi"/>
-              </w:rPr>
-              <w:t>Integer</w:t>
-            </w:r>
-            <w:proofErr w:type="spellEnd"/>
-          </w:p>
-        </w:tc>
-      </w:tr>
-      <w:tr>
-        <w:tc>
-          <w:tcPr>
-            <w:tcW w:w="3209" w:type="dxa"/>
-          </w:tcPr>
-          <w:p>
-            <w:pPr>
-              <w:rPr>
-                <w:rFonts w:asciiTheme="majorHAnsi" w:hAnsiTheme="majorHAnsi" w:cstheme="majorHAnsi"/>
-              </w:rPr>
-            </w:pPr>
-            <w:proofErr w:type="spellStart"/>
-            <w:r>
-              <w:rPr>
-                <w:rFonts w:asciiTheme="majorHAnsi" w:hAnsiTheme="majorHAnsi" w:cstheme="majorHAnsi"/>
-              </w:rPr>
-              <w:t>idCommento</w:t>
-            </w:r>
-            <w:proofErr w:type="spellEnd"/>
-          </w:p>
-        </w:tc>
-        <w:tc>
-          <w:tcPr>
-            <w:tcW w:w="3209" w:type="dxa"/>
-          </w:tcPr>
-          <w:p>
-            <w:pPr>
-              <w:rPr>
-                <w:rFonts w:asciiTheme="majorHAnsi" w:hAnsiTheme="majorHAnsi" w:cstheme="majorHAnsi"/>
-              </w:rPr>
-            </w:pPr>
-            <w:r>
-              <w:rPr>
-                <w:rFonts w:asciiTheme="majorHAnsi" w:hAnsiTheme="majorHAnsi" w:cstheme="majorHAnsi"/>
-              </w:rPr>
-              <w:t xml:space="preserve">Lunghezza massima </w:t>
-            </w:r>
-            <w:r>
-              <w:rPr>
-                <w:rFonts w:asciiTheme="majorHAnsi" w:hAnsiTheme="majorHAnsi" w:cstheme="majorHAnsi"/>
-              </w:rPr>
-              <w:t>11</w:t>
-            </w:r>
-            <w:r>
-              <w:rPr>
-                <w:rFonts w:asciiTheme="majorHAnsi" w:hAnsiTheme="majorHAnsi" w:cstheme="majorHAnsi"/>
-              </w:rPr>
-              <w:t xml:space="preserve"> cifre</w:t>
-            </w:r>
-          </w:p>
-          <w:p>
-            <w:pPr>
-              <w:rPr>
-                <w:rFonts w:asciiTheme="majorHAnsi" w:hAnsiTheme="majorHAnsi" w:cstheme="majorHAnsi"/>
-                <w:b/>
-              </w:rPr>
-            </w:pPr>
-            <w:r>
-              <w:rPr>
-                <w:rFonts w:asciiTheme="majorHAnsi" w:hAnsiTheme="majorHAnsi" w:cstheme="majorHAnsi"/>
-                <w:b/>
-              </w:rPr>
-              <w:t xml:space="preserve">Chiave </w:t>
-            </w:r>
-            <w:r>
-              <w:rPr>
-                <w:rFonts w:asciiTheme="majorHAnsi" w:hAnsiTheme="majorHAnsi" w:cstheme="majorHAnsi"/>
-                <w:b/>
-              </w:rPr>
-              <w:t>Esterna (Commento)</w:t>
-            </w:r>
-          </w:p>
-        </w:tc>
-        <w:tc>
-          <w:tcPr>
-            <w:tcW w:w="3210" w:type="dxa"/>
-          </w:tcPr>
-          <w:p>
-            <w:pPr>
-              <w:rPr>
-                <w:rFonts w:asciiTheme="majorHAnsi" w:hAnsiTheme="majorHAnsi" w:cstheme="majorHAnsi"/>
-              </w:rPr>
-            </w:pPr>
-            <w:proofErr w:type="spellStart"/>
-            <w:r>
-              <w:rPr>
-                <w:rFonts w:asciiTheme="majorHAnsi" w:hAnsiTheme="majorHAnsi" w:cstheme="majorHAnsi"/>
-              </w:rPr>
-              <w:t>Integer</w:t>
-            </w:r>
-            <w:proofErr w:type="spellEnd"/>
-          </w:p>
-        </w:tc>
-      </w:tr>
+      <w:bookmarkEnd w:id="0"/>
     </w:tbl>
     <w:p>
       <w:pPr>
@@ -5776,7 +5412,7 @@
                 <w:rFonts w:asciiTheme="majorHAnsi" w:hAnsiTheme="majorHAnsi" w:cstheme="majorHAnsi"/>
                 <w:b/>
               </w:rPr>
-              <w:t>Segnalazione Evento</w:t>
+              <w:t>Segnalazione Commento</w:t>
             </w:r>
           </w:p>
         </w:tc>
@@ -6023,7 +5659,7 @@
               <w:rPr>
                 <w:rFonts w:asciiTheme="majorHAnsi" w:hAnsiTheme="majorHAnsi" w:cstheme="majorHAnsi"/>
               </w:rPr>
-              <w:t>idEvento</w:t>
+              <w:t>idCommento</w:t>
             </w:r>
             <w:proofErr w:type="spellEnd"/>
           </w:p>
@@ -6048,13 +5684,13 @@
               <w:rPr>
                 <w:rFonts w:asciiTheme="majorHAnsi" w:hAnsiTheme="majorHAnsi" w:cstheme="majorHAnsi"/>
               </w:rPr>
-              <w:t xml:space="preserve">11 </w:t>
-            </w:r>
-            <w:r>
-              <w:rPr>
-                <w:rFonts w:asciiTheme="majorHAnsi" w:hAnsiTheme="majorHAnsi" w:cstheme="majorHAnsi"/>
-              </w:rPr>
-              <w:t>cifre</w:t>
+              <w:t>11</w:t>
+            </w:r>
+            <w:r>
+              <w:rPr>
+                <w:rFonts w:asciiTheme="majorHAnsi" w:hAnsiTheme="majorHAnsi" w:cstheme="majorHAnsi"/>
+              </w:rPr>
+              <w:t xml:space="preserve"> cifre</w:t>
             </w:r>
           </w:p>
           <w:p>
@@ -6076,7 +5712,7 @@
                 <w:rFonts w:asciiTheme="majorHAnsi" w:hAnsiTheme="majorHAnsi" w:cstheme="majorHAnsi"/>
                 <w:b/>
               </w:rPr>
-              <w:t>Esterna (Evento)</w:t>
+              <w:t>Esterna (Commento)</w:t>
             </w:r>
           </w:p>
         </w:tc>
@@ -6145,7 +5781,7 @@
                 <w:rFonts w:asciiTheme="majorHAnsi" w:hAnsiTheme="majorHAnsi" w:cstheme="majorHAnsi"/>
                 <w:b/>
               </w:rPr>
-              <w:t>Comune</w:t>
+              <w:t>Segnalazione Evento</w:t>
             </w:r>
           </w:p>
         </w:tc>
@@ -6228,7 +5864,7 @@
               <w:rPr>
                 <w:rFonts w:asciiTheme="majorHAnsi" w:hAnsiTheme="majorHAnsi" w:cstheme="majorHAnsi"/>
               </w:rPr>
-              <w:t>IdComune</w:t>
+              <w:t>IdSegnalazione</w:t>
             </w:r>
             <w:proofErr w:type="spellEnd"/>
           </w:p>
@@ -6262,7 +5898,14 @@
                 <w:rFonts w:asciiTheme="majorHAnsi" w:hAnsiTheme="majorHAnsi" w:cstheme="majorHAnsi"/>
                 <w:b/>
               </w:rPr>
-              <w:t>Chiave Esterna (Comune)</w:t>
+              <w:t xml:space="preserve">Chiave </w:t>
+            </w:r>
+            <w:r>
+              <w:rPr>
+                <w:rFonts w:asciiTheme="majorHAnsi" w:hAnsiTheme="majorHAnsi" w:cstheme="majorHAnsi"/>
+                <w:b/>
+              </w:rPr>
+              <w:t>Primaria</w:t>
             </w:r>
           </w:p>
         </w:tc>
@@ -6303,71 +5946,167 @@
               <w:rPr>
                 <w:rFonts w:asciiTheme="majorHAnsi" w:hAnsiTheme="majorHAnsi" w:cstheme="majorHAnsi"/>
               </w:rPr>
-              <w:t>NomeComune</w:t>
-            </w:r>
-            <w:proofErr w:type="spellEnd"/>
-          </w:p>
-        </w:tc>
-        <w:tc>
-          <w:tcPr>
-            <w:tcW w:w="3209" w:type="dxa"/>
-          </w:tcPr>
-          <w:p>
-            <w:pPr>
-              <w:rPr>
-                <w:rFonts w:asciiTheme="majorHAnsi" w:hAnsiTheme="majorHAnsi" w:cstheme="majorHAnsi"/>
-              </w:rPr>
-            </w:pPr>
-            <w:r>
-              <w:rPr>
-                <w:rFonts w:asciiTheme="majorHAnsi" w:hAnsiTheme="majorHAnsi" w:cstheme="majorHAnsi"/>
-              </w:rPr>
-              <w:t xml:space="preserve">Lunghezza massima 256 </w:t>
-            </w:r>
-            <w:r>
-              <w:rPr>
-                <w:rFonts w:asciiTheme="majorHAnsi" w:hAnsiTheme="majorHAnsi" w:cstheme="majorHAnsi"/>
-              </w:rPr>
-              <w:t>caratteri</w:t>
-            </w:r>
-          </w:p>
-        </w:tc>
-        <w:tc>
-          <w:tcPr>
-            <w:tcW w:w="3210" w:type="dxa"/>
-          </w:tcPr>
-          <w:p>
-            <w:pPr>
-              <w:rPr>
-                <w:rFonts w:asciiTheme="majorHAnsi" w:hAnsiTheme="majorHAnsi" w:cstheme="majorHAnsi"/>
-              </w:rPr>
-            </w:pPr>
-            <w:proofErr w:type="spellStart"/>
-            <w:r>
-              <w:rPr>
-                <w:rFonts w:asciiTheme="majorHAnsi" w:hAnsiTheme="majorHAnsi" w:cstheme="majorHAnsi"/>
-              </w:rPr>
-              <w:t>Varchar</w:t>
+              <w:t>idUtente</w:t>
+            </w:r>
+            <w:proofErr w:type="spellEnd"/>
+          </w:p>
+        </w:tc>
+        <w:tc>
+          <w:tcPr>
+            <w:tcW w:w="3209" w:type="dxa"/>
+          </w:tcPr>
+          <w:p>
+            <w:pPr>
+              <w:rPr>
+                <w:rFonts w:asciiTheme="majorHAnsi" w:hAnsiTheme="majorHAnsi" w:cstheme="majorHAnsi"/>
+              </w:rPr>
+            </w:pPr>
+            <w:r>
+              <w:rPr>
+                <w:rFonts w:asciiTheme="majorHAnsi" w:hAnsiTheme="majorHAnsi" w:cstheme="majorHAnsi"/>
+              </w:rPr>
+              <w:t>Lunghezza massima 11 cifre</w:t>
+            </w:r>
+          </w:p>
+          <w:p>
+            <w:pPr>
+              <w:rPr>
+                <w:rFonts w:asciiTheme="majorHAnsi" w:hAnsiTheme="majorHAnsi" w:cstheme="majorHAnsi"/>
+                <w:b/>
+              </w:rPr>
+            </w:pPr>
+            <w:r>
+              <w:rPr>
+                <w:rFonts w:asciiTheme="majorHAnsi" w:hAnsiTheme="majorHAnsi" w:cstheme="majorHAnsi"/>
+                <w:b/>
+              </w:rPr>
+              <w:t xml:space="preserve">Chiave </w:t>
+            </w:r>
+            <w:r>
+              <w:rPr>
+                <w:rFonts w:asciiTheme="majorHAnsi" w:hAnsiTheme="majorHAnsi" w:cstheme="majorHAnsi"/>
+                <w:b/>
+              </w:rPr>
+              <w:t>Esterna (Utente)</w:t>
+            </w:r>
+          </w:p>
+        </w:tc>
+        <w:tc>
+          <w:tcPr>
+            <w:tcW w:w="3210" w:type="dxa"/>
+          </w:tcPr>
+          <w:p>
+            <w:pPr>
+              <w:rPr>
+                <w:rFonts w:asciiTheme="majorHAnsi" w:hAnsiTheme="majorHAnsi" w:cstheme="majorHAnsi"/>
+              </w:rPr>
+            </w:pPr>
+            <w:proofErr w:type="spellStart"/>
+            <w:r>
+              <w:rPr>
+                <w:rFonts w:asciiTheme="majorHAnsi" w:hAnsiTheme="majorHAnsi" w:cstheme="majorHAnsi"/>
+              </w:rPr>
+              <w:t>Integer</w:t>
+            </w:r>
+            <w:proofErr w:type="spellEnd"/>
+          </w:p>
+        </w:tc>
+      </w:tr>
+      <w:tr>
+        <w:tc>
+          <w:tcPr>
+            <w:tcW w:w="3209" w:type="dxa"/>
+          </w:tcPr>
+          <w:p>
+            <w:pPr>
+              <w:rPr>
+                <w:rFonts w:asciiTheme="majorHAnsi" w:hAnsiTheme="majorHAnsi" w:cstheme="majorHAnsi"/>
+              </w:rPr>
+            </w:pPr>
+            <w:proofErr w:type="spellStart"/>
+            <w:r>
+              <w:rPr>
+                <w:rFonts w:asciiTheme="majorHAnsi" w:hAnsiTheme="majorHAnsi" w:cstheme="majorHAnsi"/>
+              </w:rPr>
+              <w:t>idEvento</w:t>
+            </w:r>
+            <w:proofErr w:type="spellEnd"/>
+          </w:p>
+        </w:tc>
+        <w:tc>
+          <w:tcPr>
+            <w:tcW w:w="3209" w:type="dxa"/>
+          </w:tcPr>
+          <w:p>
+            <w:pPr>
+              <w:rPr>
+                <w:rFonts w:asciiTheme="majorHAnsi" w:hAnsiTheme="majorHAnsi" w:cstheme="majorHAnsi"/>
+              </w:rPr>
+            </w:pPr>
+            <w:r>
+              <w:rPr>
+                <w:rFonts w:asciiTheme="majorHAnsi" w:hAnsiTheme="majorHAnsi" w:cstheme="majorHAnsi"/>
+              </w:rPr>
+              <w:t xml:space="preserve">Lunghezza massima </w:t>
+            </w:r>
+            <w:r>
+              <w:rPr>
+                <w:rFonts w:asciiTheme="majorHAnsi" w:hAnsiTheme="majorHAnsi" w:cstheme="majorHAnsi"/>
+              </w:rPr>
+              <w:t xml:space="preserve">11 </w:t>
+            </w:r>
+            <w:r>
+              <w:rPr>
+                <w:rFonts w:asciiTheme="majorHAnsi" w:hAnsiTheme="majorHAnsi" w:cstheme="majorHAnsi"/>
+              </w:rPr>
+              <w:t>cifre</w:t>
+            </w:r>
+          </w:p>
+          <w:p>
+            <w:pPr>
+              <w:rPr>
+                <w:rFonts w:asciiTheme="majorHAnsi" w:hAnsiTheme="majorHAnsi" w:cstheme="majorHAnsi"/>
+                <w:b/>
+              </w:rPr>
+            </w:pPr>
+            <w:r>
+              <w:rPr>
+                <w:rFonts w:asciiTheme="majorHAnsi" w:hAnsiTheme="majorHAnsi" w:cstheme="majorHAnsi"/>
+                <w:b/>
+              </w:rPr>
+              <w:t xml:space="preserve">Chiave </w:t>
+            </w:r>
+            <w:r>
+              <w:rPr>
+                <w:rFonts w:asciiTheme="majorHAnsi" w:hAnsiTheme="majorHAnsi" w:cstheme="majorHAnsi"/>
+                <w:b/>
+              </w:rPr>
+              <w:t>Esterna (Evento)</w:t>
+            </w:r>
+          </w:p>
+        </w:tc>
+        <w:tc>
+          <w:tcPr>
+            <w:tcW w:w="3210" w:type="dxa"/>
+          </w:tcPr>
+          <w:p>
+            <w:pPr>
+              <w:rPr>
+                <w:rFonts w:asciiTheme="majorHAnsi" w:hAnsiTheme="majorHAnsi" w:cstheme="majorHAnsi"/>
+              </w:rPr>
+            </w:pPr>
+            <w:proofErr w:type="spellStart"/>
+            <w:r>
+              <w:rPr>
+                <w:rFonts w:asciiTheme="majorHAnsi" w:hAnsiTheme="majorHAnsi" w:cstheme="majorHAnsi"/>
+              </w:rPr>
+              <w:t>Integer</w:t>
             </w:r>
             <w:proofErr w:type="spellEnd"/>
           </w:p>
         </w:tc>
       </w:tr>
     </w:tbl>
-    <w:p>
-      <w:pPr>
-        <w:rPr>
-          <w:rFonts w:asciiTheme="majorHAnsi" w:hAnsiTheme="majorHAnsi" w:cstheme="majorHAnsi"/>
-        </w:rPr>
-      </w:pPr>
-    </w:p>
-    <w:p>
-      <w:pPr>
-        <w:rPr>
-          <w:rFonts w:asciiTheme="majorHAnsi" w:hAnsiTheme="majorHAnsi" w:cstheme="majorHAnsi"/>
-        </w:rPr>
-      </w:pPr>
-    </w:p>
     <w:p>
       <w:pPr>
         <w:rPr>
@@ -6406,12 +6145,288 @@
                 <w:b/>
               </w:rPr>
             </w:pPr>
-            <w:proofErr w:type="spellStart"/>
-            <w:r>
-              <w:rPr>
-                <w:rFonts w:asciiTheme="majorHAnsi" w:hAnsiTheme="majorHAnsi" w:cstheme="majorHAnsi"/>
-                <w:b/>
-              </w:rPr>
+            <w:r>
+              <w:rPr>
+                <w:rFonts w:asciiTheme="majorHAnsi" w:hAnsiTheme="majorHAnsi" w:cstheme="majorHAnsi"/>
+                <w:b/>
+              </w:rPr>
+              <w:t>Comune</w:t>
+            </w:r>
+          </w:p>
+        </w:tc>
+      </w:tr>
+      <w:tr>
+        <w:tc>
+          <w:tcPr>
+            <w:tcW w:w="3209" w:type="dxa"/>
+          </w:tcPr>
+          <w:p>
+            <w:pPr>
+              <w:rPr>
+                <w:rFonts w:asciiTheme="majorHAnsi" w:hAnsiTheme="majorHAnsi" w:cstheme="majorHAnsi"/>
+                <w:b/>
+              </w:rPr>
+            </w:pPr>
+            <w:r>
+              <w:rPr>
+                <w:rFonts w:asciiTheme="majorHAnsi" w:hAnsiTheme="majorHAnsi" w:cstheme="majorHAnsi"/>
+                <w:b/>
+              </w:rPr>
+              <w:t>Campo</w:t>
+            </w:r>
+          </w:p>
+        </w:tc>
+        <w:tc>
+          <w:tcPr>
+            <w:tcW w:w="3209" w:type="dxa"/>
+          </w:tcPr>
+          <w:p>
+            <w:pPr>
+              <w:rPr>
+                <w:rFonts w:asciiTheme="majorHAnsi" w:hAnsiTheme="majorHAnsi" w:cstheme="majorHAnsi"/>
+                <w:b/>
+              </w:rPr>
+            </w:pPr>
+            <w:r>
+              <w:rPr>
+                <w:rFonts w:asciiTheme="majorHAnsi" w:hAnsiTheme="majorHAnsi" w:cstheme="majorHAnsi"/>
+                <w:b/>
+              </w:rPr>
+              <w:t>Vincoli</w:t>
+            </w:r>
+          </w:p>
+        </w:tc>
+        <w:tc>
+          <w:tcPr>
+            <w:tcW w:w="3210" w:type="dxa"/>
+          </w:tcPr>
+          <w:p>
+            <w:pPr>
+              <w:rPr>
+                <w:rFonts w:asciiTheme="majorHAnsi" w:hAnsiTheme="majorHAnsi" w:cstheme="majorHAnsi"/>
+                <w:b/>
+              </w:rPr>
+            </w:pPr>
+            <w:r>
+              <w:rPr>
+                <w:rFonts w:asciiTheme="majorHAnsi" w:hAnsiTheme="majorHAnsi" w:cstheme="majorHAnsi"/>
+                <w:b/>
+              </w:rPr>
+              <w:t>Tipo</w:t>
+            </w:r>
+          </w:p>
+        </w:tc>
+      </w:tr>
+      <w:tr>
+        <w:tc>
+          <w:tcPr>
+            <w:tcW w:w="3209" w:type="dxa"/>
+          </w:tcPr>
+          <w:p>
+            <w:pPr>
+              <w:rPr>
+                <w:rFonts w:asciiTheme="majorHAnsi" w:hAnsiTheme="majorHAnsi" w:cstheme="majorHAnsi"/>
+              </w:rPr>
+            </w:pPr>
+            <w:proofErr w:type="spellStart"/>
+            <w:r>
+              <w:rPr>
+                <w:rFonts w:asciiTheme="majorHAnsi" w:hAnsiTheme="majorHAnsi" w:cstheme="majorHAnsi"/>
+              </w:rPr>
+              <w:t>IdComune</w:t>
+            </w:r>
+            <w:proofErr w:type="spellEnd"/>
+          </w:p>
+        </w:tc>
+        <w:tc>
+          <w:tcPr>
+            <w:tcW w:w="3209" w:type="dxa"/>
+          </w:tcPr>
+          <w:p>
+            <w:pPr>
+              <w:rPr>
+                <w:rFonts w:asciiTheme="majorHAnsi" w:hAnsiTheme="majorHAnsi" w:cstheme="majorHAnsi"/>
+              </w:rPr>
+            </w:pPr>
+            <w:r>
+              <w:rPr>
+                <w:rFonts w:asciiTheme="majorHAnsi" w:hAnsiTheme="majorHAnsi" w:cstheme="majorHAnsi"/>
+              </w:rPr>
+              <w:t>Lunghezza massima 11 cifre</w:t>
+            </w:r>
+          </w:p>
+          <w:p>
+            <w:pPr>
+              <w:rPr>
+                <w:rFonts w:asciiTheme="majorHAnsi" w:hAnsiTheme="majorHAnsi" w:cstheme="majorHAnsi"/>
+                <w:b/>
+              </w:rPr>
+            </w:pPr>
+            <w:r>
+              <w:rPr>
+                <w:rFonts w:asciiTheme="majorHAnsi" w:hAnsiTheme="majorHAnsi" w:cstheme="majorHAnsi"/>
+                <w:b/>
+              </w:rPr>
+              <w:t>Chiave Esterna (Comune)</w:t>
+            </w:r>
+          </w:p>
+        </w:tc>
+        <w:tc>
+          <w:tcPr>
+            <w:tcW w:w="3210" w:type="dxa"/>
+          </w:tcPr>
+          <w:p>
+            <w:pPr>
+              <w:rPr>
+                <w:rFonts w:asciiTheme="majorHAnsi" w:hAnsiTheme="majorHAnsi" w:cstheme="majorHAnsi"/>
+              </w:rPr>
+            </w:pPr>
+            <w:proofErr w:type="spellStart"/>
+            <w:r>
+              <w:rPr>
+                <w:rFonts w:asciiTheme="majorHAnsi" w:hAnsiTheme="majorHAnsi" w:cstheme="majorHAnsi"/>
+              </w:rPr>
+              <w:t>Integer</w:t>
+            </w:r>
+            <w:proofErr w:type="spellEnd"/>
+          </w:p>
+        </w:tc>
+      </w:tr>
+      <w:tr>
+        <w:tc>
+          <w:tcPr>
+            <w:tcW w:w="3209" w:type="dxa"/>
+          </w:tcPr>
+          <w:p>
+            <w:pPr>
+              <w:rPr>
+                <w:rFonts w:asciiTheme="majorHAnsi" w:hAnsiTheme="majorHAnsi" w:cstheme="majorHAnsi"/>
+              </w:rPr>
+            </w:pPr>
+            <w:proofErr w:type="spellStart"/>
+            <w:r>
+              <w:rPr>
+                <w:rFonts w:asciiTheme="majorHAnsi" w:hAnsiTheme="majorHAnsi" w:cstheme="majorHAnsi"/>
+              </w:rPr>
+              <w:t>NomeComune</w:t>
+            </w:r>
+            <w:proofErr w:type="spellEnd"/>
+          </w:p>
+        </w:tc>
+        <w:tc>
+          <w:tcPr>
+            <w:tcW w:w="3209" w:type="dxa"/>
+          </w:tcPr>
+          <w:p>
+            <w:pPr>
+              <w:rPr>
+                <w:rFonts w:asciiTheme="majorHAnsi" w:hAnsiTheme="majorHAnsi" w:cstheme="majorHAnsi"/>
+              </w:rPr>
+            </w:pPr>
+            <w:r>
+              <w:rPr>
+                <w:rFonts w:asciiTheme="majorHAnsi" w:hAnsiTheme="majorHAnsi" w:cstheme="majorHAnsi"/>
+              </w:rPr>
+              <w:t xml:space="preserve">Lunghezza massima 256 </w:t>
+            </w:r>
+            <w:r>
+              <w:rPr>
+                <w:rFonts w:asciiTheme="majorHAnsi" w:hAnsiTheme="majorHAnsi" w:cstheme="majorHAnsi"/>
+              </w:rPr>
+              <w:t>caratteri</w:t>
+            </w:r>
+          </w:p>
+        </w:tc>
+        <w:tc>
+          <w:tcPr>
+            <w:tcW w:w="3210" w:type="dxa"/>
+          </w:tcPr>
+          <w:p>
+            <w:pPr>
+              <w:rPr>
+                <w:rFonts w:asciiTheme="majorHAnsi" w:hAnsiTheme="majorHAnsi" w:cstheme="majorHAnsi"/>
+              </w:rPr>
+            </w:pPr>
+            <w:proofErr w:type="spellStart"/>
+            <w:r>
+              <w:rPr>
+                <w:rFonts w:asciiTheme="majorHAnsi" w:hAnsiTheme="majorHAnsi" w:cstheme="majorHAnsi"/>
+              </w:rPr>
+              <w:t>Varchar</w:t>
+            </w:r>
+            <w:proofErr w:type="spellEnd"/>
+          </w:p>
+        </w:tc>
+      </w:tr>
+    </w:tbl>
+    <w:p>
+      <w:pPr>
+        <w:rPr>
+          <w:rFonts w:asciiTheme="majorHAnsi" w:hAnsiTheme="majorHAnsi" w:cstheme="majorHAnsi"/>
+        </w:rPr>
+      </w:pPr>
+    </w:p>
+    <w:p>
+      <w:pPr>
+        <w:rPr>
+          <w:rFonts w:asciiTheme="majorHAnsi" w:hAnsiTheme="majorHAnsi" w:cstheme="majorHAnsi"/>
+        </w:rPr>
+      </w:pPr>
+    </w:p>
+    <w:p>
+      <w:pPr>
+        <w:rPr>
+          <w:rFonts w:asciiTheme="majorHAnsi" w:hAnsiTheme="majorHAnsi" w:cstheme="majorHAnsi"/>
+        </w:rPr>
+      </w:pPr>
+    </w:p>
+    <w:p>
+      <w:pPr>
+        <w:rPr>
+          <w:rFonts w:asciiTheme="majorHAnsi" w:hAnsiTheme="majorHAnsi" w:cstheme="majorHAnsi"/>
+        </w:rPr>
+      </w:pPr>
+    </w:p>
+    <w:p>
+      <w:pPr>
+        <w:rPr>
+          <w:rFonts w:asciiTheme="majorHAnsi" w:hAnsiTheme="majorHAnsi" w:cstheme="majorHAnsi"/>
+        </w:rPr>
+      </w:pPr>
+      <w:bookmarkStart w:id="1" w:name="_GoBack"/>
+      <w:bookmarkEnd w:id="1"/>
+    </w:p>
+    <w:tbl>
+      <w:tblPr>
+        <w:tblStyle w:val="Grigliatabella"/>
+        <w:tblW w:w="0" w:type="auto"/>
+        <w:tblLook w:val="04A0" w:firstRow="1" w:lastRow="0" w:firstColumn="1" w:lastColumn="0" w:noHBand="0" w:noVBand="1"/>
+      </w:tblPr>
+      <w:tblGrid>
+        <w:gridCol w:w="3209"/>
+        <w:gridCol w:w="3209"/>
+        <w:gridCol w:w="3210"/>
+      </w:tblGrid>
+      <w:tr>
+        <w:tc>
+          <w:tcPr>
+            <w:tcW w:w="9628" w:type="dxa"/>
+            <w:gridSpan w:val="3"/>
+          </w:tcPr>
+          <w:p>
+            <w:pPr>
+              <w:rPr>
+                <w:rFonts w:asciiTheme="majorHAnsi" w:hAnsiTheme="majorHAnsi" w:cstheme="majorHAnsi"/>
+                <w:b/>
+              </w:rPr>
+            </w:pPr>
+            <w:proofErr w:type="spellStart"/>
+            <w:r>
+              <w:rPr>
+                <w:rFonts w:asciiTheme="majorHAnsi" w:hAnsiTheme="majorHAnsi" w:cstheme="majorHAnsi"/>
+                <w:b/>
+              </w:rPr>
+              <w:lastRenderedPageBreak/>
               <w:t>AppartenzaComune</w:t>
             </w:r>
             <w:proofErr w:type="spellEnd"/>
@@ -6496,7 +6511,6 @@
               <w:rPr>
                 <w:rFonts w:asciiTheme="majorHAnsi" w:hAnsiTheme="majorHAnsi" w:cstheme="majorHAnsi"/>
               </w:rPr>
-              <w:lastRenderedPageBreak/>
               <w:t>IdPosizione</w:t>
             </w:r>
             <w:proofErr w:type="spellEnd"/>
@@ -9239,7 +9253,7 @@
 </file>
 
 <file path=customXml/itemProps1.xml><?xml version="1.0" encoding="utf-8"?>
-<ds:datastoreItem xmlns:ds="http://schemas.openxmlformats.org/officeDocument/2006/customXml" ds:itemID="{BCE266AE-968C-47FF-81BB-9C9919474D42}">
+<ds:datastoreItem xmlns:ds="http://schemas.openxmlformats.org/officeDocument/2006/customXml" ds:itemID="{1E26ACA7-4BC4-4EA8-9CFD-69EE44187E23}">
   <ds:schemaRefs>
     <ds:schemaRef ds:uri="http://schemas.openxmlformats.org/officeDocument/2006/bibliography"/>
   </ds:schemaRefs>

</xml_diff>

<commit_message>
Correzione float nelle tabella evento ed utente in Decimal(6,4) e l'aggiunta della riga "Drescizione" nella tabella evento
</commit_message>
<xml_diff>
--- a/Internal work product/SDD Dati Persistenti.docx
+++ b/Internal work product/SDD Dati Persistenti.docx
@@ -1461,8 +1461,10 @@
               <w:rPr>
                 <w:rFonts w:asciiTheme="majorHAnsi" w:hAnsiTheme="majorHAnsi" w:cstheme="majorHAnsi"/>
               </w:rPr>
-              <w:t>Float</w:t>
-            </w:r>
+              <w:t>Decimal(6,4)</w:t>
+            </w:r>
+            <w:bookmarkStart w:id="0" w:name="_GoBack"/>
+            <w:bookmarkEnd w:id="0"/>
           </w:p>
         </w:tc>
       </w:tr>
@@ -3646,11 +3648,27 @@
                 <w:rFonts w:asciiTheme="majorHAnsi" w:hAnsiTheme="majorHAnsi" w:cstheme="majorHAnsi"/>
               </w:rPr>
             </w:pPr>
-            <w:r>
-              <w:rPr>
-                <w:rFonts w:asciiTheme="majorHAnsi" w:hAnsiTheme="majorHAnsi" w:cstheme="majorHAnsi"/>
-              </w:rPr>
-              <w:t>Float</w:t>
+            <w:proofErr w:type="spellStart"/>
+            <w:proofErr w:type="gramStart"/>
+            <w:r>
+              <w:rPr>
+                <w:rFonts w:asciiTheme="majorHAnsi" w:hAnsiTheme="majorHAnsi" w:cstheme="majorHAnsi"/>
+              </w:rPr>
+              <w:t>Decimal</w:t>
+            </w:r>
+            <w:proofErr w:type="spellEnd"/>
+            <w:r>
+              <w:rPr>
+                <w:rFonts w:asciiTheme="majorHAnsi" w:hAnsiTheme="majorHAnsi" w:cstheme="majorHAnsi"/>
+              </w:rPr>
+              <w:t>(</w:t>
+            </w:r>
+            <w:proofErr w:type="gramEnd"/>
+            <w:r>
+              <w:rPr>
+                <w:rFonts w:asciiTheme="majorHAnsi" w:hAnsiTheme="majorHAnsi" w:cstheme="majorHAnsi"/>
+              </w:rPr>
+              <w:t>6,4)</w:t>
             </w:r>
           </w:p>
         </w:tc>
@@ -4279,6 +4297,62 @@
               <w:t>boolean</w:t>
             </w:r>
             <w:proofErr w:type="spellEnd"/>
+          </w:p>
+        </w:tc>
+      </w:tr>
+      <w:tr>
+        <w:tc>
+          <w:tcPr>
+            <w:tcW w:w="3209" w:type="dxa"/>
+          </w:tcPr>
+          <w:p>
+            <w:pPr>
+              <w:rPr>
+                <w:rFonts w:asciiTheme="majorHAnsi" w:hAnsiTheme="majorHAnsi" w:cstheme="majorHAnsi"/>
+              </w:rPr>
+            </w:pPr>
+            <w:r>
+              <w:rPr>
+                <w:rFonts w:asciiTheme="majorHAnsi" w:hAnsiTheme="majorHAnsi" w:cstheme="majorHAnsi"/>
+              </w:rPr>
+              <w:t>Descrizione</w:t>
+            </w:r>
+          </w:p>
+        </w:tc>
+        <w:tc>
+          <w:tcPr>
+            <w:tcW w:w="3209" w:type="dxa"/>
+          </w:tcPr>
+          <w:p>
+            <w:pPr>
+              <w:rPr>
+                <w:rFonts w:asciiTheme="majorHAnsi" w:hAnsiTheme="majorHAnsi" w:cstheme="majorHAnsi"/>
+              </w:rPr>
+            </w:pPr>
+            <w:r>
+              <w:rPr>
+                <w:rFonts w:asciiTheme="majorHAnsi" w:hAnsiTheme="majorHAnsi" w:cstheme="majorHAnsi"/>
+              </w:rPr>
+              <w:t>Lunghezza massima 256 caratteri</w:t>
+            </w:r>
+          </w:p>
+        </w:tc>
+        <w:tc>
+          <w:tcPr>
+            <w:tcW w:w="3210" w:type="dxa"/>
+          </w:tcPr>
+          <w:p>
+            <w:pPr>
+              <w:rPr>
+                <w:rFonts w:asciiTheme="majorHAnsi" w:hAnsiTheme="majorHAnsi" w:cstheme="majorHAnsi"/>
+              </w:rPr>
+            </w:pPr>
+            <w:r>
+              <w:rPr>
+                <w:rFonts w:asciiTheme="majorHAnsi" w:hAnsiTheme="majorHAnsi" w:cstheme="majorHAnsi"/>
+              </w:rPr>
+              <w:t>varchar</w:t>
+            </w:r>
           </w:p>
         </w:tc>
       </w:tr>
@@ -4653,7 +4727,6 @@
                 <w:rFonts w:asciiTheme="majorHAnsi" w:hAnsiTheme="majorHAnsi" w:cstheme="majorHAnsi"/>
                 <w:b/>
               </w:rPr>
-              <w:lastRenderedPageBreak/>
               <w:t>Posizione</w:t>
             </w:r>
           </w:p>
@@ -5283,7 +5356,7 @@
                 <w:rFonts w:asciiTheme="majorHAnsi" w:hAnsiTheme="majorHAnsi" w:cstheme="majorHAnsi"/>
               </w:rPr>
             </w:pPr>
-            <w:bookmarkStart w:id="0" w:name="_Hlk535859532"/>
+            <w:bookmarkStart w:id="1" w:name="_Hlk535859532"/>
             <w:proofErr w:type="spellStart"/>
             <w:r>
               <w:rPr>
@@ -5367,7 +5440,7 @@
           </w:p>
         </w:tc>
       </w:tr>
-      <w:bookmarkEnd w:id="0"/>
+      <w:bookmarkEnd w:id="1"/>
     </w:tbl>
     <w:p>
       <w:pPr>
@@ -6393,8 +6466,6 @@
           <w:rFonts w:asciiTheme="majorHAnsi" w:hAnsiTheme="majorHAnsi" w:cstheme="majorHAnsi"/>
         </w:rPr>
       </w:pPr>
-      <w:bookmarkStart w:id="1" w:name="_GoBack"/>
-      <w:bookmarkEnd w:id="1"/>
     </w:p>
     <w:tbl>
       <w:tblPr>
@@ -9253,7 +9324,7 @@
 </file>
 
 <file path=customXml/itemProps1.xml><?xml version="1.0" encoding="utf-8"?>
-<ds:datastoreItem xmlns:ds="http://schemas.openxmlformats.org/officeDocument/2006/customXml" ds:itemID="{1E26ACA7-4BC4-4EA8-9CFD-69EE44187E23}">
+<ds:datastoreItem xmlns:ds="http://schemas.openxmlformats.org/officeDocument/2006/customXml" ds:itemID="{22F36D57-7E57-4315-A27A-F320CC60E6EB}">
   <ds:schemaRefs>
     <ds:schemaRef ds:uri="http://schemas.openxmlformats.org/officeDocument/2006/bibliography"/>
   </ds:schemaRefs>

</xml_diff>

<commit_message>
Tamplate Sdd Dati persisineti
</commit_message>
<xml_diff>
--- a/Internal work product/SDD Dati Persistenti.docx
+++ b/Internal work product/SDD Dati Persistenti.docx
@@ -132,15 +132,7 @@
           <w:sz w:val="36"/>
         </w:rPr>
         <w:br/>
-        <w:t>SDD –</w:t>
-      </w:r>
-      <w:r>
-        <w:rPr>
-          <w:rFonts w:ascii="Arial" w:hAnsi="Arial"/>
-          <w:b/>
-          <w:sz w:val="36"/>
-        </w:rPr>
-        <w:t xml:space="preserve"> Dati P</w:t>
+        <w:t>SDD – Dati P</w:t>
       </w:r>
       <w:r>
         <w:rPr>
@@ -838,8 +830,6 @@
               </w:rPr>
               <w:t>24</w:t>
             </w:r>
-            <w:bookmarkStart w:id="1" w:name="_GoBack"/>
-            <w:bookmarkEnd w:id="1"/>
           </w:p>
         </w:tc>
       </w:tr>
@@ -1799,7 +1789,419 @@
         </w:sectPr>
       </w:pPr>
     </w:p>
-    <w:bookmarkEnd w:id="0"/>
+    <w:bookmarkEnd w:id="0" w:displacedByCustomXml="next"/>
+    <w:sdt>
+      <w:sdtPr>
+        <w:id w:val="1508098067"/>
+        <w:docPartObj>
+          <w:docPartGallery w:val="Table of Contents"/>
+          <w:docPartUnique/>
+        </w:docPartObj>
+      </w:sdtPr>
+      <w:sdtEndPr>
+        <w:rPr>
+          <w:rFonts w:asciiTheme="minorHAnsi" w:eastAsiaTheme="minorEastAsia" w:hAnsiTheme="minorHAnsi" w:cs="Times New Roman"/>
+          <w:color w:val="auto"/>
+          <w:sz w:val="22"/>
+          <w:szCs w:val="22"/>
+        </w:rPr>
+      </w:sdtEndPr>
+      <w:sdtContent>
+        <w:p>
+          <w:pPr>
+            <w:pStyle w:val="Titolosommario"/>
+          </w:pPr>
+          <w:r>
+            <w:t>Sommario</w:t>
+          </w:r>
+        </w:p>
+        <w:p>
+          <w:pPr>
+            <w:pStyle w:val="Sommario1"/>
+          </w:pPr>
+          <w:r>
+            <w:rPr>
+              <w:b/>
+              <w:bCs/>
+            </w:rPr>
+            <w:t xml:space="preserve">3.4 Gestione dati </w:t>
+          </w:r>
+          <w:proofErr w:type="spellStart"/>
+          <w:r>
+            <w:rPr>
+              <w:b/>
+              <w:bCs/>
+            </w:rPr>
+            <w:t>persisenti</w:t>
+          </w:r>
+          <w:proofErr w:type="spellEnd"/>
+          <w:r>
+            <w:ptab w:relativeTo="margin" w:alignment="right" w:leader="dot"/>
+          </w:r>
+        </w:p>
+        <w:p>
+          <w:pPr>
+            <w:pStyle w:val="Sommario2"/>
+            <w:ind w:left="216"/>
+          </w:pPr>
+          <w:r>
+            <w:t xml:space="preserve">3.4.1 Diagramma </w:t>
+          </w:r>
+          <w:proofErr w:type="spellStart"/>
+          <w:r>
+            <w:t>Entity-Relantionship</w:t>
+          </w:r>
+          <w:proofErr w:type="spellEnd"/>
+          <w:r>
+            <w:ptab w:relativeTo="margin" w:alignment="right" w:leader="dot"/>
+          </w:r>
+        </w:p>
+        <w:p>
+          <w:pPr>
+            <w:pStyle w:val="Sommario3"/>
+            <w:ind w:left="446"/>
+          </w:pPr>
+          <w:r>
+            <w:t>3.4.2 Struttura delle tabelle</w:t>
+          </w:r>
+          <w:r>
+            <w:ptab w:relativeTo="margin" w:alignment="right" w:leader="dot"/>
+          </w:r>
+        </w:p>
+      </w:sdtContent>
+    </w:sdt>
+    <w:p>
+      <w:pPr>
+        <w:rPr>
+          <w:rStyle w:val="fontstyle01"/>
+          <w:rFonts w:asciiTheme="majorHAnsi" w:hAnsiTheme="majorHAnsi" w:cstheme="majorHAnsi"/>
+          <w:sz w:val="28"/>
+          <w:szCs w:val="28"/>
+        </w:rPr>
+      </w:pPr>
+    </w:p>
+    <w:p>
+      <w:pPr>
+        <w:rPr>
+          <w:rStyle w:val="fontstyle01"/>
+          <w:rFonts w:asciiTheme="majorHAnsi" w:hAnsiTheme="majorHAnsi" w:cstheme="majorHAnsi"/>
+          <w:sz w:val="28"/>
+          <w:szCs w:val="28"/>
+        </w:rPr>
+      </w:pPr>
+    </w:p>
+    <w:p>
+      <w:pPr>
+        <w:rPr>
+          <w:rStyle w:val="fontstyle01"/>
+          <w:rFonts w:asciiTheme="majorHAnsi" w:hAnsiTheme="majorHAnsi" w:cstheme="majorHAnsi"/>
+          <w:sz w:val="28"/>
+          <w:szCs w:val="28"/>
+        </w:rPr>
+      </w:pPr>
+    </w:p>
+    <w:p>
+      <w:pPr>
+        <w:rPr>
+          <w:rStyle w:val="fontstyle01"/>
+          <w:rFonts w:asciiTheme="majorHAnsi" w:hAnsiTheme="majorHAnsi" w:cstheme="majorHAnsi"/>
+          <w:sz w:val="28"/>
+          <w:szCs w:val="28"/>
+        </w:rPr>
+      </w:pPr>
+    </w:p>
+    <w:p>
+      <w:pPr>
+        <w:rPr>
+          <w:rStyle w:val="fontstyle01"/>
+          <w:rFonts w:asciiTheme="majorHAnsi" w:hAnsiTheme="majorHAnsi" w:cstheme="majorHAnsi"/>
+          <w:sz w:val="28"/>
+          <w:szCs w:val="28"/>
+        </w:rPr>
+      </w:pPr>
+    </w:p>
+    <w:p>
+      <w:pPr>
+        <w:rPr>
+          <w:rStyle w:val="fontstyle01"/>
+          <w:rFonts w:asciiTheme="majorHAnsi" w:hAnsiTheme="majorHAnsi" w:cstheme="majorHAnsi"/>
+          <w:sz w:val="28"/>
+          <w:szCs w:val="28"/>
+        </w:rPr>
+      </w:pPr>
+    </w:p>
+    <w:p>
+      <w:pPr>
+        <w:rPr>
+          <w:rStyle w:val="fontstyle01"/>
+          <w:rFonts w:asciiTheme="majorHAnsi" w:hAnsiTheme="majorHAnsi" w:cstheme="majorHAnsi"/>
+          <w:sz w:val="28"/>
+          <w:szCs w:val="28"/>
+        </w:rPr>
+      </w:pPr>
+    </w:p>
+    <w:p>
+      <w:pPr>
+        <w:rPr>
+          <w:rStyle w:val="fontstyle01"/>
+          <w:rFonts w:asciiTheme="majorHAnsi" w:hAnsiTheme="majorHAnsi" w:cstheme="majorHAnsi"/>
+          <w:sz w:val="28"/>
+          <w:szCs w:val="28"/>
+        </w:rPr>
+      </w:pPr>
+    </w:p>
+    <w:p>
+      <w:pPr>
+        <w:rPr>
+          <w:rStyle w:val="fontstyle01"/>
+          <w:rFonts w:asciiTheme="majorHAnsi" w:hAnsiTheme="majorHAnsi" w:cstheme="majorHAnsi"/>
+          <w:sz w:val="28"/>
+          <w:szCs w:val="28"/>
+        </w:rPr>
+      </w:pPr>
+    </w:p>
+    <w:p>
+      <w:pPr>
+        <w:rPr>
+          <w:rStyle w:val="fontstyle01"/>
+          <w:rFonts w:asciiTheme="majorHAnsi" w:hAnsiTheme="majorHAnsi" w:cstheme="majorHAnsi"/>
+          <w:sz w:val="28"/>
+          <w:szCs w:val="28"/>
+        </w:rPr>
+      </w:pPr>
+    </w:p>
+    <w:p>
+      <w:pPr>
+        <w:rPr>
+          <w:rStyle w:val="fontstyle01"/>
+          <w:rFonts w:asciiTheme="majorHAnsi" w:hAnsiTheme="majorHAnsi" w:cstheme="majorHAnsi"/>
+          <w:sz w:val="28"/>
+          <w:szCs w:val="28"/>
+        </w:rPr>
+      </w:pPr>
+    </w:p>
+    <w:p>
+      <w:pPr>
+        <w:rPr>
+          <w:rStyle w:val="fontstyle01"/>
+          <w:rFonts w:asciiTheme="majorHAnsi" w:hAnsiTheme="majorHAnsi" w:cstheme="majorHAnsi"/>
+          <w:sz w:val="28"/>
+          <w:szCs w:val="28"/>
+        </w:rPr>
+      </w:pPr>
+    </w:p>
+    <w:p>
+      <w:pPr>
+        <w:rPr>
+          <w:rStyle w:val="fontstyle01"/>
+          <w:rFonts w:asciiTheme="majorHAnsi" w:hAnsiTheme="majorHAnsi" w:cstheme="majorHAnsi"/>
+          <w:sz w:val="28"/>
+          <w:szCs w:val="28"/>
+        </w:rPr>
+      </w:pPr>
+    </w:p>
+    <w:p>
+      <w:pPr>
+        <w:rPr>
+          <w:rStyle w:val="fontstyle01"/>
+          <w:rFonts w:asciiTheme="majorHAnsi" w:hAnsiTheme="majorHAnsi" w:cstheme="majorHAnsi"/>
+          <w:sz w:val="28"/>
+          <w:szCs w:val="28"/>
+        </w:rPr>
+      </w:pPr>
+    </w:p>
+    <w:p>
+      <w:pPr>
+        <w:rPr>
+          <w:rStyle w:val="fontstyle01"/>
+          <w:rFonts w:asciiTheme="majorHAnsi" w:hAnsiTheme="majorHAnsi" w:cstheme="majorHAnsi"/>
+          <w:sz w:val="28"/>
+          <w:szCs w:val="28"/>
+        </w:rPr>
+      </w:pPr>
+    </w:p>
+    <w:p>
+      <w:pPr>
+        <w:rPr>
+          <w:rStyle w:val="fontstyle01"/>
+          <w:rFonts w:asciiTheme="majorHAnsi" w:hAnsiTheme="majorHAnsi" w:cstheme="majorHAnsi"/>
+          <w:sz w:val="28"/>
+          <w:szCs w:val="28"/>
+        </w:rPr>
+      </w:pPr>
+    </w:p>
+    <w:p>
+      <w:pPr>
+        <w:rPr>
+          <w:rStyle w:val="fontstyle01"/>
+          <w:rFonts w:asciiTheme="majorHAnsi" w:hAnsiTheme="majorHAnsi" w:cstheme="majorHAnsi"/>
+          <w:sz w:val="28"/>
+          <w:szCs w:val="28"/>
+        </w:rPr>
+      </w:pPr>
+    </w:p>
+    <w:p>
+      <w:pPr>
+        <w:rPr>
+          <w:rStyle w:val="fontstyle01"/>
+          <w:rFonts w:asciiTheme="majorHAnsi" w:hAnsiTheme="majorHAnsi" w:cstheme="majorHAnsi"/>
+          <w:sz w:val="28"/>
+          <w:szCs w:val="28"/>
+        </w:rPr>
+      </w:pPr>
+    </w:p>
+    <w:p>
+      <w:pPr>
+        <w:rPr>
+          <w:rStyle w:val="fontstyle01"/>
+          <w:rFonts w:asciiTheme="majorHAnsi" w:hAnsiTheme="majorHAnsi" w:cstheme="majorHAnsi"/>
+          <w:sz w:val="28"/>
+          <w:szCs w:val="28"/>
+        </w:rPr>
+      </w:pPr>
+    </w:p>
+    <w:p>
+      <w:pPr>
+        <w:rPr>
+          <w:rStyle w:val="fontstyle01"/>
+          <w:rFonts w:asciiTheme="majorHAnsi" w:hAnsiTheme="majorHAnsi" w:cstheme="majorHAnsi"/>
+          <w:sz w:val="28"/>
+          <w:szCs w:val="28"/>
+        </w:rPr>
+      </w:pPr>
+    </w:p>
+    <w:p>
+      <w:pPr>
+        <w:rPr>
+          <w:rStyle w:val="fontstyle01"/>
+          <w:rFonts w:asciiTheme="majorHAnsi" w:hAnsiTheme="majorHAnsi" w:cstheme="majorHAnsi"/>
+          <w:sz w:val="28"/>
+          <w:szCs w:val="28"/>
+        </w:rPr>
+      </w:pPr>
+    </w:p>
+    <w:p>
+      <w:pPr>
+        <w:rPr>
+          <w:rStyle w:val="fontstyle01"/>
+          <w:rFonts w:asciiTheme="majorHAnsi" w:hAnsiTheme="majorHAnsi" w:cstheme="majorHAnsi"/>
+          <w:sz w:val="28"/>
+          <w:szCs w:val="28"/>
+        </w:rPr>
+      </w:pPr>
+    </w:p>
+    <w:p>
+      <w:pPr>
+        <w:rPr>
+          <w:rStyle w:val="fontstyle01"/>
+          <w:rFonts w:asciiTheme="majorHAnsi" w:hAnsiTheme="majorHAnsi" w:cstheme="majorHAnsi"/>
+          <w:sz w:val="28"/>
+          <w:szCs w:val="28"/>
+        </w:rPr>
+      </w:pPr>
+    </w:p>
+    <w:p>
+      <w:pPr>
+        <w:rPr>
+          <w:rStyle w:val="fontstyle01"/>
+          <w:rFonts w:asciiTheme="majorHAnsi" w:hAnsiTheme="majorHAnsi" w:cstheme="majorHAnsi"/>
+          <w:sz w:val="28"/>
+          <w:szCs w:val="28"/>
+        </w:rPr>
+      </w:pPr>
+    </w:p>
+    <w:p>
+      <w:pPr>
+        <w:rPr>
+          <w:rStyle w:val="fontstyle01"/>
+          <w:rFonts w:asciiTheme="majorHAnsi" w:hAnsiTheme="majorHAnsi" w:cstheme="majorHAnsi"/>
+          <w:sz w:val="28"/>
+          <w:szCs w:val="28"/>
+        </w:rPr>
+      </w:pPr>
+    </w:p>
+    <w:p>
+      <w:pPr>
+        <w:rPr>
+          <w:rStyle w:val="fontstyle01"/>
+          <w:rFonts w:asciiTheme="majorHAnsi" w:hAnsiTheme="majorHAnsi" w:cstheme="majorHAnsi"/>
+          <w:sz w:val="28"/>
+          <w:szCs w:val="28"/>
+        </w:rPr>
+      </w:pPr>
+    </w:p>
+    <w:p>
+      <w:pPr>
+        <w:rPr>
+          <w:rStyle w:val="fontstyle01"/>
+          <w:rFonts w:asciiTheme="majorHAnsi" w:hAnsiTheme="majorHAnsi" w:cstheme="majorHAnsi"/>
+          <w:sz w:val="28"/>
+          <w:szCs w:val="28"/>
+        </w:rPr>
+      </w:pPr>
+    </w:p>
+    <w:p>
+      <w:pPr>
+        <w:rPr>
+          <w:rStyle w:val="fontstyle01"/>
+          <w:rFonts w:asciiTheme="majorHAnsi" w:hAnsiTheme="majorHAnsi" w:cstheme="majorHAnsi"/>
+          <w:sz w:val="28"/>
+          <w:szCs w:val="28"/>
+        </w:rPr>
+      </w:pPr>
+    </w:p>
+    <w:p>
+      <w:pPr>
+        <w:rPr>
+          <w:rStyle w:val="fontstyle01"/>
+          <w:rFonts w:asciiTheme="majorHAnsi" w:hAnsiTheme="majorHAnsi" w:cstheme="majorHAnsi"/>
+          <w:sz w:val="28"/>
+          <w:szCs w:val="28"/>
+        </w:rPr>
+      </w:pPr>
+    </w:p>
+    <w:p>
+      <w:pPr>
+        <w:rPr>
+          <w:rStyle w:val="fontstyle01"/>
+          <w:rFonts w:asciiTheme="majorHAnsi" w:hAnsiTheme="majorHAnsi" w:cstheme="majorHAnsi"/>
+          <w:sz w:val="28"/>
+          <w:szCs w:val="28"/>
+        </w:rPr>
+      </w:pPr>
+    </w:p>
+    <w:p>
+      <w:pPr>
+        <w:rPr>
+          <w:rStyle w:val="fontstyle01"/>
+          <w:rFonts w:asciiTheme="majorHAnsi" w:hAnsiTheme="majorHAnsi" w:cstheme="majorHAnsi"/>
+          <w:sz w:val="28"/>
+          <w:szCs w:val="28"/>
+        </w:rPr>
+      </w:pPr>
+    </w:p>
+    <w:p>
+      <w:pPr>
+        <w:rPr>
+          <w:rStyle w:val="fontstyle01"/>
+          <w:rFonts w:asciiTheme="majorHAnsi" w:hAnsiTheme="majorHAnsi" w:cstheme="majorHAnsi"/>
+          <w:sz w:val="28"/>
+          <w:szCs w:val="28"/>
+        </w:rPr>
+      </w:pPr>
+    </w:p>
+    <w:p>
+      <w:pPr>
+        <w:rPr>
+          <w:rStyle w:val="fontstyle01"/>
+          <w:rFonts w:asciiTheme="majorHAnsi" w:hAnsiTheme="majorHAnsi" w:cstheme="majorHAnsi"/>
+          <w:sz w:val="28"/>
+          <w:szCs w:val="28"/>
+        </w:rPr>
+      </w:pPr>
+      <w:bookmarkStart w:id="1" w:name="_GoBack"/>
+      <w:bookmarkEnd w:id="1"/>
+    </w:p>
     <w:p>
       <w:pPr>
         <w:rPr>
@@ -10716,6 +11118,27 @@
     <w:name w:val="Normal"/>
     <w:qFormat/>
   </w:style>
+  <w:style w:type="paragraph" w:styleId="Titolo1">
+    <w:name w:val="heading 1"/>
+    <w:basedOn w:val="Normale"/>
+    <w:next w:val="Normale"/>
+    <w:link w:val="Titolo1Carattere"/>
+    <w:uiPriority w:val="9"/>
+    <w:qFormat/>
+    <w:rsid w:val="00557CE1"/>
+    <w:pPr>
+      <w:keepNext/>
+      <w:keepLines/>
+      <w:spacing w:before="240"/>
+      <w:outlineLvl w:val="0"/>
+    </w:pPr>
+    <w:rPr>
+      <w:rFonts w:asciiTheme="majorHAnsi" w:eastAsiaTheme="majorEastAsia" w:hAnsiTheme="majorHAnsi" w:cstheme="majorBidi"/>
+      <w:color w:val="2F5496" w:themeColor="accent1" w:themeShade="BF"/>
+      <w:sz w:val="32"/>
+      <w:szCs w:val="32"/>
+    </w:rPr>
+  </w:style>
   <w:style w:type="character" w:default="1" w:styleId="Carpredefinitoparagrafo">
     <w:name w:val="Default Paragraph Font"/>
     <w:uiPriority w:val="1"/>
@@ -10898,6 +11321,84 @@
     <w:rPr>
       <w:b/>
       <w:bCs/>
+    </w:rPr>
+  </w:style>
+  <w:style w:type="character" w:customStyle="1" w:styleId="Titolo1Carattere">
+    <w:name w:val="Titolo 1 Carattere"/>
+    <w:basedOn w:val="Carpredefinitoparagrafo"/>
+    <w:link w:val="Titolo1"/>
+    <w:uiPriority w:val="9"/>
+    <w:rsid w:val="00557CE1"/>
+    <w:rPr>
+      <w:rFonts w:asciiTheme="majorHAnsi" w:eastAsiaTheme="majorEastAsia" w:hAnsiTheme="majorHAnsi" w:cstheme="majorBidi"/>
+      <w:color w:val="2F5496" w:themeColor="accent1" w:themeShade="BF"/>
+      <w:sz w:val="32"/>
+      <w:szCs w:val="32"/>
+    </w:rPr>
+  </w:style>
+  <w:style w:type="paragraph" w:styleId="Titolosommario">
+    <w:name w:val="TOC Heading"/>
+    <w:basedOn w:val="Titolo1"/>
+    <w:next w:val="Normale"/>
+    <w:uiPriority w:val="39"/>
+    <w:unhideWhenUsed/>
+    <w:qFormat/>
+    <w:rsid w:val="00557CE1"/>
+    <w:pPr>
+      <w:outlineLvl w:val="9"/>
+    </w:pPr>
+    <w:rPr>
+      <w:lang w:eastAsia="it-IT"/>
+    </w:rPr>
+  </w:style>
+  <w:style w:type="paragraph" w:styleId="Sommario2">
+    <w:name w:val="toc 2"/>
+    <w:basedOn w:val="Normale"/>
+    <w:next w:val="Normale"/>
+    <w:autoRedefine/>
+    <w:uiPriority w:val="39"/>
+    <w:unhideWhenUsed/>
+    <w:rsid w:val="00557CE1"/>
+    <w:pPr>
+      <w:spacing w:after="100"/>
+      <w:ind w:left="220"/>
+    </w:pPr>
+    <w:rPr>
+      <w:rFonts w:eastAsiaTheme="minorEastAsia" w:cs="Times New Roman"/>
+      <w:lang w:eastAsia="it-IT"/>
+    </w:rPr>
+  </w:style>
+  <w:style w:type="paragraph" w:styleId="Sommario1">
+    <w:name w:val="toc 1"/>
+    <w:basedOn w:val="Normale"/>
+    <w:next w:val="Normale"/>
+    <w:autoRedefine/>
+    <w:uiPriority w:val="39"/>
+    <w:unhideWhenUsed/>
+    <w:rsid w:val="00557CE1"/>
+    <w:pPr>
+      <w:spacing w:after="100"/>
+    </w:pPr>
+    <w:rPr>
+      <w:rFonts w:eastAsiaTheme="minorEastAsia" w:cs="Times New Roman"/>
+      <w:lang w:eastAsia="it-IT"/>
+    </w:rPr>
+  </w:style>
+  <w:style w:type="paragraph" w:styleId="Sommario3">
+    <w:name w:val="toc 3"/>
+    <w:basedOn w:val="Normale"/>
+    <w:next w:val="Normale"/>
+    <w:autoRedefine/>
+    <w:uiPriority w:val="39"/>
+    <w:unhideWhenUsed/>
+    <w:rsid w:val="00557CE1"/>
+    <w:pPr>
+      <w:spacing w:after="100"/>
+      <w:ind w:left="440"/>
+    </w:pPr>
+    <w:rPr>
+      <w:rFonts w:eastAsiaTheme="minorEastAsia" w:cs="Times New Roman"/>
+      <w:lang w:eastAsia="it-IT"/>
     </w:rPr>
   </w:style>
 </w:styles>
@@ -11203,7 +11704,7 @@
 </file>
 
 <file path=customXml/itemProps1.xml><?xml version="1.0" encoding="utf-8"?>
-<ds:datastoreItem xmlns:ds="http://schemas.openxmlformats.org/officeDocument/2006/customXml" ds:itemID="{C1190A22-0A30-438C-805F-597050CA00F0}">
+<ds:datastoreItem xmlns:ds="http://schemas.openxmlformats.org/officeDocument/2006/customXml" ds:itemID="{5FAA6320-6BA2-43CE-B705-53919063D84A}">
   <ds:schemaRefs>
     <ds:schemaRef ds:uri="http://schemas.openxmlformats.org/officeDocument/2006/bibliography"/>
   </ds:schemaRefs>

</xml_diff>